<commit_message>
Final ready for submission.
</commit_message>
<xml_diff>
--- a/documents/jdoherty_ISY10209_Ass23_design.docx
+++ b/documents/jdoherty_ISY10209_Ass23_design.docx
@@ -13838,13 +13838,14 @@
       </w:r>
     </w:p>
     <w:p>
+      <w:bookmarkStart w:id="10" w:name="_GoBack"/>
       <w:r>
         <w:rPr>
           <w:noProof/>
           <w:lang w:eastAsia="en-AU"/>
         </w:rPr>
         <w:drawing>
-          <wp:inline distT="0" distB="0" distL="0" distR="0" wp14:anchorId="0C9DE1C8" wp14:editId="496FF028">
+          <wp:inline distT="0" distB="0" distL="0" distR="0" wp14:anchorId="0C9DE1C8" wp14:editId="7AC3CBD0">
             <wp:extent cx="5693410" cy="8305800"/>
             <wp:effectExtent l="0" t="0" r="0" b="19050"/>
             <wp:docPr id="17" name="Diagram 17"/>
@@ -13857,6 +13858,7 @@
           </wp:inline>
         </w:drawing>
       </w:r>
+      <w:bookmarkEnd w:id="10"/>
       <w:r>
         <w:br w:type="page"/>
       </w:r>
@@ -13865,12 +13867,12 @@
       <w:pPr>
         <w:pStyle w:val="Heading1"/>
       </w:pPr>
-      <w:bookmarkStart w:id="10" w:name="_Toc437794241"/>
+      <w:bookmarkStart w:id="11" w:name="_Toc437794241"/>
       <w:r>
         <w:lastRenderedPageBreak/>
         <w:t>Storyboards</w:t>
       </w:r>
-      <w:bookmarkEnd w:id="10"/>
+      <w:bookmarkEnd w:id="11"/>
     </w:p>
     <w:tbl>
       <w:tblPr>
@@ -19739,12 +19741,12 @@
       <w:pPr>
         <w:pStyle w:val="Heading1"/>
       </w:pPr>
-      <w:bookmarkStart w:id="11" w:name="_Toc437794242"/>
+      <w:bookmarkStart w:id="12" w:name="_Toc437794242"/>
       <w:r>
         <w:lastRenderedPageBreak/>
         <w:t>Testing Plan</w:t>
       </w:r>
-      <w:bookmarkEnd w:id="11"/>
+      <w:bookmarkEnd w:id="12"/>
     </w:p>
     <w:p>
       <w:r>
@@ -19853,12 +19855,7 @@
         </w:numPr>
       </w:pPr>
       <w:r>
-        <w:t>800 x 600 pi</w:t>
-      </w:r>
-      <w:bookmarkStart w:id="12" w:name="_GoBack"/>
-      <w:bookmarkEnd w:id="12"/>
-      <w:r>
-        <w:t>xels</w:t>
+        <w:t>800 x 600 pixels</w:t>
       </w:r>
     </w:p>
     <w:p>
@@ -20510,7 +20507,7 @@
         <w:color w:val="323E4F"/>
         <w:szCs w:val="20"/>
       </w:rPr>
-      <w:t>34</w:t>
+      <w:t>23</w:t>
     </w:r>
     <w:r>
       <w:rPr>
@@ -26875,148 +26872,148 @@
     </dgm:pt>
   </dgm:ptLst>
   <dgm:cxnLst>
-    <dgm:cxn modelId="{A4783D8F-16FC-4670-AF27-A9DAF52B1524}" type="presOf" srcId="{4BDBD50E-B963-4AEF-BCB1-897227BDFAB6}" destId="{CF0C98D0-A9F1-4B98-B4F6-307F3C102155}" srcOrd="1" destOrd="0" presId="urn:microsoft.com/office/officeart/2005/8/layout/orgChart1"/>
-    <dgm:cxn modelId="{88A7B99F-DFE5-483C-AC3E-1FD768305885}" type="presOf" srcId="{EFCE90FE-8D9D-4134-AF9B-68C93AA309E5}" destId="{995D8F15-C0F2-420B-8A74-BAAD2327EDE1}" srcOrd="0" destOrd="0" presId="urn:microsoft.com/office/officeart/2005/8/layout/orgChart1"/>
-    <dgm:cxn modelId="{0F2516D7-09C3-4161-9B68-1F55C299C518}" type="presOf" srcId="{656AC386-3590-4636-BAAB-148EF7BEE451}" destId="{A3614223-81E0-4025-B2D1-05D01056E883}" srcOrd="0" destOrd="0" presId="urn:microsoft.com/office/officeart/2005/8/layout/orgChart1"/>
+    <dgm:cxn modelId="{8EEC858C-6FDE-4BDD-9DB8-830C9CC68450}" type="presOf" srcId="{4BDBD50E-B963-4AEF-BCB1-897227BDFAB6}" destId="{4DD9A2CE-B853-4ECD-82CE-C7B214D18723}" srcOrd="0" destOrd="0" presId="urn:microsoft.com/office/officeart/2005/8/layout/orgChart1"/>
+    <dgm:cxn modelId="{BE21F6C2-6090-4068-B337-76BB5BB7E37F}" type="presOf" srcId="{B0CA9F36-CD60-4317-A922-4605314F46F1}" destId="{C14DC7A4-BFFA-41B7-9E40-D98B437B7B25}" srcOrd="0" destOrd="0" presId="urn:microsoft.com/office/officeart/2005/8/layout/orgChart1"/>
+    <dgm:cxn modelId="{36F189DF-187D-4C4B-9530-FA4FE17DB1E2}" type="presOf" srcId="{6F46F6B3-D4EA-43A8-B9B9-2CDF3B727203}" destId="{C75934E0-7B1C-4D4B-81E2-528F17B01DB2}" srcOrd="0" destOrd="0" presId="urn:microsoft.com/office/officeart/2005/8/layout/orgChart1"/>
+    <dgm:cxn modelId="{CB03DD00-72DA-460B-AE15-1A19F1A7037C}" type="presOf" srcId="{A1227C9E-16E8-473D-B85C-952CA236B7BE}" destId="{3767EFBD-8186-4F0C-9787-11EFC583B2AB}" srcOrd="0" destOrd="0" presId="urn:microsoft.com/office/officeart/2005/8/layout/orgChart1"/>
+    <dgm:cxn modelId="{6B87BFF6-EA28-46C0-8211-378AF0E4280B}" type="presOf" srcId="{6045E697-3D45-4002-905C-F0A2F4A4A3CF}" destId="{0DF01B80-9673-463D-A5AB-C749686CE24A}" srcOrd="1" destOrd="0" presId="urn:microsoft.com/office/officeart/2005/8/layout/orgChart1"/>
     <dgm:cxn modelId="{EE147253-3E12-49D7-A973-D84CCDF1F86A}" srcId="{4BDBD50E-B963-4AEF-BCB1-897227BDFAB6}" destId="{E289DA91-CFA9-4B5C-A92F-E74036CC5B24}" srcOrd="1" destOrd="0" parTransId="{A301EEBD-A0A0-4B36-8D90-972386CC81BD}" sibTransId="{4EF9E21C-0BA1-4B02-A8FC-5725D334E3B6}"/>
-    <dgm:cxn modelId="{D89B8E87-117D-4E21-93E8-F6AFA3540849}" type="presOf" srcId="{68CD84A6-1521-4488-86DD-B1B8D58B7E80}" destId="{45582C39-87CF-4FE4-86B4-E4670B616734}" srcOrd="0" destOrd="0" presId="urn:microsoft.com/office/officeart/2005/8/layout/orgChart1"/>
-    <dgm:cxn modelId="{424CCC46-0CCF-4FEE-A489-F78992CC1D20}" type="presOf" srcId="{6045E697-3D45-4002-905C-F0A2F4A4A3CF}" destId="{F9BEF37D-B47F-4481-8441-AACFD4B0B510}" srcOrd="0" destOrd="0" presId="urn:microsoft.com/office/officeart/2005/8/layout/orgChart1"/>
-    <dgm:cxn modelId="{484D755C-90A7-4318-87BD-E8A27D00AA41}" type="presOf" srcId="{3370A6B4-6E32-457C-9CAE-E0984DED39B4}" destId="{69314040-13EF-4D86-B945-3F1592F2F3C9}" srcOrd="0" destOrd="0" presId="urn:microsoft.com/office/officeart/2005/8/layout/orgChart1"/>
-    <dgm:cxn modelId="{D6DB752F-0E70-4F3B-8AA2-8703504E6AF9}" type="presOf" srcId="{95E71866-3F66-4F7A-AE18-2C03ED828808}" destId="{B1A86806-A30D-4963-B026-5C61D16678E5}" srcOrd="1" destOrd="0" presId="urn:microsoft.com/office/officeart/2005/8/layout/orgChart1"/>
+    <dgm:cxn modelId="{A1668B22-04AC-45F1-AB5C-5C4880270C79}" type="presOf" srcId="{DA325693-2A92-4BFE-BAEC-49054148E5AD}" destId="{738B6AC3-0605-4A7D-9DBE-BFF0A1823B57}" srcOrd="0" destOrd="0" presId="urn:microsoft.com/office/officeart/2005/8/layout/orgChart1"/>
+    <dgm:cxn modelId="{7347A005-C9E9-486D-A62A-50688CE140F0}" type="presOf" srcId="{5E5B2A93-AB31-417A-97A9-E747C462D09F}" destId="{0ABE8A6D-6BD1-4886-B018-2138A2AFB32A}" srcOrd="0" destOrd="0" presId="urn:microsoft.com/office/officeart/2005/8/layout/orgChart1"/>
+    <dgm:cxn modelId="{0613FB06-A5F1-4C57-8A7D-FD6AC78FC0F4}" type="presOf" srcId="{5FB2B77D-0EC0-48DE-BD26-188D6EF18A6D}" destId="{45AB6DA4-B1C4-48B3-AF12-B4C10D734936}" srcOrd="1" destOrd="0" presId="urn:microsoft.com/office/officeart/2005/8/layout/orgChart1"/>
     <dgm:cxn modelId="{A50ABA27-BFA8-4EE0-BE3B-12D6AB1EB34A}" srcId="{EFCE90FE-8D9D-4134-AF9B-68C93AA309E5}" destId="{D8E544E6-F617-4688-8B89-6ADABA580F63}" srcOrd="3" destOrd="0" parTransId="{5E5B2A93-AB31-417A-97A9-E747C462D09F}" sibTransId="{B7FCFA58-26A3-4095-8EDD-072AC2116DFA}"/>
-    <dgm:cxn modelId="{CBBEEF1B-193E-4622-821E-0F0A7375BF29}" type="presOf" srcId="{6F46F6B3-D4EA-43A8-B9B9-2CDF3B727203}" destId="{735AB6CE-260B-4C8D-A355-4099FD152C91}" srcOrd="1" destOrd="0" presId="urn:microsoft.com/office/officeart/2005/8/layout/orgChart1"/>
-    <dgm:cxn modelId="{56D1A517-8F90-438E-842D-60ACC6126EAC}" type="presOf" srcId="{6B751141-5E38-4428-8F56-F91826AFBCED}" destId="{25E7A56A-E41B-462B-B13A-C5AABB73CCB2}" srcOrd="0" destOrd="0" presId="urn:microsoft.com/office/officeart/2005/8/layout/orgChart1"/>
-    <dgm:cxn modelId="{BA1051A1-0661-41A4-9F03-BE27CE69107E}" type="presOf" srcId="{656AC386-3590-4636-BAAB-148EF7BEE451}" destId="{D70150D0-E2A6-4423-A487-09963D57580B}" srcOrd="1" destOrd="0" presId="urn:microsoft.com/office/officeart/2005/8/layout/orgChart1"/>
+    <dgm:cxn modelId="{F6B2D5F3-D60B-4329-BFF4-285BA3CA39ED}" type="presOf" srcId="{EFCE90FE-8D9D-4134-AF9B-68C93AA309E5}" destId="{995D8F15-C0F2-420B-8A74-BAAD2327EDE1}" srcOrd="0" destOrd="0" presId="urn:microsoft.com/office/officeart/2005/8/layout/orgChart1"/>
     <dgm:cxn modelId="{0A2225B5-8E64-4383-BFE6-51F887B77B92}" srcId="{EFCE90FE-8D9D-4134-AF9B-68C93AA309E5}" destId="{646C43DA-44CB-45F7-9E47-F60FBC2610DA}" srcOrd="2" destOrd="0" parTransId="{68CD84A6-1521-4488-86DD-B1B8D58B7E80}" sibTransId="{6B03631F-1733-40FA-AFB3-6C506E4F0620}"/>
-    <dgm:cxn modelId="{E5C3D640-2BF0-48DC-A21A-78976600C4B3}" type="presOf" srcId="{6045E697-3D45-4002-905C-F0A2F4A4A3CF}" destId="{0DF01B80-9673-463D-A5AB-C749686CE24A}" srcOrd="1" destOrd="0" presId="urn:microsoft.com/office/officeart/2005/8/layout/orgChart1"/>
-    <dgm:cxn modelId="{2B7DD3AB-58A6-4908-BF20-218729E23494}" type="presOf" srcId="{D8E544E6-F617-4688-8B89-6ADABA580F63}" destId="{6C3AFAB6-9199-4FD4-8D21-21E1509A91E7}" srcOrd="1" destOrd="0" presId="urn:microsoft.com/office/officeart/2005/8/layout/orgChart1"/>
-    <dgm:cxn modelId="{8310C623-7B19-4918-B784-ED3BD5962940}" type="presOf" srcId="{5FB2B77D-0EC0-48DE-BD26-188D6EF18A6D}" destId="{45AB6DA4-B1C4-48B3-AF12-B4C10D734936}" srcOrd="1" destOrd="0" presId="urn:microsoft.com/office/officeart/2005/8/layout/orgChart1"/>
-    <dgm:cxn modelId="{4646DD3B-79AD-4948-8EC8-DAEAE561B96E}" type="presOf" srcId="{1350FDB6-90B4-4719-9360-AAFB2D5697D8}" destId="{BBA6522B-BDCC-416F-91C0-69A11C4D2D5A}" srcOrd="0" destOrd="0" presId="urn:microsoft.com/office/officeart/2005/8/layout/orgChart1"/>
-    <dgm:cxn modelId="{41331E40-4F3E-4414-AE84-8AC8904D5B93}" type="presOf" srcId="{D7ACB184-7707-4009-BCFC-FBA2AA52BE75}" destId="{2D472241-17F5-4A37-8DE7-1E8A940E15B1}" srcOrd="0" destOrd="0" presId="urn:microsoft.com/office/officeart/2005/8/layout/orgChart1"/>
-    <dgm:cxn modelId="{6559654A-4DE4-406B-A853-000F388B1C6B}" type="presOf" srcId="{646C43DA-44CB-45F7-9E47-F60FBC2610DA}" destId="{F1B59B3F-B29F-4554-83BF-F699CCFB7069}" srcOrd="1" destOrd="0" presId="urn:microsoft.com/office/officeart/2005/8/layout/orgChart1"/>
+    <dgm:cxn modelId="{DC3D3D15-00F8-4788-ACD2-EA10A826673F}" type="presOf" srcId="{D7ACB184-7707-4009-BCFC-FBA2AA52BE75}" destId="{A134F846-4762-46C3-A04B-E5F714291F5B}" srcOrd="1" destOrd="0" presId="urn:microsoft.com/office/officeart/2005/8/layout/orgChart1"/>
+    <dgm:cxn modelId="{C9C4942D-0342-44CF-BCA7-DCC5DF599792}" type="presOf" srcId="{656AC386-3590-4636-BAAB-148EF7BEE451}" destId="{A3614223-81E0-4025-B2D1-05D01056E883}" srcOrd="0" destOrd="0" presId="urn:microsoft.com/office/officeart/2005/8/layout/orgChart1"/>
+    <dgm:cxn modelId="{AF08C6B4-BF4B-47C1-A5CC-D374D3B9B344}" type="presOf" srcId="{EFCE90FE-8D9D-4134-AF9B-68C93AA309E5}" destId="{2C317AD0-5939-4344-9175-469CB37C17A6}" srcOrd="1" destOrd="0" presId="urn:microsoft.com/office/officeart/2005/8/layout/orgChart1"/>
+    <dgm:cxn modelId="{1A7C68BE-C4B6-45B8-A43D-BF33A43BCE4F}" type="presOf" srcId="{646C43DA-44CB-45F7-9E47-F60FBC2610DA}" destId="{F1B59B3F-B29F-4554-83BF-F699CCFB7069}" srcOrd="1" destOrd="0" presId="urn:microsoft.com/office/officeart/2005/8/layout/orgChart1"/>
     <dgm:cxn modelId="{4CF41D2F-215C-45F2-9862-FF90FCEA1318}" srcId="{B0CA9F36-CD60-4317-A922-4605314F46F1}" destId="{EFCE90FE-8D9D-4134-AF9B-68C93AA309E5}" srcOrd="0" destOrd="0" parTransId="{DE5BA739-914E-47AD-ACF7-635B81882D31}" sibTransId="{9DB5E58B-0946-48B4-8938-D8B6E6BBBCA0}"/>
-    <dgm:cxn modelId="{0B490F6B-0D44-40F3-97D6-DF556ED392B0}" type="presOf" srcId="{6F46F6B3-D4EA-43A8-B9B9-2CDF3B727203}" destId="{C75934E0-7B1C-4D4B-81E2-528F17B01DB2}" srcOrd="0" destOrd="0" presId="urn:microsoft.com/office/officeart/2005/8/layout/orgChart1"/>
+    <dgm:cxn modelId="{6319D94B-A1C0-4E83-95FD-218021389C48}" type="presOf" srcId="{95E71866-3F66-4F7A-AE18-2C03ED828808}" destId="{B1A86806-A30D-4963-B026-5C61D16678E5}" srcOrd="1" destOrd="0" presId="urn:microsoft.com/office/officeart/2005/8/layout/orgChart1"/>
     <dgm:cxn modelId="{EEA74230-9045-4B0F-B2A7-C41B9417A620}" srcId="{EFCE90FE-8D9D-4134-AF9B-68C93AA309E5}" destId="{4BDBD50E-B963-4AEF-BCB1-897227BDFAB6}" srcOrd="1" destOrd="0" parTransId="{231D0324-CB4F-47A9-8E45-9118A015E298}" sibTransId="{8D017098-BABF-4AF4-959E-CF20659D195E}"/>
+    <dgm:cxn modelId="{40E00DD5-17B0-403D-A788-E30AF1D86A2B}" type="presOf" srcId="{6B751141-5E38-4428-8F56-F91826AFBCED}" destId="{DB652857-2342-4381-BB60-27E114BF64A7}" srcOrd="1" destOrd="0" presId="urn:microsoft.com/office/officeart/2005/8/layout/orgChart1"/>
+    <dgm:cxn modelId="{79559C52-FF7A-41B6-838D-4DEB1CE2DCF6}" type="presOf" srcId="{1A47A809-ADE2-4673-A40C-B55F82F83900}" destId="{3F799C11-1C8A-442B-84AF-C729E4C4050D}" srcOrd="0" destOrd="0" presId="urn:microsoft.com/office/officeart/2005/8/layout/orgChart1"/>
     <dgm:cxn modelId="{FBCDD971-097F-43E5-8162-3D4889270852}" srcId="{4BDBD50E-B963-4AEF-BCB1-897227BDFAB6}" destId="{D7ACB184-7707-4009-BCFC-FBA2AA52BE75}" srcOrd="4" destOrd="0" parTransId="{1350FDB6-90B4-4719-9360-AAFB2D5697D8}" sibTransId="{AB8AA165-63CD-40EE-B0E9-A3F3EB28B250}"/>
-    <dgm:cxn modelId="{32C07CAD-2226-4106-8493-D209169B16CE}" type="presOf" srcId="{D8E544E6-F617-4688-8B89-6ADABA580F63}" destId="{D2FC7377-E8C0-4AC8-9F2E-2842B356B81D}" srcOrd="0" destOrd="0" presId="urn:microsoft.com/office/officeart/2005/8/layout/orgChart1"/>
     <dgm:cxn modelId="{99140333-801A-44A3-A5FF-76790A908938}" srcId="{4BDBD50E-B963-4AEF-BCB1-897227BDFAB6}" destId="{6B751141-5E38-4428-8F56-F91826AFBCED}" srcOrd="0" destOrd="0" parTransId="{3370A6B4-6E32-457C-9CAE-E0984DED39B4}" sibTransId="{8913176F-FAE3-4343-9BF4-33259B6E5360}"/>
-    <dgm:cxn modelId="{C41BFB0A-7942-4936-A65E-AEB081963153}" type="presOf" srcId="{579CBCDB-30B9-4907-888E-758037D43D04}" destId="{929FD8DF-03DA-40AA-B62B-0D610545008F}" srcOrd="0" destOrd="0" presId="urn:microsoft.com/office/officeart/2005/8/layout/orgChart1"/>
+    <dgm:cxn modelId="{2539BF44-9FD1-4264-9155-9BBB06AFB6A5}" type="presOf" srcId="{6045E697-3D45-4002-905C-F0A2F4A4A3CF}" destId="{F9BEF37D-B47F-4481-8441-AACFD4B0B510}" srcOrd="0" destOrd="0" presId="urn:microsoft.com/office/officeart/2005/8/layout/orgChart1"/>
+    <dgm:cxn modelId="{DCCAF7A5-FF7E-4CC6-90C5-530F2349C8D5}" type="presOf" srcId="{D8E544E6-F617-4688-8B89-6ADABA580F63}" destId="{D2FC7377-E8C0-4AC8-9F2E-2842B356B81D}" srcOrd="0" destOrd="0" presId="urn:microsoft.com/office/officeart/2005/8/layout/orgChart1"/>
+    <dgm:cxn modelId="{CC6FC49F-7D17-4C74-8EB6-EED24903CC5D}" type="presOf" srcId="{E289DA91-CFA9-4B5C-A92F-E74036CC5B24}" destId="{D19ADDD5-6D20-46A9-9C65-DD04DABBBFB2}" srcOrd="1" destOrd="0" presId="urn:microsoft.com/office/officeart/2005/8/layout/orgChart1"/>
+    <dgm:cxn modelId="{2F2E9B74-2BB6-4955-ACDE-58EBEF37E300}" type="presOf" srcId="{231D0324-CB4F-47A9-8E45-9118A015E298}" destId="{947EE56D-DFAF-45B3-AB97-97F79E3889EE}" srcOrd="0" destOrd="0" presId="urn:microsoft.com/office/officeart/2005/8/layout/orgChart1"/>
     <dgm:cxn modelId="{31CC99C7-1D09-4321-94D7-4AFA1C408161}" srcId="{4BDBD50E-B963-4AEF-BCB1-897227BDFAB6}" destId="{5FB2B77D-0EC0-48DE-BD26-188D6EF18A6D}" srcOrd="3" destOrd="0" parTransId="{C082E4F6-F47C-436E-9024-AEFDB3C63A52}" sibTransId="{C0F45E70-894C-47D4-A9C7-0A42AB404875}"/>
-    <dgm:cxn modelId="{A26C7EB9-6AA3-4C01-A9F0-10EBFD5CA86D}" type="presOf" srcId="{B0CA9F36-CD60-4317-A922-4605314F46F1}" destId="{C14DC7A4-BFFA-41B7-9E40-D98B437B7B25}" srcOrd="0" destOrd="0" presId="urn:microsoft.com/office/officeart/2005/8/layout/orgChart1"/>
-    <dgm:cxn modelId="{DBF3A182-9264-4BEC-800C-F80741CF842D}" type="presOf" srcId="{5E5B2A93-AB31-417A-97A9-E747C462D09F}" destId="{0ABE8A6D-6BD1-4886-B018-2138A2AFB32A}" srcOrd="0" destOrd="0" presId="urn:microsoft.com/office/officeart/2005/8/layout/orgChart1"/>
-    <dgm:cxn modelId="{05530478-7CCD-4E8F-A77E-D4C0722056E1}" type="presOf" srcId="{6B751141-5E38-4428-8F56-F91826AFBCED}" destId="{DB652857-2342-4381-BB60-27E114BF64A7}" srcOrd="1" destOrd="0" presId="urn:microsoft.com/office/officeart/2005/8/layout/orgChart1"/>
-    <dgm:cxn modelId="{F39B5974-3BA7-4B90-AC1D-1C6624957435}" type="presOf" srcId="{231D0324-CB4F-47A9-8E45-9118A015E298}" destId="{947EE56D-DFAF-45B3-AB97-97F79E3889EE}" srcOrd="0" destOrd="0" presId="urn:microsoft.com/office/officeart/2005/8/layout/orgChart1"/>
-    <dgm:cxn modelId="{8119F009-4F2D-492D-97C4-FCF5D2CE56F5}" type="presOf" srcId="{E289DA91-CFA9-4B5C-A92F-E74036CC5B24}" destId="{FC3EC9B2-8721-41A7-9B4A-4F1402FB2DA3}" srcOrd="0" destOrd="0" presId="urn:microsoft.com/office/officeart/2005/8/layout/orgChart1"/>
-    <dgm:cxn modelId="{5F873D37-93D8-41B1-A467-B97945C4C0B7}" type="presOf" srcId="{E289DA91-CFA9-4B5C-A92F-E74036CC5B24}" destId="{D19ADDD5-6D20-46A9-9C65-DD04DABBBFB2}" srcOrd="1" destOrd="0" presId="urn:microsoft.com/office/officeart/2005/8/layout/orgChart1"/>
+    <dgm:cxn modelId="{708E2FBB-47EA-4B8D-9E22-AE8C8BB84FC2}" type="presOf" srcId="{656AC386-3590-4636-BAAB-148EF7BEE451}" destId="{D70150D0-E2A6-4423-A487-09963D57580B}" srcOrd="1" destOrd="0" presId="urn:microsoft.com/office/officeart/2005/8/layout/orgChart1"/>
+    <dgm:cxn modelId="{AE2F4047-3B97-4E0D-8C3D-F95C664123B4}" type="presOf" srcId="{6B751141-5E38-4428-8F56-F91826AFBCED}" destId="{25E7A56A-E41B-462B-B13A-C5AABB73CCB2}" srcOrd="0" destOrd="0" presId="urn:microsoft.com/office/officeart/2005/8/layout/orgChart1"/>
+    <dgm:cxn modelId="{9662F1A6-1DF9-4CF8-9071-33DDFC995467}" type="presOf" srcId="{95E71866-3F66-4F7A-AE18-2C03ED828808}" destId="{78524F1E-8D57-4E00-B337-100A3F32FC7D}" srcOrd="0" destOrd="0" presId="urn:microsoft.com/office/officeart/2005/8/layout/orgChart1"/>
+    <dgm:cxn modelId="{7B005CEB-D995-43AC-95A7-3E8062B4EA4E}" type="presOf" srcId="{E289DA91-CFA9-4B5C-A92F-E74036CC5B24}" destId="{FC3EC9B2-8721-41A7-9B4A-4F1402FB2DA3}" srcOrd="0" destOrd="0" presId="urn:microsoft.com/office/officeart/2005/8/layout/orgChart1"/>
+    <dgm:cxn modelId="{E64261D5-CF31-4E7F-B2DF-80817A1A9693}" type="presOf" srcId="{579CBCDB-30B9-4907-888E-758037D43D04}" destId="{929FD8DF-03DA-40AA-B62B-0D610545008F}" srcOrd="0" destOrd="0" presId="urn:microsoft.com/office/officeart/2005/8/layout/orgChart1"/>
+    <dgm:cxn modelId="{D212C110-7289-45C1-BEA4-C120B0D91860}" type="presOf" srcId="{68CD84A6-1521-4488-86DD-B1B8D58B7E80}" destId="{45582C39-87CF-4FE4-86B4-E4670B616734}" srcOrd="0" destOrd="0" presId="urn:microsoft.com/office/officeart/2005/8/layout/orgChart1"/>
+    <dgm:cxn modelId="{D36F7F3C-A42B-4A4D-998B-F5EE24E5CD48}" type="presOf" srcId="{D7ACB184-7707-4009-BCFC-FBA2AA52BE75}" destId="{2D472241-17F5-4A37-8DE7-1E8A940E15B1}" srcOrd="0" destOrd="0" presId="urn:microsoft.com/office/officeart/2005/8/layout/orgChart1"/>
+    <dgm:cxn modelId="{0443FC99-EE4C-48A8-BF14-D510B34E27FA}" type="presOf" srcId="{91900830-4F81-4A5C-B86D-D3468FA1FCDD}" destId="{3CA018E1-02F8-4E32-B57D-D81E3C8FD26D}" srcOrd="0" destOrd="0" presId="urn:microsoft.com/office/officeart/2005/8/layout/orgChart1"/>
+    <dgm:cxn modelId="{6CC275EF-E07A-4AFD-BFFA-2CEA75DC6639}" type="presOf" srcId="{4BDBD50E-B963-4AEF-BCB1-897227BDFAB6}" destId="{CF0C98D0-A9F1-4B98-B4F6-307F3C102155}" srcOrd="1" destOrd="0" presId="urn:microsoft.com/office/officeart/2005/8/layout/orgChart1"/>
     <dgm:cxn modelId="{2B7EFD30-8A77-495A-9650-F307819D5369}" srcId="{6B751141-5E38-4428-8F56-F91826AFBCED}" destId="{95E71866-3F66-4F7A-AE18-2C03ED828808}" srcOrd="0" destOrd="0" parTransId="{579CBCDB-30B9-4907-888E-758037D43D04}" sibTransId="{15B30693-1CE8-4F18-B361-5745DEEB3086}"/>
-    <dgm:cxn modelId="{CBDFEB9E-2F48-4E14-B357-55173408D2E9}" type="presOf" srcId="{91900830-4F81-4A5C-B86D-D3468FA1FCDD}" destId="{3CA018E1-02F8-4E32-B57D-D81E3C8FD26D}" srcOrd="0" destOrd="0" presId="urn:microsoft.com/office/officeart/2005/8/layout/orgChart1"/>
     <dgm:cxn modelId="{014FE2AD-2E45-48C2-87AC-2C347F43871F}" srcId="{EFCE90FE-8D9D-4134-AF9B-68C93AA309E5}" destId="{6F46F6B3-D4EA-43A8-B9B9-2CDF3B727203}" srcOrd="0" destOrd="0" parTransId="{8B71A036-2F12-4C58-93E9-A1B1ED4E4616}" sibTransId="{1711F1FB-9028-495C-82BE-316B2E4498B3}"/>
-    <dgm:cxn modelId="{D6F202EB-8E51-4B07-8078-485175D7B3A0}" type="presOf" srcId="{EFCE90FE-8D9D-4134-AF9B-68C93AA309E5}" destId="{2C317AD0-5939-4344-9175-469CB37C17A6}" srcOrd="1" destOrd="0" presId="urn:microsoft.com/office/officeart/2005/8/layout/orgChart1"/>
-    <dgm:cxn modelId="{9CA1608C-BF66-4490-9A0E-FFE3A9BC8CE1}" type="presOf" srcId="{DA325693-2A92-4BFE-BAEC-49054148E5AD}" destId="{738B6AC3-0605-4A7D-9DBE-BFF0A1823B57}" srcOrd="0" destOrd="0" presId="urn:microsoft.com/office/officeart/2005/8/layout/orgChart1"/>
-    <dgm:cxn modelId="{9889E36F-FE6E-4BED-887A-3AFDD3BEDD64}" type="presOf" srcId="{D7ACB184-7707-4009-BCFC-FBA2AA52BE75}" destId="{A134F846-4762-46C3-A04B-E5F714291F5B}" srcOrd="1" destOrd="0" presId="urn:microsoft.com/office/officeart/2005/8/layout/orgChart1"/>
-    <dgm:cxn modelId="{FD587833-D2DB-4D09-BE76-C71D274AC14D}" type="presOf" srcId="{8B71A036-2F12-4C58-93E9-A1B1ED4E4616}" destId="{0EDBAEA8-8805-49BB-AD51-8E75A0B89CE3}" srcOrd="0" destOrd="0" presId="urn:microsoft.com/office/officeart/2005/8/layout/orgChart1"/>
+    <dgm:cxn modelId="{A8FAB6BA-7F00-487B-A7A4-53F68BD4B6F5}" type="presOf" srcId="{A301EEBD-A0A0-4B36-8D90-972386CC81BD}" destId="{D90B4867-106E-4877-B52B-22A314574F01}" srcOrd="0" destOrd="0" presId="urn:microsoft.com/office/officeart/2005/8/layout/orgChart1"/>
+    <dgm:cxn modelId="{5AD598A3-EBF0-4DF3-9D2C-6EDDC86DED03}" type="presOf" srcId="{3370A6B4-6E32-457C-9CAE-E0984DED39B4}" destId="{69314040-13EF-4D86-B945-3F1592F2F3C9}" srcOrd="0" destOrd="0" presId="urn:microsoft.com/office/officeart/2005/8/layout/orgChart1"/>
     <dgm:cxn modelId="{FEF7FDCE-0BBA-454E-B128-A84C99204962}" srcId="{4BDBD50E-B963-4AEF-BCB1-897227BDFAB6}" destId="{656AC386-3590-4636-BAAB-148EF7BEE451}" srcOrd="2" destOrd="0" parTransId="{A1227C9E-16E8-473D-B85C-952CA236B7BE}" sibTransId="{339B88F4-65B7-44C8-AD38-74995780F85E}"/>
+    <dgm:cxn modelId="{8DA2E6FB-F364-4D7F-A04C-3B46D9EA5091}" type="presOf" srcId="{6F46F6B3-D4EA-43A8-B9B9-2CDF3B727203}" destId="{735AB6CE-260B-4C8D-A355-4099FD152C91}" srcOrd="1" destOrd="0" presId="urn:microsoft.com/office/officeart/2005/8/layout/orgChart1"/>
     <dgm:cxn modelId="{023BD778-21CC-4CA8-9B53-3FA43F0E034D}" srcId="{4BDBD50E-B963-4AEF-BCB1-897227BDFAB6}" destId="{1A47A809-ADE2-4673-A40C-B55F82F83900}" srcOrd="5" destOrd="0" parTransId="{DA325693-2A92-4BFE-BAEC-49054148E5AD}" sibTransId="{C5578E0E-FE15-4E61-BF1B-87EEADA8A0F3}"/>
-    <dgm:cxn modelId="{0AA49A69-3A27-4566-B157-50404EFFF15C}" type="presOf" srcId="{1A47A809-ADE2-4673-A40C-B55F82F83900}" destId="{0C677ED7-D9B1-4D19-9364-5E427987AF49}" srcOrd="1" destOrd="0" presId="urn:microsoft.com/office/officeart/2005/8/layout/orgChart1"/>
-    <dgm:cxn modelId="{C82A1719-A9BE-40A4-B066-8119D436163C}" type="presOf" srcId="{4BDBD50E-B963-4AEF-BCB1-897227BDFAB6}" destId="{4DD9A2CE-B853-4ECD-82CE-C7B214D18723}" srcOrd="0" destOrd="0" presId="urn:microsoft.com/office/officeart/2005/8/layout/orgChart1"/>
-    <dgm:cxn modelId="{DABFE4F4-8C2F-4EF2-A54D-E76B539AE409}" type="presOf" srcId="{95E71866-3F66-4F7A-AE18-2C03ED828808}" destId="{78524F1E-8D57-4E00-B337-100A3F32FC7D}" srcOrd="0" destOrd="0" presId="urn:microsoft.com/office/officeart/2005/8/layout/orgChart1"/>
+    <dgm:cxn modelId="{B7791C2C-FE9E-4E1D-8513-5A2BA58DF8A4}" type="presOf" srcId="{1A47A809-ADE2-4673-A40C-B55F82F83900}" destId="{0C677ED7-D9B1-4D19-9364-5E427987AF49}" srcOrd="1" destOrd="0" presId="urn:microsoft.com/office/officeart/2005/8/layout/orgChart1"/>
+    <dgm:cxn modelId="{49926E8D-B670-40F7-9600-AEAA00A06ED7}" type="presOf" srcId="{D8E544E6-F617-4688-8B89-6ADABA580F63}" destId="{6C3AFAB6-9199-4FD4-8D21-21E1509A91E7}" srcOrd="1" destOrd="0" presId="urn:microsoft.com/office/officeart/2005/8/layout/orgChart1"/>
     <dgm:cxn modelId="{B6A58058-BEC0-41FE-B2C9-7C3F8B565A4D}" srcId="{6B751141-5E38-4428-8F56-F91826AFBCED}" destId="{6045E697-3D45-4002-905C-F0A2F4A4A3CF}" srcOrd="1" destOrd="0" parTransId="{91900830-4F81-4A5C-B86D-D3468FA1FCDD}" sibTransId="{74BC264B-B76C-42C6-A17F-4FBE29DDA4F2}"/>
-    <dgm:cxn modelId="{6B451FF7-91BE-47B7-B289-716F983526D9}" type="presOf" srcId="{A301EEBD-A0A0-4B36-8D90-972386CC81BD}" destId="{D90B4867-106E-4877-B52B-22A314574F01}" srcOrd="0" destOrd="0" presId="urn:microsoft.com/office/officeart/2005/8/layout/orgChart1"/>
-    <dgm:cxn modelId="{EB9EE6A1-7967-4A09-B8D0-94CEAAF4CDE2}" type="presOf" srcId="{1A47A809-ADE2-4673-A40C-B55F82F83900}" destId="{3F799C11-1C8A-442B-84AF-C729E4C4050D}" srcOrd="0" destOrd="0" presId="urn:microsoft.com/office/officeart/2005/8/layout/orgChart1"/>
-    <dgm:cxn modelId="{0E8C8CBE-0CE1-4053-B0AB-4E932055EC9F}" type="presOf" srcId="{A1227C9E-16E8-473D-B85C-952CA236B7BE}" destId="{3767EFBD-8186-4F0C-9787-11EFC583B2AB}" srcOrd="0" destOrd="0" presId="urn:microsoft.com/office/officeart/2005/8/layout/orgChart1"/>
-    <dgm:cxn modelId="{9F7CBBAF-8C0D-4411-91A9-DED38C06F5D3}" type="presOf" srcId="{5FB2B77D-0EC0-48DE-BD26-188D6EF18A6D}" destId="{F603BF2F-6D16-4AF7-B664-EA04A4B6EE88}" srcOrd="0" destOrd="0" presId="urn:microsoft.com/office/officeart/2005/8/layout/orgChart1"/>
-    <dgm:cxn modelId="{32517F0A-27B1-48E5-889E-04B07D50B5B2}" type="presOf" srcId="{646C43DA-44CB-45F7-9E47-F60FBC2610DA}" destId="{EB41BA05-1412-4BFF-A31D-0856D3B0D8E9}" srcOrd="0" destOrd="0" presId="urn:microsoft.com/office/officeart/2005/8/layout/orgChart1"/>
-    <dgm:cxn modelId="{8C25585C-C062-46E3-B9CD-3FFF42A7095C}" type="presOf" srcId="{C082E4F6-F47C-436E-9024-AEFDB3C63A52}" destId="{402B1EFB-2CA2-4490-A4EA-B7972EDFC864}" srcOrd="0" destOrd="0" presId="urn:microsoft.com/office/officeart/2005/8/layout/orgChart1"/>
-    <dgm:cxn modelId="{135CB903-2E97-4C8C-898D-1530BFF87934}" type="presParOf" srcId="{C14DC7A4-BFFA-41B7-9E40-D98B437B7B25}" destId="{A053185A-14E2-4479-81F0-86121334F033}" srcOrd="0" destOrd="0" presId="urn:microsoft.com/office/officeart/2005/8/layout/orgChart1"/>
-    <dgm:cxn modelId="{1DCA2365-32B4-4DEA-81F0-396A5AA933FE}" type="presParOf" srcId="{A053185A-14E2-4479-81F0-86121334F033}" destId="{E068BB96-C091-4561-8C3D-FDDE6C352DF2}" srcOrd="0" destOrd="0" presId="urn:microsoft.com/office/officeart/2005/8/layout/orgChart1"/>
-    <dgm:cxn modelId="{68CD3D56-A98C-4840-8607-2BBB64CD9DBA}" type="presParOf" srcId="{E068BB96-C091-4561-8C3D-FDDE6C352DF2}" destId="{995D8F15-C0F2-420B-8A74-BAAD2327EDE1}" srcOrd="0" destOrd="0" presId="urn:microsoft.com/office/officeart/2005/8/layout/orgChart1"/>
-    <dgm:cxn modelId="{670D0920-B060-4E42-8B8C-AF7B90AE923C}" type="presParOf" srcId="{E068BB96-C091-4561-8C3D-FDDE6C352DF2}" destId="{2C317AD0-5939-4344-9175-469CB37C17A6}" srcOrd="1" destOrd="0" presId="urn:microsoft.com/office/officeart/2005/8/layout/orgChart1"/>
-    <dgm:cxn modelId="{F740C9E1-A3BA-49CD-8093-45BC13BC58B0}" type="presParOf" srcId="{A053185A-14E2-4479-81F0-86121334F033}" destId="{42176997-C778-475D-9472-2024B1599F57}" srcOrd="1" destOrd="0" presId="urn:microsoft.com/office/officeart/2005/8/layout/orgChart1"/>
-    <dgm:cxn modelId="{A711CFEA-7DAB-4940-B7A3-4962CEDD66F9}" type="presParOf" srcId="{42176997-C778-475D-9472-2024B1599F57}" destId="{0EDBAEA8-8805-49BB-AD51-8E75A0B89CE3}" srcOrd="0" destOrd="0" presId="urn:microsoft.com/office/officeart/2005/8/layout/orgChart1"/>
-    <dgm:cxn modelId="{CB7D6633-64B0-4F27-A2A0-B0A49555D739}" type="presParOf" srcId="{42176997-C778-475D-9472-2024B1599F57}" destId="{BC45D8B7-E5FF-43FB-A6E3-3F4239F4809D}" srcOrd="1" destOrd="0" presId="urn:microsoft.com/office/officeart/2005/8/layout/orgChart1"/>
-    <dgm:cxn modelId="{D469D469-D6E6-410C-A667-3F42E6929E58}" type="presParOf" srcId="{BC45D8B7-E5FF-43FB-A6E3-3F4239F4809D}" destId="{10A57DFA-F809-4BA7-9D89-F868F6461091}" srcOrd="0" destOrd="0" presId="urn:microsoft.com/office/officeart/2005/8/layout/orgChart1"/>
-    <dgm:cxn modelId="{F54B24F0-ABB5-4030-BF0C-A87965536EC3}" type="presParOf" srcId="{10A57DFA-F809-4BA7-9D89-F868F6461091}" destId="{C75934E0-7B1C-4D4B-81E2-528F17B01DB2}" srcOrd="0" destOrd="0" presId="urn:microsoft.com/office/officeart/2005/8/layout/orgChart1"/>
-    <dgm:cxn modelId="{7EBE88F6-0181-4980-951F-BF44F88D13F2}" type="presParOf" srcId="{10A57DFA-F809-4BA7-9D89-F868F6461091}" destId="{735AB6CE-260B-4C8D-A355-4099FD152C91}" srcOrd="1" destOrd="0" presId="urn:microsoft.com/office/officeart/2005/8/layout/orgChart1"/>
-    <dgm:cxn modelId="{B7443FD2-6A59-4C68-8A58-955271F34317}" type="presParOf" srcId="{BC45D8B7-E5FF-43FB-A6E3-3F4239F4809D}" destId="{BA4CD29F-B49E-44A6-BDAA-C4EE255DB984}" srcOrd="1" destOrd="0" presId="urn:microsoft.com/office/officeart/2005/8/layout/orgChart1"/>
-    <dgm:cxn modelId="{20CB128B-0562-4424-8336-24F50019B82E}" type="presParOf" srcId="{BC45D8B7-E5FF-43FB-A6E3-3F4239F4809D}" destId="{7D4C4D3F-C61C-4FC6-A169-65F76B7741A1}" srcOrd="2" destOrd="0" presId="urn:microsoft.com/office/officeart/2005/8/layout/orgChart1"/>
-    <dgm:cxn modelId="{4D08BA68-E8D8-4391-89E4-FDC7873E53C5}" type="presParOf" srcId="{42176997-C778-475D-9472-2024B1599F57}" destId="{947EE56D-DFAF-45B3-AB97-97F79E3889EE}" srcOrd="2" destOrd="0" presId="urn:microsoft.com/office/officeart/2005/8/layout/orgChart1"/>
-    <dgm:cxn modelId="{F98C3949-E256-4A5E-9386-D590D9B068D8}" type="presParOf" srcId="{42176997-C778-475D-9472-2024B1599F57}" destId="{31016EC0-F484-46FC-BB0D-7AB557622352}" srcOrd="3" destOrd="0" presId="urn:microsoft.com/office/officeart/2005/8/layout/orgChart1"/>
-    <dgm:cxn modelId="{11A1306E-CF19-42C8-ADEA-EBCA872737BE}" type="presParOf" srcId="{31016EC0-F484-46FC-BB0D-7AB557622352}" destId="{B26BD7BD-9417-4F55-81AF-7680DF5E8DD6}" srcOrd="0" destOrd="0" presId="urn:microsoft.com/office/officeart/2005/8/layout/orgChart1"/>
-    <dgm:cxn modelId="{41CBBEB7-74E7-4664-863D-7225C4088B25}" type="presParOf" srcId="{B26BD7BD-9417-4F55-81AF-7680DF5E8DD6}" destId="{4DD9A2CE-B853-4ECD-82CE-C7B214D18723}" srcOrd="0" destOrd="0" presId="urn:microsoft.com/office/officeart/2005/8/layout/orgChart1"/>
-    <dgm:cxn modelId="{B5EA41C3-4FBF-4DEB-BA4F-76C647E7D01B}" type="presParOf" srcId="{B26BD7BD-9417-4F55-81AF-7680DF5E8DD6}" destId="{CF0C98D0-A9F1-4B98-B4F6-307F3C102155}" srcOrd="1" destOrd="0" presId="urn:microsoft.com/office/officeart/2005/8/layout/orgChart1"/>
-    <dgm:cxn modelId="{9050D1B3-69E4-40CC-9E23-39DD390D7F68}" type="presParOf" srcId="{31016EC0-F484-46FC-BB0D-7AB557622352}" destId="{E2179C7B-BD8A-4C8C-8DD1-DB368D9399B2}" srcOrd="1" destOrd="0" presId="urn:microsoft.com/office/officeart/2005/8/layout/orgChart1"/>
-    <dgm:cxn modelId="{EDE1A242-9BCC-48D0-B180-B56732D6CDBC}" type="presParOf" srcId="{E2179C7B-BD8A-4C8C-8DD1-DB368D9399B2}" destId="{69314040-13EF-4D86-B945-3F1592F2F3C9}" srcOrd="0" destOrd="0" presId="urn:microsoft.com/office/officeart/2005/8/layout/orgChart1"/>
-    <dgm:cxn modelId="{D0A414D5-BE5A-4E7D-9264-F0E9050DE59D}" type="presParOf" srcId="{E2179C7B-BD8A-4C8C-8DD1-DB368D9399B2}" destId="{7D21A2E0-C437-410A-A886-5DBB274477E0}" srcOrd="1" destOrd="0" presId="urn:microsoft.com/office/officeart/2005/8/layout/orgChart1"/>
-    <dgm:cxn modelId="{C6A7E823-163A-48C3-BA86-0606FDCA4E4B}" type="presParOf" srcId="{7D21A2E0-C437-410A-A886-5DBB274477E0}" destId="{49EA4979-0F0D-4A54-8CCD-78A06A0AC523}" srcOrd="0" destOrd="0" presId="urn:microsoft.com/office/officeart/2005/8/layout/orgChart1"/>
-    <dgm:cxn modelId="{364B9F89-1314-4E94-95FC-1492F602A0E5}" type="presParOf" srcId="{49EA4979-0F0D-4A54-8CCD-78A06A0AC523}" destId="{25E7A56A-E41B-462B-B13A-C5AABB73CCB2}" srcOrd="0" destOrd="0" presId="urn:microsoft.com/office/officeart/2005/8/layout/orgChart1"/>
-    <dgm:cxn modelId="{F99654FB-1997-4A5F-BC2A-4B8768E51F0D}" type="presParOf" srcId="{49EA4979-0F0D-4A54-8CCD-78A06A0AC523}" destId="{DB652857-2342-4381-BB60-27E114BF64A7}" srcOrd="1" destOrd="0" presId="urn:microsoft.com/office/officeart/2005/8/layout/orgChart1"/>
-    <dgm:cxn modelId="{F47CCB1C-ADDF-446C-A1E1-A62BFF084E7E}" type="presParOf" srcId="{7D21A2E0-C437-410A-A886-5DBB274477E0}" destId="{590FC141-E0DD-44A4-893C-3FEDEB6B7D9A}" srcOrd="1" destOrd="0" presId="urn:microsoft.com/office/officeart/2005/8/layout/orgChart1"/>
-    <dgm:cxn modelId="{57BBDEB1-7DBA-409C-807A-1F5E158326D1}" type="presParOf" srcId="{590FC141-E0DD-44A4-893C-3FEDEB6B7D9A}" destId="{929FD8DF-03DA-40AA-B62B-0D610545008F}" srcOrd="0" destOrd="0" presId="urn:microsoft.com/office/officeart/2005/8/layout/orgChart1"/>
-    <dgm:cxn modelId="{790F121C-9812-4699-B7CC-C9A37BB0C6C9}" type="presParOf" srcId="{590FC141-E0DD-44A4-893C-3FEDEB6B7D9A}" destId="{653CC957-C645-47C6-AAC6-61A46B97EB54}" srcOrd="1" destOrd="0" presId="urn:microsoft.com/office/officeart/2005/8/layout/orgChart1"/>
-    <dgm:cxn modelId="{02E14D4A-0A74-4127-908E-D63DC708348B}" type="presParOf" srcId="{653CC957-C645-47C6-AAC6-61A46B97EB54}" destId="{6FEC171B-3CF8-498F-ADE8-4A8E75CF4A25}" srcOrd="0" destOrd="0" presId="urn:microsoft.com/office/officeart/2005/8/layout/orgChart1"/>
-    <dgm:cxn modelId="{DE820736-8BB8-48A6-A756-CABE223EB2E3}" type="presParOf" srcId="{6FEC171B-3CF8-498F-ADE8-4A8E75CF4A25}" destId="{78524F1E-8D57-4E00-B337-100A3F32FC7D}" srcOrd="0" destOrd="0" presId="urn:microsoft.com/office/officeart/2005/8/layout/orgChart1"/>
-    <dgm:cxn modelId="{AAC83564-A5F9-491D-8A36-D61A284BBBE9}" type="presParOf" srcId="{6FEC171B-3CF8-498F-ADE8-4A8E75CF4A25}" destId="{B1A86806-A30D-4963-B026-5C61D16678E5}" srcOrd="1" destOrd="0" presId="urn:microsoft.com/office/officeart/2005/8/layout/orgChart1"/>
-    <dgm:cxn modelId="{E296CCA9-120B-430F-B9D7-5C8D8AEE9F76}" type="presParOf" srcId="{653CC957-C645-47C6-AAC6-61A46B97EB54}" destId="{5C5EBC35-13B1-451F-898D-8DDBCB02AD9C}" srcOrd="1" destOrd="0" presId="urn:microsoft.com/office/officeart/2005/8/layout/orgChart1"/>
-    <dgm:cxn modelId="{8C4F55E6-529A-4C5B-9DDB-40B593C0E731}" type="presParOf" srcId="{653CC957-C645-47C6-AAC6-61A46B97EB54}" destId="{FB74D266-BA9B-41E3-BDCE-A7BA48804C9B}" srcOrd="2" destOrd="0" presId="urn:microsoft.com/office/officeart/2005/8/layout/orgChart1"/>
-    <dgm:cxn modelId="{5EFDF19C-8325-4E88-902B-0ACC22038B60}" type="presParOf" srcId="{590FC141-E0DD-44A4-893C-3FEDEB6B7D9A}" destId="{3CA018E1-02F8-4E32-B57D-D81E3C8FD26D}" srcOrd="2" destOrd="0" presId="urn:microsoft.com/office/officeart/2005/8/layout/orgChart1"/>
-    <dgm:cxn modelId="{8086E94B-951F-4EFF-B45A-FE9725CE5CDA}" type="presParOf" srcId="{590FC141-E0DD-44A4-893C-3FEDEB6B7D9A}" destId="{E0E30D29-27A8-4099-BBA7-95B4A5E15F1C}" srcOrd="3" destOrd="0" presId="urn:microsoft.com/office/officeart/2005/8/layout/orgChart1"/>
-    <dgm:cxn modelId="{C3E68195-04D0-4910-85FB-CEA982851208}" type="presParOf" srcId="{E0E30D29-27A8-4099-BBA7-95B4A5E15F1C}" destId="{54711EF0-A1F3-44BA-BBAB-AFB779A2F0FC}" srcOrd="0" destOrd="0" presId="urn:microsoft.com/office/officeart/2005/8/layout/orgChart1"/>
-    <dgm:cxn modelId="{07BD5983-60C4-4E05-9AF4-5A102218721A}" type="presParOf" srcId="{54711EF0-A1F3-44BA-BBAB-AFB779A2F0FC}" destId="{F9BEF37D-B47F-4481-8441-AACFD4B0B510}" srcOrd="0" destOrd="0" presId="urn:microsoft.com/office/officeart/2005/8/layout/orgChart1"/>
-    <dgm:cxn modelId="{4BBDE28B-3198-4D10-A293-893C924003A8}" type="presParOf" srcId="{54711EF0-A1F3-44BA-BBAB-AFB779A2F0FC}" destId="{0DF01B80-9673-463D-A5AB-C749686CE24A}" srcOrd="1" destOrd="0" presId="urn:microsoft.com/office/officeart/2005/8/layout/orgChart1"/>
-    <dgm:cxn modelId="{3C53C462-0F41-4515-A484-D48A8C3039F8}" type="presParOf" srcId="{E0E30D29-27A8-4099-BBA7-95B4A5E15F1C}" destId="{3A88A5A0-8B3C-4DC7-9589-568F85947CCD}" srcOrd="1" destOrd="0" presId="urn:microsoft.com/office/officeart/2005/8/layout/orgChart1"/>
-    <dgm:cxn modelId="{EBC7CF9E-2E60-4058-AB32-40B2CFFEABE6}" type="presParOf" srcId="{E0E30D29-27A8-4099-BBA7-95B4A5E15F1C}" destId="{7B55258C-4516-4DE4-9A2D-33C4ADE8BB82}" srcOrd="2" destOrd="0" presId="urn:microsoft.com/office/officeart/2005/8/layout/orgChart1"/>
-    <dgm:cxn modelId="{BBA553CF-A8C6-4D0E-ADA4-0A4C5018D977}" type="presParOf" srcId="{7D21A2E0-C437-410A-A886-5DBB274477E0}" destId="{72510D7D-CA50-4E23-A0ED-E56C21C5110C}" srcOrd="2" destOrd="0" presId="urn:microsoft.com/office/officeart/2005/8/layout/orgChart1"/>
-    <dgm:cxn modelId="{7A3ADD36-5F0C-41BC-BA29-CBCD6F387E80}" type="presParOf" srcId="{E2179C7B-BD8A-4C8C-8DD1-DB368D9399B2}" destId="{D90B4867-106E-4877-B52B-22A314574F01}" srcOrd="2" destOrd="0" presId="urn:microsoft.com/office/officeart/2005/8/layout/orgChart1"/>
-    <dgm:cxn modelId="{9A661318-CA16-47C1-873F-C3786470E1F4}" type="presParOf" srcId="{E2179C7B-BD8A-4C8C-8DD1-DB368D9399B2}" destId="{8FB5703F-DB5C-4D7D-8181-256C9F7AC92F}" srcOrd="3" destOrd="0" presId="urn:microsoft.com/office/officeart/2005/8/layout/orgChart1"/>
-    <dgm:cxn modelId="{7D3113BF-144B-44EC-BEDF-6624B94B5280}" type="presParOf" srcId="{8FB5703F-DB5C-4D7D-8181-256C9F7AC92F}" destId="{6211FA9F-60C9-475C-879F-75DC4D5AFD55}" srcOrd="0" destOrd="0" presId="urn:microsoft.com/office/officeart/2005/8/layout/orgChart1"/>
-    <dgm:cxn modelId="{1719C832-629A-4218-89A5-4DE9A9FD5BD0}" type="presParOf" srcId="{6211FA9F-60C9-475C-879F-75DC4D5AFD55}" destId="{FC3EC9B2-8721-41A7-9B4A-4F1402FB2DA3}" srcOrd="0" destOrd="0" presId="urn:microsoft.com/office/officeart/2005/8/layout/orgChart1"/>
-    <dgm:cxn modelId="{F6FA4BC2-14E2-4190-8CF5-42CFBDFB2720}" type="presParOf" srcId="{6211FA9F-60C9-475C-879F-75DC4D5AFD55}" destId="{D19ADDD5-6D20-46A9-9C65-DD04DABBBFB2}" srcOrd="1" destOrd="0" presId="urn:microsoft.com/office/officeart/2005/8/layout/orgChart1"/>
-    <dgm:cxn modelId="{98CE78C0-3B1E-4FB3-84B7-96F78A87E2B2}" type="presParOf" srcId="{8FB5703F-DB5C-4D7D-8181-256C9F7AC92F}" destId="{B5B5F84C-95DF-4425-A909-52C954280DDA}" srcOrd="1" destOrd="0" presId="urn:microsoft.com/office/officeart/2005/8/layout/orgChart1"/>
-    <dgm:cxn modelId="{B4DE3C99-601D-4E8C-ABBF-BC2E76BF2470}" type="presParOf" srcId="{8FB5703F-DB5C-4D7D-8181-256C9F7AC92F}" destId="{E113C410-2FF4-49B7-8199-ACC269F4EDEA}" srcOrd="2" destOrd="0" presId="urn:microsoft.com/office/officeart/2005/8/layout/orgChart1"/>
-    <dgm:cxn modelId="{C0A47002-F43C-4138-B125-A41741E6BE01}" type="presParOf" srcId="{E2179C7B-BD8A-4C8C-8DD1-DB368D9399B2}" destId="{3767EFBD-8186-4F0C-9787-11EFC583B2AB}" srcOrd="4" destOrd="0" presId="urn:microsoft.com/office/officeart/2005/8/layout/orgChart1"/>
-    <dgm:cxn modelId="{361359B7-91A1-4AEA-AEDC-1D6F3CE2D3EF}" type="presParOf" srcId="{E2179C7B-BD8A-4C8C-8DD1-DB368D9399B2}" destId="{D610C5F6-6581-474A-B8E3-DA9A9BAB7675}" srcOrd="5" destOrd="0" presId="urn:microsoft.com/office/officeart/2005/8/layout/orgChart1"/>
-    <dgm:cxn modelId="{FAA55263-E1CE-4273-B422-31DCAEE37BD4}" type="presParOf" srcId="{D610C5F6-6581-474A-B8E3-DA9A9BAB7675}" destId="{86AE2A88-AEC3-4C75-93E9-D7B4E36C61DE}" srcOrd="0" destOrd="0" presId="urn:microsoft.com/office/officeart/2005/8/layout/orgChart1"/>
-    <dgm:cxn modelId="{AF9924A2-7162-47D7-9B3B-B4C096BF65ED}" type="presParOf" srcId="{86AE2A88-AEC3-4C75-93E9-D7B4E36C61DE}" destId="{A3614223-81E0-4025-B2D1-05D01056E883}" srcOrd="0" destOrd="0" presId="urn:microsoft.com/office/officeart/2005/8/layout/orgChart1"/>
-    <dgm:cxn modelId="{85ADDFB2-6849-4323-9B5E-963EA9675FAC}" type="presParOf" srcId="{86AE2A88-AEC3-4C75-93E9-D7B4E36C61DE}" destId="{D70150D0-E2A6-4423-A487-09963D57580B}" srcOrd="1" destOrd="0" presId="urn:microsoft.com/office/officeart/2005/8/layout/orgChart1"/>
-    <dgm:cxn modelId="{C4F57DA7-4E80-4341-A997-A957E923E544}" type="presParOf" srcId="{D610C5F6-6581-474A-B8E3-DA9A9BAB7675}" destId="{E7917605-7162-4CEE-9FF3-378A602EFD8C}" srcOrd="1" destOrd="0" presId="urn:microsoft.com/office/officeart/2005/8/layout/orgChart1"/>
-    <dgm:cxn modelId="{42BED3A2-C535-4547-B6DC-36C8D2AF2201}" type="presParOf" srcId="{D610C5F6-6581-474A-B8E3-DA9A9BAB7675}" destId="{950AFC90-BD33-4D88-80DA-35BC1E15F023}" srcOrd="2" destOrd="0" presId="urn:microsoft.com/office/officeart/2005/8/layout/orgChart1"/>
-    <dgm:cxn modelId="{80B1BAF3-ED5A-4B05-AC18-7AA96CB8F576}" type="presParOf" srcId="{E2179C7B-BD8A-4C8C-8DD1-DB368D9399B2}" destId="{402B1EFB-2CA2-4490-A4EA-B7972EDFC864}" srcOrd="6" destOrd="0" presId="urn:microsoft.com/office/officeart/2005/8/layout/orgChart1"/>
-    <dgm:cxn modelId="{CDE86D13-4AE4-4CBF-BEC8-60F9E7BD3A42}" type="presParOf" srcId="{E2179C7B-BD8A-4C8C-8DD1-DB368D9399B2}" destId="{CD622C97-688E-43D6-8DB9-6C728D2F2350}" srcOrd="7" destOrd="0" presId="urn:microsoft.com/office/officeart/2005/8/layout/orgChart1"/>
-    <dgm:cxn modelId="{8FC110EF-1EDE-4D06-BB0D-85D36119ABC1}" type="presParOf" srcId="{CD622C97-688E-43D6-8DB9-6C728D2F2350}" destId="{05E2820D-5D57-4A7F-96BE-9569F95C0F97}" srcOrd="0" destOrd="0" presId="urn:microsoft.com/office/officeart/2005/8/layout/orgChart1"/>
-    <dgm:cxn modelId="{7E366023-23A7-460B-A226-E47E992B139B}" type="presParOf" srcId="{05E2820D-5D57-4A7F-96BE-9569F95C0F97}" destId="{F603BF2F-6D16-4AF7-B664-EA04A4B6EE88}" srcOrd="0" destOrd="0" presId="urn:microsoft.com/office/officeart/2005/8/layout/orgChart1"/>
-    <dgm:cxn modelId="{2B041A40-CFD1-4071-ADE7-A5DAC2DF194C}" type="presParOf" srcId="{05E2820D-5D57-4A7F-96BE-9569F95C0F97}" destId="{45AB6DA4-B1C4-48B3-AF12-B4C10D734936}" srcOrd="1" destOrd="0" presId="urn:microsoft.com/office/officeart/2005/8/layout/orgChart1"/>
-    <dgm:cxn modelId="{08E1A6D2-3F00-4219-BD45-72606627174C}" type="presParOf" srcId="{CD622C97-688E-43D6-8DB9-6C728D2F2350}" destId="{1D3DC029-68F3-4838-A6B4-2C3A28C6DD4E}" srcOrd="1" destOrd="0" presId="urn:microsoft.com/office/officeart/2005/8/layout/orgChart1"/>
-    <dgm:cxn modelId="{3017690D-1DC3-417A-A875-0E9C11D4E0A3}" type="presParOf" srcId="{CD622C97-688E-43D6-8DB9-6C728D2F2350}" destId="{91628838-9E55-487A-BA22-ED1A52233399}" srcOrd="2" destOrd="0" presId="urn:microsoft.com/office/officeart/2005/8/layout/orgChart1"/>
-    <dgm:cxn modelId="{2D833CA0-1458-4EBF-82A7-EC9B0D4A6764}" type="presParOf" srcId="{E2179C7B-BD8A-4C8C-8DD1-DB368D9399B2}" destId="{BBA6522B-BDCC-416F-91C0-69A11C4D2D5A}" srcOrd="8" destOrd="0" presId="urn:microsoft.com/office/officeart/2005/8/layout/orgChart1"/>
-    <dgm:cxn modelId="{E511DD73-1E95-4B9F-A39A-2B5A8220C155}" type="presParOf" srcId="{E2179C7B-BD8A-4C8C-8DD1-DB368D9399B2}" destId="{9E2E7131-1E11-4396-B202-333AA21F560C}" srcOrd="9" destOrd="0" presId="urn:microsoft.com/office/officeart/2005/8/layout/orgChart1"/>
-    <dgm:cxn modelId="{7A5F3146-D714-4F1E-BB90-87F4642403BB}" type="presParOf" srcId="{9E2E7131-1E11-4396-B202-333AA21F560C}" destId="{D608F476-8067-41EB-83A5-416B6BA3CCF0}" srcOrd="0" destOrd="0" presId="urn:microsoft.com/office/officeart/2005/8/layout/orgChart1"/>
-    <dgm:cxn modelId="{74F14F04-D54C-46FC-A46F-A4D6A3DBB1DF}" type="presParOf" srcId="{D608F476-8067-41EB-83A5-416B6BA3CCF0}" destId="{2D472241-17F5-4A37-8DE7-1E8A940E15B1}" srcOrd="0" destOrd="0" presId="urn:microsoft.com/office/officeart/2005/8/layout/orgChart1"/>
-    <dgm:cxn modelId="{D14A4E28-17BE-46B5-B5B9-38513A3221F2}" type="presParOf" srcId="{D608F476-8067-41EB-83A5-416B6BA3CCF0}" destId="{A134F846-4762-46C3-A04B-E5F714291F5B}" srcOrd="1" destOrd="0" presId="urn:microsoft.com/office/officeart/2005/8/layout/orgChart1"/>
-    <dgm:cxn modelId="{35607F8C-6983-4CA5-9DBD-31D1505C072F}" type="presParOf" srcId="{9E2E7131-1E11-4396-B202-333AA21F560C}" destId="{F5BA652B-0C07-46E4-A44F-CC01FDCE81A7}" srcOrd="1" destOrd="0" presId="urn:microsoft.com/office/officeart/2005/8/layout/orgChart1"/>
-    <dgm:cxn modelId="{54B11D9A-74C4-43C1-A84A-A46D229AEB6F}" type="presParOf" srcId="{9E2E7131-1E11-4396-B202-333AA21F560C}" destId="{4FBCEF76-C151-4DC5-91AD-9A7784D110C4}" srcOrd="2" destOrd="0" presId="urn:microsoft.com/office/officeart/2005/8/layout/orgChart1"/>
-    <dgm:cxn modelId="{A803047B-4E75-468A-AD79-F6B26C7B162A}" type="presParOf" srcId="{E2179C7B-BD8A-4C8C-8DD1-DB368D9399B2}" destId="{738B6AC3-0605-4A7D-9DBE-BFF0A1823B57}" srcOrd="10" destOrd="0" presId="urn:microsoft.com/office/officeart/2005/8/layout/orgChart1"/>
-    <dgm:cxn modelId="{2CFD3A6B-3FF4-4747-AC85-47D2A3C5FDD2}" type="presParOf" srcId="{E2179C7B-BD8A-4C8C-8DD1-DB368D9399B2}" destId="{B57A6F12-5A09-4C71-ADEC-395D2F94D382}" srcOrd="11" destOrd="0" presId="urn:microsoft.com/office/officeart/2005/8/layout/orgChart1"/>
-    <dgm:cxn modelId="{3F1C9BE1-5012-49DA-80F6-E10AFDBFCF45}" type="presParOf" srcId="{B57A6F12-5A09-4C71-ADEC-395D2F94D382}" destId="{3FF764AC-C5E0-420C-A167-D254B51B4C15}" srcOrd="0" destOrd="0" presId="urn:microsoft.com/office/officeart/2005/8/layout/orgChart1"/>
-    <dgm:cxn modelId="{AD2709BA-5B10-4D45-A7DC-8B2A47875DB1}" type="presParOf" srcId="{3FF764AC-C5E0-420C-A167-D254B51B4C15}" destId="{3F799C11-1C8A-442B-84AF-C729E4C4050D}" srcOrd="0" destOrd="0" presId="urn:microsoft.com/office/officeart/2005/8/layout/orgChart1"/>
-    <dgm:cxn modelId="{55029425-B636-42AD-9D57-E7FF4CF28CB6}" type="presParOf" srcId="{3FF764AC-C5E0-420C-A167-D254B51B4C15}" destId="{0C677ED7-D9B1-4D19-9364-5E427987AF49}" srcOrd="1" destOrd="0" presId="urn:microsoft.com/office/officeart/2005/8/layout/orgChart1"/>
-    <dgm:cxn modelId="{CAF66AC1-78F2-4E60-8416-BB0DADB586CF}" type="presParOf" srcId="{B57A6F12-5A09-4C71-ADEC-395D2F94D382}" destId="{91087AFE-DFA4-4A1E-99B5-2B6D923DCADF}" srcOrd="1" destOrd="0" presId="urn:microsoft.com/office/officeart/2005/8/layout/orgChart1"/>
-    <dgm:cxn modelId="{7847CF88-6FB9-49BD-B4D5-59FA2BB5B25B}" type="presParOf" srcId="{B57A6F12-5A09-4C71-ADEC-395D2F94D382}" destId="{546B00EE-D300-4F67-B855-A3C29131E4CE}" srcOrd="2" destOrd="0" presId="urn:microsoft.com/office/officeart/2005/8/layout/orgChart1"/>
-    <dgm:cxn modelId="{3BE39F3F-302A-45B4-8CA0-BF3CA9C1DD0F}" type="presParOf" srcId="{31016EC0-F484-46FC-BB0D-7AB557622352}" destId="{EFB3720F-7849-42AB-8F91-BEA72F37E736}" srcOrd="2" destOrd="0" presId="urn:microsoft.com/office/officeart/2005/8/layout/orgChart1"/>
-    <dgm:cxn modelId="{32616D08-1470-41F4-BF70-43B50462F500}" type="presParOf" srcId="{42176997-C778-475D-9472-2024B1599F57}" destId="{45582C39-87CF-4FE4-86B4-E4670B616734}" srcOrd="4" destOrd="0" presId="urn:microsoft.com/office/officeart/2005/8/layout/orgChart1"/>
-    <dgm:cxn modelId="{7AAE769E-2855-45E2-BFE5-5CD32630ECBF}" type="presParOf" srcId="{42176997-C778-475D-9472-2024B1599F57}" destId="{1BC641D3-9B19-403C-8709-BCD25A53D7ED}" srcOrd="5" destOrd="0" presId="urn:microsoft.com/office/officeart/2005/8/layout/orgChart1"/>
-    <dgm:cxn modelId="{29B4D9E5-69E7-451A-8498-E5D5F864A94A}" type="presParOf" srcId="{1BC641D3-9B19-403C-8709-BCD25A53D7ED}" destId="{46C988A6-6B57-47D3-B1A2-28DE5E97BC52}" srcOrd="0" destOrd="0" presId="urn:microsoft.com/office/officeart/2005/8/layout/orgChart1"/>
-    <dgm:cxn modelId="{64D6593F-D950-43CB-8AC5-66BDD3C630F2}" type="presParOf" srcId="{46C988A6-6B57-47D3-B1A2-28DE5E97BC52}" destId="{EB41BA05-1412-4BFF-A31D-0856D3B0D8E9}" srcOrd="0" destOrd="0" presId="urn:microsoft.com/office/officeart/2005/8/layout/orgChart1"/>
-    <dgm:cxn modelId="{5271B96B-BDF7-4F05-85E8-8FD066105E3A}" type="presParOf" srcId="{46C988A6-6B57-47D3-B1A2-28DE5E97BC52}" destId="{F1B59B3F-B29F-4554-83BF-F699CCFB7069}" srcOrd="1" destOrd="0" presId="urn:microsoft.com/office/officeart/2005/8/layout/orgChart1"/>
-    <dgm:cxn modelId="{B0DC31F6-4415-4C43-89AE-E565E00B197D}" type="presParOf" srcId="{1BC641D3-9B19-403C-8709-BCD25A53D7ED}" destId="{007BCE94-3293-4278-8FAA-7B684CE3451C}" srcOrd="1" destOrd="0" presId="urn:microsoft.com/office/officeart/2005/8/layout/orgChart1"/>
-    <dgm:cxn modelId="{00F3A323-7989-4962-9114-7A289323F57C}" type="presParOf" srcId="{1BC641D3-9B19-403C-8709-BCD25A53D7ED}" destId="{D6A654F9-47FA-4C28-9A2D-F149993651BB}" srcOrd="2" destOrd="0" presId="urn:microsoft.com/office/officeart/2005/8/layout/orgChart1"/>
-    <dgm:cxn modelId="{5B8A88D8-40A8-41D6-8E55-D60656861A5E}" type="presParOf" srcId="{A053185A-14E2-4479-81F0-86121334F033}" destId="{18451D92-A11E-49C5-A9F2-50FB6363DBA6}" srcOrd="2" destOrd="0" presId="urn:microsoft.com/office/officeart/2005/8/layout/orgChart1"/>
-    <dgm:cxn modelId="{40844C5C-F822-4AB8-95BF-728D4C831950}" type="presParOf" srcId="{18451D92-A11E-49C5-A9F2-50FB6363DBA6}" destId="{0ABE8A6D-6BD1-4886-B018-2138A2AFB32A}" srcOrd="0" destOrd="0" presId="urn:microsoft.com/office/officeart/2005/8/layout/orgChart1"/>
-    <dgm:cxn modelId="{7DF1A1C5-C412-451A-B6DA-48604C823E20}" type="presParOf" srcId="{18451D92-A11E-49C5-A9F2-50FB6363DBA6}" destId="{92B6016C-9828-4926-A00A-533A109A2E03}" srcOrd="1" destOrd="0" presId="urn:microsoft.com/office/officeart/2005/8/layout/orgChart1"/>
-    <dgm:cxn modelId="{D83B654F-4940-4DDC-B3B8-1F45652B90F0}" type="presParOf" srcId="{92B6016C-9828-4926-A00A-533A109A2E03}" destId="{E7D2ED4B-594E-4FD1-8EE0-55BE81EE9E6E}" srcOrd="0" destOrd="0" presId="urn:microsoft.com/office/officeart/2005/8/layout/orgChart1"/>
-    <dgm:cxn modelId="{B78899B0-5F0C-4B9D-9576-55054F1D1E46}" type="presParOf" srcId="{E7D2ED4B-594E-4FD1-8EE0-55BE81EE9E6E}" destId="{D2FC7377-E8C0-4AC8-9F2E-2842B356B81D}" srcOrd="0" destOrd="0" presId="urn:microsoft.com/office/officeart/2005/8/layout/orgChart1"/>
-    <dgm:cxn modelId="{46349608-97F4-414F-BBFF-D9BC44138568}" type="presParOf" srcId="{E7D2ED4B-594E-4FD1-8EE0-55BE81EE9E6E}" destId="{6C3AFAB6-9199-4FD4-8D21-21E1509A91E7}" srcOrd="1" destOrd="0" presId="urn:microsoft.com/office/officeart/2005/8/layout/orgChart1"/>
-    <dgm:cxn modelId="{2FE465AE-F4A8-432C-BBE9-E2B568C3DC3F}" type="presParOf" srcId="{92B6016C-9828-4926-A00A-533A109A2E03}" destId="{F8B4BD48-4D36-42CB-AA7F-07DC22A88FD9}" srcOrd="1" destOrd="0" presId="urn:microsoft.com/office/officeart/2005/8/layout/orgChart1"/>
-    <dgm:cxn modelId="{9A9489EE-66EB-45F9-9B45-5EC7EF4199F7}" type="presParOf" srcId="{92B6016C-9828-4926-A00A-533A109A2E03}" destId="{538A4C37-4EA8-4875-AA4B-E00A1908C2D8}" srcOrd="2" destOrd="0" presId="urn:microsoft.com/office/officeart/2005/8/layout/orgChart1"/>
+    <dgm:cxn modelId="{4077B416-B398-498F-B629-BE0B3EF26EAA}" type="presOf" srcId="{5FB2B77D-0EC0-48DE-BD26-188D6EF18A6D}" destId="{F603BF2F-6D16-4AF7-B664-EA04A4B6EE88}" srcOrd="0" destOrd="0" presId="urn:microsoft.com/office/officeart/2005/8/layout/orgChart1"/>
+    <dgm:cxn modelId="{33FD20CF-CA04-4AF3-B1A9-D5DD242809AD}" type="presOf" srcId="{C082E4F6-F47C-436E-9024-AEFDB3C63A52}" destId="{402B1EFB-2CA2-4490-A4EA-B7972EDFC864}" srcOrd="0" destOrd="0" presId="urn:microsoft.com/office/officeart/2005/8/layout/orgChart1"/>
+    <dgm:cxn modelId="{B51A5B56-D969-4103-A585-88034F2A7D1A}" type="presOf" srcId="{646C43DA-44CB-45F7-9E47-F60FBC2610DA}" destId="{EB41BA05-1412-4BFF-A31D-0856D3B0D8E9}" srcOrd="0" destOrd="0" presId="urn:microsoft.com/office/officeart/2005/8/layout/orgChart1"/>
+    <dgm:cxn modelId="{650869CB-C9D9-4B3C-B604-2919C86BBE7E}" type="presOf" srcId="{1350FDB6-90B4-4719-9360-AAFB2D5697D8}" destId="{BBA6522B-BDCC-416F-91C0-69A11C4D2D5A}" srcOrd="0" destOrd="0" presId="urn:microsoft.com/office/officeart/2005/8/layout/orgChart1"/>
+    <dgm:cxn modelId="{6010AFE6-0AA9-4234-B4EB-84536555AEE1}" type="presOf" srcId="{8B71A036-2F12-4C58-93E9-A1B1ED4E4616}" destId="{0EDBAEA8-8805-49BB-AD51-8E75A0B89CE3}" srcOrd="0" destOrd="0" presId="urn:microsoft.com/office/officeart/2005/8/layout/orgChart1"/>
+    <dgm:cxn modelId="{E350961C-9DD3-4F4B-BE72-EB533A4C159D}" type="presParOf" srcId="{C14DC7A4-BFFA-41B7-9E40-D98B437B7B25}" destId="{A053185A-14E2-4479-81F0-86121334F033}" srcOrd="0" destOrd="0" presId="urn:microsoft.com/office/officeart/2005/8/layout/orgChart1"/>
+    <dgm:cxn modelId="{3812E1C0-74C5-479B-94B4-420318673FB7}" type="presParOf" srcId="{A053185A-14E2-4479-81F0-86121334F033}" destId="{E068BB96-C091-4561-8C3D-FDDE6C352DF2}" srcOrd="0" destOrd="0" presId="urn:microsoft.com/office/officeart/2005/8/layout/orgChart1"/>
+    <dgm:cxn modelId="{7D5458E3-4770-41FA-86B8-AF24073C1C0D}" type="presParOf" srcId="{E068BB96-C091-4561-8C3D-FDDE6C352DF2}" destId="{995D8F15-C0F2-420B-8A74-BAAD2327EDE1}" srcOrd="0" destOrd="0" presId="urn:microsoft.com/office/officeart/2005/8/layout/orgChart1"/>
+    <dgm:cxn modelId="{E4497654-283A-4317-8FBB-CEC13F7734B1}" type="presParOf" srcId="{E068BB96-C091-4561-8C3D-FDDE6C352DF2}" destId="{2C317AD0-5939-4344-9175-469CB37C17A6}" srcOrd="1" destOrd="0" presId="urn:microsoft.com/office/officeart/2005/8/layout/orgChart1"/>
+    <dgm:cxn modelId="{AB6F6D66-5549-47E6-B893-F614C10BEEFF}" type="presParOf" srcId="{A053185A-14E2-4479-81F0-86121334F033}" destId="{42176997-C778-475D-9472-2024B1599F57}" srcOrd="1" destOrd="0" presId="urn:microsoft.com/office/officeart/2005/8/layout/orgChart1"/>
+    <dgm:cxn modelId="{70136A94-91AA-4260-8CAB-66F5FB6772C1}" type="presParOf" srcId="{42176997-C778-475D-9472-2024B1599F57}" destId="{0EDBAEA8-8805-49BB-AD51-8E75A0B89CE3}" srcOrd="0" destOrd="0" presId="urn:microsoft.com/office/officeart/2005/8/layout/orgChart1"/>
+    <dgm:cxn modelId="{347A7534-B3C3-4622-82B1-451F295EC83C}" type="presParOf" srcId="{42176997-C778-475D-9472-2024B1599F57}" destId="{BC45D8B7-E5FF-43FB-A6E3-3F4239F4809D}" srcOrd="1" destOrd="0" presId="urn:microsoft.com/office/officeart/2005/8/layout/orgChart1"/>
+    <dgm:cxn modelId="{59CD1B74-7670-4BBF-9EB2-BF474AE91122}" type="presParOf" srcId="{BC45D8B7-E5FF-43FB-A6E3-3F4239F4809D}" destId="{10A57DFA-F809-4BA7-9D89-F868F6461091}" srcOrd="0" destOrd="0" presId="urn:microsoft.com/office/officeart/2005/8/layout/orgChart1"/>
+    <dgm:cxn modelId="{26C74CD0-9D63-413E-B9E2-DA1D1895BF35}" type="presParOf" srcId="{10A57DFA-F809-4BA7-9D89-F868F6461091}" destId="{C75934E0-7B1C-4D4B-81E2-528F17B01DB2}" srcOrd="0" destOrd="0" presId="urn:microsoft.com/office/officeart/2005/8/layout/orgChart1"/>
+    <dgm:cxn modelId="{BFDF0AC6-7AA1-4655-8BE9-C8040F1A92A1}" type="presParOf" srcId="{10A57DFA-F809-4BA7-9D89-F868F6461091}" destId="{735AB6CE-260B-4C8D-A355-4099FD152C91}" srcOrd="1" destOrd="0" presId="urn:microsoft.com/office/officeart/2005/8/layout/orgChart1"/>
+    <dgm:cxn modelId="{734C387E-EBBC-4B20-B1E0-468983D56920}" type="presParOf" srcId="{BC45D8B7-E5FF-43FB-A6E3-3F4239F4809D}" destId="{BA4CD29F-B49E-44A6-BDAA-C4EE255DB984}" srcOrd="1" destOrd="0" presId="urn:microsoft.com/office/officeart/2005/8/layout/orgChart1"/>
+    <dgm:cxn modelId="{BA5B72C4-00F5-4632-843B-B046B144A17E}" type="presParOf" srcId="{BC45D8B7-E5FF-43FB-A6E3-3F4239F4809D}" destId="{7D4C4D3F-C61C-4FC6-A169-65F76B7741A1}" srcOrd="2" destOrd="0" presId="urn:microsoft.com/office/officeart/2005/8/layout/orgChart1"/>
+    <dgm:cxn modelId="{68625DA8-792F-4893-B1E8-50CF49941BFB}" type="presParOf" srcId="{42176997-C778-475D-9472-2024B1599F57}" destId="{947EE56D-DFAF-45B3-AB97-97F79E3889EE}" srcOrd="2" destOrd="0" presId="urn:microsoft.com/office/officeart/2005/8/layout/orgChart1"/>
+    <dgm:cxn modelId="{8B86B788-B7AE-4E39-8862-8147A09B794A}" type="presParOf" srcId="{42176997-C778-475D-9472-2024B1599F57}" destId="{31016EC0-F484-46FC-BB0D-7AB557622352}" srcOrd="3" destOrd="0" presId="urn:microsoft.com/office/officeart/2005/8/layout/orgChart1"/>
+    <dgm:cxn modelId="{3855F568-EB1A-429B-9733-79013C0801F9}" type="presParOf" srcId="{31016EC0-F484-46FC-BB0D-7AB557622352}" destId="{B26BD7BD-9417-4F55-81AF-7680DF5E8DD6}" srcOrd="0" destOrd="0" presId="urn:microsoft.com/office/officeart/2005/8/layout/orgChart1"/>
+    <dgm:cxn modelId="{54C0200D-D7E5-47DA-8D6C-D293FD6D619A}" type="presParOf" srcId="{B26BD7BD-9417-4F55-81AF-7680DF5E8DD6}" destId="{4DD9A2CE-B853-4ECD-82CE-C7B214D18723}" srcOrd="0" destOrd="0" presId="urn:microsoft.com/office/officeart/2005/8/layout/orgChart1"/>
+    <dgm:cxn modelId="{637BA115-72A7-4ABD-9793-63C65C75F8B4}" type="presParOf" srcId="{B26BD7BD-9417-4F55-81AF-7680DF5E8DD6}" destId="{CF0C98D0-A9F1-4B98-B4F6-307F3C102155}" srcOrd="1" destOrd="0" presId="urn:microsoft.com/office/officeart/2005/8/layout/orgChart1"/>
+    <dgm:cxn modelId="{B9F6DF3D-C1DF-46BA-9E12-447A982CD047}" type="presParOf" srcId="{31016EC0-F484-46FC-BB0D-7AB557622352}" destId="{E2179C7B-BD8A-4C8C-8DD1-DB368D9399B2}" srcOrd="1" destOrd="0" presId="urn:microsoft.com/office/officeart/2005/8/layout/orgChart1"/>
+    <dgm:cxn modelId="{F31AD4B8-6748-4339-B4AA-36D3414B9A5F}" type="presParOf" srcId="{E2179C7B-BD8A-4C8C-8DD1-DB368D9399B2}" destId="{69314040-13EF-4D86-B945-3F1592F2F3C9}" srcOrd="0" destOrd="0" presId="urn:microsoft.com/office/officeart/2005/8/layout/orgChart1"/>
+    <dgm:cxn modelId="{C4D5F191-AD03-48B1-881D-0C5700CCA20C}" type="presParOf" srcId="{E2179C7B-BD8A-4C8C-8DD1-DB368D9399B2}" destId="{7D21A2E0-C437-410A-A886-5DBB274477E0}" srcOrd="1" destOrd="0" presId="urn:microsoft.com/office/officeart/2005/8/layout/orgChart1"/>
+    <dgm:cxn modelId="{0270EC98-4235-4A29-B98A-38EBB2B24CFF}" type="presParOf" srcId="{7D21A2E0-C437-410A-A886-5DBB274477E0}" destId="{49EA4979-0F0D-4A54-8CCD-78A06A0AC523}" srcOrd="0" destOrd="0" presId="urn:microsoft.com/office/officeart/2005/8/layout/orgChart1"/>
+    <dgm:cxn modelId="{CA7EBC07-1219-48C6-87C5-6F4B0005D10D}" type="presParOf" srcId="{49EA4979-0F0D-4A54-8CCD-78A06A0AC523}" destId="{25E7A56A-E41B-462B-B13A-C5AABB73CCB2}" srcOrd="0" destOrd="0" presId="urn:microsoft.com/office/officeart/2005/8/layout/orgChart1"/>
+    <dgm:cxn modelId="{3E83D541-29DF-4E6F-A0CF-5CBAB40E02D1}" type="presParOf" srcId="{49EA4979-0F0D-4A54-8CCD-78A06A0AC523}" destId="{DB652857-2342-4381-BB60-27E114BF64A7}" srcOrd="1" destOrd="0" presId="urn:microsoft.com/office/officeart/2005/8/layout/orgChart1"/>
+    <dgm:cxn modelId="{EC1476D2-3132-4AE1-95C5-6C02081A9743}" type="presParOf" srcId="{7D21A2E0-C437-410A-A886-5DBB274477E0}" destId="{590FC141-E0DD-44A4-893C-3FEDEB6B7D9A}" srcOrd="1" destOrd="0" presId="urn:microsoft.com/office/officeart/2005/8/layout/orgChart1"/>
+    <dgm:cxn modelId="{27F3492B-8E6D-4362-8B4C-0BA446E185FA}" type="presParOf" srcId="{590FC141-E0DD-44A4-893C-3FEDEB6B7D9A}" destId="{929FD8DF-03DA-40AA-B62B-0D610545008F}" srcOrd="0" destOrd="0" presId="urn:microsoft.com/office/officeart/2005/8/layout/orgChart1"/>
+    <dgm:cxn modelId="{2E7A2E61-60A6-479F-AFFE-398E749F5111}" type="presParOf" srcId="{590FC141-E0DD-44A4-893C-3FEDEB6B7D9A}" destId="{653CC957-C645-47C6-AAC6-61A46B97EB54}" srcOrd="1" destOrd="0" presId="urn:microsoft.com/office/officeart/2005/8/layout/orgChart1"/>
+    <dgm:cxn modelId="{C1D4B0C7-A6A7-40B5-8454-5B25A9CA94BF}" type="presParOf" srcId="{653CC957-C645-47C6-AAC6-61A46B97EB54}" destId="{6FEC171B-3CF8-498F-ADE8-4A8E75CF4A25}" srcOrd="0" destOrd="0" presId="urn:microsoft.com/office/officeart/2005/8/layout/orgChart1"/>
+    <dgm:cxn modelId="{AAD57DFE-F0D5-44A8-B481-A87603E3CB09}" type="presParOf" srcId="{6FEC171B-3CF8-498F-ADE8-4A8E75CF4A25}" destId="{78524F1E-8D57-4E00-B337-100A3F32FC7D}" srcOrd="0" destOrd="0" presId="urn:microsoft.com/office/officeart/2005/8/layout/orgChart1"/>
+    <dgm:cxn modelId="{D21F1E47-17CD-4DDA-AFA4-2E677D315D77}" type="presParOf" srcId="{6FEC171B-3CF8-498F-ADE8-4A8E75CF4A25}" destId="{B1A86806-A30D-4963-B026-5C61D16678E5}" srcOrd="1" destOrd="0" presId="urn:microsoft.com/office/officeart/2005/8/layout/orgChart1"/>
+    <dgm:cxn modelId="{DDCBE3B7-3B2A-4E06-B866-E149747A11C8}" type="presParOf" srcId="{653CC957-C645-47C6-AAC6-61A46B97EB54}" destId="{5C5EBC35-13B1-451F-898D-8DDBCB02AD9C}" srcOrd="1" destOrd="0" presId="urn:microsoft.com/office/officeart/2005/8/layout/orgChart1"/>
+    <dgm:cxn modelId="{75D3553B-C221-4FEE-B20C-8BF34FB2E0A5}" type="presParOf" srcId="{653CC957-C645-47C6-AAC6-61A46B97EB54}" destId="{FB74D266-BA9B-41E3-BDCE-A7BA48804C9B}" srcOrd="2" destOrd="0" presId="urn:microsoft.com/office/officeart/2005/8/layout/orgChart1"/>
+    <dgm:cxn modelId="{74358656-C55E-47BC-AB41-478AE2956025}" type="presParOf" srcId="{590FC141-E0DD-44A4-893C-3FEDEB6B7D9A}" destId="{3CA018E1-02F8-4E32-B57D-D81E3C8FD26D}" srcOrd="2" destOrd="0" presId="urn:microsoft.com/office/officeart/2005/8/layout/orgChart1"/>
+    <dgm:cxn modelId="{BAF7DC68-2942-4AD8-882B-A173C119C3F4}" type="presParOf" srcId="{590FC141-E0DD-44A4-893C-3FEDEB6B7D9A}" destId="{E0E30D29-27A8-4099-BBA7-95B4A5E15F1C}" srcOrd="3" destOrd="0" presId="urn:microsoft.com/office/officeart/2005/8/layout/orgChart1"/>
+    <dgm:cxn modelId="{425E6626-5ACA-4AC6-BD87-4206157CBE4B}" type="presParOf" srcId="{E0E30D29-27A8-4099-BBA7-95B4A5E15F1C}" destId="{54711EF0-A1F3-44BA-BBAB-AFB779A2F0FC}" srcOrd="0" destOrd="0" presId="urn:microsoft.com/office/officeart/2005/8/layout/orgChart1"/>
+    <dgm:cxn modelId="{2127B046-5979-43CA-AE3E-C935724F4DFE}" type="presParOf" srcId="{54711EF0-A1F3-44BA-BBAB-AFB779A2F0FC}" destId="{F9BEF37D-B47F-4481-8441-AACFD4B0B510}" srcOrd="0" destOrd="0" presId="urn:microsoft.com/office/officeart/2005/8/layout/orgChart1"/>
+    <dgm:cxn modelId="{AA84C9BA-E622-4C4A-B116-A57078E46D87}" type="presParOf" srcId="{54711EF0-A1F3-44BA-BBAB-AFB779A2F0FC}" destId="{0DF01B80-9673-463D-A5AB-C749686CE24A}" srcOrd="1" destOrd="0" presId="urn:microsoft.com/office/officeart/2005/8/layout/orgChart1"/>
+    <dgm:cxn modelId="{22C4B2AD-9F83-4AE0-B86A-870F39AFBD97}" type="presParOf" srcId="{E0E30D29-27A8-4099-BBA7-95B4A5E15F1C}" destId="{3A88A5A0-8B3C-4DC7-9589-568F85947CCD}" srcOrd="1" destOrd="0" presId="urn:microsoft.com/office/officeart/2005/8/layout/orgChart1"/>
+    <dgm:cxn modelId="{80129EFC-35AD-4983-BDDC-C8779DE5EFE1}" type="presParOf" srcId="{E0E30D29-27A8-4099-BBA7-95B4A5E15F1C}" destId="{7B55258C-4516-4DE4-9A2D-33C4ADE8BB82}" srcOrd="2" destOrd="0" presId="urn:microsoft.com/office/officeart/2005/8/layout/orgChart1"/>
+    <dgm:cxn modelId="{4907D44C-83FF-40C8-968B-52506D647904}" type="presParOf" srcId="{7D21A2E0-C437-410A-A886-5DBB274477E0}" destId="{72510D7D-CA50-4E23-A0ED-E56C21C5110C}" srcOrd="2" destOrd="0" presId="urn:microsoft.com/office/officeart/2005/8/layout/orgChart1"/>
+    <dgm:cxn modelId="{8D801246-7CBA-4022-96C7-910912552AEC}" type="presParOf" srcId="{E2179C7B-BD8A-4C8C-8DD1-DB368D9399B2}" destId="{D90B4867-106E-4877-B52B-22A314574F01}" srcOrd="2" destOrd="0" presId="urn:microsoft.com/office/officeart/2005/8/layout/orgChart1"/>
+    <dgm:cxn modelId="{C1664AD0-C6A9-4C30-9BAF-948C4226270B}" type="presParOf" srcId="{E2179C7B-BD8A-4C8C-8DD1-DB368D9399B2}" destId="{8FB5703F-DB5C-4D7D-8181-256C9F7AC92F}" srcOrd="3" destOrd="0" presId="urn:microsoft.com/office/officeart/2005/8/layout/orgChart1"/>
+    <dgm:cxn modelId="{B50B158A-8D29-4C5E-AD84-A9143B161F47}" type="presParOf" srcId="{8FB5703F-DB5C-4D7D-8181-256C9F7AC92F}" destId="{6211FA9F-60C9-475C-879F-75DC4D5AFD55}" srcOrd="0" destOrd="0" presId="urn:microsoft.com/office/officeart/2005/8/layout/orgChart1"/>
+    <dgm:cxn modelId="{7D949945-BD6F-4D94-A82E-4069AE70C41C}" type="presParOf" srcId="{6211FA9F-60C9-475C-879F-75DC4D5AFD55}" destId="{FC3EC9B2-8721-41A7-9B4A-4F1402FB2DA3}" srcOrd="0" destOrd="0" presId="urn:microsoft.com/office/officeart/2005/8/layout/orgChart1"/>
+    <dgm:cxn modelId="{935882F4-6343-45E8-BDDD-49C266F82059}" type="presParOf" srcId="{6211FA9F-60C9-475C-879F-75DC4D5AFD55}" destId="{D19ADDD5-6D20-46A9-9C65-DD04DABBBFB2}" srcOrd="1" destOrd="0" presId="urn:microsoft.com/office/officeart/2005/8/layout/orgChart1"/>
+    <dgm:cxn modelId="{34CE0C85-5140-4EFE-BD08-485BF7041B98}" type="presParOf" srcId="{8FB5703F-DB5C-4D7D-8181-256C9F7AC92F}" destId="{B5B5F84C-95DF-4425-A909-52C954280DDA}" srcOrd="1" destOrd="0" presId="urn:microsoft.com/office/officeart/2005/8/layout/orgChart1"/>
+    <dgm:cxn modelId="{20DB8DE6-95E1-46E1-A68C-1078657A5437}" type="presParOf" srcId="{8FB5703F-DB5C-4D7D-8181-256C9F7AC92F}" destId="{E113C410-2FF4-49B7-8199-ACC269F4EDEA}" srcOrd="2" destOrd="0" presId="urn:microsoft.com/office/officeart/2005/8/layout/orgChart1"/>
+    <dgm:cxn modelId="{BB3CF949-F0BD-4C59-BDFE-3F8B7460417B}" type="presParOf" srcId="{E2179C7B-BD8A-4C8C-8DD1-DB368D9399B2}" destId="{3767EFBD-8186-4F0C-9787-11EFC583B2AB}" srcOrd="4" destOrd="0" presId="urn:microsoft.com/office/officeart/2005/8/layout/orgChart1"/>
+    <dgm:cxn modelId="{44CD902C-A542-4244-9BB0-8D84B3BABD70}" type="presParOf" srcId="{E2179C7B-BD8A-4C8C-8DD1-DB368D9399B2}" destId="{D610C5F6-6581-474A-B8E3-DA9A9BAB7675}" srcOrd="5" destOrd="0" presId="urn:microsoft.com/office/officeart/2005/8/layout/orgChart1"/>
+    <dgm:cxn modelId="{30A7F59F-C01B-472E-A7A1-A16C9E0D34CF}" type="presParOf" srcId="{D610C5F6-6581-474A-B8E3-DA9A9BAB7675}" destId="{86AE2A88-AEC3-4C75-93E9-D7B4E36C61DE}" srcOrd="0" destOrd="0" presId="urn:microsoft.com/office/officeart/2005/8/layout/orgChart1"/>
+    <dgm:cxn modelId="{5D899925-6CFF-4AAB-8163-03CAFFAEF0EE}" type="presParOf" srcId="{86AE2A88-AEC3-4C75-93E9-D7B4E36C61DE}" destId="{A3614223-81E0-4025-B2D1-05D01056E883}" srcOrd="0" destOrd="0" presId="urn:microsoft.com/office/officeart/2005/8/layout/orgChart1"/>
+    <dgm:cxn modelId="{AB52A0CD-1451-4ABE-A038-8C9119EB2DCB}" type="presParOf" srcId="{86AE2A88-AEC3-4C75-93E9-D7B4E36C61DE}" destId="{D70150D0-E2A6-4423-A487-09963D57580B}" srcOrd="1" destOrd="0" presId="urn:microsoft.com/office/officeart/2005/8/layout/orgChart1"/>
+    <dgm:cxn modelId="{90860201-8BF1-42C2-A470-0F6EEE2B9CA6}" type="presParOf" srcId="{D610C5F6-6581-474A-B8E3-DA9A9BAB7675}" destId="{E7917605-7162-4CEE-9FF3-378A602EFD8C}" srcOrd="1" destOrd="0" presId="urn:microsoft.com/office/officeart/2005/8/layout/orgChart1"/>
+    <dgm:cxn modelId="{8FE85106-C27D-4219-94F3-91A6DFD2657E}" type="presParOf" srcId="{D610C5F6-6581-474A-B8E3-DA9A9BAB7675}" destId="{950AFC90-BD33-4D88-80DA-35BC1E15F023}" srcOrd="2" destOrd="0" presId="urn:microsoft.com/office/officeart/2005/8/layout/orgChart1"/>
+    <dgm:cxn modelId="{2CDE33C9-CA67-4403-8C33-F4AA117985CD}" type="presParOf" srcId="{E2179C7B-BD8A-4C8C-8DD1-DB368D9399B2}" destId="{402B1EFB-2CA2-4490-A4EA-B7972EDFC864}" srcOrd="6" destOrd="0" presId="urn:microsoft.com/office/officeart/2005/8/layout/orgChart1"/>
+    <dgm:cxn modelId="{F62C34B3-8A62-479C-A347-7D031E375C1F}" type="presParOf" srcId="{E2179C7B-BD8A-4C8C-8DD1-DB368D9399B2}" destId="{CD622C97-688E-43D6-8DB9-6C728D2F2350}" srcOrd="7" destOrd="0" presId="urn:microsoft.com/office/officeart/2005/8/layout/orgChart1"/>
+    <dgm:cxn modelId="{0D78D336-409E-442E-82BD-828EE441CBD6}" type="presParOf" srcId="{CD622C97-688E-43D6-8DB9-6C728D2F2350}" destId="{05E2820D-5D57-4A7F-96BE-9569F95C0F97}" srcOrd="0" destOrd="0" presId="urn:microsoft.com/office/officeart/2005/8/layout/orgChart1"/>
+    <dgm:cxn modelId="{C0C582DD-AEF7-4D72-A1E5-7EDDC1A800BE}" type="presParOf" srcId="{05E2820D-5D57-4A7F-96BE-9569F95C0F97}" destId="{F603BF2F-6D16-4AF7-B664-EA04A4B6EE88}" srcOrd="0" destOrd="0" presId="urn:microsoft.com/office/officeart/2005/8/layout/orgChart1"/>
+    <dgm:cxn modelId="{4EC7216E-101D-441E-899E-AB584183E8FF}" type="presParOf" srcId="{05E2820D-5D57-4A7F-96BE-9569F95C0F97}" destId="{45AB6DA4-B1C4-48B3-AF12-B4C10D734936}" srcOrd="1" destOrd="0" presId="urn:microsoft.com/office/officeart/2005/8/layout/orgChart1"/>
+    <dgm:cxn modelId="{A4D9CBAA-B337-4A48-8613-A748E3F5C68E}" type="presParOf" srcId="{CD622C97-688E-43D6-8DB9-6C728D2F2350}" destId="{1D3DC029-68F3-4838-A6B4-2C3A28C6DD4E}" srcOrd="1" destOrd="0" presId="urn:microsoft.com/office/officeart/2005/8/layout/orgChart1"/>
+    <dgm:cxn modelId="{CFA900DC-1701-4396-BE2A-62BF1D155163}" type="presParOf" srcId="{CD622C97-688E-43D6-8DB9-6C728D2F2350}" destId="{91628838-9E55-487A-BA22-ED1A52233399}" srcOrd="2" destOrd="0" presId="urn:microsoft.com/office/officeart/2005/8/layout/orgChart1"/>
+    <dgm:cxn modelId="{93C29C44-D740-4D75-9020-08BF0CADB6FF}" type="presParOf" srcId="{E2179C7B-BD8A-4C8C-8DD1-DB368D9399B2}" destId="{BBA6522B-BDCC-416F-91C0-69A11C4D2D5A}" srcOrd="8" destOrd="0" presId="urn:microsoft.com/office/officeart/2005/8/layout/orgChart1"/>
+    <dgm:cxn modelId="{F7EF1912-777E-4DDF-AE6C-A6BC42E4F88E}" type="presParOf" srcId="{E2179C7B-BD8A-4C8C-8DD1-DB368D9399B2}" destId="{9E2E7131-1E11-4396-B202-333AA21F560C}" srcOrd="9" destOrd="0" presId="urn:microsoft.com/office/officeart/2005/8/layout/orgChart1"/>
+    <dgm:cxn modelId="{D3197DC2-B440-4F72-B6A3-63F51189B7E4}" type="presParOf" srcId="{9E2E7131-1E11-4396-B202-333AA21F560C}" destId="{D608F476-8067-41EB-83A5-416B6BA3CCF0}" srcOrd="0" destOrd="0" presId="urn:microsoft.com/office/officeart/2005/8/layout/orgChart1"/>
+    <dgm:cxn modelId="{8A5C9200-B1E8-4CE4-9B7D-0F10F063EDE3}" type="presParOf" srcId="{D608F476-8067-41EB-83A5-416B6BA3CCF0}" destId="{2D472241-17F5-4A37-8DE7-1E8A940E15B1}" srcOrd="0" destOrd="0" presId="urn:microsoft.com/office/officeart/2005/8/layout/orgChart1"/>
+    <dgm:cxn modelId="{0459C56C-2C7C-4D50-B3D1-F4FAAC9C91CA}" type="presParOf" srcId="{D608F476-8067-41EB-83A5-416B6BA3CCF0}" destId="{A134F846-4762-46C3-A04B-E5F714291F5B}" srcOrd="1" destOrd="0" presId="urn:microsoft.com/office/officeart/2005/8/layout/orgChart1"/>
+    <dgm:cxn modelId="{C36F1AB6-68D8-4EDA-B5FA-0E79C34CBA93}" type="presParOf" srcId="{9E2E7131-1E11-4396-B202-333AA21F560C}" destId="{F5BA652B-0C07-46E4-A44F-CC01FDCE81A7}" srcOrd="1" destOrd="0" presId="urn:microsoft.com/office/officeart/2005/8/layout/orgChart1"/>
+    <dgm:cxn modelId="{61196926-6412-4917-9A67-533B891B0757}" type="presParOf" srcId="{9E2E7131-1E11-4396-B202-333AA21F560C}" destId="{4FBCEF76-C151-4DC5-91AD-9A7784D110C4}" srcOrd="2" destOrd="0" presId="urn:microsoft.com/office/officeart/2005/8/layout/orgChart1"/>
+    <dgm:cxn modelId="{EDF5642B-4D6D-4493-BE5A-AD4E362F085C}" type="presParOf" srcId="{E2179C7B-BD8A-4C8C-8DD1-DB368D9399B2}" destId="{738B6AC3-0605-4A7D-9DBE-BFF0A1823B57}" srcOrd="10" destOrd="0" presId="urn:microsoft.com/office/officeart/2005/8/layout/orgChart1"/>
+    <dgm:cxn modelId="{51BB574B-8CE2-44FA-BCD8-1F2E313BD610}" type="presParOf" srcId="{E2179C7B-BD8A-4C8C-8DD1-DB368D9399B2}" destId="{B57A6F12-5A09-4C71-ADEC-395D2F94D382}" srcOrd="11" destOrd="0" presId="urn:microsoft.com/office/officeart/2005/8/layout/orgChart1"/>
+    <dgm:cxn modelId="{43314CEA-2FEA-48E8-8032-93B521986B1F}" type="presParOf" srcId="{B57A6F12-5A09-4C71-ADEC-395D2F94D382}" destId="{3FF764AC-C5E0-420C-A167-D254B51B4C15}" srcOrd="0" destOrd="0" presId="urn:microsoft.com/office/officeart/2005/8/layout/orgChart1"/>
+    <dgm:cxn modelId="{5B66F83B-5F15-430E-B294-F04B97EDE38E}" type="presParOf" srcId="{3FF764AC-C5E0-420C-A167-D254B51B4C15}" destId="{3F799C11-1C8A-442B-84AF-C729E4C4050D}" srcOrd="0" destOrd="0" presId="urn:microsoft.com/office/officeart/2005/8/layout/orgChart1"/>
+    <dgm:cxn modelId="{C9A16564-860B-4242-87B4-D8675CF4FD99}" type="presParOf" srcId="{3FF764AC-C5E0-420C-A167-D254B51B4C15}" destId="{0C677ED7-D9B1-4D19-9364-5E427987AF49}" srcOrd="1" destOrd="0" presId="urn:microsoft.com/office/officeart/2005/8/layout/orgChart1"/>
+    <dgm:cxn modelId="{4D224607-8CDD-433A-B23F-361A880AD737}" type="presParOf" srcId="{B57A6F12-5A09-4C71-ADEC-395D2F94D382}" destId="{91087AFE-DFA4-4A1E-99B5-2B6D923DCADF}" srcOrd="1" destOrd="0" presId="urn:microsoft.com/office/officeart/2005/8/layout/orgChart1"/>
+    <dgm:cxn modelId="{064FAE6D-215D-4FDC-A99D-459A30481024}" type="presParOf" srcId="{B57A6F12-5A09-4C71-ADEC-395D2F94D382}" destId="{546B00EE-D300-4F67-B855-A3C29131E4CE}" srcOrd="2" destOrd="0" presId="urn:microsoft.com/office/officeart/2005/8/layout/orgChart1"/>
+    <dgm:cxn modelId="{6F3C249F-3CDF-4274-A70B-329CB182EDA7}" type="presParOf" srcId="{31016EC0-F484-46FC-BB0D-7AB557622352}" destId="{EFB3720F-7849-42AB-8F91-BEA72F37E736}" srcOrd="2" destOrd="0" presId="urn:microsoft.com/office/officeart/2005/8/layout/orgChart1"/>
+    <dgm:cxn modelId="{4C9520AB-8C28-4ED7-83A7-6C69B36AD781}" type="presParOf" srcId="{42176997-C778-475D-9472-2024B1599F57}" destId="{45582C39-87CF-4FE4-86B4-E4670B616734}" srcOrd="4" destOrd="0" presId="urn:microsoft.com/office/officeart/2005/8/layout/orgChart1"/>
+    <dgm:cxn modelId="{380965C3-7E9B-41B9-93C5-8747A556A476}" type="presParOf" srcId="{42176997-C778-475D-9472-2024B1599F57}" destId="{1BC641D3-9B19-403C-8709-BCD25A53D7ED}" srcOrd="5" destOrd="0" presId="urn:microsoft.com/office/officeart/2005/8/layout/orgChart1"/>
+    <dgm:cxn modelId="{F63DD089-37B9-45E7-97D9-DC6BFDF5ED58}" type="presParOf" srcId="{1BC641D3-9B19-403C-8709-BCD25A53D7ED}" destId="{46C988A6-6B57-47D3-B1A2-28DE5E97BC52}" srcOrd="0" destOrd="0" presId="urn:microsoft.com/office/officeart/2005/8/layout/orgChart1"/>
+    <dgm:cxn modelId="{169A32CC-73A0-4776-B40E-6FDB6EE57D43}" type="presParOf" srcId="{46C988A6-6B57-47D3-B1A2-28DE5E97BC52}" destId="{EB41BA05-1412-4BFF-A31D-0856D3B0D8E9}" srcOrd="0" destOrd="0" presId="urn:microsoft.com/office/officeart/2005/8/layout/orgChart1"/>
+    <dgm:cxn modelId="{23BE4E92-5A3A-4B09-8DE7-2783CA0682DD}" type="presParOf" srcId="{46C988A6-6B57-47D3-B1A2-28DE5E97BC52}" destId="{F1B59B3F-B29F-4554-83BF-F699CCFB7069}" srcOrd="1" destOrd="0" presId="urn:microsoft.com/office/officeart/2005/8/layout/orgChart1"/>
+    <dgm:cxn modelId="{FE356C9A-C78B-45D9-BF24-690234D3B40F}" type="presParOf" srcId="{1BC641D3-9B19-403C-8709-BCD25A53D7ED}" destId="{007BCE94-3293-4278-8FAA-7B684CE3451C}" srcOrd="1" destOrd="0" presId="urn:microsoft.com/office/officeart/2005/8/layout/orgChart1"/>
+    <dgm:cxn modelId="{6B7CBF2F-7A78-4945-8BCA-C78E1435CB94}" type="presParOf" srcId="{1BC641D3-9B19-403C-8709-BCD25A53D7ED}" destId="{D6A654F9-47FA-4C28-9A2D-F149993651BB}" srcOrd="2" destOrd="0" presId="urn:microsoft.com/office/officeart/2005/8/layout/orgChart1"/>
+    <dgm:cxn modelId="{35787C20-E371-4DFD-B335-20ADED3224C8}" type="presParOf" srcId="{A053185A-14E2-4479-81F0-86121334F033}" destId="{18451D92-A11E-49C5-A9F2-50FB6363DBA6}" srcOrd="2" destOrd="0" presId="urn:microsoft.com/office/officeart/2005/8/layout/orgChart1"/>
+    <dgm:cxn modelId="{2F45C934-8E48-418A-B937-1DB464AE4E8F}" type="presParOf" srcId="{18451D92-A11E-49C5-A9F2-50FB6363DBA6}" destId="{0ABE8A6D-6BD1-4886-B018-2138A2AFB32A}" srcOrd="0" destOrd="0" presId="urn:microsoft.com/office/officeart/2005/8/layout/orgChart1"/>
+    <dgm:cxn modelId="{EE1D6E76-2599-4A89-8312-8ABBA3C9F1B3}" type="presParOf" srcId="{18451D92-A11E-49C5-A9F2-50FB6363DBA6}" destId="{92B6016C-9828-4926-A00A-533A109A2E03}" srcOrd="1" destOrd="0" presId="urn:microsoft.com/office/officeart/2005/8/layout/orgChart1"/>
+    <dgm:cxn modelId="{C3F5E6D8-3B6F-443F-9409-C0C924128CAF}" type="presParOf" srcId="{92B6016C-9828-4926-A00A-533A109A2E03}" destId="{E7D2ED4B-594E-4FD1-8EE0-55BE81EE9E6E}" srcOrd="0" destOrd="0" presId="urn:microsoft.com/office/officeart/2005/8/layout/orgChart1"/>
+    <dgm:cxn modelId="{40DCD379-61AC-41C6-ACAA-EFA8DED7286C}" type="presParOf" srcId="{E7D2ED4B-594E-4FD1-8EE0-55BE81EE9E6E}" destId="{D2FC7377-E8C0-4AC8-9F2E-2842B356B81D}" srcOrd="0" destOrd="0" presId="urn:microsoft.com/office/officeart/2005/8/layout/orgChart1"/>
+    <dgm:cxn modelId="{24C3FD69-1ECB-4DD9-A7A1-EC7FF37F10C3}" type="presParOf" srcId="{E7D2ED4B-594E-4FD1-8EE0-55BE81EE9E6E}" destId="{6C3AFAB6-9199-4FD4-8D21-21E1509A91E7}" srcOrd="1" destOrd="0" presId="urn:microsoft.com/office/officeart/2005/8/layout/orgChart1"/>
+    <dgm:cxn modelId="{2F2AE7F4-7EB1-40C2-98B2-3447844EF416}" type="presParOf" srcId="{92B6016C-9828-4926-A00A-533A109A2E03}" destId="{F8B4BD48-4D36-42CB-AA7F-07DC22A88FD9}" srcOrd="1" destOrd="0" presId="urn:microsoft.com/office/officeart/2005/8/layout/orgChart1"/>
+    <dgm:cxn modelId="{F532A85B-4306-4147-B06D-95BEABCCE858}" type="presParOf" srcId="{92B6016C-9828-4926-A00A-533A109A2E03}" destId="{538A4C37-4EA8-4875-AA4B-E00A1908C2D8}" srcOrd="2" destOrd="0" presId="urn:microsoft.com/office/officeart/2005/8/layout/orgChart1"/>
   </dgm:cxnLst>
   <dgm:bg/>
   <dgm:whole/>
@@ -28171,7 +28168,7 @@
         <a:p>
           <a:r>
             <a:rPr lang="en-AU" sz="800"/>
-            <a:t>softdevexample4.png</a:t>
+            <a:t>softdevexample4jpg</a:t>
           </a:r>
         </a:p>
       </dgm:t>
@@ -28300,7 +28297,7 @@
         <a:p>
           <a:r>
             <a:rPr lang="en-AU" sz="800"/>
-            <a:t>systemsanalysisexample.png</a:t>
+            <a:t>systemsanalysisexample.jpg</a:t>
           </a:r>
         </a:p>
       </dgm:t>
@@ -30664,423 +30661,423 @@
     </dgm:pt>
   </dgm:ptLst>
   <dgm:cxnLst>
+    <dgm:cxn modelId="{63F91EB3-06EA-4B44-9661-A190590B1727}" type="presOf" srcId="{08F37D26-C317-4515-BC8C-182E222B0348}" destId="{2766EA21-4773-4294-8804-F100CB850543}" srcOrd="1" destOrd="0" presId="urn:microsoft.com/office/officeart/2005/8/layout/orgChart1"/>
     <dgm:cxn modelId="{09F42555-3F66-4065-8A74-53150CB094DB}" srcId="{2DA6D8A5-6DF4-4D8A-875A-82FA3ED3F8AA}" destId="{46AE8B83-548B-46E7-8792-55F737DEC071}" srcOrd="6" destOrd="0" parTransId="{49F55A0C-F8B1-4875-9228-AA4052193734}" sibTransId="{C9011150-7EC0-448D-9E21-F64EAF2D08BB}"/>
-    <dgm:cxn modelId="{31737803-6BCF-4220-9D0C-52B87B016743}" type="presOf" srcId="{DEC7CA65-D33F-411B-AB88-C619F8D3D5A1}" destId="{8F207885-A7F3-420A-87CA-F040D5CE179D}" srcOrd="0" destOrd="0" presId="urn:microsoft.com/office/officeart/2005/8/layout/orgChart1"/>
     <dgm:cxn modelId="{00EA97F0-DD54-405D-8E7C-8DF3EA53FAB9}" srcId="{2DA6D8A5-6DF4-4D8A-875A-82FA3ED3F8AA}" destId="{8FE928A9-6DBB-484C-809E-384DFCA32394}" srcOrd="20" destOrd="0" parTransId="{6AE12592-D3A8-4CD7-AE1D-805A95EB667F}" sibTransId="{72F2E0E7-8A96-4635-B027-0A5A8A3B1C7A}"/>
-    <dgm:cxn modelId="{EE77114E-C885-4E82-AC83-D64D2EF92889}" type="presOf" srcId="{77A5D11F-BA96-434C-A01C-5F38747AC312}" destId="{61736AA1-A31A-45D1-ABDC-D463CC8421D0}" srcOrd="0" destOrd="0" presId="urn:microsoft.com/office/officeart/2005/8/layout/orgChart1"/>
-    <dgm:cxn modelId="{1D3D98DB-0CC7-426B-AA53-B90E03890953}" type="presOf" srcId="{70E9F7EF-4E69-4374-BDEC-73AD7FBCE884}" destId="{DF46A75E-6D78-4839-A528-0A2911B7D52C}" srcOrd="0" destOrd="0" presId="urn:microsoft.com/office/officeart/2005/8/layout/orgChart1"/>
-    <dgm:cxn modelId="{C2C0013A-238D-489F-A62E-CEBCDD4A23FD}" type="presOf" srcId="{14C2614B-51ED-4484-9307-50B8C82BE5DB}" destId="{947358A4-331F-4C92-AC47-E606A09749F4}" srcOrd="1" destOrd="0" presId="urn:microsoft.com/office/officeart/2005/8/layout/orgChart1"/>
-    <dgm:cxn modelId="{E9F42DA4-4799-4E05-AAA5-3FCA40BB16BA}" type="presOf" srcId="{401A4077-3CB0-4D6D-8D70-E61B4E9CB713}" destId="{66EFC837-765E-4572-8377-EE214B941FE0}" srcOrd="1" destOrd="0" presId="urn:microsoft.com/office/officeart/2005/8/layout/orgChart1"/>
-    <dgm:cxn modelId="{BEDDF1DD-1034-458D-8168-F1016E1E563A}" type="presOf" srcId="{CA1133AA-950D-42CF-BFEB-D47668AA3915}" destId="{1546F6AF-FD06-42B0-A155-79D2D8C68AD0}" srcOrd="0" destOrd="0" presId="urn:microsoft.com/office/officeart/2005/8/layout/orgChart1"/>
-    <dgm:cxn modelId="{0157C840-32CF-4FD4-9DC8-68E43C0BB3CE}" type="presOf" srcId="{C443AA80-9D80-48D0-AEE8-B146499F72E1}" destId="{160F9CE6-93FD-4824-9797-5583D54AB0D1}" srcOrd="0" destOrd="0" presId="urn:microsoft.com/office/officeart/2005/8/layout/orgChart1"/>
-    <dgm:cxn modelId="{BD6288D9-0103-4BDD-98D4-5B45738604B7}" type="presOf" srcId="{542F79B5-D3B0-4755-A541-FB7285246029}" destId="{0EBEC83F-2D85-43FB-89E5-2D3CAA2903F9}" srcOrd="0" destOrd="0" presId="urn:microsoft.com/office/officeart/2005/8/layout/orgChart1"/>
-    <dgm:cxn modelId="{B8DC847A-DDA7-48D0-8A90-EBE6E4C843DA}" type="presOf" srcId="{49F55A0C-F8B1-4875-9228-AA4052193734}" destId="{CA2D646F-B9E9-4C66-8FBF-98AA33A60405}" srcOrd="0" destOrd="0" presId="urn:microsoft.com/office/officeart/2005/8/layout/orgChart1"/>
-    <dgm:cxn modelId="{522E694A-CF97-4D12-B5D8-6232A087E44B}" type="presOf" srcId="{9E00E5F0-EAA7-4C51-AD8F-D771C5BBC12E}" destId="{A90FE705-0F16-4D08-84DE-6A4527242AC9}" srcOrd="0" destOrd="0" presId="urn:microsoft.com/office/officeart/2005/8/layout/orgChart1"/>
-    <dgm:cxn modelId="{DFACAC53-4C6F-4EA5-B235-4DEB8A3C8BEE}" type="presOf" srcId="{1ACF80C6-465E-4233-8662-AC253C2E46BC}" destId="{100E62AE-7262-4C96-86DB-B1A10798F0FB}" srcOrd="0" destOrd="0" presId="urn:microsoft.com/office/officeart/2005/8/layout/orgChart1"/>
-    <dgm:cxn modelId="{D049D217-CE2E-4385-B9D1-519F6A8D4EA5}" type="presOf" srcId="{9C8D9A25-82B4-4A34-AD3A-5D201150203D}" destId="{16A562E1-302B-4E4A-8D0B-9B1097E9C030}" srcOrd="1" destOrd="0" presId="urn:microsoft.com/office/officeart/2005/8/layout/orgChart1"/>
-    <dgm:cxn modelId="{6D5A68DB-0040-4867-BB87-DE836162B63C}" type="presOf" srcId="{18080814-27AF-421E-B446-3FF350C3E08D}" destId="{9B2A16F5-42FE-46BA-9D57-DD98357526BD}" srcOrd="0" destOrd="0" presId="urn:microsoft.com/office/officeart/2005/8/layout/orgChart1"/>
+    <dgm:cxn modelId="{20D3D611-0704-48D1-85E3-9D599DBF6C85}" type="presOf" srcId="{18080814-27AF-421E-B446-3FF350C3E08D}" destId="{DD774BA5-A4C7-41BA-BA46-0FD29B3A71F4}" srcOrd="1" destOrd="0" presId="urn:microsoft.com/office/officeart/2005/8/layout/orgChart1"/>
+    <dgm:cxn modelId="{CD0A5FD3-DB42-4FDA-8514-F3DE3B500C37}" type="presOf" srcId="{8ECF5304-B089-411A-87DE-83AF75BB84E3}" destId="{DE5CCE18-43C3-4482-9917-3BCA308D5F70}" srcOrd="0" destOrd="0" presId="urn:microsoft.com/office/officeart/2005/8/layout/orgChart1"/>
+    <dgm:cxn modelId="{894E8FEB-BFB7-49C7-A04A-D12B4BDFEE88}" type="presOf" srcId="{0E754180-076B-43B8-909E-733A9F5FF81D}" destId="{9DDA0392-C5B2-400F-926F-2472817F4ADB}" srcOrd="1" destOrd="0" presId="urn:microsoft.com/office/officeart/2005/8/layout/orgChart1"/>
+    <dgm:cxn modelId="{E38DECED-120B-458A-987A-107759E8B69E}" type="presOf" srcId="{0D622BC5-DC7D-499D-BECE-B7820938DA88}" destId="{7AA4CEB3-E1C4-43AC-8CEB-22B870494EFC}" srcOrd="0" destOrd="0" presId="urn:microsoft.com/office/officeart/2005/8/layout/orgChart1"/>
+    <dgm:cxn modelId="{2EED476F-3587-4C2D-B080-EBBA261F0ACD}" type="presOf" srcId="{82873B0F-23D0-41A5-AF3C-09195770E0DE}" destId="{B5F3D74D-B1A1-46DB-B7BB-A71E294E110D}" srcOrd="0" destOrd="0" presId="urn:microsoft.com/office/officeart/2005/8/layout/orgChart1"/>
+    <dgm:cxn modelId="{7A4DEF3D-5730-41CC-B1B2-47EF09DBB7AD}" type="presOf" srcId="{DEC7CA65-D33F-411B-AB88-C619F8D3D5A1}" destId="{8F207885-A7F3-420A-87CA-F040D5CE179D}" srcOrd="0" destOrd="0" presId="urn:microsoft.com/office/officeart/2005/8/layout/orgChart1"/>
+    <dgm:cxn modelId="{8C33E226-32C5-4BEC-BF8F-F17B8A51AFBC}" type="presOf" srcId="{DF3E06E4-C41A-47F8-8374-58AC8D029A05}" destId="{FB4E84D8-9F55-4694-9779-BCF2D760BA0B}" srcOrd="0" destOrd="0" presId="urn:microsoft.com/office/officeart/2005/8/layout/orgChart1"/>
+    <dgm:cxn modelId="{C55CA42A-5749-4D47-9CA4-91998461878A}" type="presOf" srcId="{CC25257B-765C-4FCD-AB66-7EF209554D65}" destId="{BA8B78D0-160A-4DCF-95BD-E7F79C3AF4CA}" srcOrd="0" destOrd="0" presId="urn:microsoft.com/office/officeart/2005/8/layout/orgChart1"/>
+    <dgm:cxn modelId="{16949579-0D8F-4BB4-843F-03496AA0FCA6}" type="presOf" srcId="{ED48F4FF-1537-423F-8273-57D31F5F8202}" destId="{088806F3-DCEA-4255-892F-95BE00C11387}" srcOrd="1" destOrd="0" presId="urn:microsoft.com/office/officeart/2005/8/layout/orgChart1"/>
     <dgm:cxn modelId="{2F7B7A80-C751-4A53-964A-91259E05851E}" srcId="{2DA6D8A5-6DF4-4D8A-875A-82FA3ED3F8AA}" destId="{5C533243-E890-4182-A161-A297F584976E}" srcOrd="14" destOrd="0" parTransId="{B6A3E03D-58B3-4541-9987-167E17C01E66}" sibTransId="{9C4D20F4-212A-484C-A92B-202209118F38}"/>
+    <dgm:cxn modelId="{F7BAB1F5-45D3-4D1A-B8C7-5DB862D37E65}" type="presOf" srcId="{24CA0B73-FBAB-4CD6-AEFC-6083EB1E2D88}" destId="{C2597920-2E8C-4CE4-A40C-4A98EDF3B34A}" srcOrd="1" destOrd="0" presId="urn:microsoft.com/office/officeart/2005/8/layout/orgChart1"/>
+    <dgm:cxn modelId="{D13D5F4F-74E0-4977-8E5D-486B6A53EE17}" type="presOf" srcId="{0E63BFD0-0CB7-4DE3-AEFB-2FFC42743A15}" destId="{14BB2BC2-CD98-40D0-BB63-D2A5437B0E6D}" srcOrd="0" destOrd="0" presId="urn:microsoft.com/office/officeart/2005/8/layout/orgChart1"/>
+    <dgm:cxn modelId="{2C863010-F693-4106-862A-BE7C100358CA}" type="presOf" srcId="{CC51B9D9-F867-4D19-A9C6-4B2E2F4B0F34}" destId="{A8AFB9E9-4935-479F-8039-7D55DA0F804C}" srcOrd="0" destOrd="0" presId="urn:microsoft.com/office/officeart/2005/8/layout/orgChart1"/>
+    <dgm:cxn modelId="{F6A1CA3E-13C3-4F89-8BAF-DBE44FF985B3}" type="presOf" srcId="{B6A3E03D-58B3-4541-9987-167E17C01E66}" destId="{303EB764-EC42-4C8B-A949-ED1DBDEC3731}" srcOrd="0" destOrd="0" presId="urn:microsoft.com/office/officeart/2005/8/layout/orgChart1"/>
+    <dgm:cxn modelId="{72838F39-5523-41CF-8FC2-9DFB1BCA5C4C}" type="presOf" srcId="{419C2BE1-4117-442F-9112-733DF090E99D}" destId="{6F44B8E4-A5B2-47A6-83B1-3C59B6B2E7CF}" srcOrd="1" destOrd="0" presId="urn:microsoft.com/office/officeart/2005/8/layout/orgChart1"/>
+    <dgm:cxn modelId="{A32C84E1-7185-4BFC-9010-14CC56D1B6DD}" type="presOf" srcId="{9DA5EF0F-2A05-4F2E-AC12-9F594ECECA2A}" destId="{5C8BCC81-5971-4FF0-94AA-6CA1CE9ABD86}" srcOrd="0" destOrd="0" presId="urn:microsoft.com/office/officeart/2005/8/layout/orgChart1"/>
+    <dgm:cxn modelId="{4C1CE992-89FB-42F6-9E1C-D54D9FF35475}" type="presOf" srcId="{8FE928A9-6DBB-484C-809E-384DFCA32394}" destId="{12ADE67A-4807-4253-91B7-0EFACF74781D}" srcOrd="0" destOrd="0" presId="urn:microsoft.com/office/officeart/2005/8/layout/orgChart1"/>
     <dgm:cxn modelId="{40A355FE-BD4B-4A4E-841F-FC1E7CAE18B7}" srcId="{92FF9D15-69ED-4E8F-AB04-6A387788960C}" destId="{9C8D9A25-82B4-4A34-AD3A-5D201150203D}" srcOrd="0" destOrd="0" parTransId="{140C4384-1F88-4C50-9783-98DDD8ABD5FA}" sibTransId="{9F02F572-734B-4EBE-8694-C41377548A58}"/>
+    <dgm:cxn modelId="{B74A63B9-C7E7-4F12-B7C3-4BD446AEB7CC}" type="presOf" srcId="{08F37D26-C317-4515-BC8C-182E222B0348}" destId="{E6712389-C2BE-457D-BDA7-EFF648EEE81E}" srcOrd="0" destOrd="0" presId="urn:microsoft.com/office/officeart/2005/8/layout/orgChart1"/>
     <dgm:cxn modelId="{C136BDDE-B1F3-4183-9FE9-7F429C117998}" srcId="{2DA6D8A5-6DF4-4D8A-875A-82FA3ED3F8AA}" destId="{14C2614B-51ED-4484-9307-50B8C82BE5DB}" srcOrd="8" destOrd="0" parTransId="{188B94B4-AC92-4C1B-90E7-E8A84E65E3E0}" sibTransId="{B316D1C3-D867-4DD5-BE97-D611E44C87BD}"/>
-    <dgm:cxn modelId="{828BB1F3-64A6-443E-AD1A-0D187267705D}" type="presOf" srcId="{300D4A98-C46C-4C7F-9BC2-87BA3DCCB5B8}" destId="{8A44DA15-75CE-41F6-AF4D-06413198E674}" srcOrd="1" destOrd="0" presId="urn:microsoft.com/office/officeart/2005/8/layout/orgChart1"/>
-    <dgm:cxn modelId="{BC208FE8-66CB-4E79-9AB8-83DF3455A410}" type="presOf" srcId="{3996B1EF-A881-42EC-8EAB-BC80F7EE5898}" destId="{36BEBB03-E3C0-4BE3-9427-8C0163F64965}" srcOrd="0" destOrd="0" presId="urn:microsoft.com/office/officeart/2005/8/layout/orgChart1"/>
+    <dgm:cxn modelId="{5F6E1D6C-312C-4B0A-A900-EFC376E8F85D}" type="presOf" srcId="{CF01365B-6590-4932-9D09-A2F64682FB68}" destId="{20D22BD8-FFDA-4D24-9D4D-BA2CFBD73521}" srcOrd="0" destOrd="0" presId="urn:microsoft.com/office/officeart/2005/8/layout/orgChart1"/>
+    <dgm:cxn modelId="{8026D037-087A-4F14-A6E7-93EA04E716E1}" type="presOf" srcId="{0E754180-076B-43B8-909E-733A9F5FF81D}" destId="{2966BDD3-74E3-4B36-BDDF-7C9EB348A34C}" srcOrd="0" destOrd="0" presId="urn:microsoft.com/office/officeart/2005/8/layout/orgChart1"/>
     <dgm:cxn modelId="{BBEB3F45-2CFE-428F-9E72-243B2446B20C}" srcId="{2DA6D8A5-6DF4-4D8A-875A-82FA3ED3F8AA}" destId="{82873B0F-23D0-41A5-AF3C-09195770E0DE}" srcOrd="11" destOrd="0" parTransId="{6646B834-7C71-4083-AD70-7D9709F04FCA}" sibTransId="{0561ACA1-6C33-449D-99DB-99EBD0F99C23}"/>
-    <dgm:cxn modelId="{62BAEE20-6478-40B8-941A-841C34B27CC5}" type="presOf" srcId="{88005AEF-A897-4470-B0E1-0642F148D5D6}" destId="{8ABA9667-06A8-4EA8-ACA0-1879134607EB}" srcOrd="0" destOrd="0" presId="urn:microsoft.com/office/officeart/2005/8/layout/orgChart1"/>
-    <dgm:cxn modelId="{1FDFC479-C847-4E81-AE81-D1A1E166CE4C}" type="presOf" srcId="{401A4077-3CB0-4D6D-8D70-E61B4E9CB713}" destId="{7415F2EE-41FC-40A6-84AA-2CE5BBDDB49F}" srcOrd="0" destOrd="0" presId="urn:microsoft.com/office/officeart/2005/8/layout/orgChart1"/>
-    <dgm:cxn modelId="{A146145B-48EB-480B-9EDE-E227C14CF5D4}" type="presOf" srcId="{EB4CA8DF-3FCA-41C8-9CEF-745EBEC5D193}" destId="{125E2F06-1BD6-438D-8741-3A8668FBA183}" srcOrd="0" destOrd="0" presId="urn:microsoft.com/office/officeart/2005/8/layout/orgChart1"/>
-    <dgm:cxn modelId="{92BA620A-A2A0-4201-9943-A3A2F237806E}" type="presOf" srcId="{D7E201BD-36F4-4E40-9C4B-297B70B5CC04}" destId="{C02A1FA0-9A8C-44F1-840C-A84F5B21799F}" srcOrd="0" destOrd="0" presId="urn:microsoft.com/office/officeart/2005/8/layout/orgChart1"/>
+    <dgm:cxn modelId="{F3CB2C4F-9A66-4F67-A856-2F24149B612B}" type="presOf" srcId="{8FE928A9-6DBB-484C-809E-384DFCA32394}" destId="{68B0E185-20C1-4CF5-BB19-93B136F813BF}" srcOrd="1" destOrd="0" presId="urn:microsoft.com/office/officeart/2005/8/layout/orgChart1"/>
+    <dgm:cxn modelId="{C19D1258-4895-42D9-908F-8CC0567699CD}" type="presOf" srcId="{542F79B5-D3B0-4755-A541-FB7285246029}" destId="{0EBEC83F-2D85-43FB-89E5-2D3CAA2903F9}" srcOrd="0" destOrd="0" presId="urn:microsoft.com/office/officeart/2005/8/layout/orgChart1"/>
     <dgm:cxn modelId="{FC2EC11F-DC09-402D-8220-C44CCE325340}" srcId="{2DA6D8A5-6DF4-4D8A-875A-82FA3ED3F8AA}" destId="{77A5D11F-BA96-434C-A01C-5F38747AC312}" srcOrd="1" destOrd="0" parTransId="{4296BB92-9BE8-4464-B21E-3B702E24DC91}" sibTransId="{D9655956-B448-4D1F-B1B2-C0D16ABF68D9}"/>
-    <dgm:cxn modelId="{8C17AAD8-01C1-4B8E-875D-75F3F59D55B1}" type="presOf" srcId="{03D8813B-0997-4AF7-8105-6F77CF6A1927}" destId="{046F4B70-8C58-4D35-B500-EBE3CB8E83D4}" srcOrd="0" destOrd="0" presId="urn:microsoft.com/office/officeart/2005/8/layout/orgChart1"/>
-    <dgm:cxn modelId="{8666D205-277E-481F-9EAB-82C216CA9434}" type="presOf" srcId="{DC654972-49E3-4ED7-9838-5DF86E9AE356}" destId="{904EEF49-8E6E-417E-9D92-FDDF37ADCDE1}" srcOrd="0" destOrd="0" presId="urn:microsoft.com/office/officeart/2005/8/layout/orgChart1"/>
+    <dgm:cxn modelId="{E4F3419F-EBEA-41C8-ABDF-45B57DFA3C35}" type="presOf" srcId="{49F55A0C-F8B1-4875-9228-AA4052193734}" destId="{CA2D646F-B9E9-4C66-8FBF-98AA33A60405}" srcOrd="0" destOrd="0" presId="urn:microsoft.com/office/officeart/2005/8/layout/orgChart1"/>
+    <dgm:cxn modelId="{2941CE02-C40E-46E7-9953-570651AF1128}" type="presOf" srcId="{2A107CDF-6568-42FE-93D3-FBE78A3FBE84}" destId="{F7EA1D6D-12A6-4CDB-BEBF-C30B1FD92782}" srcOrd="0" destOrd="0" presId="urn:microsoft.com/office/officeart/2005/8/layout/orgChart1"/>
+    <dgm:cxn modelId="{7502CE77-5A93-4DFC-A428-AB3680D4CA9C}" type="presOf" srcId="{5D1B2E3A-A211-46EC-BA81-4CF070D8D441}" destId="{4F470CD3-FC5E-4612-B6B4-31864D28DFE5}" srcOrd="0" destOrd="0" presId="urn:microsoft.com/office/officeart/2005/8/layout/orgChart1"/>
+    <dgm:cxn modelId="{C4AF9DED-2CFF-4027-B81C-FE965057CF2D}" type="presOf" srcId="{46AE8B83-548B-46E7-8792-55F737DEC071}" destId="{964FF679-BD8E-4721-8C36-391204F176BD}" srcOrd="1" destOrd="0" presId="urn:microsoft.com/office/officeart/2005/8/layout/orgChart1"/>
     <dgm:cxn modelId="{130C09BA-B883-4C6C-91D8-79B67CB06D76}" srcId="{18080814-27AF-421E-B446-3FF350C3E08D}" destId="{355D515A-15DC-48CE-AF17-A6ADD4444D45}" srcOrd="4" destOrd="0" parTransId="{E5D360E2-4E28-4013-9ACF-77B9E08127A5}" sibTransId="{45B36D34-9F67-44B3-829A-A4F1D9632D0C}"/>
     <dgm:cxn modelId="{B6C12E16-BBDB-4180-AD86-8B5DB253CE8F}" srcId="{419C2BE1-4117-442F-9112-733DF090E99D}" destId="{300D4A98-C46C-4C7F-9BC2-87BA3DCCB5B8}" srcOrd="2" destOrd="0" parTransId="{03D8813B-0997-4AF7-8105-6F77CF6A1927}" sibTransId="{335955F2-D96F-4893-B4DA-2CF255A09093}"/>
-    <dgm:cxn modelId="{282FD163-52CB-4629-8B64-36A83D403094}" type="presOf" srcId="{5C533243-E890-4182-A161-A297F584976E}" destId="{1C137631-7CA5-4F4A-8AE9-2D59B12E2FA3}" srcOrd="0" destOrd="0" presId="urn:microsoft.com/office/officeart/2005/8/layout/orgChart1"/>
-    <dgm:cxn modelId="{BB11474F-B7B3-4008-91BC-4E013E78BBCC}" type="presOf" srcId="{B6A3E03D-58B3-4541-9987-167E17C01E66}" destId="{303EB764-EC42-4C8B-A949-ED1DBDEC3731}" srcOrd="0" destOrd="0" presId="urn:microsoft.com/office/officeart/2005/8/layout/orgChart1"/>
-    <dgm:cxn modelId="{9CB25407-3F79-4652-A57D-984F1840B3AB}" type="presOf" srcId="{A4E13D81-5796-4D4D-9D31-43FCB829DEF6}" destId="{55A1C230-3338-49DA-A9BF-3E68C815A43A}" srcOrd="0" destOrd="0" presId="urn:microsoft.com/office/officeart/2005/8/layout/orgChart1"/>
-    <dgm:cxn modelId="{A7C79291-0D77-49FC-978E-AA21710C5FD2}" type="presOf" srcId="{B8D1C0B8-4B96-46C6-969A-6F219A321817}" destId="{BFE5D8ED-37FE-4642-9C52-A1E62AAC67DB}" srcOrd="1" destOrd="0" presId="urn:microsoft.com/office/officeart/2005/8/layout/orgChart1"/>
-    <dgm:cxn modelId="{9CEAD04B-699C-4586-BE98-4144568B6A1A}" type="presOf" srcId="{9DA5EF0F-2A05-4F2E-AC12-9F594ECECA2A}" destId="{FCD3FD06-3AEE-443D-B18E-AEEF545731D3}" srcOrd="1" destOrd="0" presId="urn:microsoft.com/office/officeart/2005/8/layout/orgChart1"/>
-    <dgm:cxn modelId="{F47EAF21-A9E9-4F52-AB1D-759903871AF5}" type="presOf" srcId="{5C533243-E890-4182-A161-A297F584976E}" destId="{F1842CD0-A46A-4F7B-A575-6597CC84D901}" srcOrd="1" destOrd="0" presId="urn:microsoft.com/office/officeart/2005/8/layout/orgChart1"/>
-    <dgm:cxn modelId="{F8B32B3C-AB9F-403F-9797-02DCA998F9BC}" type="presOf" srcId="{6C289986-930F-4B12-AE20-B4FC29855172}" destId="{B8F907CA-C5FA-4277-82D6-4242511920A9}" srcOrd="0" destOrd="0" presId="urn:microsoft.com/office/officeart/2005/8/layout/orgChart1"/>
-    <dgm:cxn modelId="{9F412522-BDA6-48FB-97E3-38E5F89AD64C}" type="presOf" srcId="{B8D1C0B8-4B96-46C6-969A-6F219A321817}" destId="{D8E9F00E-A523-4868-9C7D-E0EA0EAEADFF}" srcOrd="0" destOrd="0" presId="urn:microsoft.com/office/officeart/2005/8/layout/orgChart1"/>
+    <dgm:cxn modelId="{55E0BBA8-73D3-4BB7-9F67-6A2E41F0D8A2}" type="presOf" srcId="{B0C6B4C8-AEB7-4DC4-971A-321B3B803AF6}" destId="{32250E4C-C44B-4CF4-9155-FF11BE0CA9E1}" srcOrd="1" destOrd="0" presId="urn:microsoft.com/office/officeart/2005/8/layout/orgChart1"/>
+    <dgm:cxn modelId="{1F29CD21-F483-4C26-9F3D-985DEC0A1DBF}" type="presOf" srcId="{0307F7A7-5413-4B74-9479-F7603EC546CF}" destId="{F6AFE380-BA78-48ED-B5B9-8D9150CB3254}" srcOrd="0" destOrd="0" presId="urn:microsoft.com/office/officeart/2005/8/layout/orgChart1"/>
+    <dgm:cxn modelId="{1B2FB902-98F6-4108-A255-258A3D779220}" type="presOf" srcId="{6AE12592-D3A8-4CD7-AE1D-805A95EB667F}" destId="{8A2FCED6-5C25-4EC7-8A84-6B4F5F7EE46E}" srcOrd="0" destOrd="0" presId="urn:microsoft.com/office/officeart/2005/8/layout/orgChart1"/>
     <dgm:cxn modelId="{48DE6082-FC04-4DE3-BD1B-0FF9FF721303}" srcId="{18080814-27AF-421E-B446-3FF350C3E08D}" destId="{9DA5EF0F-2A05-4F2E-AC12-9F594ECECA2A}" srcOrd="5" destOrd="0" parTransId="{6C4AC4A7-B7EF-4073-9F1B-69985201F61C}" sibTransId="{01BF75F5-B04C-43D3-B02A-98AB848FC459}"/>
-    <dgm:cxn modelId="{2C58285C-E6F6-45A6-88CE-9F894C4BD768}" type="presOf" srcId="{21CA1150-7E13-4979-B077-5D507E205ED1}" destId="{B5C00C0A-5C85-45E4-80C5-D1D1EB9C9393}" srcOrd="1" destOrd="0" presId="urn:microsoft.com/office/officeart/2005/8/layout/orgChart1"/>
+    <dgm:cxn modelId="{DF2DBB39-EC92-4F1E-B282-A600FFDF26AA}" type="presOf" srcId="{DC654972-49E3-4ED7-9838-5DF86E9AE356}" destId="{904EEF49-8E6E-417E-9D92-FDDF37ADCDE1}" srcOrd="0" destOrd="0" presId="urn:microsoft.com/office/officeart/2005/8/layout/orgChart1"/>
     <dgm:cxn modelId="{8B28CA77-AAAF-4348-A551-8D5D3EB78386}" srcId="{2DA6D8A5-6DF4-4D8A-875A-82FA3ED3F8AA}" destId="{21CA1150-7E13-4979-B077-5D507E205ED1}" srcOrd="10" destOrd="0" parTransId="{92453575-6D8A-46EC-9C5F-AA1BFBCD115C}" sibTransId="{8F1CFA20-1EF2-46FF-BF98-4EF6F146F491}"/>
-    <dgm:cxn modelId="{D4C4D536-04EA-469B-BA18-82628CB830BE}" type="presOf" srcId="{9519FE84-C8E8-40AB-B7D5-311D5CF85B4F}" destId="{3DEA4345-0A27-4B5A-A49D-84262F6D4447}" srcOrd="0" destOrd="0" presId="urn:microsoft.com/office/officeart/2005/8/layout/orgChart1"/>
-    <dgm:cxn modelId="{215769DB-AA97-457E-98B1-195954CD87AF}" type="presOf" srcId="{06A78736-4ABA-415A-854F-E578E6B33A50}" destId="{285A39AA-F683-4F2E-BACC-F33913213BEF}" srcOrd="1" destOrd="0" presId="urn:microsoft.com/office/officeart/2005/8/layout/orgChart1"/>
-    <dgm:cxn modelId="{330CA98B-2D3A-4DE1-978E-546E117AACE1}" type="presOf" srcId="{0E754180-076B-43B8-909E-733A9F5FF81D}" destId="{9DDA0392-C5B2-400F-926F-2472817F4ADB}" srcOrd="1" destOrd="0" presId="urn:microsoft.com/office/officeart/2005/8/layout/orgChart1"/>
-    <dgm:cxn modelId="{6DFBAC8D-E390-40DF-A7FD-B65DE00747D2}" type="presOf" srcId="{9C8D9A25-82B4-4A34-AD3A-5D201150203D}" destId="{71B3DAC0-7CE7-45DC-8DFA-C1EF77CC20BE}" srcOrd="0" destOrd="0" presId="urn:microsoft.com/office/officeart/2005/8/layout/orgChart1"/>
+    <dgm:cxn modelId="{C84B132F-AB54-42CB-9418-96FEC7BCC362}" type="presOf" srcId="{B8D1C0B8-4B96-46C6-969A-6F219A321817}" destId="{BFE5D8ED-37FE-4642-9C52-A1E62AAC67DB}" srcOrd="1" destOrd="0" presId="urn:microsoft.com/office/officeart/2005/8/layout/orgChart1"/>
+    <dgm:cxn modelId="{ACE053E2-9EB5-4627-9E27-8890871515A1}" type="presOf" srcId="{355D515A-15DC-48CE-AF17-A6ADD4444D45}" destId="{1A88E3C3-CCFF-404B-B258-3F3C0EAFB158}" srcOrd="1" destOrd="0" presId="urn:microsoft.com/office/officeart/2005/8/layout/orgChart1"/>
+    <dgm:cxn modelId="{8481DE47-4570-484F-92A4-C30CE08CEEEA}" type="presOf" srcId="{419C2BE1-4117-442F-9112-733DF090E99D}" destId="{E439BD0F-7BC7-4C20-BC70-26740842FD1F}" srcOrd="0" destOrd="0" presId="urn:microsoft.com/office/officeart/2005/8/layout/orgChart1"/>
+    <dgm:cxn modelId="{8CA08BFD-49A7-42AD-9DCE-75BF17EDCB60}" type="presOf" srcId="{CA1133AA-950D-42CF-BFEB-D47668AA3915}" destId="{1546F6AF-FD06-42B0-A155-79D2D8C68AD0}" srcOrd="0" destOrd="0" presId="urn:microsoft.com/office/officeart/2005/8/layout/orgChart1"/>
+    <dgm:cxn modelId="{31643088-3516-4376-A62B-6C1D661EA50F}" type="presOf" srcId="{CB2DB284-BDEC-43EA-8918-04F86106CD2A}" destId="{6352EB2D-AF4C-487F-AFDF-B08BFF24A90F}" srcOrd="0" destOrd="0" presId="urn:microsoft.com/office/officeart/2005/8/layout/orgChart1"/>
     <dgm:cxn modelId="{F69E4183-9488-4425-8335-917DDDB3D222}" srcId="{2DA6D8A5-6DF4-4D8A-875A-82FA3ED3F8AA}" destId="{6C289986-930F-4B12-AE20-B4FC29855172}" srcOrd="7" destOrd="0" parTransId="{542F79B5-D3B0-4755-A541-FB7285246029}" sibTransId="{8F6A41BF-7876-47D0-9501-DC6E8D01D8F4}"/>
     <dgm:cxn modelId="{A4ABD72F-B3D2-4787-9A2C-2BC935D468D6}" srcId="{419C2BE1-4117-442F-9112-733DF090E99D}" destId="{18080814-27AF-421E-B446-3FF350C3E08D}" srcOrd="4" destOrd="0" parTransId="{DF3E06E4-C41A-47F8-8374-58AC8D029A05}" sibTransId="{33E660BD-ACA1-4FCE-9076-B04FAEC62A64}"/>
-    <dgm:cxn modelId="{59B8EAEC-57DB-4065-957C-AA226C5FB8FE}" type="presOf" srcId="{0E754180-076B-43B8-909E-733A9F5FF81D}" destId="{2966BDD3-74E3-4B36-BDDF-7C9EB348A34C}" srcOrd="0" destOrd="0" presId="urn:microsoft.com/office/officeart/2005/8/layout/orgChart1"/>
+    <dgm:cxn modelId="{9C741FA3-BB80-412D-A102-EBED0DD18155}" type="presOf" srcId="{4C6C3942-A2C0-4BD7-9DBA-4DA6F6689DCE}" destId="{8793EEC6-5A62-49A2-9EA9-EA940796DA4B}" srcOrd="0" destOrd="0" presId="urn:microsoft.com/office/officeart/2005/8/layout/orgChart1"/>
+    <dgm:cxn modelId="{238B714D-EDD0-404E-B1B1-7A867934DBA8}" type="presOf" srcId="{401A4077-3CB0-4D6D-8D70-E61B4E9CB713}" destId="{7415F2EE-41FC-40A6-84AA-2CE5BBDDB49F}" srcOrd="0" destOrd="0" presId="urn:microsoft.com/office/officeart/2005/8/layout/orgChart1"/>
     <dgm:cxn modelId="{F73FCECA-F8A5-4BCB-B76B-6E4EEEF22513}" srcId="{0E754180-076B-43B8-909E-733A9F5FF81D}" destId="{08F37D26-C317-4515-BC8C-182E222B0348}" srcOrd="1" destOrd="0" parTransId="{4C6C3942-A2C0-4BD7-9DBA-4DA6F6689DCE}" sibTransId="{4325091C-CAA5-404E-B2FA-6C3DB190C71F}"/>
-    <dgm:cxn modelId="{4510255B-C80C-4A53-9B39-A2264E627328}" type="presOf" srcId="{B260502E-477A-4DFD-AF58-EA8F6FC3DFA6}" destId="{C4A6BB96-2685-4D3C-BB21-8552E291D5D1}" srcOrd="0" destOrd="0" presId="urn:microsoft.com/office/officeart/2005/8/layout/orgChart1"/>
-    <dgm:cxn modelId="{515D8E28-94CE-4E5A-9713-606CE5AF5AE7}" type="presOf" srcId="{A09DF923-A135-45A1-84DD-C0369FB15907}" destId="{664E6B19-B3CA-48A4-9AFD-765411D7CDA3}" srcOrd="0" destOrd="0" presId="urn:microsoft.com/office/officeart/2005/8/layout/orgChart1"/>
-    <dgm:cxn modelId="{A0C1FA7B-E4F6-4227-BD6E-23028D0F8C08}" type="presOf" srcId="{82873B0F-23D0-41A5-AF3C-09195770E0DE}" destId="{8B08B001-5A27-4C5B-B515-091D458AA197}" srcOrd="1" destOrd="0" presId="urn:microsoft.com/office/officeart/2005/8/layout/orgChart1"/>
-    <dgm:cxn modelId="{296057D6-D663-4F8A-9A6F-0A9EADCF39BF}" type="presOf" srcId="{140C4384-1F88-4C50-9783-98DDD8ABD5FA}" destId="{FED72872-EE15-4766-A380-2F897DE8CC0A}" srcOrd="0" destOrd="0" presId="urn:microsoft.com/office/officeart/2005/8/layout/orgChart1"/>
-    <dgm:cxn modelId="{866C3C41-3E54-45EF-B015-EA6C6CE92B21}" type="presOf" srcId="{A0DD95DA-FF76-491D-9A36-ADAB24F7E85E}" destId="{93F0BD71-D85A-4D80-985F-44488A032339}" srcOrd="0" destOrd="0" presId="urn:microsoft.com/office/officeart/2005/8/layout/orgChart1"/>
-    <dgm:cxn modelId="{8F497927-F4D2-48C0-A617-681C93062AB6}" type="presOf" srcId="{B0C6B4C8-AEB7-4DC4-971A-321B3B803AF6}" destId="{32250E4C-C44B-4CF4-9155-FF11BE0CA9E1}" srcOrd="1" destOrd="0" presId="urn:microsoft.com/office/officeart/2005/8/layout/orgChart1"/>
-    <dgm:cxn modelId="{C7B1489B-68AA-4297-8DB5-C4CD00A0F2D5}" type="presOf" srcId="{23B41A52-DB87-480C-A33B-B968CBE0F078}" destId="{CFF1CA57-46F2-47CE-A416-F26056BA9C56}" srcOrd="0" destOrd="0" presId="urn:microsoft.com/office/officeart/2005/8/layout/orgChart1"/>
+    <dgm:cxn modelId="{77311B92-06DD-40CD-B137-436FACD5E85A}" type="presOf" srcId="{A0DD95DA-FF76-491D-9A36-ADAB24F7E85E}" destId="{93F0BD71-D85A-4D80-985F-44488A032339}" srcOrd="0" destOrd="0" presId="urn:microsoft.com/office/officeart/2005/8/layout/orgChart1"/>
+    <dgm:cxn modelId="{A4C8F582-C4EE-4DCA-893B-9CAFE86B591B}" type="presOf" srcId="{47B19955-5A1B-41DE-B107-5BDF8E7C14BF}" destId="{B630D2F8-A450-4994-9023-F414AC3D4E03}" srcOrd="0" destOrd="0" presId="urn:microsoft.com/office/officeart/2005/8/layout/orgChart1"/>
+    <dgm:cxn modelId="{A3301B8E-B72D-4DE9-9FB3-7BAD16E518DB}" type="presOf" srcId="{18080814-27AF-421E-B446-3FF350C3E08D}" destId="{9B2A16F5-42FE-46BA-9D57-DD98357526BD}" srcOrd="0" destOrd="0" presId="urn:microsoft.com/office/officeart/2005/8/layout/orgChart1"/>
     <dgm:cxn modelId="{F791E8EC-901C-4487-9580-2B5B2F2957C0}" srcId="{0E754180-076B-43B8-909E-733A9F5FF81D}" destId="{C443AA80-9D80-48D0-AEE8-B146499F72E1}" srcOrd="0" destOrd="0" parTransId="{DC654972-49E3-4ED7-9838-5DF86E9AE356}" sibTransId="{544ADA2E-86D9-4B98-94A2-48615826A41E}"/>
-    <dgm:cxn modelId="{A4783E26-A47D-43ED-A730-889AD539B219}" type="presOf" srcId="{CC51B9D9-F867-4D19-A9C6-4B2E2F4B0F34}" destId="{A8AFB9E9-4935-479F-8039-7D55DA0F804C}" srcOrd="0" destOrd="0" presId="urn:microsoft.com/office/officeart/2005/8/layout/orgChart1"/>
-    <dgm:cxn modelId="{A5E2BB3D-1676-4461-BAF9-C7B68C89084B}" type="presOf" srcId="{6AE12592-D3A8-4CD7-AE1D-805A95EB667F}" destId="{8A2FCED6-5C25-4EC7-8A84-6B4F5F7EE46E}" srcOrd="0" destOrd="0" presId="urn:microsoft.com/office/officeart/2005/8/layout/orgChart1"/>
-    <dgm:cxn modelId="{B1CFA20A-E3B8-4528-BDE1-F19A9465AB74}" type="presOf" srcId="{9DA5EF0F-2A05-4F2E-AC12-9F594ECECA2A}" destId="{5C8BCC81-5971-4FF0-94AA-6CA1CE9ABD86}" srcOrd="0" destOrd="0" presId="urn:microsoft.com/office/officeart/2005/8/layout/orgChart1"/>
+    <dgm:cxn modelId="{2154EEB7-BF30-4420-8E08-662E6D655372}" type="presOf" srcId="{77A5D11F-BA96-434C-A01C-5F38747AC312}" destId="{61736AA1-A31A-45D1-ABDC-D463CC8421D0}" srcOrd="0" destOrd="0" presId="urn:microsoft.com/office/officeart/2005/8/layout/orgChart1"/>
+    <dgm:cxn modelId="{63946640-00CC-44CB-B855-C02D9FD80038}" type="presOf" srcId="{9C8D9A25-82B4-4A34-AD3A-5D201150203D}" destId="{16A562E1-302B-4E4A-8D0B-9B1097E9C030}" srcOrd="1" destOrd="0" presId="urn:microsoft.com/office/officeart/2005/8/layout/orgChart1"/>
     <dgm:cxn modelId="{B6ADFD82-F1BC-443B-A679-B54C2D3A0432}" srcId="{DD69F83B-0437-466D-B977-1654B6D11BDC}" destId="{419C2BE1-4117-442F-9112-733DF090E99D}" srcOrd="0" destOrd="0" parTransId="{CE1D8B06-F588-4443-8C04-044497406026}" sibTransId="{356F0AB8-8DEF-4CE6-AD78-0783945A20D4}"/>
-    <dgm:cxn modelId="{FDC5B418-8174-4DF5-B8D7-B7E8B18C691E}" type="presOf" srcId="{355D515A-15DC-48CE-AF17-A6ADD4444D45}" destId="{9165B282-71CB-42B0-A05D-09AD43B6C8CC}" srcOrd="0" destOrd="0" presId="urn:microsoft.com/office/officeart/2005/8/layout/orgChart1"/>
-    <dgm:cxn modelId="{040351FF-C1D1-4177-9FF0-548BDD3FE14C}" type="presOf" srcId="{24CA0B73-FBAB-4CD6-AEFC-6083EB1E2D88}" destId="{52972397-F742-4D63-8BD3-64E25F1F2602}" srcOrd="0" destOrd="0" presId="urn:microsoft.com/office/officeart/2005/8/layout/orgChart1"/>
-    <dgm:cxn modelId="{CF300689-6380-47E5-A734-B11CE71B9388}" type="presOf" srcId="{ED48F4FF-1537-423F-8273-57D31F5F8202}" destId="{088806F3-DCEA-4255-892F-95BE00C11387}" srcOrd="1" destOrd="0" presId="urn:microsoft.com/office/officeart/2005/8/layout/orgChart1"/>
     <dgm:cxn modelId="{FE5D9325-C5E1-46EB-BBAC-E683320342BD}" srcId="{18080814-27AF-421E-B446-3FF350C3E08D}" destId="{A09DF923-A135-45A1-84DD-C0369FB15907}" srcOrd="3" destOrd="0" parTransId="{66D79A2E-8900-47D8-86B5-799E2F81996A}" sibTransId="{995F7EED-1C3E-488A-91DF-5BC366C6A030}"/>
     <dgm:cxn modelId="{48939194-E052-400A-90B0-EF2950D13F0F}" srcId="{18080814-27AF-421E-B446-3FF350C3E08D}" destId="{3996B1EF-A881-42EC-8EAB-BC80F7EE5898}" srcOrd="1" destOrd="0" parTransId="{23B41A52-DB87-480C-A33B-B968CBE0F078}" sibTransId="{99E83E30-A931-4623-AE84-FF6F1EBCBA86}"/>
-    <dgm:cxn modelId="{064B63E7-2734-4FFB-8768-2D5DFA2D7D35}" type="presOf" srcId="{66D79A2E-8900-47D8-86B5-799E2F81996A}" destId="{11916194-34F5-4227-BE26-7399C3CD78E2}" srcOrd="0" destOrd="0" presId="urn:microsoft.com/office/officeart/2005/8/layout/orgChart1"/>
+    <dgm:cxn modelId="{73F342A5-DA5C-4B8A-B4A2-02E05C011AF7}" type="presOf" srcId="{CCA2D653-4691-4E79-BC0C-2F29E4C75D6D}" destId="{9FE4FB8D-98CA-498A-A01C-13D064D8CF82}" srcOrd="0" destOrd="0" presId="urn:microsoft.com/office/officeart/2005/8/layout/orgChart1"/>
+    <dgm:cxn modelId="{6A2C204C-6B9E-4B3D-BBD5-E58CCDAA5B4B}" type="presOf" srcId="{2DA6D8A5-6DF4-4D8A-875A-82FA3ED3F8AA}" destId="{CC20C353-017E-4C21-8296-11EF4ED5356D}" srcOrd="1" destOrd="0" presId="urn:microsoft.com/office/officeart/2005/8/layout/orgChart1"/>
     <dgm:cxn modelId="{7FA6E2E8-47F6-4A7D-8B31-4E2935849C23}" srcId="{419C2BE1-4117-442F-9112-733DF090E99D}" destId="{06A78736-4ABA-415A-854F-E578E6B33A50}" srcOrd="3" destOrd="0" parTransId="{CA1133AA-950D-42CF-BFEB-D47668AA3915}" sibTransId="{F5BA0115-A133-446F-9151-FA4B304A3397}"/>
-    <dgm:cxn modelId="{293270A5-1164-45DA-9C4B-D353826FE482}" type="presOf" srcId="{4C6C3942-A2C0-4BD7-9DBA-4DA6F6689DCE}" destId="{8793EEC6-5A62-49A2-9EA9-EA940796DA4B}" srcOrd="0" destOrd="0" presId="urn:microsoft.com/office/officeart/2005/8/layout/orgChart1"/>
-    <dgm:cxn modelId="{3FF3EA74-70C4-4723-9AE9-9829B82D62FE}" type="presOf" srcId="{DF3E06E4-C41A-47F8-8374-58AC8D029A05}" destId="{FB4E84D8-9F55-4694-9779-BCF2D760BA0B}" srcOrd="0" destOrd="0" presId="urn:microsoft.com/office/officeart/2005/8/layout/orgChart1"/>
-    <dgm:cxn modelId="{0F4F80DA-E43B-458E-B924-ED652A73BA4C}" type="presOf" srcId="{300D4A98-C46C-4C7F-9BC2-87BA3DCCB5B8}" destId="{70F69B8D-70B8-4D29-98E9-E3EF315CF4A4}" srcOrd="0" destOrd="0" presId="urn:microsoft.com/office/officeart/2005/8/layout/orgChart1"/>
-    <dgm:cxn modelId="{1DC9FF74-2DEA-4B66-9395-EA4944420E0E}" type="presOf" srcId="{CCA2D653-4691-4E79-BC0C-2F29E4C75D6D}" destId="{9FE4FB8D-98CA-498A-A01C-13D064D8CF82}" srcOrd="0" destOrd="0" presId="urn:microsoft.com/office/officeart/2005/8/layout/orgChart1"/>
-    <dgm:cxn modelId="{94918052-6AEE-457E-BC89-44F802909D74}" type="presOf" srcId="{B260502E-477A-4DFD-AF58-EA8F6FC3DFA6}" destId="{EB481850-7C6A-405E-B90A-F67525DEE975}" srcOrd="1" destOrd="0" presId="urn:microsoft.com/office/officeart/2005/8/layout/orgChart1"/>
+    <dgm:cxn modelId="{5D5239D8-4DED-40AE-9AAA-48697231A1BB}" type="presOf" srcId="{E5D360E2-4E28-4013-9ACF-77B9E08127A5}" destId="{A130783A-0530-449C-B6BC-61402B71AB07}" srcOrd="0" destOrd="0" presId="urn:microsoft.com/office/officeart/2005/8/layout/orgChart1"/>
+    <dgm:cxn modelId="{284371BA-31D6-4703-88D8-ECA3927F4ED6}" type="presOf" srcId="{2DA6D8A5-6DF4-4D8A-875A-82FA3ED3F8AA}" destId="{B429DB41-6BBF-46C5-8A39-8804F3383EE4}" srcOrd="0" destOrd="0" presId="urn:microsoft.com/office/officeart/2005/8/layout/orgChart1"/>
+    <dgm:cxn modelId="{71FE4BAF-DCD8-407D-A744-EB27132DE0F4}" type="presOf" srcId="{21CA1150-7E13-4979-B077-5D507E205ED1}" destId="{B5C00C0A-5C85-45E4-80C5-D1D1EB9C9393}" srcOrd="1" destOrd="0" presId="urn:microsoft.com/office/officeart/2005/8/layout/orgChart1"/>
     <dgm:cxn modelId="{666F3983-E19A-414F-A6A7-C51068B37774}" srcId="{2DA6D8A5-6DF4-4D8A-875A-82FA3ED3F8AA}" destId="{2A107CDF-6568-42FE-93D3-FBE78A3FBE84}" srcOrd="0" destOrd="0" parTransId="{D7E201BD-36F4-4E40-9C4B-297B70B5CC04}" sibTransId="{32906CC8-BE32-41BB-814F-809A79A9D1F8}"/>
-    <dgm:cxn modelId="{151B3BBE-7D2E-4F11-945F-C001D9CE0C7C}" type="presOf" srcId="{6646B834-7C71-4083-AD70-7D9709F04FCA}" destId="{DCDD2A92-05C1-4C40-B15D-7E7E5C5ABA97}" srcOrd="0" destOrd="0" presId="urn:microsoft.com/office/officeart/2005/8/layout/orgChart1"/>
+    <dgm:cxn modelId="{109BB7D8-462A-401B-B54C-16CE170663C3}" type="presOf" srcId="{300D4A98-C46C-4C7F-9BC2-87BA3DCCB5B8}" destId="{70F69B8D-70B8-4D29-98E9-E3EF315CF4A4}" srcOrd="0" destOrd="0" presId="urn:microsoft.com/office/officeart/2005/8/layout/orgChart1"/>
+    <dgm:cxn modelId="{BD10143C-F80B-455F-AF76-6C57BD235569}" type="presOf" srcId="{A09DF923-A135-45A1-84DD-C0369FB15907}" destId="{A3D37F86-7643-43FF-BACC-2B2E08B66944}" srcOrd="1" destOrd="0" presId="urn:microsoft.com/office/officeart/2005/8/layout/orgChart1"/>
     <dgm:cxn modelId="{6CFB989C-94F7-4312-8427-603983EE69DC}" srcId="{18080814-27AF-421E-B446-3FF350C3E08D}" destId="{0E754180-076B-43B8-909E-733A9F5FF81D}" srcOrd="0" destOrd="0" parTransId="{7699546E-2286-4E19-A9AE-3BCB079C5B3B}" sibTransId="{B4C97C39-610F-4782-AB86-0A7F2FE34D74}"/>
-    <dgm:cxn modelId="{E9CB992E-AC4D-439B-88C8-7E1D06372FE1}" type="presOf" srcId="{D9324773-7180-4AB3-B7B4-C010F1B0FDD7}" destId="{4EFC1053-1800-4B52-B471-E658768D1C70}" srcOrd="1" destOrd="0" presId="urn:microsoft.com/office/officeart/2005/8/layout/orgChart1"/>
-    <dgm:cxn modelId="{79FA0F52-43DD-4CC8-844D-6CFDFBA80CEE}" type="presOf" srcId="{CF01365B-6590-4932-9D09-A2F64682FB68}" destId="{20D22BD8-FFDA-4D24-9D4D-BA2CFBD73521}" srcOrd="0" destOrd="0" presId="urn:microsoft.com/office/officeart/2005/8/layout/orgChart1"/>
-    <dgm:cxn modelId="{E0854069-73DF-4C33-A757-B90BF39AAF1D}" type="presOf" srcId="{C443AA80-9D80-48D0-AEE8-B146499F72E1}" destId="{7F6F8C17-F045-4B51-AEF9-40A466031E7B}" srcOrd="1" destOrd="0" presId="urn:microsoft.com/office/officeart/2005/8/layout/orgChart1"/>
-    <dgm:cxn modelId="{B7036ED9-38E5-4847-83AB-F92B79AA1295}" type="presOf" srcId="{14C2614B-51ED-4484-9307-50B8C82BE5DB}" destId="{1B345064-902F-48BD-AFC6-01BE4816724C}" srcOrd="0" destOrd="0" presId="urn:microsoft.com/office/officeart/2005/8/layout/orgChart1"/>
+    <dgm:cxn modelId="{B8FBC14B-2584-4A96-B0D9-55EEF113D9AC}" type="presOf" srcId="{4296BB92-9BE8-4464-B21E-3B702E24DC91}" destId="{22F9DC36-48A0-48F9-86A9-EB2AF6CB43B9}" srcOrd="0" destOrd="0" presId="urn:microsoft.com/office/officeart/2005/8/layout/orgChart1"/>
+    <dgm:cxn modelId="{7C9B4067-0EAB-46D1-B609-87029E5ACA41}" type="presOf" srcId="{140C4384-1F88-4C50-9783-98DDD8ABD5FA}" destId="{FED72872-EE15-4766-A380-2F897DE8CC0A}" srcOrd="0" destOrd="0" presId="urn:microsoft.com/office/officeart/2005/8/layout/orgChart1"/>
+    <dgm:cxn modelId="{11497BBA-9556-4D9B-B497-0C71B626A7F6}" type="presOf" srcId="{70E9F7EF-4E69-4374-BDEC-73AD7FBCE884}" destId="{A2F208C5-CB12-46EA-8209-28EA9F92E0E6}" srcOrd="1" destOrd="0" presId="urn:microsoft.com/office/officeart/2005/8/layout/orgChart1"/>
+    <dgm:cxn modelId="{17DAD809-8AEA-45F1-86D2-0CC31C97C906}" type="presOf" srcId="{77A5D11F-BA96-434C-A01C-5F38747AC312}" destId="{8126D006-4AB2-4691-BA6E-F9AA1384D7A3}" srcOrd="1" destOrd="0" presId="urn:microsoft.com/office/officeart/2005/8/layout/orgChart1"/>
+    <dgm:cxn modelId="{486C7FB6-9FEC-411E-94C4-5E268B8F18D9}" type="presOf" srcId="{1ACF80C6-465E-4233-8662-AC253C2E46BC}" destId="{6027B35F-59D7-4FED-AF7A-E3B18F82F7AA}" srcOrd="1" destOrd="0" presId="urn:microsoft.com/office/officeart/2005/8/layout/orgChart1"/>
+    <dgm:cxn modelId="{82D4BB2A-E0F4-4BAF-8169-C6DE62C918E1}" type="presOf" srcId="{6646B834-7C71-4083-AD70-7D9709F04FCA}" destId="{DCDD2A92-05C1-4C40-B15D-7E7E5C5ABA97}" srcOrd="0" destOrd="0" presId="urn:microsoft.com/office/officeart/2005/8/layout/orgChart1"/>
     <dgm:cxn modelId="{6C51FEFB-5784-4F3C-919D-3A005CB4638B}" srcId="{2DA6D8A5-6DF4-4D8A-875A-82FA3ED3F8AA}" destId="{B260502E-477A-4DFD-AF58-EA8F6FC3DFA6}" srcOrd="19" destOrd="0" parTransId="{18253802-E4AC-4109-A773-7FF4303219AA}" sibTransId="{4A96F6A7-8164-4841-8CEB-2E7045FEB008}"/>
-    <dgm:cxn modelId="{8E2D24EC-1F0D-4F24-8B66-703635653C7B}" type="presOf" srcId="{DEC7CA65-D33F-411B-AB88-C619F8D3D5A1}" destId="{21A9EE94-86D1-43FB-AA84-22E71B199665}" srcOrd="1" destOrd="0" presId="urn:microsoft.com/office/officeart/2005/8/layout/orgChart1"/>
     <dgm:cxn modelId="{1A1A70B2-F266-45B2-A214-E6DF1E9204EF}" srcId="{2DA6D8A5-6DF4-4D8A-875A-82FA3ED3F8AA}" destId="{B8D1C0B8-4B96-46C6-969A-6F219A321817}" srcOrd="16" destOrd="0" parTransId="{88005AEF-A897-4470-B0E1-0642F148D5D6}" sibTransId="{49D3D977-FEE9-41C6-BB66-A5B0D1D8ACA1}"/>
-    <dgm:cxn modelId="{C55EFD9D-79BF-4859-A374-018C97114F40}" type="presOf" srcId="{18253802-E4AC-4109-A773-7FF4303219AA}" destId="{29820F29-E777-4776-9AFC-2AD5626F1496}" srcOrd="0" destOrd="0" presId="urn:microsoft.com/office/officeart/2005/8/layout/orgChart1"/>
-    <dgm:cxn modelId="{B7876647-883E-43E8-876E-6EF129948F7E}" type="presOf" srcId="{8FE928A9-6DBB-484C-809E-384DFCA32394}" destId="{12ADE67A-4807-4253-91B7-0EFACF74781D}" srcOrd="0" destOrd="0" presId="urn:microsoft.com/office/officeart/2005/8/layout/orgChart1"/>
-    <dgm:cxn modelId="{E947A41B-3CCB-49C8-9EEA-9A1939356C3B}" type="presOf" srcId="{77A5D11F-BA96-434C-A01C-5F38747AC312}" destId="{8126D006-4AB2-4691-BA6E-F9AA1384D7A3}" srcOrd="1" destOrd="0" presId="urn:microsoft.com/office/officeart/2005/8/layout/orgChart1"/>
     <dgm:cxn modelId="{BF64E3BC-1854-41C6-9E8C-157EC0FA1B87}" srcId="{2DA6D8A5-6DF4-4D8A-875A-82FA3ED3F8AA}" destId="{9E00E5F0-EAA7-4C51-AD8F-D771C5BBC12E}" srcOrd="9" destOrd="0" parTransId="{0307F7A7-5413-4B74-9479-F7603EC546CF}" sibTransId="{B3FD1D81-C27F-413C-B026-89A604213E97}"/>
-    <dgm:cxn modelId="{208E4431-33E6-4EF7-B271-C31AF482677A}" type="presOf" srcId="{8FE928A9-6DBB-484C-809E-384DFCA32394}" destId="{68B0E185-20C1-4CF5-BB19-93B136F813BF}" srcOrd="1" destOrd="0" presId="urn:microsoft.com/office/officeart/2005/8/layout/orgChart1"/>
+    <dgm:cxn modelId="{B1E0E33A-413C-4B0E-832B-2A9BF3667FF8}" type="presOf" srcId="{6C4AC4A7-B7EF-4073-9F1B-69985201F61C}" destId="{31F24C4F-2338-4C4A-AEA1-30536AF1B48F}" srcOrd="0" destOrd="0" presId="urn:microsoft.com/office/officeart/2005/8/layout/orgChart1"/>
+    <dgm:cxn modelId="{154A51C1-5EC9-42A2-83AD-A282DA2602EE}" type="presOf" srcId="{ED48F4FF-1537-423F-8273-57D31F5F8202}" destId="{B8A21BA6-2C75-431D-B598-D9508A60B02B}" srcOrd="0" destOrd="0" presId="urn:microsoft.com/office/officeart/2005/8/layout/orgChart1"/>
+    <dgm:cxn modelId="{958EDEBB-FE6A-4670-94A3-8DAB3F7A5BFE}" type="presOf" srcId="{DD69F83B-0437-466D-B977-1654B6D11BDC}" destId="{79BF7C13-E2CA-4A58-A793-3133086CD2EC}" srcOrd="0" destOrd="0" presId="urn:microsoft.com/office/officeart/2005/8/layout/orgChart1"/>
     <dgm:cxn modelId="{716EC121-2DBE-417B-BF41-43B244841A56}" srcId="{18080814-27AF-421E-B446-3FF350C3E08D}" destId="{B0C6B4C8-AEB7-4DC4-971A-321B3B803AF6}" srcOrd="2" destOrd="0" parTransId="{3AF759AF-7202-45CC-B7F1-8DDF00D9BA75}" sibTransId="{CEFD2A7F-AAB0-4DA4-ACA5-DB660A9C6AC0}"/>
-    <dgm:cxn modelId="{815E8A2F-14F1-4AF1-AB3A-CA0133EB0AAC}" type="presOf" srcId="{46AE8B83-548B-46E7-8792-55F737DEC071}" destId="{964FF679-BD8E-4721-8C36-391204F176BD}" srcOrd="1" destOrd="0" presId="urn:microsoft.com/office/officeart/2005/8/layout/orgChart1"/>
-    <dgm:cxn modelId="{C081C3AA-986F-4D15-BF8A-4B3AEEBB3729}" type="presOf" srcId="{9E00E5F0-EAA7-4C51-AD8F-D771C5BBC12E}" destId="{34F0ACD0-3D12-413A-8E07-C53DAB256F34}" srcOrd="1" destOrd="0" presId="urn:microsoft.com/office/officeart/2005/8/layout/orgChart1"/>
-    <dgm:cxn modelId="{FBB93D5D-B9DD-418B-BE5E-212FAB03BED3}" type="presOf" srcId="{6C289986-930F-4B12-AE20-B4FC29855172}" destId="{B10C2D52-7B8F-4952-884A-207368BD83C2}" srcOrd="1" destOrd="0" presId="urn:microsoft.com/office/officeart/2005/8/layout/orgChart1"/>
+    <dgm:cxn modelId="{03736381-2A41-4779-AC50-E4664A7C711B}" type="presOf" srcId="{92453575-6D8A-46EC-9C5F-AA1BFBCD115C}" destId="{5998C761-27B3-4521-A929-087E2057757F}" srcOrd="0" destOrd="0" presId="urn:microsoft.com/office/officeart/2005/8/layout/orgChart1"/>
+    <dgm:cxn modelId="{B25D50B7-9713-4ADC-9E60-C391AA129757}" type="presOf" srcId="{3996B1EF-A881-42EC-8EAB-BC80F7EE5898}" destId="{36BEBB03-E3C0-4BE3-9427-8C0163F64965}" srcOrd="0" destOrd="0" presId="urn:microsoft.com/office/officeart/2005/8/layout/orgChart1"/>
+    <dgm:cxn modelId="{0FE1CCDD-776B-434B-B43B-21375453CC1D}" type="presOf" srcId="{5C533243-E890-4182-A161-A297F584976E}" destId="{F1842CD0-A46A-4F7B-A575-6597CC84D901}" srcOrd="1" destOrd="0" presId="urn:microsoft.com/office/officeart/2005/8/layout/orgChart1"/>
+    <dgm:cxn modelId="{F1710765-7D42-4942-B5CB-D36BFB57B662}" type="presOf" srcId="{9519FE84-C8E8-40AB-B7D5-311D5CF85B4F}" destId="{A915197C-0C4C-432B-A6C2-EC338431D600}" srcOrd="1" destOrd="0" presId="urn:microsoft.com/office/officeart/2005/8/layout/orgChart1"/>
     <dgm:cxn modelId="{36931870-1ABA-4E0B-B1A2-7748A98566F4}" srcId="{419C2BE1-4117-442F-9112-733DF090E99D}" destId="{92FF9D15-69ED-4E8F-AB04-6A387788960C}" srcOrd="1" destOrd="0" parTransId="{CC25257B-765C-4FCD-AB66-7EF209554D65}" sibTransId="{CFC80DDE-C6FD-4FCD-8E7D-7E1552B27D5C}"/>
-    <dgm:cxn modelId="{74907EFA-FCA5-4381-BE50-85A4394E4ABD}" type="presOf" srcId="{82873B0F-23D0-41A5-AF3C-09195770E0DE}" destId="{B5F3D74D-B1A1-46DB-B7BB-A71E294E110D}" srcOrd="0" destOrd="0" presId="urn:microsoft.com/office/officeart/2005/8/layout/orgChart1"/>
-    <dgm:cxn modelId="{C3209395-E36E-4D87-AD00-567E9FB6E999}" type="presOf" srcId="{73C68D60-9308-4407-AC24-7411BA1DFD24}" destId="{7F3BFE59-FB78-4614-9115-5EEAFC0660C7}" srcOrd="0" destOrd="0" presId="urn:microsoft.com/office/officeart/2005/8/layout/orgChart1"/>
-    <dgm:cxn modelId="{456548BC-66D7-4656-97D6-6CA5800C9B8C}" type="presOf" srcId="{92FF9D15-69ED-4E8F-AB04-6A387788960C}" destId="{7CC10328-88AE-4FA6-A668-2C59BEFB309C}" srcOrd="0" destOrd="0" presId="urn:microsoft.com/office/officeart/2005/8/layout/orgChart1"/>
-    <dgm:cxn modelId="{3D8077C8-DDFB-4AA7-9957-896C60CBFEA0}" type="presOf" srcId="{24CA0B73-FBAB-4CD6-AEFC-6083EB1E2D88}" destId="{C2597920-2E8C-4CE4-A40C-4A98EDF3B34A}" srcOrd="1" destOrd="0" presId="urn:microsoft.com/office/officeart/2005/8/layout/orgChart1"/>
-    <dgm:cxn modelId="{9D6FB138-D3D6-460B-AD5F-14304421DDFF}" type="presOf" srcId="{3996B1EF-A881-42EC-8EAB-BC80F7EE5898}" destId="{721C497B-A9B2-4106-9A1F-5BFA58871DE6}" srcOrd="1" destOrd="0" presId="urn:microsoft.com/office/officeart/2005/8/layout/orgChart1"/>
-    <dgm:cxn modelId="{284AF9CE-5659-4134-BB57-6499B6A5363D}" type="presOf" srcId="{7699546E-2286-4E19-A9AE-3BCB079C5B3B}" destId="{697A30E7-4C65-4876-950B-1976A5551213}" srcOrd="0" destOrd="0" presId="urn:microsoft.com/office/officeart/2005/8/layout/orgChart1"/>
+    <dgm:cxn modelId="{45B17A97-5C98-4731-B14C-3AC560287711}" type="presOf" srcId="{B260502E-477A-4DFD-AF58-EA8F6FC3DFA6}" destId="{EB481850-7C6A-405E-B90A-F67525DEE975}" srcOrd="1" destOrd="0" presId="urn:microsoft.com/office/officeart/2005/8/layout/orgChart1"/>
     <dgm:cxn modelId="{190AEF93-DDC6-4FD5-8E96-C19B2ABE5356}" srcId="{2DA6D8A5-6DF4-4D8A-875A-82FA3ED3F8AA}" destId="{73C68D60-9308-4407-AC24-7411BA1DFD24}" srcOrd="17" destOrd="0" parTransId="{CCA2D653-4691-4E79-BC0C-2F29E4C75D6D}" sibTransId="{AB7FD0B9-64A9-4F08-BEFC-4E43A7CF78CD}"/>
-    <dgm:cxn modelId="{041A544D-5EC5-43D9-BFD6-7692E0F50EF8}" type="presOf" srcId="{5D69729E-8BAD-4373-81CA-455F3DDFBA62}" destId="{BCB12792-4D7A-4FBC-8BFE-CDA7BF1FFDC7}" srcOrd="0" destOrd="0" presId="urn:microsoft.com/office/officeart/2005/8/layout/orgChart1"/>
+    <dgm:cxn modelId="{9D00D004-A18D-4BCF-A02A-151EAE8A4A1E}" type="presOf" srcId="{46AE8B83-548B-46E7-8792-55F737DEC071}" destId="{3A825517-90A1-4198-9383-6F9F22A28464}" srcOrd="0" destOrd="0" presId="urn:microsoft.com/office/officeart/2005/8/layout/orgChart1"/>
+    <dgm:cxn modelId="{EE86AB18-C531-4013-8565-B79AE779EEF3}" type="presOf" srcId="{82873B0F-23D0-41A5-AF3C-09195770E0DE}" destId="{8B08B001-5A27-4C5B-B515-091D458AA197}" srcOrd="1" destOrd="0" presId="urn:microsoft.com/office/officeart/2005/8/layout/orgChart1"/>
+    <dgm:cxn modelId="{154C9D63-04F9-49C0-82DB-4DA2DF311D2B}" type="presOf" srcId="{AD1F0744-0B3C-42F0-849F-FA7A1F5C430C}" destId="{D58C5A2D-2A9A-49ED-AE15-520236B65DE3}" srcOrd="0" destOrd="0" presId="urn:microsoft.com/office/officeart/2005/8/layout/orgChart1"/>
     <dgm:cxn modelId="{EAE2637B-2E86-4774-97D9-CB459896507D}" srcId="{2DA6D8A5-6DF4-4D8A-875A-82FA3ED3F8AA}" destId="{D9324773-7180-4AB3-B7B4-C010F1B0FDD7}" srcOrd="13" destOrd="0" parTransId="{EB4CA8DF-3FCA-41C8-9CEF-745EBEC5D193}" sibTransId="{D262D587-0E47-44BF-A7CD-E4CFD3522C6E}"/>
-    <dgm:cxn modelId="{4FE18FA7-97B2-4F84-ACAF-6E1428C4D41D}" type="presOf" srcId="{A09DF923-A135-45A1-84DD-C0369FB15907}" destId="{A3D37F86-7643-43FF-BACC-2B2E08B66944}" srcOrd="1" destOrd="0" presId="urn:microsoft.com/office/officeart/2005/8/layout/orgChart1"/>
+    <dgm:cxn modelId="{DA1EBC93-CCCD-46EC-988E-800BE75EBE5F}" type="presOf" srcId="{3996B1EF-A881-42EC-8EAB-BC80F7EE5898}" destId="{721C497B-A9B2-4106-9A1F-5BFA58871DE6}" srcOrd="1" destOrd="0" presId="urn:microsoft.com/office/officeart/2005/8/layout/orgChart1"/>
+    <dgm:cxn modelId="{4B0C345D-47B3-4907-9060-71E5E76BEE5D}" type="presOf" srcId="{B260502E-477A-4DFD-AF58-EA8F6FC3DFA6}" destId="{C4A6BB96-2685-4D3C-BB21-8552E291D5D1}" srcOrd="0" destOrd="0" presId="urn:microsoft.com/office/officeart/2005/8/layout/orgChart1"/>
+    <dgm:cxn modelId="{44204D7E-9646-4DD1-98D1-62C75A8E9E21}" type="presOf" srcId="{AD1F0744-0B3C-42F0-849F-FA7A1F5C430C}" destId="{A6A807D8-D71F-4169-94F1-7BF83F1879AE}" srcOrd="1" destOrd="0" presId="urn:microsoft.com/office/officeart/2005/8/layout/orgChart1"/>
     <dgm:cxn modelId="{F2F831B1-2DB3-401C-9818-A9FCE24F31E8}" srcId="{2DA6D8A5-6DF4-4D8A-875A-82FA3ED3F8AA}" destId="{ED48F4FF-1537-423F-8273-57D31F5F8202}" srcOrd="3" destOrd="0" parTransId="{5D1B2E3A-A211-46EC-BA81-4CF070D8D441}" sibTransId="{67E37773-0469-4DB0-BB7E-F5E66BEEF171}"/>
-    <dgm:cxn modelId="{08A0EEDF-E75C-4D9C-97A1-AB4465444869}" type="presOf" srcId="{2A107CDF-6568-42FE-93D3-FBE78A3FBE84}" destId="{082BF8BC-D5FD-4B99-BD40-6B5CBFD9B958}" srcOrd="1" destOrd="0" presId="urn:microsoft.com/office/officeart/2005/8/layout/orgChart1"/>
-    <dgm:cxn modelId="{641A664F-7930-4E33-BC74-8F0175E6F067}" type="presOf" srcId="{419C2BE1-4117-442F-9112-733DF090E99D}" destId="{6F44B8E4-A5B2-47A6-83B1-3C59B6B2E7CF}" srcOrd="1" destOrd="0" presId="urn:microsoft.com/office/officeart/2005/8/layout/orgChart1"/>
-    <dgm:cxn modelId="{43779CB4-FB8D-4454-91AD-F995C936CE86}" type="presOf" srcId="{18080814-27AF-421E-B446-3FF350C3E08D}" destId="{DD774BA5-A4C7-41BA-BA46-0FD29B3A71F4}" srcOrd="1" destOrd="0" presId="urn:microsoft.com/office/officeart/2005/8/layout/orgChart1"/>
+    <dgm:cxn modelId="{90EC31D4-E90C-457F-BE73-A28E135E1927}" type="presOf" srcId="{9C8D9A25-82B4-4A34-AD3A-5D201150203D}" destId="{71B3DAC0-7CE7-45DC-8DFA-C1EF77CC20BE}" srcOrd="0" destOrd="0" presId="urn:microsoft.com/office/officeart/2005/8/layout/orgChart1"/>
+    <dgm:cxn modelId="{986C5255-BB3F-42C8-8628-F4A23CF5E604}" type="presOf" srcId="{06A78736-4ABA-415A-854F-E578E6B33A50}" destId="{285A39AA-F683-4F2E-BACC-F33913213BEF}" srcOrd="1" destOrd="0" presId="urn:microsoft.com/office/officeart/2005/8/layout/orgChart1"/>
+    <dgm:cxn modelId="{C949A729-47E0-451C-89DA-6AF609F89FF3}" type="presOf" srcId="{188B94B4-AC92-4C1B-90E7-E8A84E65E3E0}" destId="{EF1A765B-760F-49D5-8A54-587AFED016AB}" srcOrd="0" destOrd="0" presId="urn:microsoft.com/office/officeart/2005/8/layout/orgChart1"/>
+    <dgm:cxn modelId="{65A833A7-B8BF-47AA-8151-5C3EB2F00E82}" type="presOf" srcId="{0E63BFD0-0CB7-4DE3-AEFB-2FFC42743A15}" destId="{008A16B6-9AC8-4905-900A-FAAEF7340C16}" srcOrd="1" destOrd="0" presId="urn:microsoft.com/office/officeart/2005/8/layout/orgChart1"/>
+    <dgm:cxn modelId="{76F3D08D-4FA4-44B0-A599-962324192E9D}" type="presOf" srcId="{88005AEF-A897-4470-B0E1-0642F148D5D6}" destId="{8ABA9667-06A8-4EA8-ACA0-1879134607EB}" srcOrd="0" destOrd="0" presId="urn:microsoft.com/office/officeart/2005/8/layout/orgChart1"/>
+    <dgm:cxn modelId="{53323145-AC39-4A0D-A4A9-8B070ED31D07}" type="presOf" srcId="{B8D1C0B8-4B96-46C6-969A-6F219A321817}" destId="{D8E9F00E-A523-4868-9C7D-E0EA0EAEADFF}" srcOrd="0" destOrd="0" presId="urn:microsoft.com/office/officeart/2005/8/layout/orgChart1"/>
+    <dgm:cxn modelId="{9A5542C2-96E2-4A21-A188-9C5ABB71047A}" type="presOf" srcId="{D9324773-7180-4AB3-B7B4-C010F1B0FDD7}" destId="{A714B29B-BCEE-4884-BDA2-429FE27DD5DA}" srcOrd="0" destOrd="0" presId="urn:microsoft.com/office/officeart/2005/8/layout/orgChart1"/>
+    <dgm:cxn modelId="{B237C463-E78A-4558-9383-AB38383532CD}" type="presOf" srcId="{14C2614B-51ED-4484-9307-50B8C82BE5DB}" destId="{1B345064-902F-48BD-AFC6-01BE4816724C}" srcOrd="0" destOrd="0" presId="urn:microsoft.com/office/officeart/2005/8/layout/orgChart1"/>
     <dgm:cxn modelId="{29D9BF7A-1A5B-42CD-9EA8-3BE3380BD4AE}" srcId="{2DA6D8A5-6DF4-4D8A-875A-82FA3ED3F8AA}" destId="{1ACF80C6-465E-4233-8662-AC253C2E46BC}" srcOrd="18" destOrd="0" parTransId="{CF01365B-6590-4932-9D09-A2F64682FB68}" sibTransId="{B53D983C-D4D3-4603-8AA9-19E298A479C3}"/>
-    <dgm:cxn modelId="{4542DAE1-609F-4851-9F0E-672916906B2D}" type="presOf" srcId="{188B94B4-AC92-4C1B-90E7-E8A84E65E3E0}" destId="{EF1A765B-760F-49D5-8A54-587AFED016AB}" srcOrd="0" destOrd="0" presId="urn:microsoft.com/office/officeart/2005/8/layout/orgChart1"/>
-    <dgm:cxn modelId="{B1DA5A69-6157-47DB-80A1-B604193F5A34}" type="presOf" srcId="{92FF9D15-69ED-4E8F-AB04-6A387788960C}" destId="{36F52EA6-4A8E-4909-BCF0-085D54CE07EF}" srcOrd="1" destOrd="0" presId="urn:microsoft.com/office/officeart/2005/8/layout/orgChart1"/>
+    <dgm:cxn modelId="{DAE34356-9C8C-42F9-8597-8D3374D0262B}" type="presOf" srcId="{9DA5EF0F-2A05-4F2E-AC12-9F594ECECA2A}" destId="{FCD3FD06-3AEE-443D-B18E-AEEF545731D3}" srcOrd="1" destOrd="0" presId="urn:microsoft.com/office/officeart/2005/8/layout/orgChart1"/>
     <dgm:cxn modelId="{47B2CFB7-C49C-4C53-B0A6-B0A0C164BB6E}" srcId="{2DA6D8A5-6DF4-4D8A-875A-82FA3ED3F8AA}" destId="{9519FE84-C8E8-40AB-B7D5-311D5CF85B4F}" srcOrd="12" destOrd="0" parTransId="{5D69729E-8BAD-4373-81CA-455F3DDFBA62}" sibTransId="{5DF3E2F3-CBE0-4F61-9A26-8390860D4AA5}"/>
-    <dgm:cxn modelId="{738CD077-47A6-49F9-AC31-BE96A4DB2B46}" type="presOf" srcId="{1ACF80C6-465E-4233-8662-AC253C2E46BC}" destId="{6027B35F-59D7-4FED-AF7A-E3B18F82F7AA}" srcOrd="1" destOrd="0" presId="urn:microsoft.com/office/officeart/2005/8/layout/orgChart1"/>
-    <dgm:cxn modelId="{4CD42ADD-94E7-4E7E-8358-3DCFD7465A07}" type="presOf" srcId="{8ECF5304-B089-411A-87DE-83AF75BB84E3}" destId="{DE5CCE18-43C3-4482-9917-3BCA308D5F70}" srcOrd="0" destOrd="0" presId="urn:microsoft.com/office/officeart/2005/8/layout/orgChart1"/>
-    <dgm:cxn modelId="{18EC3206-2FB1-462E-B280-0BDA4912C142}" type="presOf" srcId="{06A78736-4ABA-415A-854F-E578E6B33A50}" destId="{65EBE1A8-9688-49AA-B136-2A8991C4DBA8}" srcOrd="0" destOrd="0" presId="urn:microsoft.com/office/officeart/2005/8/layout/orgChart1"/>
+    <dgm:cxn modelId="{B9265227-4CF0-45A2-81D5-318A7ADCD101}" type="presOf" srcId="{6C289986-930F-4B12-AE20-B4FC29855172}" destId="{B10C2D52-7B8F-4952-884A-207368BD83C2}" srcOrd="1" destOrd="0" presId="urn:microsoft.com/office/officeart/2005/8/layout/orgChart1"/>
+    <dgm:cxn modelId="{1C9C5FBD-0E43-4950-9573-B2308D76EC3F}" type="presOf" srcId="{B0C6B4C8-AEB7-4DC4-971A-321B3B803AF6}" destId="{0C59CB1A-055D-400D-9D18-C2C98E4BF7BF}" srcOrd="0" destOrd="0" presId="urn:microsoft.com/office/officeart/2005/8/layout/orgChart1"/>
     <dgm:cxn modelId="{2BD16EE2-8EDE-4381-B407-23C6D754A8EA}" srcId="{2DA6D8A5-6DF4-4D8A-875A-82FA3ED3F8AA}" destId="{401A4077-3CB0-4D6D-8D70-E61B4E9CB713}" srcOrd="2" destOrd="0" parTransId="{0D622BC5-DC7D-499D-BECE-B7820938DA88}" sibTransId="{CA581BEC-2F24-4A2F-9850-EE3EAFE9BCD4}"/>
-    <dgm:cxn modelId="{6307F43E-B68E-4909-952F-CBD8AEF89CD0}" type="presOf" srcId="{0E63BFD0-0CB7-4DE3-AEFB-2FFC42743A15}" destId="{14BB2BC2-CD98-40D0-BB63-D2A5437B0E6D}" srcOrd="0" destOrd="0" presId="urn:microsoft.com/office/officeart/2005/8/layout/orgChart1"/>
-    <dgm:cxn modelId="{A90B4441-ABBB-47B5-8B62-91315444A91C}" type="presOf" srcId="{2DA6D8A5-6DF4-4D8A-875A-82FA3ED3F8AA}" destId="{B429DB41-6BBF-46C5-8A39-8804F3383EE4}" srcOrd="0" destOrd="0" presId="urn:microsoft.com/office/officeart/2005/8/layout/orgChart1"/>
-    <dgm:cxn modelId="{B063635D-1F3A-4EC6-8C53-7A75D943E255}" type="presOf" srcId="{3AF759AF-7202-45CC-B7F1-8DDF00D9BA75}" destId="{EA9EF795-3E5E-41FE-8861-88E68ED22A42}" srcOrd="0" destOrd="0" presId="urn:microsoft.com/office/officeart/2005/8/layout/orgChart1"/>
-    <dgm:cxn modelId="{098774CF-349C-45C7-9692-4CEC384618DD}" type="presOf" srcId="{0D622BC5-DC7D-499D-BECE-B7820938DA88}" destId="{7AA4CEB3-E1C4-43AC-8CEB-22B870494EFC}" srcOrd="0" destOrd="0" presId="urn:microsoft.com/office/officeart/2005/8/layout/orgChart1"/>
-    <dgm:cxn modelId="{A4CF2655-D792-47F9-85CB-8D99E117A8FA}" type="presOf" srcId="{CC25257B-765C-4FCD-AB66-7EF209554D65}" destId="{BA8B78D0-160A-4DCF-95BD-E7F79C3AF4CA}" srcOrd="0" destOrd="0" presId="urn:microsoft.com/office/officeart/2005/8/layout/orgChart1"/>
-    <dgm:cxn modelId="{133105B2-87B5-4594-8153-736FD9666029}" type="presOf" srcId="{AD1F0744-0B3C-42F0-849F-FA7A1F5C430C}" destId="{A6A807D8-D71F-4169-94F1-7BF83F1879AE}" srcOrd="1" destOrd="0" presId="urn:microsoft.com/office/officeart/2005/8/layout/orgChart1"/>
+    <dgm:cxn modelId="{7BB67721-2A8B-4F02-B1B0-AF0281AD5ECE}" type="presOf" srcId="{24CA0B73-FBAB-4CD6-AEFC-6083EB1E2D88}" destId="{52972397-F742-4D63-8BD3-64E25F1F2602}" srcOrd="0" destOrd="0" presId="urn:microsoft.com/office/officeart/2005/8/layout/orgChart1"/>
+    <dgm:cxn modelId="{468A1913-BBA6-46B7-800B-365B84256451}" type="presOf" srcId="{03D8813B-0997-4AF7-8105-6F77CF6A1927}" destId="{046F4B70-8C58-4D35-B500-EBE3CB8E83D4}" srcOrd="0" destOrd="0" presId="urn:microsoft.com/office/officeart/2005/8/layout/orgChart1"/>
+    <dgm:cxn modelId="{7609C419-76EE-4EC3-B471-077E4D4B9C77}" type="presOf" srcId="{23B41A52-DB87-480C-A33B-B968CBE0F078}" destId="{CFF1CA57-46F2-47CE-A416-F26056BA9C56}" srcOrd="0" destOrd="0" presId="urn:microsoft.com/office/officeart/2005/8/layout/orgChart1"/>
+    <dgm:cxn modelId="{8BE7A283-94DF-4DE4-86C1-B83F4DFAB41C}" type="presOf" srcId="{DEC7CA65-D33F-411B-AB88-C619F8D3D5A1}" destId="{21A9EE94-86D1-43FB-AA84-22E71B199665}" srcOrd="1" destOrd="0" presId="urn:microsoft.com/office/officeart/2005/8/layout/orgChart1"/>
+    <dgm:cxn modelId="{225CBB76-59FD-43B4-A4F1-6165B362D64B}" type="presOf" srcId="{2A107CDF-6568-42FE-93D3-FBE78A3FBE84}" destId="{082BF8BC-D5FD-4B99-BD40-6B5CBFD9B958}" srcOrd="1" destOrd="0" presId="urn:microsoft.com/office/officeart/2005/8/layout/orgChart1"/>
     <dgm:cxn modelId="{AD528B16-E4D8-4507-9153-BAFB18557053}" srcId="{2DA6D8A5-6DF4-4D8A-875A-82FA3ED3F8AA}" destId="{0E63BFD0-0CB7-4DE3-AEFB-2FFC42743A15}" srcOrd="5" destOrd="0" parTransId="{CB2DB284-BDEC-43EA-8918-04F86106CD2A}" sibTransId="{7ACCAC06-B2F7-423D-990E-73A30083341A}"/>
-    <dgm:cxn modelId="{4548637D-E162-43DC-A421-B00D51363B27}" type="presOf" srcId="{419C2BE1-4117-442F-9112-733DF090E99D}" destId="{E439BD0F-7BC7-4C20-BC70-26740842FD1F}" srcOrd="0" destOrd="0" presId="urn:microsoft.com/office/officeart/2005/8/layout/orgChart1"/>
-    <dgm:cxn modelId="{77215CDD-A0CD-42C7-A16F-E1BCEEB03D31}" type="presOf" srcId="{5D1B2E3A-A211-46EC-BA81-4CF070D8D441}" destId="{4F470CD3-FC5E-4612-B6B4-31864D28DFE5}" srcOrd="0" destOrd="0" presId="urn:microsoft.com/office/officeart/2005/8/layout/orgChart1"/>
-    <dgm:cxn modelId="{9BC24204-177B-49CE-BC5F-B30DE8EC1DF9}" type="presOf" srcId="{ED48F4FF-1537-423F-8273-57D31F5F8202}" destId="{B8A21BA6-2C75-431D-B598-D9508A60B02B}" srcOrd="0" destOrd="0" presId="urn:microsoft.com/office/officeart/2005/8/layout/orgChart1"/>
-    <dgm:cxn modelId="{05962CD9-6AD0-418E-91DE-EB905696A4FB}" type="presOf" srcId="{B0C6B4C8-AEB7-4DC4-971A-321B3B803AF6}" destId="{0C59CB1A-055D-400D-9D18-C2C98E4BF7BF}" srcOrd="0" destOrd="0" presId="urn:microsoft.com/office/officeart/2005/8/layout/orgChart1"/>
-    <dgm:cxn modelId="{025A9AE0-BE2A-4CB6-9369-2DF00B4994D2}" type="presOf" srcId="{AD1F0744-0B3C-42F0-849F-FA7A1F5C430C}" destId="{D58C5A2D-2A9A-49ED-AE15-520236B65DE3}" srcOrd="0" destOrd="0" presId="urn:microsoft.com/office/officeart/2005/8/layout/orgChart1"/>
-    <dgm:cxn modelId="{0B699472-E32A-47F9-BED1-5E7BB1A8DB42}" type="presOf" srcId="{CB2DB284-BDEC-43EA-8918-04F86106CD2A}" destId="{6352EB2D-AF4C-487F-AFDF-B08BFF24A90F}" srcOrd="0" destOrd="0" presId="urn:microsoft.com/office/officeart/2005/8/layout/orgChart1"/>
-    <dgm:cxn modelId="{67FBABBC-43A2-47E5-830C-A5B6113E3749}" type="presOf" srcId="{0307F7A7-5413-4B74-9479-F7603EC546CF}" destId="{F6AFE380-BA78-48ED-B5B9-8D9150CB3254}" srcOrd="0" destOrd="0" presId="urn:microsoft.com/office/officeart/2005/8/layout/orgChart1"/>
+    <dgm:cxn modelId="{A0A2388C-4898-4FE5-B6C1-DD5FA001F554}" type="presOf" srcId="{3AF759AF-7202-45CC-B7F1-8DDF00D9BA75}" destId="{EA9EF795-3E5E-41FE-8861-88E68ED22A42}" srcOrd="0" destOrd="0" presId="urn:microsoft.com/office/officeart/2005/8/layout/orgChart1"/>
+    <dgm:cxn modelId="{0E0CBBF7-16E5-484C-892A-D4963234C25F}" type="presOf" srcId="{9E00E5F0-EAA7-4C51-AD8F-D771C5BBC12E}" destId="{34F0ACD0-3D12-413A-8E07-C53DAB256F34}" srcOrd="1" destOrd="0" presId="urn:microsoft.com/office/officeart/2005/8/layout/orgChart1"/>
+    <dgm:cxn modelId="{D242EC16-82ED-43E2-BA31-A13A8C486ABC}" type="presOf" srcId="{9519FE84-C8E8-40AB-B7D5-311D5CF85B4F}" destId="{3DEA4345-0A27-4B5A-A49D-84262F6D4447}" srcOrd="0" destOrd="0" presId="urn:microsoft.com/office/officeart/2005/8/layout/orgChart1"/>
+    <dgm:cxn modelId="{1B522EC7-CAE9-41A9-8E5D-5992E0F88CC6}" type="presOf" srcId="{21CA1150-7E13-4979-B077-5D507E205ED1}" destId="{432E63D5-77FE-4E94-B13A-B407108614C9}" srcOrd="0" destOrd="0" presId="urn:microsoft.com/office/officeart/2005/8/layout/orgChart1"/>
+    <dgm:cxn modelId="{14FF854A-D3BE-4178-9885-DEA6DE08E4F3}" type="presOf" srcId="{A09DF923-A135-45A1-84DD-C0369FB15907}" destId="{664E6B19-B3CA-48A4-9AFD-765411D7CDA3}" srcOrd="0" destOrd="0" presId="urn:microsoft.com/office/officeart/2005/8/layout/orgChart1"/>
+    <dgm:cxn modelId="{1DC5694F-FD9B-4D92-8215-5E047A396819}" type="presOf" srcId="{5D69729E-8BAD-4373-81CA-455F3DDFBA62}" destId="{BCB12792-4D7A-4FBC-8BFE-CDA7BF1FFDC7}" srcOrd="0" destOrd="0" presId="urn:microsoft.com/office/officeart/2005/8/layout/orgChart1"/>
+    <dgm:cxn modelId="{D0C92935-C226-4C48-B79A-DDA14DFEE005}" type="presOf" srcId="{14C2614B-51ED-4484-9307-50B8C82BE5DB}" destId="{947358A4-331F-4C92-AC47-E606A09749F4}" srcOrd="1" destOrd="0" presId="urn:microsoft.com/office/officeart/2005/8/layout/orgChart1"/>
+    <dgm:cxn modelId="{7AC68907-6281-4A8B-AA7A-98C59FD0D30A}" type="presOf" srcId="{7699546E-2286-4E19-A9AE-3BCB079C5B3B}" destId="{697A30E7-4C65-4876-950B-1976A5551213}" srcOrd="0" destOrd="0" presId="urn:microsoft.com/office/officeart/2005/8/layout/orgChart1"/>
+    <dgm:cxn modelId="{595F0D5F-DEF2-4CCF-A6F1-F692D7C641BB}" type="presOf" srcId="{70E9F7EF-4E69-4374-BDEC-73AD7FBCE884}" destId="{DF46A75E-6D78-4839-A528-0A2911B7D52C}" srcOrd="0" destOrd="0" presId="urn:microsoft.com/office/officeart/2005/8/layout/orgChart1"/>
+    <dgm:cxn modelId="{A27FF9C1-32F5-44D9-8A74-EF5331ED4BBD}" type="presOf" srcId="{C443AA80-9D80-48D0-AEE8-B146499F72E1}" destId="{160F9CE6-93FD-4824-9797-5583D54AB0D1}" srcOrd="0" destOrd="0" presId="urn:microsoft.com/office/officeart/2005/8/layout/orgChart1"/>
+    <dgm:cxn modelId="{851CA8D6-5C52-49ED-9E2B-10897928FC1C}" type="presOf" srcId="{355D515A-15DC-48CE-AF17-A6ADD4444D45}" destId="{9165B282-71CB-42B0-A05D-09AD43B6C8CC}" srcOrd="0" destOrd="0" presId="urn:microsoft.com/office/officeart/2005/8/layout/orgChart1"/>
+    <dgm:cxn modelId="{934BC664-292F-441B-9AC2-0B4811DFD5A4}" type="presOf" srcId="{D7E201BD-36F4-4E40-9C4B-297B70B5CC04}" destId="{C02A1FA0-9A8C-44F1-840C-A84F5B21799F}" srcOrd="0" destOrd="0" presId="urn:microsoft.com/office/officeart/2005/8/layout/orgChart1"/>
     <dgm:cxn modelId="{406CA667-5B21-4025-B8E7-49CE9939E7EC}" srcId="{419C2BE1-4117-442F-9112-733DF090E99D}" destId="{24CA0B73-FBAB-4CD6-AEFC-6083EB1E2D88}" srcOrd="5" destOrd="0" parTransId="{A0DD95DA-FF76-491D-9A36-ADAB24F7E85E}" sibTransId="{F5311C0A-F37D-42CC-8348-593BC369F349}"/>
-    <dgm:cxn modelId="{0194DF61-123E-4595-BC6E-FE2FF5EE0D3B}" type="presOf" srcId="{47B19955-5A1B-41DE-B107-5BDF8E7C14BF}" destId="{B630D2F8-A450-4994-9023-F414AC3D4E03}" srcOrd="0" destOrd="0" presId="urn:microsoft.com/office/officeart/2005/8/layout/orgChart1"/>
-    <dgm:cxn modelId="{0B06F062-1EAD-4579-ADF6-DF99C0A8CD65}" type="presOf" srcId="{9519FE84-C8E8-40AB-B7D5-311D5CF85B4F}" destId="{A915197C-0C4C-432B-A6C2-EC338431D600}" srcOrd="1" destOrd="0" presId="urn:microsoft.com/office/officeart/2005/8/layout/orgChart1"/>
-    <dgm:cxn modelId="{71A54329-5266-4B73-91C9-CC8ECA7C2E87}" type="presOf" srcId="{08F37D26-C317-4515-BC8C-182E222B0348}" destId="{E6712389-C2BE-457D-BDA7-EFF648EEE81E}" srcOrd="0" destOrd="0" presId="urn:microsoft.com/office/officeart/2005/8/layout/orgChart1"/>
-    <dgm:cxn modelId="{B860FB17-A8E9-40D0-A5DB-E4AD3D455AEE}" type="presOf" srcId="{6C4AC4A7-B7EF-4073-9F1B-69985201F61C}" destId="{31F24C4F-2338-4C4A-AEA1-30536AF1B48F}" srcOrd="0" destOrd="0" presId="urn:microsoft.com/office/officeart/2005/8/layout/orgChart1"/>
+    <dgm:cxn modelId="{23BE1800-9BE3-4C5A-9B52-F8017AE18193}" type="presOf" srcId="{D9324773-7180-4AB3-B7B4-C010F1B0FDD7}" destId="{4EFC1053-1800-4B52-B471-E658768D1C70}" srcOrd="1" destOrd="0" presId="urn:microsoft.com/office/officeart/2005/8/layout/orgChart1"/>
+    <dgm:cxn modelId="{D99C83CF-E3C8-470D-B05D-D95A5DF85A3D}" type="presOf" srcId="{18253802-E4AC-4109-A773-7FF4303219AA}" destId="{29820F29-E777-4776-9AFC-2AD5626F1496}" srcOrd="0" destOrd="0" presId="urn:microsoft.com/office/officeart/2005/8/layout/orgChart1"/>
+    <dgm:cxn modelId="{574DFD41-494F-434A-ABE7-D3AEE0E24CB5}" type="presOf" srcId="{401A4077-3CB0-4D6D-8D70-E61B4E9CB713}" destId="{66EFC837-765E-4572-8377-EE214B941FE0}" srcOrd="1" destOrd="0" presId="urn:microsoft.com/office/officeart/2005/8/layout/orgChart1"/>
+    <dgm:cxn modelId="{0A12F20E-AF98-496F-93C2-BA66B5E14F98}" type="presOf" srcId="{73C68D60-9308-4407-AC24-7411BA1DFD24}" destId="{7F3BFE59-FB78-4614-9115-5EEAFC0660C7}" srcOrd="0" destOrd="0" presId="urn:microsoft.com/office/officeart/2005/8/layout/orgChart1"/>
+    <dgm:cxn modelId="{911A9E87-BE66-445D-B455-CE3B90980573}" type="presOf" srcId="{EB4CA8DF-3FCA-41C8-9CEF-745EBEC5D193}" destId="{125E2F06-1BD6-438D-8741-3A8668FBA183}" srcOrd="0" destOrd="0" presId="urn:microsoft.com/office/officeart/2005/8/layout/orgChart1"/>
     <dgm:cxn modelId="{88B228E1-2048-4609-910E-2FE5F224182A}" srcId="{92FF9D15-69ED-4E8F-AB04-6A387788960C}" destId="{DEC7CA65-D33F-411B-AB88-C619F8D3D5A1}" srcOrd="1" destOrd="0" parTransId="{8ECF5304-B089-411A-87DE-83AF75BB84E3}" sibTransId="{92069BAC-5FC8-43D5-9B41-F1553CF3A312}"/>
-    <dgm:cxn modelId="{E841D863-4302-4BDF-8061-4FC220A296E5}" type="presOf" srcId="{92453575-6D8A-46EC-9C5F-AA1BFBCD115C}" destId="{5998C761-27B3-4521-A929-087E2057757F}" srcOrd="0" destOrd="0" presId="urn:microsoft.com/office/officeart/2005/8/layout/orgChart1"/>
-    <dgm:cxn modelId="{6D2904FF-EF36-47D3-9F12-3FAA858C5B20}" type="presOf" srcId="{21CA1150-7E13-4979-B077-5D507E205ED1}" destId="{432E63D5-77FE-4E94-B13A-B407108614C9}" srcOrd="0" destOrd="0" presId="urn:microsoft.com/office/officeart/2005/8/layout/orgChart1"/>
+    <dgm:cxn modelId="{D2B3945A-C7F8-42D4-8E8E-C2CD8B42973A}" type="presOf" srcId="{300D4A98-C46C-4C7F-9BC2-87BA3DCCB5B8}" destId="{8A44DA15-75CE-41F6-AF4D-06413198E674}" srcOrd="1" destOrd="0" presId="urn:microsoft.com/office/officeart/2005/8/layout/orgChart1"/>
+    <dgm:cxn modelId="{A3AFEE63-834C-4379-902A-7D27048A4658}" type="presOf" srcId="{9E00E5F0-EAA7-4C51-AD8F-D771C5BBC12E}" destId="{A90FE705-0F16-4D08-84DE-6A4527242AC9}" srcOrd="0" destOrd="0" presId="urn:microsoft.com/office/officeart/2005/8/layout/orgChart1"/>
+    <dgm:cxn modelId="{00D7BFFF-7270-4273-8004-38FB5AB3781D}" type="presOf" srcId="{C443AA80-9D80-48D0-AEE8-B146499F72E1}" destId="{7F6F8C17-F045-4B51-AEF9-40A466031E7B}" srcOrd="1" destOrd="0" presId="urn:microsoft.com/office/officeart/2005/8/layout/orgChart1"/>
     <dgm:cxn modelId="{25A32CB5-6E86-4855-8739-695358DFB290}" srcId="{2DA6D8A5-6DF4-4D8A-875A-82FA3ED3F8AA}" destId="{AD1F0744-0B3C-42F0-849F-FA7A1F5C430C}" srcOrd="4" destOrd="0" parTransId="{CC51B9D9-F867-4D19-A9C6-4B2E2F4B0F34}" sibTransId="{5DC4A0DD-4D52-4F27-A40E-370B0C22A8B1}"/>
-    <dgm:cxn modelId="{17C0EAC3-6620-4F46-8B47-10A226562916}" type="presOf" srcId="{70E9F7EF-4E69-4374-BDEC-73AD7FBCE884}" destId="{A2F208C5-CB12-46EA-8209-28EA9F92E0E6}" srcOrd="1" destOrd="0" presId="urn:microsoft.com/office/officeart/2005/8/layout/orgChart1"/>
+    <dgm:cxn modelId="{49930613-68CE-4E33-876E-FF0C45534C09}" type="presOf" srcId="{5C533243-E890-4182-A161-A297F584976E}" destId="{1C137631-7CA5-4F4A-8AE9-2D59B12E2FA3}" srcOrd="0" destOrd="0" presId="urn:microsoft.com/office/officeart/2005/8/layout/orgChart1"/>
+    <dgm:cxn modelId="{1200D065-3093-48B1-9149-3ECD096B0FD8}" type="presOf" srcId="{A4E13D81-5796-4D4D-9D31-43FCB829DEF6}" destId="{55A1C230-3338-49DA-A9BF-3E68C815A43A}" srcOrd="0" destOrd="0" presId="urn:microsoft.com/office/officeart/2005/8/layout/orgChart1"/>
     <dgm:cxn modelId="{E376C5E2-9706-4418-BF67-552A217B032A}" srcId="{2DA6D8A5-6DF4-4D8A-875A-82FA3ED3F8AA}" destId="{70E9F7EF-4E69-4374-BDEC-73AD7FBCE884}" srcOrd="15" destOrd="0" parTransId="{A4E13D81-5796-4D4D-9D31-43FCB829DEF6}" sibTransId="{D05F0981-1502-4E15-B2A2-689631D68FAE}"/>
-    <dgm:cxn modelId="{54AD8315-13FB-41E7-8719-02B127D93872}" type="presOf" srcId="{D9324773-7180-4AB3-B7B4-C010F1B0FDD7}" destId="{A714B29B-BCEE-4884-BDA2-429FE27DD5DA}" srcOrd="0" destOrd="0" presId="urn:microsoft.com/office/officeart/2005/8/layout/orgChart1"/>
-    <dgm:cxn modelId="{4D2DDC77-AB1F-4884-8813-2A3F0993A5FB}" type="presOf" srcId="{4296BB92-9BE8-4464-B21E-3B702E24DC91}" destId="{22F9DC36-48A0-48F9-86A9-EB2AF6CB43B9}" srcOrd="0" destOrd="0" presId="urn:microsoft.com/office/officeart/2005/8/layout/orgChart1"/>
-    <dgm:cxn modelId="{BBC444B7-85FA-42E5-B4C4-73048BB7EAAB}" type="presOf" srcId="{E5D360E2-4E28-4013-9ACF-77B9E08127A5}" destId="{A130783A-0530-449C-B6BC-61402B71AB07}" srcOrd="0" destOrd="0" presId="urn:microsoft.com/office/officeart/2005/8/layout/orgChart1"/>
-    <dgm:cxn modelId="{9FAD74B5-7D7E-42D0-ABE0-255CB65A31AF}" type="presOf" srcId="{0E63BFD0-0CB7-4DE3-AEFB-2FFC42743A15}" destId="{008A16B6-9AC8-4905-900A-FAAEF7340C16}" srcOrd="1" destOrd="0" presId="urn:microsoft.com/office/officeart/2005/8/layout/orgChart1"/>
+    <dgm:cxn modelId="{2D3E8A9C-749B-4F20-9C9E-FD4A9886B0EC}" type="presOf" srcId="{92FF9D15-69ED-4E8F-AB04-6A387788960C}" destId="{7CC10328-88AE-4FA6-A668-2C59BEFB309C}" srcOrd="0" destOrd="0" presId="urn:microsoft.com/office/officeart/2005/8/layout/orgChart1"/>
+    <dgm:cxn modelId="{1AED8543-C200-41B7-97FD-AF73AC446A7F}" type="presOf" srcId="{6C289986-930F-4B12-AE20-B4FC29855172}" destId="{B8F907CA-C5FA-4277-82D6-4242511920A9}" srcOrd="0" destOrd="0" presId="urn:microsoft.com/office/officeart/2005/8/layout/orgChart1"/>
+    <dgm:cxn modelId="{009C68D4-540F-4470-BE52-7ECA8BD59936}" type="presOf" srcId="{1ACF80C6-465E-4233-8662-AC253C2E46BC}" destId="{100E62AE-7262-4C96-86DB-B1A10798F0FB}" srcOrd="0" destOrd="0" presId="urn:microsoft.com/office/officeart/2005/8/layout/orgChart1"/>
     <dgm:cxn modelId="{67F6D600-8AA6-42B8-A2E0-AACC6C44115A}" srcId="{419C2BE1-4117-442F-9112-733DF090E99D}" destId="{2DA6D8A5-6DF4-4D8A-875A-82FA3ED3F8AA}" srcOrd="0" destOrd="0" parTransId="{47B19955-5A1B-41DE-B107-5BDF8E7C14BF}" sibTransId="{C1D6F60D-FC54-41F9-B36F-C803A511AECD}"/>
-    <dgm:cxn modelId="{3EAE90A2-A3D1-4413-90CC-DDE0B67CDA60}" type="presOf" srcId="{73C68D60-9308-4407-AC24-7411BA1DFD24}" destId="{3384240F-275B-4C81-A27F-7CE1F74A85CE}" srcOrd="1" destOrd="0" presId="urn:microsoft.com/office/officeart/2005/8/layout/orgChart1"/>
-    <dgm:cxn modelId="{B293CC6F-7B71-4104-BA55-738C0375B428}" type="presOf" srcId="{355D515A-15DC-48CE-AF17-A6ADD4444D45}" destId="{1A88E3C3-CCFF-404B-B258-3F3C0EAFB158}" srcOrd="1" destOrd="0" presId="urn:microsoft.com/office/officeart/2005/8/layout/orgChart1"/>
-    <dgm:cxn modelId="{7AF8719E-1F40-48D5-BB83-FC1AC6849E5F}" type="presOf" srcId="{08F37D26-C317-4515-BC8C-182E222B0348}" destId="{2766EA21-4773-4294-8804-F100CB850543}" srcOrd="1" destOrd="0" presId="urn:microsoft.com/office/officeart/2005/8/layout/orgChart1"/>
-    <dgm:cxn modelId="{DBBB2B61-AD7C-418F-87FD-4C844D3FB594}" type="presOf" srcId="{2DA6D8A5-6DF4-4D8A-875A-82FA3ED3F8AA}" destId="{CC20C353-017E-4C21-8296-11EF4ED5356D}" srcOrd="1" destOrd="0" presId="urn:microsoft.com/office/officeart/2005/8/layout/orgChart1"/>
-    <dgm:cxn modelId="{78E701B4-9A1A-4472-9472-CA2F20DB85CB}" type="presOf" srcId="{2A107CDF-6568-42FE-93D3-FBE78A3FBE84}" destId="{F7EA1D6D-12A6-4CDB-BEBF-C30B1FD92782}" srcOrd="0" destOrd="0" presId="urn:microsoft.com/office/officeart/2005/8/layout/orgChart1"/>
-    <dgm:cxn modelId="{05D2187E-DE94-4B8F-879E-5A5FA692ED60}" type="presOf" srcId="{46AE8B83-548B-46E7-8792-55F737DEC071}" destId="{3A825517-90A1-4198-9383-6F9F22A28464}" srcOrd="0" destOrd="0" presId="urn:microsoft.com/office/officeart/2005/8/layout/orgChart1"/>
-    <dgm:cxn modelId="{7F130C82-F3CB-4B94-846F-32B5C56CD2C8}" type="presOf" srcId="{DD69F83B-0437-466D-B977-1654B6D11BDC}" destId="{79BF7C13-E2CA-4A58-A793-3133086CD2EC}" srcOrd="0" destOrd="0" presId="urn:microsoft.com/office/officeart/2005/8/layout/orgChart1"/>
-    <dgm:cxn modelId="{7F020E6D-B50F-4954-8694-1F4829535761}" type="presParOf" srcId="{79BF7C13-E2CA-4A58-A793-3133086CD2EC}" destId="{FA137E9A-FBF9-4E31-A714-800ACE013FDF}" srcOrd="0" destOrd="0" presId="urn:microsoft.com/office/officeart/2005/8/layout/orgChart1"/>
-    <dgm:cxn modelId="{B77A4FD7-50E7-47A6-BB1E-D695739CA39B}" type="presParOf" srcId="{FA137E9A-FBF9-4E31-A714-800ACE013FDF}" destId="{DCD16211-5ECC-48B4-9399-CF1EDD76EFE6}" srcOrd="0" destOrd="0" presId="urn:microsoft.com/office/officeart/2005/8/layout/orgChart1"/>
-    <dgm:cxn modelId="{D1A830EA-8E28-4CC7-95E5-22D10929A479}" type="presParOf" srcId="{DCD16211-5ECC-48B4-9399-CF1EDD76EFE6}" destId="{E439BD0F-7BC7-4C20-BC70-26740842FD1F}" srcOrd="0" destOrd="0" presId="urn:microsoft.com/office/officeart/2005/8/layout/orgChart1"/>
-    <dgm:cxn modelId="{7912793A-5CF7-4113-B5AF-E061716E0354}" type="presParOf" srcId="{DCD16211-5ECC-48B4-9399-CF1EDD76EFE6}" destId="{6F44B8E4-A5B2-47A6-83B1-3C59B6B2E7CF}" srcOrd="1" destOrd="0" presId="urn:microsoft.com/office/officeart/2005/8/layout/orgChart1"/>
-    <dgm:cxn modelId="{7991FDC9-E7C6-4716-9307-9E0F931080AD}" type="presParOf" srcId="{FA137E9A-FBF9-4E31-A714-800ACE013FDF}" destId="{331EFCA4-2BC8-49B3-9576-F87DE3289E69}" srcOrd="1" destOrd="0" presId="urn:microsoft.com/office/officeart/2005/8/layout/orgChart1"/>
-    <dgm:cxn modelId="{D109BF6E-F45C-4D64-B5C5-C8CA2D580A53}" type="presParOf" srcId="{331EFCA4-2BC8-49B3-9576-F87DE3289E69}" destId="{B630D2F8-A450-4994-9023-F414AC3D4E03}" srcOrd="0" destOrd="0" presId="urn:microsoft.com/office/officeart/2005/8/layout/orgChart1"/>
-    <dgm:cxn modelId="{DB1EFC4C-4EA3-4DF1-BC46-3F9A0DE87D4A}" type="presParOf" srcId="{331EFCA4-2BC8-49B3-9576-F87DE3289E69}" destId="{8EBE1841-1612-4854-AE7F-A0D71EEFDDD0}" srcOrd="1" destOrd="0" presId="urn:microsoft.com/office/officeart/2005/8/layout/orgChart1"/>
-    <dgm:cxn modelId="{9298B6C8-8719-42FF-A84D-6A9FE3FEEF20}" type="presParOf" srcId="{8EBE1841-1612-4854-AE7F-A0D71EEFDDD0}" destId="{AA695587-D170-48AE-B51C-5DC6FE0D41CA}" srcOrd="0" destOrd="0" presId="urn:microsoft.com/office/officeart/2005/8/layout/orgChart1"/>
-    <dgm:cxn modelId="{C22435A5-6D0D-493D-9BCB-9979361715CF}" type="presParOf" srcId="{AA695587-D170-48AE-B51C-5DC6FE0D41CA}" destId="{B429DB41-6BBF-46C5-8A39-8804F3383EE4}" srcOrd="0" destOrd="0" presId="urn:microsoft.com/office/officeart/2005/8/layout/orgChart1"/>
-    <dgm:cxn modelId="{CAA9C9DC-4444-43DE-AF14-270EFB9EF0D2}" type="presParOf" srcId="{AA695587-D170-48AE-B51C-5DC6FE0D41CA}" destId="{CC20C353-017E-4C21-8296-11EF4ED5356D}" srcOrd="1" destOrd="0" presId="urn:microsoft.com/office/officeart/2005/8/layout/orgChart1"/>
-    <dgm:cxn modelId="{A30023DD-9BEE-4A85-94D5-F1F1D78A2442}" type="presParOf" srcId="{8EBE1841-1612-4854-AE7F-A0D71EEFDDD0}" destId="{DE20BFD5-6CFA-4EBA-864C-EFB9017BDABE}" srcOrd="1" destOrd="0" presId="urn:microsoft.com/office/officeart/2005/8/layout/orgChart1"/>
-    <dgm:cxn modelId="{F19526BD-0F27-46C9-92C8-E9911563BF54}" type="presParOf" srcId="{DE20BFD5-6CFA-4EBA-864C-EFB9017BDABE}" destId="{C02A1FA0-9A8C-44F1-840C-A84F5B21799F}" srcOrd="0" destOrd="0" presId="urn:microsoft.com/office/officeart/2005/8/layout/orgChart1"/>
-    <dgm:cxn modelId="{2FC99535-6007-4F57-BAB4-AFD8D836C8D6}" type="presParOf" srcId="{DE20BFD5-6CFA-4EBA-864C-EFB9017BDABE}" destId="{3B7490A0-4341-4C45-873E-FA5627ACA932}" srcOrd="1" destOrd="0" presId="urn:microsoft.com/office/officeart/2005/8/layout/orgChart1"/>
-    <dgm:cxn modelId="{0E9C2396-D8A9-4144-9165-2E9F52BBC6BF}" type="presParOf" srcId="{3B7490A0-4341-4C45-873E-FA5627ACA932}" destId="{1140B7C9-1C6A-44A2-B162-253146BEABB5}" srcOrd="0" destOrd="0" presId="urn:microsoft.com/office/officeart/2005/8/layout/orgChart1"/>
-    <dgm:cxn modelId="{ED2BCD26-80B5-4147-A604-232DDCD85DDC}" type="presParOf" srcId="{1140B7C9-1C6A-44A2-B162-253146BEABB5}" destId="{F7EA1D6D-12A6-4CDB-BEBF-C30B1FD92782}" srcOrd="0" destOrd="0" presId="urn:microsoft.com/office/officeart/2005/8/layout/orgChart1"/>
-    <dgm:cxn modelId="{CE8F4485-2955-4956-B168-E7C736F8DD73}" type="presParOf" srcId="{1140B7C9-1C6A-44A2-B162-253146BEABB5}" destId="{082BF8BC-D5FD-4B99-BD40-6B5CBFD9B958}" srcOrd="1" destOrd="0" presId="urn:microsoft.com/office/officeart/2005/8/layout/orgChart1"/>
-    <dgm:cxn modelId="{39D960F2-9A51-4C93-B38F-67C845140E20}" type="presParOf" srcId="{3B7490A0-4341-4C45-873E-FA5627ACA932}" destId="{FBAA92C1-0F16-42B7-8D14-81CC392206CF}" srcOrd="1" destOrd="0" presId="urn:microsoft.com/office/officeart/2005/8/layout/orgChart1"/>
-    <dgm:cxn modelId="{0E2FAEE9-7BE8-4940-B8AD-1A0B105E6281}" type="presParOf" srcId="{3B7490A0-4341-4C45-873E-FA5627ACA932}" destId="{43B8DACD-7951-4F7A-9D8C-5B74B1BCE69B}" srcOrd="2" destOrd="0" presId="urn:microsoft.com/office/officeart/2005/8/layout/orgChart1"/>
-    <dgm:cxn modelId="{62E5EE9C-FFAB-414A-8162-C6380CFF8E5C}" type="presParOf" srcId="{DE20BFD5-6CFA-4EBA-864C-EFB9017BDABE}" destId="{22F9DC36-48A0-48F9-86A9-EB2AF6CB43B9}" srcOrd="2" destOrd="0" presId="urn:microsoft.com/office/officeart/2005/8/layout/orgChart1"/>
-    <dgm:cxn modelId="{38723A59-338F-4A07-9DD9-CC5BE2C1BA89}" type="presParOf" srcId="{DE20BFD5-6CFA-4EBA-864C-EFB9017BDABE}" destId="{C46D0CB5-EB32-4395-9021-E187963A2608}" srcOrd="3" destOrd="0" presId="urn:microsoft.com/office/officeart/2005/8/layout/orgChart1"/>
-    <dgm:cxn modelId="{0F9AE791-34A9-46F7-A80C-F2EF2E596DAB}" type="presParOf" srcId="{C46D0CB5-EB32-4395-9021-E187963A2608}" destId="{900BF8A8-1440-49B1-A444-35648E436538}" srcOrd="0" destOrd="0" presId="urn:microsoft.com/office/officeart/2005/8/layout/orgChart1"/>
-    <dgm:cxn modelId="{3E96B742-7A62-443A-A640-405114C04048}" type="presParOf" srcId="{900BF8A8-1440-49B1-A444-35648E436538}" destId="{61736AA1-A31A-45D1-ABDC-D463CC8421D0}" srcOrd="0" destOrd="0" presId="urn:microsoft.com/office/officeart/2005/8/layout/orgChart1"/>
-    <dgm:cxn modelId="{088C21CF-3309-4270-A6AE-B3F1D288E485}" type="presParOf" srcId="{900BF8A8-1440-49B1-A444-35648E436538}" destId="{8126D006-4AB2-4691-BA6E-F9AA1384D7A3}" srcOrd="1" destOrd="0" presId="urn:microsoft.com/office/officeart/2005/8/layout/orgChart1"/>
-    <dgm:cxn modelId="{7D7319FB-EC24-437F-980A-9FFE278425B6}" type="presParOf" srcId="{C46D0CB5-EB32-4395-9021-E187963A2608}" destId="{1B84C7BD-0DA9-4A77-AD05-1A446888405C}" srcOrd="1" destOrd="0" presId="urn:microsoft.com/office/officeart/2005/8/layout/orgChart1"/>
-    <dgm:cxn modelId="{BAE3A062-1F3A-406F-861D-8C214F2891E4}" type="presParOf" srcId="{C46D0CB5-EB32-4395-9021-E187963A2608}" destId="{D6AED05B-FC9F-492B-ABA6-7D7C10A69A30}" srcOrd="2" destOrd="0" presId="urn:microsoft.com/office/officeart/2005/8/layout/orgChart1"/>
-    <dgm:cxn modelId="{DAB583B8-CA38-4C05-A1C1-0398DD0457B1}" type="presParOf" srcId="{DE20BFD5-6CFA-4EBA-864C-EFB9017BDABE}" destId="{7AA4CEB3-E1C4-43AC-8CEB-22B870494EFC}" srcOrd="4" destOrd="0" presId="urn:microsoft.com/office/officeart/2005/8/layout/orgChart1"/>
-    <dgm:cxn modelId="{74517717-14AE-4F6B-8E83-1C429E36C468}" type="presParOf" srcId="{DE20BFD5-6CFA-4EBA-864C-EFB9017BDABE}" destId="{5D61005C-9B8A-4F6C-BE20-F2DA1909EF27}" srcOrd="5" destOrd="0" presId="urn:microsoft.com/office/officeart/2005/8/layout/orgChart1"/>
-    <dgm:cxn modelId="{F9676072-A592-4024-B8AE-49B5DB657C92}" type="presParOf" srcId="{5D61005C-9B8A-4F6C-BE20-F2DA1909EF27}" destId="{DF57089C-CC88-4145-9F6F-62323D52E9F3}" srcOrd="0" destOrd="0" presId="urn:microsoft.com/office/officeart/2005/8/layout/orgChart1"/>
-    <dgm:cxn modelId="{864C5933-9066-4E02-8134-F92CF468E64D}" type="presParOf" srcId="{DF57089C-CC88-4145-9F6F-62323D52E9F3}" destId="{7415F2EE-41FC-40A6-84AA-2CE5BBDDB49F}" srcOrd="0" destOrd="0" presId="urn:microsoft.com/office/officeart/2005/8/layout/orgChart1"/>
-    <dgm:cxn modelId="{E44E3C4F-A21E-4EB7-B252-75BF6591E4A2}" type="presParOf" srcId="{DF57089C-CC88-4145-9F6F-62323D52E9F3}" destId="{66EFC837-765E-4572-8377-EE214B941FE0}" srcOrd="1" destOrd="0" presId="urn:microsoft.com/office/officeart/2005/8/layout/orgChart1"/>
-    <dgm:cxn modelId="{B88B4D84-8CB5-46C1-B09F-620D8FD17A01}" type="presParOf" srcId="{5D61005C-9B8A-4F6C-BE20-F2DA1909EF27}" destId="{1E5FF13E-54EB-45FE-9F86-6B9C886A8BDC}" srcOrd="1" destOrd="0" presId="urn:microsoft.com/office/officeart/2005/8/layout/orgChart1"/>
-    <dgm:cxn modelId="{D0468A13-5821-41CC-86AE-6B5A536DBBB9}" type="presParOf" srcId="{5D61005C-9B8A-4F6C-BE20-F2DA1909EF27}" destId="{F5F5AE7D-FBB9-4A16-A6AB-E5E64DEF8123}" srcOrd="2" destOrd="0" presId="urn:microsoft.com/office/officeart/2005/8/layout/orgChart1"/>
-    <dgm:cxn modelId="{F82180AC-79D4-42B5-AB84-75970780D5BD}" type="presParOf" srcId="{DE20BFD5-6CFA-4EBA-864C-EFB9017BDABE}" destId="{4F470CD3-FC5E-4612-B6B4-31864D28DFE5}" srcOrd="6" destOrd="0" presId="urn:microsoft.com/office/officeart/2005/8/layout/orgChart1"/>
-    <dgm:cxn modelId="{4A6FBACE-81D5-4A0B-80D9-D9AEE1BD2360}" type="presParOf" srcId="{DE20BFD5-6CFA-4EBA-864C-EFB9017BDABE}" destId="{955FF038-B5F6-4E19-87FD-E5CB85EB6648}" srcOrd="7" destOrd="0" presId="urn:microsoft.com/office/officeart/2005/8/layout/orgChart1"/>
-    <dgm:cxn modelId="{560F2481-FA9E-4A2E-9778-DB32F31FC785}" type="presParOf" srcId="{955FF038-B5F6-4E19-87FD-E5CB85EB6648}" destId="{232CDAF1-8908-4DB1-AF91-7E7B6FC0827C}" srcOrd="0" destOrd="0" presId="urn:microsoft.com/office/officeart/2005/8/layout/orgChart1"/>
-    <dgm:cxn modelId="{60C0BA08-69EE-499B-A809-50442369DC26}" type="presParOf" srcId="{232CDAF1-8908-4DB1-AF91-7E7B6FC0827C}" destId="{B8A21BA6-2C75-431D-B598-D9508A60B02B}" srcOrd="0" destOrd="0" presId="urn:microsoft.com/office/officeart/2005/8/layout/orgChart1"/>
-    <dgm:cxn modelId="{0628A519-434B-449B-BD9C-864AA591FD47}" type="presParOf" srcId="{232CDAF1-8908-4DB1-AF91-7E7B6FC0827C}" destId="{088806F3-DCEA-4255-892F-95BE00C11387}" srcOrd="1" destOrd="0" presId="urn:microsoft.com/office/officeart/2005/8/layout/orgChart1"/>
-    <dgm:cxn modelId="{64971FE4-4096-4048-9947-18477D9436B6}" type="presParOf" srcId="{955FF038-B5F6-4E19-87FD-E5CB85EB6648}" destId="{7ACCB80F-8288-4671-B8C3-63328A83B854}" srcOrd="1" destOrd="0" presId="urn:microsoft.com/office/officeart/2005/8/layout/orgChart1"/>
-    <dgm:cxn modelId="{A73674C3-81A2-4AE4-9B21-4745E302B948}" type="presParOf" srcId="{955FF038-B5F6-4E19-87FD-E5CB85EB6648}" destId="{4A8A02D8-D560-4988-B293-D047BE90E5B8}" srcOrd="2" destOrd="0" presId="urn:microsoft.com/office/officeart/2005/8/layout/orgChart1"/>
-    <dgm:cxn modelId="{BCFEAAD6-C0F8-4F70-85B7-495419E194F3}" type="presParOf" srcId="{DE20BFD5-6CFA-4EBA-864C-EFB9017BDABE}" destId="{A8AFB9E9-4935-479F-8039-7D55DA0F804C}" srcOrd="8" destOrd="0" presId="urn:microsoft.com/office/officeart/2005/8/layout/orgChart1"/>
-    <dgm:cxn modelId="{40BAAA40-A05F-4B11-BFD1-A212D46EBEB4}" type="presParOf" srcId="{DE20BFD5-6CFA-4EBA-864C-EFB9017BDABE}" destId="{611FFF2F-F6FF-4D73-855A-9EC451D6B162}" srcOrd="9" destOrd="0" presId="urn:microsoft.com/office/officeart/2005/8/layout/orgChart1"/>
-    <dgm:cxn modelId="{6E0AE93F-9196-4FA1-80B2-26357D8E9E44}" type="presParOf" srcId="{611FFF2F-F6FF-4D73-855A-9EC451D6B162}" destId="{41CFE3D0-39CA-4A7D-8A48-756B40B4C3D7}" srcOrd="0" destOrd="0" presId="urn:microsoft.com/office/officeart/2005/8/layout/orgChart1"/>
-    <dgm:cxn modelId="{40C35495-AAE9-4A70-A0A8-AFC45259AC80}" type="presParOf" srcId="{41CFE3D0-39CA-4A7D-8A48-756B40B4C3D7}" destId="{D58C5A2D-2A9A-49ED-AE15-520236B65DE3}" srcOrd="0" destOrd="0" presId="urn:microsoft.com/office/officeart/2005/8/layout/orgChart1"/>
-    <dgm:cxn modelId="{AC402F01-5074-4066-B232-6C97580C36A4}" type="presParOf" srcId="{41CFE3D0-39CA-4A7D-8A48-756B40B4C3D7}" destId="{A6A807D8-D71F-4169-94F1-7BF83F1879AE}" srcOrd="1" destOrd="0" presId="urn:microsoft.com/office/officeart/2005/8/layout/orgChart1"/>
-    <dgm:cxn modelId="{6401A450-4439-46ED-9663-09E817DC91F9}" type="presParOf" srcId="{611FFF2F-F6FF-4D73-855A-9EC451D6B162}" destId="{1F44348F-5C01-4B62-8451-3CFCCEF8195C}" srcOrd="1" destOrd="0" presId="urn:microsoft.com/office/officeart/2005/8/layout/orgChart1"/>
-    <dgm:cxn modelId="{F46FE7CB-C28C-4C63-A4FC-A7798E16AA32}" type="presParOf" srcId="{611FFF2F-F6FF-4D73-855A-9EC451D6B162}" destId="{11B1240D-8FC2-4BC8-9A9B-C5FD6F299745}" srcOrd="2" destOrd="0" presId="urn:microsoft.com/office/officeart/2005/8/layout/orgChart1"/>
-    <dgm:cxn modelId="{74E2C653-3C6C-4BD2-9007-98D1F07BC2B7}" type="presParOf" srcId="{DE20BFD5-6CFA-4EBA-864C-EFB9017BDABE}" destId="{6352EB2D-AF4C-487F-AFDF-B08BFF24A90F}" srcOrd="10" destOrd="0" presId="urn:microsoft.com/office/officeart/2005/8/layout/orgChart1"/>
-    <dgm:cxn modelId="{84F833E0-9141-438D-9097-C4DA223D68C6}" type="presParOf" srcId="{DE20BFD5-6CFA-4EBA-864C-EFB9017BDABE}" destId="{51178760-896F-4709-A2A3-6B17D4406EA0}" srcOrd="11" destOrd="0" presId="urn:microsoft.com/office/officeart/2005/8/layout/orgChart1"/>
-    <dgm:cxn modelId="{2AB6E70C-CE1C-4754-BE96-80809B383CFF}" type="presParOf" srcId="{51178760-896F-4709-A2A3-6B17D4406EA0}" destId="{19D1ECD0-0369-4F06-B7F2-2F4C88F278B5}" srcOrd="0" destOrd="0" presId="urn:microsoft.com/office/officeart/2005/8/layout/orgChart1"/>
-    <dgm:cxn modelId="{BAE54338-BFE9-4A10-9B6B-7CEABEB30986}" type="presParOf" srcId="{19D1ECD0-0369-4F06-B7F2-2F4C88F278B5}" destId="{14BB2BC2-CD98-40D0-BB63-D2A5437B0E6D}" srcOrd="0" destOrd="0" presId="urn:microsoft.com/office/officeart/2005/8/layout/orgChart1"/>
-    <dgm:cxn modelId="{519A9C9E-D6EC-467C-84DA-49221156CDE8}" type="presParOf" srcId="{19D1ECD0-0369-4F06-B7F2-2F4C88F278B5}" destId="{008A16B6-9AC8-4905-900A-FAAEF7340C16}" srcOrd="1" destOrd="0" presId="urn:microsoft.com/office/officeart/2005/8/layout/orgChart1"/>
-    <dgm:cxn modelId="{FF056A0C-6F89-402C-A605-7C9AD9A6D616}" type="presParOf" srcId="{51178760-896F-4709-A2A3-6B17D4406EA0}" destId="{9B8DB3BC-B1C8-41DF-A3F4-B58D239227D9}" srcOrd="1" destOrd="0" presId="urn:microsoft.com/office/officeart/2005/8/layout/orgChart1"/>
-    <dgm:cxn modelId="{6F2BF6F7-2E79-42E0-B886-B16776B999EE}" type="presParOf" srcId="{51178760-896F-4709-A2A3-6B17D4406EA0}" destId="{5B9A8438-996F-499C-B4A0-209E541CEFF3}" srcOrd="2" destOrd="0" presId="urn:microsoft.com/office/officeart/2005/8/layout/orgChart1"/>
-    <dgm:cxn modelId="{E53BE04B-D0EB-41D5-809E-17F6DE1B9172}" type="presParOf" srcId="{DE20BFD5-6CFA-4EBA-864C-EFB9017BDABE}" destId="{CA2D646F-B9E9-4C66-8FBF-98AA33A60405}" srcOrd="12" destOrd="0" presId="urn:microsoft.com/office/officeart/2005/8/layout/orgChart1"/>
-    <dgm:cxn modelId="{E53D3A43-7256-499E-B1D0-F83F98BA099B}" type="presParOf" srcId="{DE20BFD5-6CFA-4EBA-864C-EFB9017BDABE}" destId="{640F8688-E094-4900-AFB2-5A9529071896}" srcOrd="13" destOrd="0" presId="urn:microsoft.com/office/officeart/2005/8/layout/orgChart1"/>
-    <dgm:cxn modelId="{F1EBD934-709B-4675-A92C-447B19BC4C6B}" type="presParOf" srcId="{640F8688-E094-4900-AFB2-5A9529071896}" destId="{EFBA8695-36C9-4AB0-BF93-918AF632CD7E}" srcOrd="0" destOrd="0" presId="urn:microsoft.com/office/officeart/2005/8/layout/orgChart1"/>
-    <dgm:cxn modelId="{8F5C3C99-B893-4B83-98D6-6CF0A887E883}" type="presParOf" srcId="{EFBA8695-36C9-4AB0-BF93-918AF632CD7E}" destId="{3A825517-90A1-4198-9383-6F9F22A28464}" srcOrd="0" destOrd="0" presId="urn:microsoft.com/office/officeart/2005/8/layout/orgChart1"/>
-    <dgm:cxn modelId="{8B88E22A-5E72-4EEE-BCDD-6C26F6083AB2}" type="presParOf" srcId="{EFBA8695-36C9-4AB0-BF93-918AF632CD7E}" destId="{964FF679-BD8E-4721-8C36-391204F176BD}" srcOrd="1" destOrd="0" presId="urn:microsoft.com/office/officeart/2005/8/layout/orgChart1"/>
-    <dgm:cxn modelId="{A7EB24ED-3213-4A55-9DCD-5FCF67AEF1C7}" type="presParOf" srcId="{640F8688-E094-4900-AFB2-5A9529071896}" destId="{5EF48EB5-9802-4947-8DB8-ABCB3BC781A6}" srcOrd="1" destOrd="0" presId="urn:microsoft.com/office/officeart/2005/8/layout/orgChart1"/>
-    <dgm:cxn modelId="{1BBAA00A-DA83-4160-8503-BB5AD4FCEC30}" type="presParOf" srcId="{640F8688-E094-4900-AFB2-5A9529071896}" destId="{2D700E61-0CE9-4675-8458-6CC5CC0F9D72}" srcOrd="2" destOrd="0" presId="urn:microsoft.com/office/officeart/2005/8/layout/orgChart1"/>
-    <dgm:cxn modelId="{B51B6ABD-7DC0-436E-8DDB-62C560AE69BE}" type="presParOf" srcId="{DE20BFD5-6CFA-4EBA-864C-EFB9017BDABE}" destId="{0EBEC83F-2D85-43FB-89E5-2D3CAA2903F9}" srcOrd="14" destOrd="0" presId="urn:microsoft.com/office/officeart/2005/8/layout/orgChart1"/>
-    <dgm:cxn modelId="{20527992-56FF-4627-BD38-9E7850403B1E}" type="presParOf" srcId="{DE20BFD5-6CFA-4EBA-864C-EFB9017BDABE}" destId="{E09D2318-769F-4A9C-A3B4-49E117897088}" srcOrd="15" destOrd="0" presId="urn:microsoft.com/office/officeart/2005/8/layout/orgChart1"/>
-    <dgm:cxn modelId="{9A1D677A-DBEA-426F-B31A-F804E3E4E9C9}" type="presParOf" srcId="{E09D2318-769F-4A9C-A3B4-49E117897088}" destId="{10F22166-2DDD-4F48-B9B7-29657370D3A5}" srcOrd="0" destOrd="0" presId="urn:microsoft.com/office/officeart/2005/8/layout/orgChart1"/>
-    <dgm:cxn modelId="{6C885C5A-480A-430C-8662-DFD04FCF7E2E}" type="presParOf" srcId="{10F22166-2DDD-4F48-B9B7-29657370D3A5}" destId="{B8F907CA-C5FA-4277-82D6-4242511920A9}" srcOrd="0" destOrd="0" presId="urn:microsoft.com/office/officeart/2005/8/layout/orgChart1"/>
-    <dgm:cxn modelId="{F1A06F0F-14B7-4242-94C2-1E138123BA4C}" type="presParOf" srcId="{10F22166-2DDD-4F48-B9B7-29657370D3A5}" destId="{B10C2D52-7B8F-4952-884A-207368BD83C2}" srcOrd="1" destOrd="0" presId="urn:microsoft.com/office/officeart/2005/8/layout/orgChart1"/>
-    <dgm:cxn modelId="{B45F1C0C-C1A5-4BD2-BE25-44DF27297811}" type="presParOf" srcId="{E09D2318-769F-4A9C-A3B4-49E117897088}" destId="{26872E9A-3A9F-41BB-BDCC-8319781D7B88}" srcOrd="1" destOrd="0" presId="urn:microsoft.com/office/officeart/2005/8/layout/orgChart1"/>
-    <dgm:cxn modelId="{CDF0C81F-2542-4623-ADF8-E8830237848B}" type="presParOf" srcId="{E09D2318-769F-4A9C-A3B4-49E117897088}" destId="{0B7E16F9-7E08-453D-B057-FD12129BF8E3}" srcOrd="2" destOrd="0" presId="urn:microsoft.com/office/officeart/2005/8/layout/orgChart1"/>
-    <dgm:cxn modelId="{57C92928-025B-4CB1-8503-0B9C60DCEFD5}" type="presParOf" srcId="{DE20BFD5-6CFA-4EBA-864C-EFB9017BDABE}" destId="{EF1A765B-760F-49D5-8A54-587AFED016AB}" srcOrd="16" destOrd="0" presId="urn:microsoft.com/office/officeart/2005/8/layout/orgChart1"/>
-    <dgm:cxn modelId="{094E494F-7FCA-4206-B46D-CE25EAEA946B}" type="presParOf" srcId="{DE20BFD5-6CFA-4EBA-864C-EFB9017BDABE}" destId="{220F56BE-0127-4B3A-A1BD-0095B01F3624}" srcOrd="17" destOrd="0" presId="urn:microsoft.com/office/officeart/2005/8/layout/orgChart1"/>
-    <dgm:cxn modelId="{E3F9D8F8-1AB2-413C-A3AC-8B1C8E7B7EF1}" type="presParOf" srcId="{220F56BE-0127-4B3A-A1BD-0095B01F3624}" destId="{F4B2CC12-18F7-48B3-9883-368CE3E72DD9}" srcOrd="0" destOrd="0" presId="urn:microsoft.com/office/officeart/2005/8/layout/orgChart1"/>
-    <dgm:cxn modelId="{F3398760-E5E0-4A80-88F1-037CAE7C6C9B}" type="presParOf" srcId="{F4B2CC12-18F7-48B3-9883-368CE3E72DD9}" destId="{1B345064-902F-48BD-AFC6-01BE4816724C}" srcOrd="0" destOrd="0" presId="urn:microsoft.com/office/officeart/2005/8/layout/orgChart1"/>
-    <dgm:cxn modelId="{415C64EC-B39A-47A9-BAAE-F799BFB6E75D}" type="presParOf" srcId="{F4B2CC12-18F7-48B3-9883-368CE3E72DD9}" destId="{947358A4-331F-4C92-AC47-E606A09749F4}" srcOrd="1" destOrd="0" presId="urn:microsoft.com/office/officeart/2005/8/layout/orgChart1"/>
-    <dgm:cxn modelId="{8CB99669-93E5-4F4F-9EDC-5192AC25E7A7}" type="presParOf" srcId="{220F56BE-0127-4B3A-A1BD-0095B01F3624}" destId="{378AD489-9D87-4CF7-832E-9F22DDBFCC3A}" srcOrd="1" destOrd="0" presId="urn:microsoft.com/office/officeart/2005/8/layout/orgChart1"/>
-    <dgm:cxn modelId="{911940F6-0649-4668-9579-3F5F173C9BD2}" type="presParOf" srcId="{220F56BE-0127-4B3A-A1BD-0095B01F3624}" destId="{0B53D080-58E8-4A0A-BEEB-9B6310738B7A}" srcOrd="2" destOrd="0" presId="urn:microsoft.com/office/officeart/2005/8/layout/orgChart1"/>
-    <dgm:cxn modelId="{F5586BAD-BBA2-46C5-ACA0-D524BC8E1158}" type="presParOf" srcId="{DE20BFD5-6CFA-4EBA-864C-EFB9017BDABE}" destId="{F6AFE380-BA78-48ED-B5B9-8D9150CB3254}" srcOrd="18" destOrd="0" presId="urn:microsoft.com/office/officeart/2005/8/layout/orgChart1"/>
-    <dgm:cxn modelId="{13426B20-D68D-49AF-AABF-6C05EB7796BB}" type="presParOf" srcId="{DE20BFD5-6CFA-4EBA-864C-EFB9017BDABE}" destId="{6BCE7E7C-6814-4387-A54E-8F1D84632F82}" srcOrd="19" destOrd="0" presId="urn:microsoft.com/office/officeart/2005/8/layout/orgChart1"/>
-    <dgm:cxn modelId="{04FB9BBD-BC6B-401F-B2D7-E1EC73B7B2E4}" type="presParOf" srcId="{6BCE7E7C-6814-4387-A54E-8F1D84632F82}" destId="{EA7693AE-EC47-4B27-9DFC-70EE1D3F6A11}" srcOrd="0" destOrd="0" presId="urn:microsoft.com/office/officeart/2005/8/layout/orgChart1"/>
-    <dgm:cxn modelId="{FD94D759-1B95-48DC-8670-4424DE9B9C3A}" type="presParOf" srcId="{EA7693AE-EC47-4B27-9DFC-70EE1D3F6A11}" destId="{A90FE705-0F16-4D08-84DE-6A4527242AC9}" srcOrd="0" destOrd="0" presId="urn:microsoft.com/office/officeart/2005/8/layout/orgChart1"/>
-    <dgm:cxn modelId="{2A652A8C-DA83-46B5-97A3-39183665288D}" type="presParOf" srcId="{EA7693AE-EC47-4B27-9DFC-70EE1D3F6A11}" destId="{34F0ACD0-3D12-413A-8E07-C53DAB256F34}" srcOrd="1" destOrd="0" presId="urn:microsoft.com/office/officeart/2005/8/layout/orgChart1"/>
-    <dgm:cxn modelId="{65054E8D-4890-437D-899D-2E06A31E04E4}" type="presParOf" srcId="{6BCE7E7C-6814-4387-A54E-8F1D84632F82}" destId="{A93AB96C-34A8-47CC-8648-7C219AD03DA5}" srcOrd="1" destOrd="0" presId="urn:microsoft.com/office/officeart/2005/8/layout/orgChart1"/>
-    <dgm:cxn modelId="{0AAE13F6-5942-48EB-AA73-EEEBB605ECC7}" type="presParOf" srcId="{6BCE7E7C-6814-4387-A54E-8F1D84632F82}" destId="{C9CBACC1-F454-415D-A1BB-205DDA735355}" srcOrd="2" destOrd="0" presId="urn:microsoft.com/office/officeart/2005/8/layout/orgChart1"/>
-    <dgm:cxn modelId="{838314D0-5B74-43A3-924F-9856A63D56B2}" type="presParOf" srcId="{DE20BFD5-6CFA-4EBA-864C-EFB9017BDABE}" destId="{5998C761-27B3-4521-A929-087E2057757F}" srcOrd="20" destOrd="0" presId="urn:microsoft.com/office/officeart/2005/8/layout/orgChart1"/>
-    <dgm:cxn modelId="{9F2A8460-1651-41E3-AF72-7C50854719BD}" type="presParOf" srcId="{DE20BFD5-6CFA-4EBA-864C-EFB9017BDABE}" destId="{6FF9A530-828D-4AE7-A1CC-D8CE6AEC13EC}" srcOrd="21" destOrd="0" presId="urn:microsoft.com/office/officeart/2005/8/layout/orgChart1"/>
-    <dgm:cxn modelId="{86A7FC10-0994-4AD2-8841-1E9BA8C89ECF}" type="presParOf" srcId="{6FF9A530-828D-4AE7-A1CC-D8CE6AEC13EC}" destId="{424514C1-E74E-4B04-B1F0-B1CB6427EE65}" srcOrd="0" destOrd="0" presId="urn:microsoft.com/office/officeart/2005/8/layout/orgChart1"/>
-    <dgm:cxn modelId="{71F7F8F2-A0B2-41EF-B2DA-298B8DE0866A}" type="presParOf" srcId="{424514C1-E74E-4B04-B1F0-B1CB6427EE65}" destId="{432E63D5-77FE-4E94-B13A-B407108614C9}" srcOrd="0" destOrd="0" presId="urn:microsoft.com/office/officeart/2005/8/layout/orgChart1"/>
-    <dgm:cxn modelId="{97C0C048-AC71-4BF8-A82E-6D025583545E}" type="presParOf" srcId="{424514C1-E74E-4B04-B1F0-B1CB6427EE65}" destId="{B5C00C0A-5C85-45E4-80C5-D1D1EB9C9393}" srcOrd="1" destOrd="0" presId="urn:microsoft.com/office/officeart/2005/8/layout/orgChart1"/>
-    <dgm:cxn modelId="{A88705A7-5B36-4997-BC0A-0291F735F5D6}" type="presParOf" srcId="{6FF9A530-828D-4AE7-A1CC-D8CE6AEC13EC}" destId="{8B4A696E-38FC-414E-9347-7606A775B8E9}" srcOrd="1" destOrd="0" presId="urn:microsoft.com/office/officeart/2005/8/layout/orgChart1"/>
-    <dgm:cxn modelId="{B9328D1D-580A-41D6-899C-73DF0455DD6B}" type="presParOf" srcId="{6FF9A530-828D-4AE7-A1CC-D8CE6AEC13EC}" destId="{1B1841BA-283A-451F-B202-FB9DD97651F7}" srcOrd="2" destOrd="0" presId="urn:microsoft.com/office/officeart/2005/8/layout/orgChart1"/>
-    <dgm:cxn modelId="{8D664C85-04BC-4BE9-8A4D-6F82181F1BA4}" type="presParOf" srcId="{DE20BFD5-6CFA-4EBA-864C-EFB9017BDABE}" destId="{DCDD2A92-05C1-4C40-B15D-7E7E5C5ABA97}" srcOrd="22" destOrd="0" presId="urn:microsoft.com/office/officeart/2005/8/layout/orgChart1"/>
-    <dgm:cxn modelId="{DC4E44CC-45FD-46DA-AFC2-390E36F39540}" type="presParOf" srcId="{DE20BFD5-6CFA-4EBA-864C-EFB9017BDABE}" destId="{F690A598-93CE-4E59-8B27-DCA881EC6D1F}" srcOrd="23" destOrd="0" presId="urn:microsoft.com/office/officeart/2005/8/layout/orgChart1"/>
-    <dgm:cxn modelId="{86FD0056-9DF6-4DBA-B35D-AFC9880E9195}" type="presParOf" srcId="{F690A598-93CE-4E59-8B27-DCA881EC6D1F}" destId="{EE476BD9-2F10-4BCF-8DAE-C218DD518BA9}" srcOrd="0" destOrd="0" presId="urn:microsoft.com/office/officeart/2005/8/layout/orgChart1"/>
-    <dgm:cxn modelId="{194774B5-F098-48A7-8F59-4023C5F2DBC7}" type="presParOf" srcId="{EE476BD9-2F10-4BCF-8DAE-C218DD518BA9}" destId="{B5F3D74D-B1A1-46DB-B7BB-A71E294E110D}" srcOrd="0" destOrd="0" presId="urn:microsoft.com/office/officeart/2005/8/layout/orgChart1"/>
-    <dgm:cxn modelId="{DC1392F2-3911-45A0-B4A6-D0B9A05D6D85}" type="presParOf" srcId="{EE476BD9-2F10-4BCF-8DAE-C218DD518BA9}" destId="{8B08B001-5A27-4C5B-B515-091D458AA197}" srcOrd="1" destOrd="0" presId="urn:microsoft.com/office/officeart/2005/8/layout/orgChart1"/>
-    <dgm:cxn modelId="{47D27F55-0A19-4EBA-9660-77053E022416}" type="presParOf" srcId="{F690A598-93CE-4E59-8B27-DCA881EC6D1F}" destId="{473F1ED3-2046-4B82-AB60-4C2ADFB1B7F7}" srcOrd="1" destOrd="0" presId="urn:microsoft.com/office/officeart/2005/8/layout/orgChart1"/>
-    <dgm:cxn modelId="{D517897D-6503-4246-8DFA-56797086DE0B}" type="presParOf" srcId="{F690A598-93CE-4E59-8B27-DCA881EC6D1F}" destId="{FEDA8335-B5E2-4A66-A2F8-7BA3AAED1204}" srcOrd="2" destOrd="0" presId="urn:microsoft.com/office/officeart/2005/8/layout/orgChart1"/>
-    <dgm:cxn modelId="{EB0B0C0B-49F2-432E-AD79-95EC60E13842}" type="presParOf" srcId="{DE20BFD5-6CFA-4EBA-864C-EFB9017BDABE}" destId="{BCB12792-4D7A-4FBC-8BFE-CDA7BF1FFDC7}" srcOrd="24" destOrd="0" presId="urn:microsoft.com/office/officeart/2005/8/layout/orgChart1"/>
-    <dgm:cxn modelId="{893BE7D7-99C6-4249-BFA1-F9727D464A38}" type="presParOf" srcId="{DE20BFD5-6CFA-4EBA-864C-EFB9017BDABE}" destId="{B6658599-0A4C-44F7-AA60-8B92B8D56120}" srcOrd="25" destOrd="0" presId="urn:microsoft.com/office/officeart/2005/8/layout/orgChart1"/>
-    <dgm:cxn modelId="{82E31F8D-2E65-435E-981A-66687822ED75}" type="presParOf" srcId="{B6658599-0A4C-44F7-AA60-8B92B8D56120}" destId="{825B3A1D-0911-461B-8064-298A0D4A456E}" srcOrd="0" destOrd="0" presId="urn:microsoft.com/office/officeart/2005/8/layout/orgChart1"/>
-    <dgm:cxn modelId="{5EE7E7B9-18FA-4C7F-AB47-CB7CCFACD406}" type="presParOf" srcId="{825B3A1D-0911-461B-8064-298A0D4A456E}" destId="{3DEA4345-0A27-4B5A-A49D-84262F6D4447}" srcOrd="0" destOrd="0" presId="urn:microsoft.com/office/officeart/2005/8/layout/orgChart1"/>
-    <dgm:cxn modelId="{B114F8AC-43A2-43D2-AA1A-C810E2F73095}" type="presParOf" srcId="{825B3A1D-0911-461B-8064-298A0D4A456E}" destId="{A915197C-0C4C-432B-A6C2-EC338431D600}" srcOrd="1" destOrd="0" presId="urn:microsoft.com/office/officeart/2005/8/layout/orgChart1"/>
-    <dgm:cxn modelId="{17AA78C1-8277-44FA-8517-C4047181F1A0}" type="presParOf" srcId="{B6658599-0A4C-44F7-AA60-8B92B8D56120}" destId="{DD757BF6-ABE7-499D-B7A6-2E16BE086CD2}" srcOrd="1" destOrd="0" presId="urn:microsoft.com/office/officeart/2005/8/layout/orgChart1"/>
-    <dgm:cxn modelId="{8F0360BB-03E2-4B2C-A7A9-565E94F63AF5}" type="presParOf" srcId="{B6658599-0A4C-44F7-AA60-8B92B8D56120}" destId="{1EEA344E-7719-4052-892E-B75301DBA95A}" srcOrd="2" destOrd="0" presId="urn:microsoft.com/office/officeart/2005/8/layout/orgChart1"/>
-    <dgm:cxn modelId="{8DD41CB9-F061-4447-8148-7452A78AFE6C}" type="presParOf" srcId="{DE20BFD5-6CFA-4EBA-864C-EFB9017BDABE}" destId="{125E2F06-1BD6-438D-8741-3A8668FBA183}" srcOrd="26" destOrd="0" presId="urn:microsoft.com/office/officeart/2005/8/layout/orgChart1"/>
-    <dgm:cxn modelId="{853F948D-54E3-4806-8EA3-5BA8443EBE93}" type="presParOf" srcId="{DE20BFD5-6CFA-4EBA-864C-EFB9017BDABE}" destId="{91526A01-7F3B-4B40-AC91-0559AC318C3D}" srcOrd="27" destOrd="0" presId="urn:microsoft.com/office/officeart/2005/8/layout/orgChart1"/>
-    <dgm:cxn modelId="{69EA442E-AA2C-4E73-B41B-6E9BD48F3C6C}" type="presParOf" srcId="{91526A01-7F3B-4B40-AC91-0559AC318C3D}" destId="{1160F7C1-DB4F-459E-BA99-B3B075E26CBB}" srcOrd="0" destOrd="0" presId="urn:microsoft.com/office/officeart/2005/8/layout/orgChart1"/>
-    <dgm:cxn modelId="{4804AD7B-9879-4E72-89E9-69ECE5D23C95}" type="presParOf" srcId="{1160F7C1-DB4F-459E-BA99-B3B075E26CBB}" destId="{A714B29B-BCEE-4884-BDA2-429FE27DD5DA}" srcOrd="0" destOrd="0" presId="urn:microsoft.com/office/officeart/2005/8/layout/orgChart1"/>
-    <dgm:cxn modelId="{E619ACEE-F954-4771-8312-96EFC68D8206}" type="presParOf" srcId="{1160F7C1-DB4F-459E-BA99-B3B075E26CBB}" destId="{4EFC1053-1800-4B52-B471-E658768D1C70}" srcOrd="1" destOrd="0" presId="urn:microsoft.com/office/officeart/2005/8/layout/orgChart1"/>
-    <dgm:cxn modelId="{4282892D-6184-4160-9271-97297C744EE8}" type="presParOf" srcId="{91526A01-7F3B-4B40-AC91-0559AC318C3D}" destId="{82AFF84B-5D2B-4115-BFCF-400E8016B077}" srcOrd="1" destOrd="0" presId="urn:microsoft.com/office/officeart/2005/8/layout/orgChart1"/>
-    <dgm:cxn modelId="{94A12AD6-6221-4E8E-A5AE-AC2B29EBC133}" type="presParOf" srcId="{91526A01-7F3B-4B40-AC91-0559AC318C3D}" destId="{96A1F29E-3CD5-447C-911A-12FB7EBACE8D}" srcOrd="2" destOrd="0" presId="urn:microsoft.com/office/officeart/2005/8/layout/orgChart1"/>
-    <dgm:cxn modelId="{D2528442-823E-4DA7-BCE7-7CC9E53A8CA3}" type="presParOf" srcId="{DE20BFD5-6CFA-4EBA-864C-EFB9017BDABE}" destId="{303EB764-EC42-4C8B-A949-ED1DBDEC3731}" srcOrd="28" destOrd="0" presId="urn:microsoft.com/office/officeart/2005/8/layout/orgChart1"/>
-    <dgm:cxn modelId="{0346C93C-B077-48EE-8B4B-3C768F239CCC}" type="presParOf" srcId="{DE20BFD5-6CFA-4EBA-864C-EFB9017BDABE}" destId="{6F397962-459A-4408-A1ED-551126DC9306}" srcOrd="29" destOrd="0" presId="urn:microsoft.com/office/officeart/2005/8/layout/orgChart1"/>
-    <dgm:cxn modelId="{7BA0A65E-4F25-43D3-B2E1-02406AC10B6E}" type="presParOf" srcId="{6F397962-459A-4408-A1ED-551126DC9306}" destId="{ED3DEBD8-0AF7-4AB9-BA8D-9E035BFAF42F}" srcOrd="0" destOrd="0" presId="urn:microsoft.com/office/officeart/2005/8/layout/orgChart1"/>
-    <dgm:cxn modelId="{E48CEEC7-3952-42E8-88CA-96BDB9A92202}" type="presParOf" srcId="{ED3DEBD8-0AF7-4AB9-BA8D-9E035BFAF42F}" destId="{1C137631-7CA5-4F4A-8AE9-2D59B12E2FA3}" srcOrd="0" destOrd="0" presId="urn:microsoft.com/office/officeart/2005/8/layout/orgChart1"/>
-    <dgm:cxn modelId="{F0C171C9-D48F-400D-A227-B05FCC1014EE}" type="presParOf" srcId="{ED3DEBD8-0AF7-4AB9-BA8D-9E035BFAF42F}" destId="{F1842CD0-A46A-4F7B-A575-6597CC84D901}" srcOrd="1" destOrd="0" presId="urn:microsoft.com/office/officeart/2005/8/layout/orgChart1"/>
-    <dgm:cxn modelId="{82FF5E64-B617-429A-BF7B-7D3BCFDE0FE5}" type="presParOf" srcId="{6F397962-459A-4408-A1ED-551126DC9306}" destId="{1D8602CB-7323-459B-AF44-8E8ADE0C891A}" srcOrd="1" destOrd="0" presId="urn:microsoft.com/office/officeart/2005/8/layout/orgChart1"/>
-    <dgm:cxn modelId="{C2634FBE-2AA3-4963-9C4A-E588A5990F9C}" type="presParOf" srcId="{6F397962-459A-4408-A1ED-551126DC9306}" destId="{8ED7AACC-5CA6-477E-99CE-874150DB64CF}" srcOrd="2" destOrd="0" presId="urn:microsoft.com/office/officeart/2005/8/layout/orgChart1"/>
-    <dgm:cxn modelId="{ACC7BE19-2686-4098-804C-DAC721135227}" type="presParOf" srcId="{DE20BFD5-6CFA-4EBA-864C-EFB9017BDABE}" destId="{55A1C230-3338-49DA-A9BF-3E68C815A43A}" srcOrd="30" destOrd="0" presId="urn:microsoft.com/office/officeart/2005/8/layout/orgChart1"/>
-    <dgm:cxn modelId="{C0E86921-8D45-411F-9EC0-2DD242016241}" type="presParOf" srcId="{DE20BFD5-6CFA-4EBA-864C-EFB9017BDABE}" destId="{F9C7DA4B-8E04-4A4F-8BF6-7D3525255447}" srcOrd="31" destOrd="0" presId="urn:microsoft.com/office/officeart/2005/8/layout/orgChart1"/>
-    <dgm:cxn modelId="{2A040DD1-2CB2-4E9C-87FA-16A416B05147}" type="presParOf" srcId="{F9C7DA4B-8E04-4A4F-8BF6-7D3525255447}" destId="{8AA486C6-9950-4F48-8920-893DB5D09F3D}" srcOrd="0" destOrd="0" presId="urn:microsoft.com/office/officeart/2005/8/layout/orgChart1"/>
-    <dgm:cxn modelId="{48EC19B5-FA0E-44FA-9914-A1C952FF0822}" type="presParOf" srcId="{8AA486C6-9950-4F48-8920-893DB5D09F3D}" destId="{DF46A75E-6D78-4839-A528-0A2911B7D52C}" srcOrd="0" destOrd="0" presId="urn:microsoft.com/office/officeart/2005/8/layout/orgChart1"/>
-    <dgm:cxn modelId="{1C2BD8C4-9C29-4EBB-B177-D1AB72E1DB12}" type="presParOf" srcId="{8AA486C6-9950-4F48-8920-893DB5D09F3D}" destId="{A2F208C5-CB12-46EA-8209-28EA9F92E0E6}" srcOrd="1" destOrd="0" presId="urn:microsoft.com/office/officeart/2005/8/layout/orgChart1"/>
-    <dgm:cxn modelId="{7449E3E7-8777-48DB-9198-BFBFCD01FBFF}" type="presParOf" srcId="{F9C7DA4B-8E04-4A4F-8BF6-7D3525255447}" destId="{18814793-FB77-49E8-8438-31A94EB6EAA0}" srcOrd="1" destOrd="0" presId="urn:microsoft.com/office/officeart/2005/8/layout/orgChart1"/>
-    <dgm:cxn modelId="{8B9157B2-FAE8-4D1F-861B-1D6E7382F254}" type="presParOf" srcId="{F9C7DA4B-8E04-4A4F-8BF6-7D3525255447}" destId="{CA9A846D-6A29-4C64-98BD-E7B613BD3293}" srcOrd="2" destOrd="0" presId="urn:microsoft.com/office/officeart/2005/8/layout/orgChart1"/>
-    <dgm:cxn modelId="{0DCE70C3-13AF-42E6-ABBC-2FB1D0992020}" type="presParOf" srcId="{DE20BFD5-6CFA-4EBA-864C-EFB9017BDABE}" destId="{8ABA9667-06A8-4EA8-ACA0-1879134607EB}" srcOrd="32" destOrd="0" presId="urn:microsoft.com/office/officeart/2005/8/layout/orgChart1"/>
-    <dgm:cxn modelId="{3606452D-5642-42FB-8127-8260A4566E06}" type="presParOf" srcId="{DE20BFD5-6CFA-4EBA-864C-EFB9017BDABE}" destId="{A1D5C39E-D054-4BFD-97C0-54A4D30DEBDD}" srcOrd="33" destOrd="0" presId="urn:microsoft.com/office/officeart/2005/8/layout/orgChart1"/>
-    <dgm:cxn modelId="{19D30234-5558-494B-A9F3-1C797AA82A23}" type="presParOf" srcId="{A1D5C39E-D054-4BFD-97C0-54A4D30DEBDD}" destId="{96667A7A-0808-41CC-B877-259A6ECB418D}" srcOrd="0" destOrd="0" presId="urn:microsoft.com/office/officeart/2005/8/layout/orgChart1"/>
-    <dgm:cxn modelId="{6C172BC5-6415-4C86-B1F0-C601E8FC9D4D}" type="presParOf" srcId="{96667A7A-0808-41CC-B877-259A6ECB418D}" destId="{D8E9F00E-A523-4868-9C7D-E0EA0EAEADFF}" srcOrd="0" destOrd="0" presId="urn:microsoft.com/office/officeart/2005/8/layout/orgChart1"/>
-    <dgm:cxn modelId="{CBEED5E2-8E61-49B2-A9B7-93321C8D5532}" type="presParOf" srcId="{96667A7A-0808-41CC-B877-259A6ECB418D}" destId="{BFE5D8ED-37FE-4642-9C52-A1E62AAC67DB}" srcOrd="1" destOrd="0" presId="urn:microsoft.com/office/officeart/2005/8/layout/orgChart1"/>
-    <dgm:cxn modelId="{F97947D5-742D-454F-A1B4-28E870B65BEC}" type="presParOf" srcId="{A1D5C39E-D054-4BFD-97C0-54A4D30DEBDD}" destId="{3686AB38-83B3-490C-BEAC-0E5AC0503D35}" srcOrd="1" destOrd="0" presId="urn:microsoft.com/office/officeart/2005/8/layout/orgChart1"/>
-    <dgm:cxn modelId="{05D59566-A5A2-4A8E-B783-B0705105AC09}" type="presParOf" srcId="{A1D5C39E-D054-4BFD-97C0-54A4D30DEBDD}" destId="{910D2CE0-B16E-44B5-8D01-52C0828BC5B6}" srcOrd="2" destOrd="0" presId="urn:microsoft.com/office/officeart/2005/8/layout/orgChart1"/>
-    <dgm:cxn modelId="{C9D69F21-D908-4A35-863F-5FA87003D23D}" type="presParOf" srcId="{DE20BFD5-6CFA-4EBA-864C-EFB9017BDABE}" destId="{9FE4FB8D-98CA-498A-A01C-13D064D8CF82}" srcOrd="34" destOrd="0" presId="urn:microsoft.com/office/officeart/2005/8/layout/orgChart1"/>
-    <dgm:cxn modelId="{707901B4-B6BD-44D6-BC88-E29E0DC52CBC}" type="presParOf" srcId="{DE20BFD5-6CFA-4EBA-864C-EFB9017BDABE}" destId="{587C5ACA-E98D-4E67-AAE6-2DCCA0B3235C}" srcOrd="35" destOrd="0" presId="urn:microsoft.com/office/officeart/2005/8/layout/orgChart1"/>
-    <dgm:cxn modelId="{BC8E78F1-93DD-48EB-9DC9-C3AA74628649}" type="presParOf" srcId="{587C5ACA-E98D-4E67-AAE6-2DCCA0B3235C}" destId="{43A1AE8F-A157-4B53-A7FA-07D299B86B6B}" srcOrd="0" destOrd="0" presId="urn:microsoft.com/office/officeart/2005/8/layout/orgChart1"/>
-    <dgm:cxn modelId="{2BBC6780-A940-4605-842E-864D87291E1F}" type="presParOf" srcId="{43A1AE8F-A157-4B53-A7FA-07D299B86B6B}" destId="{7F3BFE59-FB78-4614-9115-5EEAFC0660C7}" srcOrd="0" destOrd="0" presId="urn:microsoft.com/office/officeart/2005/8/layout/orgChart1"/>
-    <dgm:cxn modelId="{A743AC85-3453-4CFB-AF20-E0BD2ECDCE6B}" type="presParOf" srcId="{43A1AE8F-A157-4B53-A7FA-07D299B86B6B}" destId="{3384240F-275B-4C81-A27F-7CE1F74A85CE}" srcOrd="1" destOrd="0" presId="urn:microsoft.com/office/officeart/2005/8/layout/orgChart1"/>
-    <dgm:cxn modelId="{C6AD5459-4287-426D-B486-3CC6B984667F}" type="presParOf" srcId="{587C5ACA-E98D-4E67-AAE6-2DCCA0B3235C}" destId="{725B417B-32CA-415D-BF7B-BB9A911821DF}" srcOrd="1" destOrd="0" presId="urn:microsoft.com/office/officeart/2005/8/layout/orgChart1"/>
-    <dgm:cxn modelId="{D850886C-B934-433F-9332-F82862DFCADD}" type="presParOf" srcId="{587C5ACA-E98D-4E67-AAE6-2DCCA0B3235C}" destId="{DD3757D3-3C79-4100-991A-778F66661D5F}" srcOrd="2" destOrd="0" presId="urn:microsoft.com/office/officeart/2005/8/layout/orgChart1"/>
-    <dgm:cxn modelId="{FBD2BCE2-7127-42F9-9415-BC6A9AA7B925}" type="presParOf" srcId="{DE20BFD5-6CFA-4EBA-864C-EFB9017BDABE}" destId="{20D22BD8-FFDA-4D24-9D4D-BA2CFBD73521}" srcOrd="36" destOrd="0" presId="urn:microsoft.com/office/officeart/2005/8/layout/orgChart1"/>
-    <dgm:cxn modelId="{EF63C302-742C-421C-BB67-C80643A5EC0C}" type="presParOf" srcId="{DE20BFD5-6CFA-4EBA-864C-EFB9017BDABE}" destId="{0BFEE715-15B3-48CC-BBEF-AB3CA7E2831A}" srcOrd="37" destOrd="0" presId="urn:microsoft.com/office/officeart/2005/8/layout/orgChart1"/>
-    <dgm:cxn modelId="{B4113ACF-009C-4A46-8545-164F4430578C}" type="presParOf" srcId="{0BFEE715-15B3-48CC-BBEF-AB3CA7E2831A}" destId="{D846B862-D2C3-41D5-8F9E-D6FE86351200}" srcOrd="0" destOrd="0" presId="urn:microsoft.com/office/officeart/2005/8/layout/orgChart1"/>
-    <dgm:cxn modelId="{60B570E2-DDDD-41C2-B41C-8436523044DA}" type="presParOf" srcId="{D846B862-D2C3-41D5-8F9E-D6FE86351200}" destId="{100E62AE-7262-4C96-86DB-B1A10798F0FB}" srcOrd="0" destOrd="0" presId="urn:microsoft.com/office/officeart/2005/8/layout/orgChart1"/>
-    <dgm:cxn modelId="{77DAB13C-16A1-47B2-A42C-4C6078EE188E}" type="presParOf" srcId="{D846B862-D2C3-41D5-8F9E-D6FE86351200}" destId="{6027B35F-59D7-4FED-AF7A-E3B18F82F7AA}" srcOrd="1" destOrd="0" presId="urn:microsoft.com/office/officeart/2005/8/layout/orgChart1"/>
-    <dgm:cxn modelId="{6582E283-1D18-4845-8CEF-8DF1EF55BC4A}" type="presParOf" srcId="{0BFEE715-15B3-48CC-BBEF-AB3CA7E2831A}" destId="{8E701045-E421-4911-AA07-FC8B602E001B}" srcOrd="1" destOrd="0" presId="urn:microsoft.com/office/officeart/2005/8/layout/orgChart1"/>
-    <dgm:cxn modelId="{EADA3DFE-BCEB-4A5A-B101-7D1D6078A1A3}" type="presParOf" srcId="{0BFEE715-15B3-48CC-BBEF-AB3CA7E2831A}" destId="{4EA7898A-7E68-4622-BD33-8E7D56C3EB98}" srcOrd="2" destOrd="0" presId="urn:microsoft.com/office/officeart/2005/8/layout/orgChart1"/>
-    <dgm:cxn modelId="{08C319CE-87C5-4F9C-8878-89DB71EC6AF0}" type="presParOf" srcId="{DE20BFD5-6CFA-4EBA-864C-EFB9017BDABE}" destId="{29820F29-E777-4776-9AFC-2AD5626F1496}" srcOrd="38" destOrd="0" presId="urn:microsoft.com/office/officeart/2005/8/layout/orgChart1"/>
-    <dgm:cxn modelId="{46075047-4094-44E7-BEE0-F1AA43C2F5BF}" type="presParOf" srcId="{DE20BFD5-6CFA-4EBA-864C-EFB9017BDABE}" destId="{59E8728A-BA94-43AC-B9FF-5FE76DAB790C}" srcOrd="39" destOrd="0" presId="urn:microsoft.com/office/officeart/2005/8/layout/orgChart1"/>
-    <dgm:cxn modelId="{8680834B-4516-497F-9889-3756A228DD43}" type="presParOf" srcId="{59E8728A-BA94-43AC-B9FF-5FE76DAB790C}" destId="{562C8DA9-5FEA-4184-A6FD-DCADF5EA0BEA}" srcOrd="0" destOrd="0" presId="urn:microsoft.com/office/officeart/2005/8/layout/orgChart1"/>
-    <dgm:cxn modelId="{60BC36C9-8ED0-40A2-B4EB-254418CD507D}" type="presParOf" srcId="{562C8DA9-5FEA-4184-A6FD-DCADF5EA0BEA}" destId="{C4A6BB96-2685-4D3C-BB21-8552E291D5D1}" srcOrd="0" destOrd="0" presId="urn:microsoft.com/office/officeart/2005/8/layout/orgChart1"/>
-    <dgm:cxn modelId="{5EA1CEAC-617F-4F52-B9A1-4B905879B847}" type="presParOf" srcId="{562C8DA9-5FEA-4184-A6FD-DCADF5EA0BEA}" destId="{EB481850-7C6A-405E-B90A-F67525DEE975}" srcOrd="1" destOrd="0" presId="urn:microsoft.com/office/officeart/2005/8/layout/orgChart1"/>
-    <dgm:cxn modelId="{F4203ED6-645B-41C2-936E-3A3EDB80F020}" type="presParOf" srcId="{59E8728A-BA94-43AC-B9FF-5FE76DAB790C}" destId="{09531100-46D5-49BC-92CB-58706716E2F1}" srcOrd="1" destOrd="0" presId="urn:microsoft.com/office/officeart/2005/8/layout/orgChart1"/>
-    <dgm:cxn modelId="{D800EC15-2540-464B-B768-E9D52B6A80F3}" type="presParOf" srcId="{59E8728A-BA94-43AC-B9FF-5FE76DAB790C}" destId="{0BF1EC67-E115-4F2F-A32A-09AA26991811}" srcOrd="2" destOrd="0" presId="urn:microsoft.com/office/officeart/2005/8/layout/orgChart1"/>
-    <dgm:cxn modelId="{D44146E0-24BF-4537-B88E-ACBD50A2613D}" type="presParOf" srcId="{DE20BFD5-6CFA-4EBA-864C-EFB9017BDABE}" destId="{8A2FCED6-5C25-4EC7-8A84-6B4F5F7EE46E}" srcOrd="40" destOrd="0" presId="urn:microsoft.com/office/officeart/2005/8/layout/orgChart1"/>
-    <dgm:cxn modelId="{B109DFD1-5DD4-4689-B374-62E19C5A5F0D}" type="presParOf" srcId="{DE20BFD5-6CFA-4EBA-864C-EFB9017BDABE}" destId="{D2FE6724-BCF4-49EA-AF28-ED11EA6F501B}" srcOrd="41" destOrd="0" presId="urn:microsoft.com/office/officeart/2005/8/layout/orgChart1"/>
-    <dgm:cxn modelId="{73D9DE1E-8781-4E01-9917-63989562D6D1}" type="presParOf" srcId="{D2FE6724-BCF4-49EA-AF28-ED11EA6F501B}" destId="{EF7F39AA-E72E-4AF5-B131-C94B5586478C}" srcOrd="0" destOrd="0" presId="urn:microsoft.com/office/officeart/2005/8/layout/orgChart1"/>
-    <dgm:cxn modelId="{2867AE3D-7049-471A-BC06-38017C294C00}" type="presParOf" srcId="{EF7F39AA-E72E-4AF5-B131-C94B5586478C}" destId="{12ADE67A-4807-4253-91B7-0EFACF74781D}" srcOrd="0" destOrd="0" presId="urn:microsoft.com/office/officeart/2005/8/layout/orgChart1"/>
-    <dgm:cxn modelId="{FE28B0C6-A84F-42D1-81B9-9C5BBF887AF1}" type="presParOf" srcId="{EF7F39AA-E72E-4AF5-B131-C94B5586478C}" destId="{68B0E185-20C1-4CF5-BB19-93B136F813BF}" srcOrd="1" destOrd="0" presId="urn:microsoft.com/office/officeart/2005/8/layout/orgChart1"/>
-    <dgm:cxn modelId="{D1B7DF7B-2647-46E2-8F0C-DFD20CE1387F}" type="presParOf" srcId="{D2FE6724-BCF4-49EA-AF28-ED11EA6F501B}" destId="{FC7353E2-EAF0-4D0C-82C5-FDD1DC319DAD}" srcOrd="1" destOrd="0" presId="urn:microsoft.com/office/officeart/2005/8/layout/orgChart1"/>
-    <dgm:cxn modelId="{05582D5C-8877-48F4-8065-0121ECB48DE7}" type="presParOf" srcId="{D2FE6724-BCF4-49EA-AF28-ED11EA6F501B}" destId="{5344FB19-9009-47EE-AEA3-173F6588BFC8}" srcOrd="2" destOrd="0" presId="urn:microsoft.com/office/officeart/2005/8/layout/orgChart1"/>
-    <dgm:cxn modelId="{59554ACC-D798-4456-9147-057F7923D3D1}" type="presParOf" srcId="{8EBE1841-1612-4854-AE7F-A0D71EEFDDD0}" destId="{F93C4FB2-F170-4A06-84C0-0AD4F1026409}" srcOrd="2" destOrd="0" presId="urn:microsoft.com/office/officeart/2005/8/layout/orgChart1"/>
-    <dgm:cxn modelId="{692B52C7-0277-4B90-80D5-850371E69CDE}" type="presParOf" srcId="{331EFCA4-2BC8-49B3-9576-F87DE3289E69}" destId="{BA8B78D0-160A-4DCF-95BD-E7F79C3AF4CA}" srcOrd="2" destOrd="0" presId="urn:microsoft.com/office/officeart/2005/8/layout/orgChart1"/>
-    <dgm:cxn modelId="{3B6EEBB3-47A6-4F84-A874-194A354945CE}" type="presParOf" srcId="{331EFCA4-2BC8-49B3-9576-F87DE3289E69}" destId="{14A62F7B-BD52-46B4-ADD0-89A5BCE24668}" srcOrd="3" destOrd="0" presId="urn:microsoft.com/office/officeart/2005/8/layout/orgChart1"/>
-    <dgm:cxn modelId="{05E45266-2437-40A3-BA36-2F68169F257B}" type="presParOf" srcId="{14A62F7B-BD52-46B4-ADD0-89A5BCE24668}" destId="{7B8F4503-C80A-449C-A92D-53CA125C83CF}" srcOrd="0" destOrd="0" presId="urn:microsoft.com/office/officeart/2005/8/layout/orgChart1"/>
-    <dgm:cxn modelId="{526A2E9C-F411-4645-BE7A-CA848F294766}" type="presParOf" srcId="{7B8F4503-C80A-449C-A92D-53CA125C83CF}" destId="{7CC10328-88AE-4FA6-A668-2C59BEFB309C}" srcOrd="0" destOrd="0" presId="urn:microsoft.com/office/officeart/2005/8/layout/orgChart1"/>
-    <dgm:cxn modelId="{833E9F5D-35E9-4C3C-9AE5-33EFAE4F677E}" type="presParOf" srcId="{7B8F4503-C80A-449C-A92D-53CA125C83CF}" destId="{36F52EA6-4A8E-4909-BCF0-085D54CE07EF}" srcOrd="1" destOrd="0" presId="urn:microsoft.com/office/officeart/2005/8/layout/orgChart1"/>
-    <dgm:cxn modelId="{A9BC070F-48F1-4D3C-96E6-B2F5CCAC08BF}" type="presParOf" srcId="{14A62F7B-BD52-46B4-ADD0-89A5BCE24668}" destId="{B4BEFECD-7358-4896-B6B6-3D659FD5F831}" srcOrd="1" destOrd="0" presId="urn:microsoft.com/office/officeart/2005/8/layout/orgChart1"/>
-    <dgm:cxn modelId="{9A365E3A-1D24-4BCE-A2CA-78E135B0BB94}" type="presParOf" srcId="{B4BEFECD-7358-4896-B6B6-3D659FD5F831}" destId="{FED72872-EE15-4766-A380-2F897DE8CC0A}" srcOrd="0" destOrd="0" presId="urn:microsoft.com/office/officeart/2005/8/layout/orgChart1"/>
-    <dgm:cxn modelId="{607A33D3-FAFB-4DA9-A9C3-300B8ADDBC10}" type="presParOf" srcId="{B4BEFECD-7358-4896-B6B6-3D659FD5F831}" destId="{5C55A0D4-BD8F-42DF-B3D5-F4D1011D3F00}" srcOrd="1" destOrd="0" presId="urn:microsoft.com/office/officeart/2005/8/layout/orgChart1"/>
-    <dgm:cxn modelId="{31F4C7BF-36E5-490C-971E-5E90E630D436}" type="presParOf" srcId="{5C55A0D4-BD8F-42DF-B3D5-F4D1011D3F00}" destId="{16ADE8AD-B14F-4959-B04B-C2EC90C1B22E}" srcOrd="0" destOrd="0" presId="urn:microsoft.com/office/officeart/2005/8/layout/orgChart1"/>
-    <dgm:cxn modelId="{D6D26A59-A84D-48AB-AA27-302FC0EBE226}" type="presParOf" srcId="{16ADE8AD-B14F-4959-B04B-C2EC90C1B22E}" destId="{71B3DAC0-7CE7-45DC-8DFA-C1EF77CC20BE}" srcOrd="0" destOrd="0" presId="urn:microsoft.com/office/officeart/2005/8/layout/orgChart1"/>
-    <dgm:cxn modelId="{767CCB42-D29B-4856-BA4F-7EDE084CB7FC}" type="presParOf" srcId="{16ADE8AD-B14F-4959-B04B-C2EC90C1B22E}" destId="{16A562E1-302B-4E4A-8D0B-9B1097E9C030}" srcOrd="1" destOrd="0" presId="urn:microsoft.com/office/officeart/2005/8/layout/orgChart1"/>
-    <dgm:cxn modelId="{2FD09A05-C4BF-4145-B7E3-A24969CB06C4}" type="presParOf" srcId="{5C55A0D4-BD8F-42DF-B3D5-F4D1011D3F00}" destId="{0996BAFD-3412-45B8-9EF9-56A4D88ABB3F}" srcOrd="1" destOrd="0" presId="urn:microsoft.com/office/officeart/2005/8/layout/orgChart1"/>
-    <dgm:cxn modelId="{99035604-DA96-4E11-A2C1-8A2D694EC4BC}" type="presParOf" srcId="{5C55A0D4-BD8F-42DF-B3D5-F4D1011D3F00}" destId="{1AE86BA8-B92E-4ACF-914F-C915A4C2BD7A}" srcOrd="2" destOrd="0" presId="urn:microsoft.com/office/officeart/2005/8/layout/orgChart1"/>
-    <dgm:cxn modelId="{1E476202-73C1-4119-9275-C71AC8E4D0EE}" type="presParOf" srcId="{B4BEFECD-7358-4896-B6B6-3D659FD5F831}" destId="{DE5CCE18-43C3-4482-9917-3BCA308D5F70}" srcOrd="2" destOrd="0" presId="urn:microsoft.com/office/officeart/2005/8/layout/orgChart1"/>
-    <dgm:cxn modelId="{CACE6BD2-23E0-4CE8-BA5C-BFD4F8EC0AD0}" type="presParOf" srcId="{B4BEFECD-7358-4896-B6B6-3D659FD5F831}" destId="{3AEE87CA-2AD2-4774-B9E0-2F287399CD1C}" srcOrd="3" destOrd="0" presId="urn:microsoft.com/office/officeart/2005/8/layout/orgChart1"/>
-    <dgm:cxn modelId="{FCD50410-C6E3-4730-B03A-E396AB4CE2A1}" type="presParOf" srcId="{3AEE87CA-2AD2-4774-B9E0-2F287399CD1C}" destId="{92CB5CE0-404C-4E38-B918-9CBA4565247B}" srcOrd="0" destOrd="0" presId="urn:microsoft.com/office/officeart/2005/8/layout/orgChart1"/>
-    <dgm:cxn modelId="{896B61AF-AFE1-4D97-9B28-85E9574B3ED5}" type="presParOf" srcId="{92CB5CE0-404C-4E38-B918-9CBA4565247B}" destId="{8F207885-A7F3-420A-87CA-F040D5CE179D}" srcOrd="0" destOrd="0" presId="urn:microsoft.com/office/officeart/2005/8/layout/orgChart1"/>
-    <dgm:cxn modelId="{0AEA1E67-5278-4EEA-93FF-71635D17CD10}" type="presParOf" srcId="{92CB5CE0-404C-4E38-B918-9CBA4565247B}" destId="{21A9EE94-86D1-43FB-AA84-22E71B199665}" srcOrd="1" destOrd="0" presId="urn:microsoft.com/office/officeart/2005/8/layout/orgChart1"/>
-    <dgm:cxn modelId="{3E749744-B836-45CD-B4D8-15FAB302A688}" type="presParOf" srcId="{3AEE87CA-2AD2-4774-B9E0-2F287399CD1C}" destId="{0464748A-D624-4C50-9713-B5538FC806B7}" srcOrd="1" destOrd="0" presId="urn:microsoft.com/office/officeart/2005/8/layout/orgChart1"/>
-    <dgm:cxn modelId="{F801DEAE-F69F-4822-A751-528515FF14BE}" type="presParOf" srcId="{3AEE87CA-2AD2-4774-B9E0-2F287399CD1C}" destId="{BF5A3977-7A5D-4291-8F1B-6F65BC62E90A}" srcOrd="2" destOrd="0" presId="urn:microsoft.com/office/officeart/2005/8/layout/orgChart1"/>
-    <dgm:cxn modelId="{1720B3C5-1418-4306-9FAA-510807D4BDA6}" type="presParOf" srcId="{14A62F7B-BD52-46B4-ADD0-89A5BCE24668}" destId="{C671B089-305D-49EC-A1A1-B158DBC069D6}" srcOrd="2" destOrd="0" presId="urn:microsoft.com/office/officeart/2005/8/layout/orgChart1"/>
-    <dgm:cxn modelId="{5F9415FA-E14C-4573-9622-727838FE175F}" type="presParOf" srcId="{331EFCA4-2BC8-49B3-9576-F87DE3289E69}" destId="{046F4B70-8C58-4D35-B500-EBE3CB8E83D4}" srcOrd="4" destOrd="0" presId="urn:microsoft.com/office/officeart/2005/8/layout/orgChart1"/>
-    <dgm:cxn modelId="{F8C89F03-AB6F-4208-A3A6-51251926B861}" type="presParOf" srcId="{331EFCA4-2BC8-49B3-9576-F87DE3289E69}" destId="{03D381AA-3906-4FE2-9738-AC52FC144255}" srcOrd="5" destOrd="0" presId="urn:microsoft.com/office/officeart/2005/8/layout/orgChart1"/>
-    <dgm:cxn modelId="{8BF61F2B-3421-49B5-BEA3-76A85868E1D6}" type="presParOf" srcId="{03D381AA-3906-4FE2-9738-AC52FC144255}" destId="{E4015B5C-6B57-4A7A-9E08-39936E508AAE}" srcOrd="0" destOrd="0" presId="urn:microsoft.com/office/officeart/2005/8/layout/orgChart1"/>
-    <dgm:cxn modelId="{0D5F659E-8AF0-4875-A52A-AA073914DE75}" type="presParOf" srcId="{E4015B5C-6B57-4A7A-9E08-39936E508AAE}" destId="{70F69B8D-70B8-4D29-98E9-E3EF315CF4A4}" srcOrd="0" destOrd="0" presId="urn:microsoft.com/office/officeart/2005/8/layout/orgChart1"/>
-    <dgm:cxn modelId="{3C6E56D8-C228-4E2E-9BC7-0100C6CE7C8B}" type="presParOf" srcId="{E4015B5C-6B57-4A7A-9E08-39936E508AAE}" destId="{8A44DA15-75CE-41F6-AF4D-06413198E674}" srcOrd="1" destOrd="0" presId="urn:microsoft.com/office/officeart/2005/8/layout/orgChart1"/>
-    <dgm:cxn modelId="{A1691B10-045D-448D-9D48-E1C4465BD10D}" type="presParOf" srcId="{03D381AA-3906-4FE2-9738-AC52FC144255}" destId="{CB2EEAF4-A632-4338-A0C0-A4BA728442C8}" srcOrd="1" destOrd="0" presId="urn:microsoft.com/office/officeart/2005/8/layout/orgChart1"/>
-    <dgm:cxn modelId="{D6AF66E3-9D9D-4C01-B77A-1B18CA6E1862}" type="presParOf" srcId="{03D381AA-3906-4FE2-9738-AC52FC144255}" destId="{B6AE4406-4FD0-4402-940A-234E683EE104}" srcOrd="2" destOrd="0" presId="urn:microsoft.com/office/officeart/2005/8/layout/orgChart1"/>
-    <dgm:cxn modelId="{41EF3613-CCA1-4D8F-B616-38C21791F2D9}" type="presParOf" srcId="{331EFCA4-2BC8-49B3-9576-F87DE3289E69}" destId="{1546F6AF-FD06-42B0-A155-79D2D8C68AD0}" srcOrd="6" destOrd="0" presId="urn:microsoft.com/office/officeart/2005/8/layout/orgChart1"/>
-    <dgm:cxn modelId="{E9A01A16-DA83-475F-89C8-1FF1324B9488}" type="presParOf" srcId="{331EFCA4-2BC8-49B3-9576-F87DE3289E69}" destId="{F1D32095-C7C1-4C5D-8BEB-9E37FC091509}" srcOrd="7" destOrd="0" presId="urn:microsoft.com/office/officeart/2005/8/layout/orgChart1"/>
-    <dgm:cxn modelId="{12D65D37-9677-430E-AE07-43BAB78100EF}" type="presParOf" srcId="{F1D32095-C7C1-4C5D-8BEB-9E37FC091509}" destId="{F916519E-531A-4F3A-B137-93897259F692}" srcOrd="0" destOrd="0" presId="urn:microsoft.com/office/officeart/2005/8/layout/orgChart1"/>
-    <dgm:cxn modelId="{E9AA68B3-EE06-4D54-835D-DDECA4CB8A20}" type="presParOf" srcId="{F916519E-531A-4F3A-B137-93897259F692}" destId="{65EBE1A8-9688-49AA-B136-2A8991C4DBA8}" srcOrd="0" destOrd="0" presId="urn:microsoft.com/office/officeart/2005/8/layout/orgChart1"/>
-    <dgm:cxn modelId="{8D2CCD77-8460-4674-BEEB-A5DCB7983E0C}" type="presParOf" srcId="{F916519E-531A-4F3A-B137-93897259F692}" destId="{285A39AA-F683-4F2E-BACC-F33913213BEF}" srcOrd="1" destOrd="0" presId="urn:microsoft.com/office/officeart/2005/8/layout/orgChart1"/>
-    <dgm:cxn modelId="{30AC5715-8966-4A90-B5D2-D54F337219EC}" type="presParOf" srcId="{F1D32095-C7C1-4C5D-8BEB-9E37FC091509}" destId="{1DB839D3-D378-4A51-A0E7-4C9665DC8AB3}" srcOrd="1" destOrd="0" presId="urn:microsoft.com/office/officeart/2005/8/layout/orgChart1"/>
-    <dgm:cxn modelId="{5F0BDE4A-348C-4ADD-823C-D0CCFC9C69AB}" type="presParOf" srcId="{F1D32095-C7C1-4C5D-8BEB-9E37FC091509}" destId="{118EBE07-311B-425B-B887-D82834D48572}" srcOrd="2" destOrd="0" presId="urn:microsoft.com/office/officeart/2005/8/layout/orgChart1"/>
-    <dgm:cxn modelId="{BBDDD226-6EC7-49C0-BFAA-325348BB2BD8}" type="presParOf" srcId="{331EFCA4-2BC8-49B3-9576-F87DE3289E69}" destId="{FB4E84D8-9F55-4694-9779-BCF2D760BA0B}" srcOrd="8" destOrd="0" presId="urn:microsoft.com/office/officeart/2005/8/layout/orgChart1"/>
-    <dgm:cxn modelId="{7DDF3900-91B2-4476-AC2E-24BEC05A183C}" type="presParOf" srcId="{331EFCA4-2BC8-49B3-9576-F87DE3289E69}" destId="{C693F87B-8C85-4C34-B083-1154AF0816DD}" srcOrd="9" destOrd="0" presId="urn:microsoft.com/office/officeart/2005/8/layout/orgChart1"/>
-    <dgm:cxn modelId="{A9DF1B14-D3ED-4658-887F-809199A84398}" type="presParOf" srcId="{C693F87B-8C85-4C34-B083-1154AF0816DD}" destId="{3A5733DE-2602-4DF8-8067-F5078736067B}" srcOrd="0" destOrd="0" presId="urn:microsoft.com/office/officeart/2005/8/layout/orgChart1"/>
-    <dgm:cxn modelId="{DC788980-2EA8-4ABC-BDCD-31252E8D29E0}" type="presParOf" srcId="{3A5733DE-2602-4DF8-8067-F5078736067B}" destId="{9B2A16F5-42FE-46BA-9D57-DD98357526BD}" srcOrd="0" destOrd="0" presId="urn:microsoft.com/office/officeart/2005/8/layout/orgChart1"/>
-    <dgm:cxn modelId="{235C7C25-D046-471E-B9ED-7551BEE73D27}" type="presParOf" srcId="{3A5733DE-2602-4DF8-8067-F5078736067B}" destId="{DD774BA5-A4C7-41BA-BA46-0FD29B3A71F4}" srcOrd="1" destOrd="0" presId="urn:microsoft.com/office/officeart/2005/8/layout/orgChart1"/>
-    <dgm:cxn modelId="{FE7BFA8C-7102-40F1-BC5A-CD0F3486BB26}" type="presParOf" srcId="{C693F87B-8C85-4C34-B083-1154AF0816DD}" destId="{3E5DA99A-A18B-42FA-9230-80CD6872F41B}" srcOrd="1" destOrd="0" presId="urn:microsoft.com/office/officeart/2005/8/layout/orgChart1"/>
-    <dgm:cxn modelId="{753EC6A4-A965-4D37-8A17-B1A272C96E87}" type="presParOf" srcId="{3E5DA99A-A18B-42FA-9230-80CD6872F41B}" destId="{697A30E7-4C65-4876-950B-1976A5551213}" srcOrd="0" destOrd="0" presId="urn:microsoft.com/office/officeart/2005/8/layout/orgChart1"/>
-    <dgm:cxn modelId="{13BABA7F-1DAD-477D-8F15-68D79DBA406E}" type="presParOf" srcId="{3E5DA99A-A18B-42FA-9230-80CD6872F41B}" destId="{CE8AA35E-09BB-44DF-A5F9-07E580DAB6B3}" srcOrd="1" destOrd="0" presId="urn:microsoft.com/office/officeart/2005/8/layout/orgChart1"/>
-    <dgm:cxn modelId="{3E3EEA95-061B-4191-B9B8-01053F6D3294}" type="presParOf" srcId="{CE8AA35E-09BB-44DF-A5F9-07E580DAB6B3}" destId="{E46EA64C-CF49-49A7-AF9F-E50EE15EB334}" srcOrd="0" destOrd="0" presId="urn:microsoft.com/office/officeart/2005/8/layout/orgChart1"/>
-    <dgm:cxn modelId="{5819E23B-DEA6-473D-927D-C873EB79D7B0}" type="presParOf" srcId="{E46EA64C-CF49-49A7-AF9F-E50EE15EB334}" destId="{2966BDD3-74E3-4B36-BDDF-7C9EB348A34C}" srcOrd="0" destOrd="0" presId="urn:microsoft.com/office/officeart/2005/8/layout/orgChart1"/>
-    <dgm:cxn modelId="{6AA3830C-9405-4D3B-9F05-2D5EBFF4F385}" type="presParOf" srcId="{E46EA64C-CF49-49A7-AF9F-E50EE15EB334}" destId="{9DDA0392-C5B2-400F-926F-2472817F4ADB}" srcOrd="1" destOrd="0" presId="urn:microsoft.com/office/officeart/2005/8/layout/orgChart1"/>
-    <dgm:cxn modelId="{A9C12888-EBE6-4452-BCE3-3992CE0DF6DA}" type="presParOf" srcId="{CE8AA35E-09BB-44DF-A5F9-07E580DAB6B3}" destId="{65DC01E6-6BB6-43BE-A29C-355C08D8160F}" srcOrd="1" destOrd="0" presId="urn:microsoft.com/office/officeart/2005/8/layout/orgChart1"/>
-    <dgm:cxn modelId="{3AEF08F5-6F84-416F-A8E8-F848F01C1964}" type="presParOf" srcId="{65DC01E6-6BB6-43BE-A29C-355C08D8160F}" destId="{904EEF49-8E6E-417E-9D92-FDDF37ADCDE1}" srcOrd="0" destOrd="0" presId="urn:microsoft.com/office/officeart/2005/8/layout/orgChart1"/>
-    <dgm:cxn modelId="{5B6C1254-9014-45E5-B833-585B112196FC}" type="presParOf" srcId="{65DC01E6-6BB6-43BE-A29C-355C08D8160F}" destId="{407FB1C4-B29C-4F9D-B8F6-121B54683E39}" srcOrd="1" destOrd="0" presId="urn:microsoft.com/office/officeart/2005/8/layout/orgChart1"/>
-    <dgm:cxn modelId="{46163155-8F7B-464F-9060-F8CE9EF8CBE1}" type="presParOf" srcId="{407FB1C4-B29C-4F9D-B8F6-121B54683E39}" destId="{F6A1C86A-748A-40EA-8D8B-4046A648FD83}" srcOrd="0" destOrd="0" presId="urn:microsoft.com/office/officeart/2005/8/layout/orgChart1"/>
-    <dgm:cxn modelId="{EE65A242-96C5-47A9-BE4D-EDE6D09AECB5}" type="presParOf" srcId="{F6A1C86A-748A-40EA-8D8B-4046A648FD83}" destId="{160F9CE6-93FD-4824-9797-5583D54AB0D1}" srcOrd="0" destOrd="0" presId="urn:microsoft.com/office/officeart/2005/8/layout/orgChart1"/>
-    <dgm:cxn modelId="{E8BA2799-AE6C-43CA-A3D6-DB007A99E1B5}" type="presParOf" srcId="{F6A1C86A-748A-40EA-8D8B-4046A648FD83}" destId="{7F6F8C17-F045-4B51-AEF9-40A466031E7B}" srcOrd="1" destOrd="0" presId="urn:microsoft.com/office/officeart/2005/8/layout/orgChart1"/>
-    <dgm:cxn modelId="{11FBFB6A-7770-4EC6-B7C4-BE5110B58FDF}" type="presParOf" srcId="{407FB1C4-B29C-4F9D-B8F6-121B54683E39}" destId="{7665C96D-3EA7-4731-B25C-4DD288028BF8}" srcOrd="1" destOrd="0" presId="urn:microsoft.com/office/officeart/2005/8/layout/orgChart1"/>
-    <dgm:cxn modelId="{A40FFF8E-CBAE-4645-B114-7D9C36AAC227}" type="presParOf" srcId="{407FB1C4-B29C-4F9D-B8F6-121B54683E39}" destId="{012A0542-C419-4E89-AB9A-F828B507B0B2}" srcOrd="2" destOrd="0" presId="urn:microsoft.com/office/officeart/2005/8/layout/orgChart1"/>
-    <dgm:cxn modelId="{20BB3B0E-7DB5-40DE-87E4-8643277A0EA5}" type="presParOf" srcId="{65DC01E6-6BB6-43BE-A29C-355C08D8160F}" destId="{8793EEC6-5A62-49A2-9EA9-EA940796DA4B}" srcOrd="2" destOrd="0" presId="urn:microsoft.com/office/officeart/2005/8/layout/orgChart1"/>
-    <dgm:cxn modelId="{BCC48C6E-1D5F-4DE4-A6D6-6ADCE9B05479}" type="presParOf" srcId="{65DC01E6-6BB6-43BE-A29C-355C08D8160F}" destId="{7C353227-A5C6-4CCA-A629-40B7B5CD173B}" srcOrd="3" destOrd="0" presId="urn:microsoft.com/office/officeart/2005/8/layout/orgChart1"/>
-    <dgm:cxn modelId="{4ACD229A-7E74-4CA3-925F-E6B7DC64AEA7}" type="presParOf" srcId="{7C353227-A5C6-4CCA-A629-40B7B5CD173B}" destId="{FA6C7FE7-CD94-4AB2-B9C9-C7AB9316ECE4}" srcOrd="0" destOrd="0" presId="urn:microsoft.com/office/officeart/2005/8/layout/orgChart1"/>
-    <dgm:cxn modelId="{36A1CC6F-867E-44DE-8E2D-4AA594A6B4F9}" type="presParOf" srcId="{FA6C7FE7-CD94-4AB2-B9C9-C7AB9316ECE4}" destId="{E6712389-C2BE-457D-BDA7-EFF648EEE81E}" srcOrd="0" destOrd="0" presId="urn:microsoft.com/office/officeart/2005/8/layout/orgChart1"/>
-    <dgm:cxn modelId="{42B655FE-8BA6-4B0A-9149-BF9101D95985}" type="presParOf" srcId="{FA6C7FE7-CD94-4AB2-B9C9-C7AB9316ECE4}" destId="{2766EA21-4773-4294-8804-F100CB850543}" srcOrd="1" destOrd="0" presId="urn:microsoft.com/office/officeart/2005/8/layout/orgChart1"/>
-    <dgm:cxn modelId="{D9A6ADC1-0745-4559-A00E-DC37F5D0C0DF}" type="presParOf" srcId="{7C353227-A5C6-4CCA-A629-40B7B5CD173B}" destId="{3A81A0EC-0222-48B2-BBE2-C3817A9235F5}" srcOrd="1" destOrd="0" presId="urn:microsoft.com/office/officeart/2005/8/layout/orgChart1"/>
-    <dgm:cxn modelId="{51B3ABAA-69E7-4DF2-A274-E28F2714B38D}" type="presParOf" srcId="{7C353227-A5C6-4CCA-A629-40B7B5CD173B}" destId="{74760EB1-BD1A-457A-96B7-0FFBF53AC001}" srcOrd="2" destOrd="0" presId="urn:microsoft.com/office/officeart/2005/8/layout/orgChart1"/>
-    <dgm:cxn modelId="{0AFB8995-7178-4384-B97C-F047129E9AE3}" type="presParOf" srcId="{CE8AA35E-09BB-44DF-A5F9-07E580DAB6B3}" destId="{E9314A83-4BB3-404A-839E-45AD7A2881A6}" srcOrd="2" destOrd="0" presId="urn:microsoft.com/office/officeart/2005/8/layout/orgChart1"/>
-    <dgm:cxn modelId="{9DCDD049-B70D-490E-9230-9EF972D13FFA}" type="presParOf" srcId="{3E5DA99A-A18B-42FA-9230-80CD6872F41B}" destId="{CFF1CA57-46F2-47CE-A416-F26056BA9C56}" srcOrd="2" destOrd="0" presId="urn:microsoft.com/office/officeart/2005/8/layout/orgChart1"/>
-    <dgm:cxn modelId="{6CB5A96E-35FF-4B32-B932-3722EC88CAA7}" type="presParOf" srcId="{3E5DA99A-A18B-42FA-9230-80CD6872F41B}" destId="{49778546-1D4C-4D9E-B6E8-9699018A5E9E}" srcOrd="3" destOrd="0" presId="urn:microsoft.com/office/officeart/2005/8/layout/orgChart1"/>
-    <dgm:cxn modelId="{B18B9B31-7762-44AE-81B6-A14EDA00922B}" type="presParOf" srcId="{49778546-1D4C-4D9E-B6E8-9699018A5E9E}" destId="{C374E31F-527E-46F6-A1B6-A6AB3E05BFCE}" srcOrd="0" destOrd="0" presId="urn:microsoft.com/office/officeart/2005/8/layout/orgChart1"/>
-    <dgm:cxn modelId="{F813CFC7-1125-432A-9BC4-FD8D38EA99C4}" type="presParOf" srcId="{C374E31F-527E-46F6-A1B6-A6AB3E05BFCE}" destId="{36BEBB03-E3C0-4BE3-9427-8C0163F64965}" srcOrd="0" destOrd="0" presId="urn:microsoft.com/office/officeart/2005/8/layout/orgChart1"/>
-    <dgm:cxn modelId="{437A23E4-8601-483A-BE9D-6F1463D1D601}" type="presParOf" srcId="{C374E31F-527E-46F6-A1B6-A6AB3E05BFCE}" destId="{721C497B-A9B2-4106-9A1F-5BFA58871DE6}" srcOrd="1" destOrd="0" presId="urn:microsoft.com/office/officeart/2005/8/layout/orgChart1"/>
-    <dgm:cxn modelId="{65BA8554-E1F6-4DC1-9F91-E3F777ED95AB}" type="presParOf" srcId="{49778546-1D4C-4D9E-B6E8-9699018A5E9E}" destId="{3A3935B0-7123-49B3-AD38-5D9D3FE22D65}" srcOrd="1" destOrd="0" presId="urn:microsoft.com/office/officeart/2005/8/layout/orgChart1"/>
-    <dgm:cxn modelId="{9390672C-4F57-4951-A692-B115FE2947F2}" type="presParOf" srcId="{49778546-1D4C-4D9E-B6E8-9699018A5E9E}" destId="{1DAD84BA-EA9D-4E72-B782-65D5FC8C8822}" srcOrd="2" destOrd="0" presId="urn:microsoft.com/office/officeart/2005/8/layout/orgChart1"/>
-    <dgm:cxn modelId="{5A18ED9A-37EF-4C3E-953C-CEA19553D18B}" type="presParOf" srcId="{3E5DA99A-A18B-42FA-9230-80CD6872F41B}" destId="{EA9EF795-3E5E-41FE-8861-88E68ED22A42}" srcOrd="4" destOrd="0" presId="urn:microsoft.com/office/officeart/2005/8/layout/orgChart1"/>
-    <dgm:cxn modelId="{2ECCBB6D-FC31-487B-AC99-9144155866E7}" type="presParOf" srcId="{3E5DA99A-A18B-42FA-9230-80CD6872F41B}" destId="{4021B143-95E6-4C3A-A6F3-5ACE7A20F92F}" srcOrd="5" destOrd="0" presId="urn:microsoft.com/office/officeart/2005/8/layout/orgChart1"/>
-    <dgm:cxn modelId="{B87E46EF-F581-4EEC-BF0B-199CC296E5E8}" type="presParOf" srcId="{4021B143-95E6-4C3A-A6F3-5ACE7A20F92F}" destId="{FFB52EC8-33EF-430E-924F-D20BAF761FBE}" srcOrd="0" destOrd="0" presId="urn:microsoft.com/office/officeart/2005/8/layout/orgChart1"/>
-    <dgm:cxn modelId="{BB96B1BE-927F-40E8-8E74-448C53560C22}" type="presParOf" srcId="{FFB52EC8-33EF-430E-924F-D20BAF761FBE}" destId="{0C59CB1A-055D-400D-9D18-C2C98E4BF7BF}" srcOrd="0" destOrd="0" presId="urn:microsoft.com/office/officeart/2005/8/layout/orgChart1"/>
-    <dgm:cxn modelId="{E17E2A68-F377-4FAE-AB11-5152BBB76D53}" type="presParOf" srcId="{FFB52EC8-33EF-430E-924F-D20BAF761FBE}" destId="{32250E4C-C44B-4CF4-9155-FF11BE0CA9E1}" srcOrd="1" destOrd="0" presId="urn:microsoft.com/office/officeart/2005/8/layout/orgChart1"/>
-    <dgm:cxn modelId="{17B91C38-77B4-434F-8F9F-681EC75042A1}" type="presParOf" srcId="{4021B143-95E6-4C3A-A6F3-5ACE7A20F92F}" destId="{B4F87379-F609-40CC-9645-9FA33096C803}" srcOrd="1" destOrd="0" presId="urn:microsoft.com/office/officeart/2005/8/layout/orgChart1"/>
-    <dgm:cxn modelId="{618482BE-1C8E-4D85-8871-CA0B5B93C279}" type="presParOf" srcId="{4021B143-95E6-4C3A-A6F3-5ACE7A20F92F}" destId="{08AF3342-E54C-46F7-8E94-4221DC453BD9}" srcOrd="2" destOrd="0" presId="urn:microsoft.com/office/officeart/2005/8/layout/orgChart1"/>
-    <dgm:cxn modelId="{A436914C-F520-4FD5-88EF-E5B254A06011}" type="presParOf" srcId="{3E5DA99A-A18B-42FA-9230-80CD6872F41B}" destId="{11916194-34F5-4227-BE26-7399C3CD78E2}" srcOrd="6" destOrd="0" presId="urn:microsoft.com/office/officeart/2005/8/layout/orgChart1"/>
-    <dgm:cxn modelId="{7DEB401A-9DD8-47B8-99E9-3876611B6ACB}" type="presParOf" srcId="{3E5DA99A-A18B-42FA-9230-80CD6872F41B}" destId="{26FD72BF-2197-427A-8DB1-4E3F167B1C99}" srcOrd="7" destOrd="0" presId="urn:microsoft.com/office/officeart/2005/8/layout/orgChart1"/>
-    <dgm:cxn modelId="{A19B82EC-7D01-4EFE-8E01-11A7FA314488}" type="presParOf" srcId="{26FD72BF-2197-427A-8DB1-4E3F167B1C99}" destId="{FF7B2984-B837-4EC2-92E4-12D7694A61C7}" srcOrd="0" destOrd="0" presId="urn:microsoft.com/office/officeart/2005/8/layout/orgChart1"/>
-    <dgm:cxn modelId="{0FE41E6C-EB23-4B9C-883E-69FCC37B1253}" type="presParOf" srcId="{FF7B2984-B837-4EC2-92E4-12D7694A61C7}" destId="{664E6B19-B3CA-48A4-9AFD-765411D7CDA3}" srcOrd="0" destOrd="0" presId="urn:microsoft.com/office/officeart/2005/8/layout/orgChart1"/>
-    <dgm:cxn modelId="{C5B0E1E1-0DE6-4B91-A322-689D6F3323B3}" type="presParOf" srcId="{FF7B2984-B837-4EC2-92E4-12D7694A61C7}" destId="{A3D37F86-7643-43FF-BACC-2B2E08B66944}" srcOrd="1" destOrd="0" presId="urn:microsoft.com/office/officeart/2005/8/layout/orgChart1"/>
-    <dgm:cxn modelId="{23275911-AF6A-4467-AF29-C85F2E86F1B3}" type="presParOf" srcId="{26FD72BF-2197-427A-8DB1-4E3F167B1C99}" destId="{FB32D695-C98A-4F18-A3A0-6881B716553B}" srcOrd="1" destOrd="0" presId="urn:microsoft.com/office/officeart/2005/8/layout/orgChart1"/>
-    <dgm:cxn modelId="{7AAB2219-867A-4C68-8A5C-0C06C10247DC}" type="presParOf" srcId="{26FD72BF-2197-427A-8DB1-4E3F167B1C99}" destId="{610A1231-6650-48D8-B989-F9A933F495AF}" srcOrd="2" destOrd="0" presId="urn:microsoft.com/office/officeart/2005/8/layout/orgChart1"/>
-    <dgm:cxn modelId="{353E95B1-8CE8-4F26-8BC4-0E79085BA749}" type="presParOf" srcId="{3E5DA99A-A18B-42FA-9230-80CD6872F41B}" destId="{A130783A-0530-449C-B6BC-61402B71AB07}" srcOrd="8" destOrd="0" presId="urn:microsoft.com/office/officeart/2005/8/layout/orgChart1"/>
-    <dgm:cxn modelId="{4AD98CF7-4F6B-41F1-B719-4280EAD9BC06}" type="presParOf" srcId="{3E5DA99A-A18B-42FA-9230-80CD6872F41B}" destId="{9A5227C1-EA49-4804-8AD7-92609665FA74}" srcOrd="9" destOrd="0" presId="urn:microsoft.com/office/officeart/2005/8/layout/orgChart1"/>
-    <dgm:cxn modelId="{19A5D7A4-6D7F-46A9-B8DC-C117626E7489}" type="presParOf" srcId="{9A5227C1-EA49-4804-8AD7-92609665FA74}" destId="{115404E7-FAF1-40ED-BDB5-2B6A000ABB22}" srcOrd="0" destOrd="0" presId="urn:microsoft.com/office/officeart/2005/8/layout/orgChart1"/>
-    <dgm:cxn modelId="{FD9B4A7C-6774-40DD-838E-7B87761FBBCE}" type="presParOf" srcId="{115404E7-FAF1-40ED-BDB5-2B6A000ABB22}" destId="{9165B282-71CB-42B0-A05D-09AD43B6C8CC}" srcOrd="0" destOrd="0" presId="urn:microsoft.com/office/officeart/2005/8/layout/orgChart1"/>
-    <dgm:cxn modelId="{9C40EC60-1021-428B-AD47-8026AA68F2F5}" type="presParOf" srcId="{115404E7-FAF1-40ED-BDB5-2B6A000ABB22}" destId="{1A88E3C3-CCFF-404B-B258-3F3C0EAFB158}" srcOrd="1" destOrd="0" presId="urn:microsoft.com/office/officeart/2005/8/layout/orgChart1"/>
-    <dgm:cxn modelId="{6DE2F1A4-B79F-41F0-8894-B4EDA2F10E34}" type="presParOf" srcId="{9A5227C1-EA49-4804-8AD7-92609665FA74}" destId="{190C250F-77C8-472B-A834-867F26D333E3}" srcOrd="1" destOrd="0" presId="urn:microsoft.com/office/officeart/2005/8/layout/orgChart1"/>
-    <dgm:cxn modelId="{26FD8358-5EAF-478D-B955-A11D6C5CB94B}" type="presParOf" srcId="{9A5227C1-EA49-4804-8AD7-92609665FA74}" destId="{F2F4DA9C-3A24-4CF3-AE34-15C2D8955031}" srcOrd="2" destOrd="0" presId="urn:microsoft.com/office/officeart/2005/8/layout/orgChart1"/>
-    <dgm:cxn modelId="{5968B041-1EA5-417A-9B4C-45D3AC72203A}" type="presParOf" srcId="{3E5DA99A-A18B-42FA-9230-80CD6872F41B}" destId="{31F24C4F-2338-4C4A-AEA1-30536AF1B48F}" srcOrd="10" destOrd="0" presId="urn:microsoft.com/office/officeart/2005/8/layout/orgChart1"/>
-    <dgm:cxn modelId="{F95EF057-EE03-48FF-89E7-03C164850271}" type="presParOf" srcId="{3E5DA99A-A18B-42FA-9230-80CD6872F41B}" destId="{B2FA7BFB-864C-420C-9BDA-F3B256D0A644}" srcOrd="11" destOrd="0" presId="urn:microsoft.com/office/officeart/2005/8/layout/orgChart1"/>
-    <dgm:cxn modelId="{42EE18AD-73AB-48C9-B30E-621A65F3A126}" type="presParOf" srcId="{B2FA7BFB-864C-420C-9BDA-F3B256D0A644}" destId="{4E07A56E-0D4E-4FAF-9400-694620D38A28}" srcOrd="0" destOrd="0" presId="urn:microsoft.com/office/officeart/2005/8/layout/orgChart1"/>
-    <dgm:cxn modelId="{148B0127-9D20-4DAE-B122-0FB07CE5A9F6}" type="presParOf" srcId="{4E07A56E-0D4E-4FAF-9400-694620D38A28}" destId="{5C8BCC81-5971-4FF0-94AA-6CA1CE9ABD86}" srcOrd="0" destOrd="0" presId="urn:microsoft.com/office/officeart/2005/8/layout/orgChart1"/>
-    <dgm:cxn modelId="{48426D56-9EFB-4BFD-B053-263A84A48B05}" type="presParOf" srcId="{4E07A56E-0D4E-4FAF-9400-694620D38A28}" destId="{FCD3FD06-3AEE-443D-B18E-AEEF545731D3}" srcOrd="1" destOrd="0" presId="urn:microsoft.com/office/officeart/2005/8/layout/orgChart1"/>
-    <dgm:cxn modelId="{3B16C2E6-7E7D-428F-88F7-6B0CB843B06B}" type="presParOf" srcId="{B2FA7BFB-864C-420C-9BDA-F3B256D0A644}" destId="{365C2B3C-081E-4B43-9886-F1BAC4736266}" srcOrd="1" destOrd="0" presId="urn:microsoft.com/office/officeart/2005/8/layout/orgChart1"/>
-    <dgm:cxn modelId="{9766AAE0-46CC-4001-826A-89F38292EEF6}" type="presParOf" srcId="{B2FA7BFB-864C-420C-9BDA-F3B256D0A644}" destId="{67F4A296-5121-4098-A268-8AC7ACCE1BD8}" srcOrd="2" destOrd="0" presId="urn:microsoft.com/office/officeart/2005/8/layout/orgChart1"/>
-    <dgm:cxn modelId="{E3181A36-6E25-4CF6-85D0-4A388CA2F793}" type="presParOf" srcId="{C693F87B-8C85-4C34-B083-1154AF0816DD}" destId="{1D578D60-0DBE-4BA5-B1B0-E2CF67BC5A0F}" srcOrd="2" destOrd="0" presId="urn:microsoft.com/office/officeart/2005/8/layout/orgChart1"/>
-    <dgm:cxn modelId="{698FCEAC-90BE-4D19-A414-BC246ABF5C2F}" type="presParOf" srcId="{331EFCA4-2BC8-49B3-9576-F87DE3289E69}" destId="{93F0BD71-D85A-4D80-985F-44488A032339}" srcOrd="10" destOrd="0" presId="urn:microsoft.com/office/officeart/2005/8/layout/orgChart1"/>
-    <dgm:cxn modelId="{32CE853B-84A7-4D3E-B2DC-A55528CC20CD}" type="presParOf" srcId="{331EFCA4-2BC8-49B3-9576-F87DE3289E69}" destId="{863CD997-272C-48B9-8D50-644FAA460EE3}" srcOrd="11" destOrd="0" presId="urn:microsoft.com/office/officeart/2005/8/layout/orgChart1"/>
-    <dgm:cxn modelId="{90B23CAA-63C2-421F-A574-74FC6E4062B1}" type="presParOf" srcId="{863CD997-272C-48B9-8D50-644FAA460EE3}" destId="{97159ADF-2A0F-4C23-A297-4CDA1AC053FA}" srcOrd="0" destOrd="0" presId="urn:microsoft.com/office/officeart/2005/8/layout/orgChart1"/>
-    <dgm:cxn modelId="{67F644DA-08F8-4A59-B938-BAE8A7C10FC1}" type="presParOf" srcId="{97159ADF-2A0F-4C23-A297-4CDA1AC053FA}" destId="{52972397-F742-4D63-8BD3-64E25F1F2602}" srcOrd="0" destOrd="0" presId="urn:microsoft.com/office/officeart/2005/8/layout/orgChart1"/>
-    <dgm:cxn modelId="{20E88950-BC23-4F61-A69A-88FE0964C44F}" type="presParOf" srcId="{97159ADF-2A0F-4C23-A297-4CDA1AC053FA}" destId="{C2597920-2E8C-4CE4-A40C-4A98EDF3B34A}" srcOrd="1" destOrd="0" presId="urn:microsoft.com/office/officeart/2005/8/layout/orgChart1"/>
-    <dgm:cxn modelId="{42254AA6-B630-4B3A-BE1E-B39EBDE6591C}" type="presParOf" srcId="{863CD997-272C-48B9-8D50-644FAA460EE3}" destId="{487A72F8-0B5A-418F-A8D5-2BC1768AC1F7}" srcOrd="1" destOrd="0" presId="urn:microsoft.com/office/officeart/2005/8/layout/orgChart1"/>
-    <dgm:cxn modelId="{CB73E694-0DCB-4661-94A7-56C8FDCE7198}" type="presParOf" srcId="{863CD997-272C-48B9-8D50-644FAA460EE3}" destId="{A7830848-A9FB-4FEE-BEF2-7B1B24B7B366}" srcOrd="2" destOrd="0" presId="urn:microsoft.com/office/officeart/2005/8/layout/orgChart1"/>
-    <dgm:cxn modelId="{EE4A46C1-2BCC-4EC3-A834-D216895FA7C9}" type="presParOf" srcId="{FA137E9A-FBF9-4E31-A714-800ACE013FDF}" destId="{70E2471D-CABB-46F9-B001-7968CDE31C56}" srcOrd="2" destOrd="0" presId="urn:microsoft.com/office/officeart/2005/8/layout/orgChart1"/>
+    <dgm:cxn modelId="{B5200A3E-26A2-447E-9825-471C79F7FA19}" type="presOf" srcId="{06A78736-4ABA-415A-854F-E578E6B33A50}" destId="{65EBE1A8-9688-49AA-B136-2A8991C4DBA8}" srcOrd="0" destOrd="0" presId="urn:microsoft.com/office/officeart/2005/8/layout/orgChart1"/>
+    <dgm:cxn modelId="{F3C325FF-DF6B-467E-B016-CB3458E1DFD1}" type="presOf" srcId="{66D79A2E-8900-47D8-86B5-799E2F81996A}" destId="{11916194-34F5-4227-BE26-7399C3CD78E2}" srcOrd="0" destOrd="0" presId="urn:microsoft.com/office/officeart/2005/8/layout/orgChart1"/>
+    <dgm:cxn modelId="{5DF55460-E8FA-40EC-B94B-EC04814BE978}" type="presOf" srcId="{73C68D60-9308-4407-AC24-7411BA1DFD24}" destId="{3384240F-275B-4C81-A27F-7CE1F74A85CE}" srcOrd="1" destOrd="0" presId="urn:microsoft.com/office/officeart/2005/8/layout/orgChart1"/>
+    <dgm:cxn modelId="{2BF74A75-2805-452A-B368-3A8FBE5B2178}" type="presOf" srcId="{92FF9D15-69ED-4E8F-AB04-6A387788960C}" destId="{36F52EA6-4A8E-4909-BCF0-085D54CE07EF}" srcOrd="1" destOrd="0" presId="urn:microsoft.com/office/officeart/2005/8/layout/orgChart1"/>
+    <dgm:cxn modelId="{46DEDDAA-4FC9-4023-AD19-E5071B1698EC}" type="presParOf" srcId="{79BF7C13-E2CA-4A58-A793-3133086CD2EC}" destId="{FA137E9A-FBF9-4E31-A714-800ACE013FDF}" srcOrd="0" destOrd="0" presId="urn:microsoft.com/office/officeart/2005/8/layout/orgChart1"/>
+    <dgm:cxn modelId="{336AC9BE-032E-4DE5-AB83-16C381A4932D}" type="presParOf" srcId="{FA137E9A-FBF9-4E31-A714-800ACE013FDF}" destId="{DCD16211-5ECC-48B4-9399-CF1EDD76EFE6}" srcOrd="0" destOrd="0" presId="urn:microsoft.com/office/officeart/2005/8/layout/orgChart1"/>
+    <dgm:cxn modelId="{342AF82B-43D7-4553-8437-56D5F2242B4A}" type="presParOf" srcId="{DCD16211-5ECC-48B4-9399-CF1EDD76EFE6}" destId="{E439BD0F-7BC7-4C20-BC70-26740842FD1F}" srcOrd="0" destOrd="0" presId="urn:microsoft.com/office/officeart/2005/8/layout/orgChart1"/>
+    <dgm:cxn modelId="{701740A9-9685-4C9E-A6F1-4B0D3AEB1B99}" type="presParOf" srcId="{DCD16211-5ECC-48B4-9399-CF1EDD76EFE6}" destId="{6F44B8E4-A5B2-47A6-83B1-3C59B6B2E7CF}" srcOrd="1" destOrd="0" presId="urn:microsoft.com/office/officeart/2005/8/layout/orgChart1"/>
+    <dgm:cxn modelId="{405AD25C-A53C-47B2-AEE2-4A2DDFCF0F03}" type="presParOf" srcId="{FA137E9A-FBF9-4E31-A714-800ACE013FDF}" destId="{331EFCA4-2BC8-49B3-9576-F87DE3289E69}" srcOrd="1" destOrd="0" presId="urn:microsoft.com/office/officeart/2005/8/layout/orgChart1"/>
+    <dgm:cxn modelId="{40914CCE-5054-4C23-8BD0-96DD9DA2A5F0}" type="presParOf" srcId="{331EFCA4-2BC8-49B3-9576-F87DE3289E69}" destId="{B630D2F8-A450-4994-9023-F414AC3D4E03}" srcOrd="0" destOrd="0" presId="urn:microsoft.com/office/officeart/2005/8/layout/orgChart1"/>
+    <dgm:cxn modelId="{3D5884B0-7535-462D-9FD4-66FB9DBB9993}" type="presParOf" srcId="{331EFCA4-2BC8-49B3-9576-F87DE3289E69}" destId="{8EBE1841-1612-4854-AE7F-A0D71EEFDDD0}" srcOrd="1" destOrd="0" presId="urn:microsoft.com/office/officeart/2005/8/layout/orgChart1"/>
+    <dgm:cxn modelId="{A4C472F8-F9EE-4E6E-8D1A-E1C040F8FA81}" type="presParOf" srcId="{8EBE1841-1612-4854-AE7F-A0D71EEFDDD0}" destId="{AA695587-D170-48AE-B51C-5DC6FE0D41CA}" srcOrd="0" destOrd="0" presId="urn:microsoft.com/office/officeart/2005/8/layout/orgChart1"/>
+    <dgm:cxn modelId="{0165EB03-3132-4685-A858-12C1DAD1BFB6}" type="presParOf" srcId="{AA695587-D170-48AE-B51C-5DC6FE0D41CA}" destId="{B429DB41-6BBF-46C5-8A39-8804F3383EE4}" srcOrd="0" destOrd="0" presId="urn:microsoft.com/office/officeart/2005/8/layout/orgChart1"/>
+    <dgm:cxn modelId="{05367FC0-BB4D-419D-9593-3E0F2D850F1C}" type="presParOf" srcId="{AA695587-D170-48AE-B51C-5DC6FE0D41CA}" destId="{CC20C353-017E-4C21-8296-11EF4ED5356D}" srcOrd="1" destOrd="0" presId="urn:microsoft.com/office/officeart/2005/8/layout/orgChart1"/>
+    <dgm:cxn modelId="{490573CD-69EE-4D29-9D62-EC5F6A1988AB}" type="presParOf" srcId="{8EBE1841-1612-4854-AE7F-A0D71EEFDDD0}" destId="{DE20BFD5-6CFA-4EBA-864C-EFB9017BDABE}" srcOrd="1" destOrd="0" presId="urn:microsoft.com/office/officeart/2005/8/layout/orgChart1"/>
+    <dgm:cxn modelId="{9C935EDE-1A37-4BF2-935D-73ABF829354A}" type="presParOf" srcId="{DE20BFD5-6CFA-4EBA-864C-EFB9017BDABE}" destId="{C02A1FA0-9A8C-44F1-840C-A84F5B21799F}" srcOrd="0" destOrd="0" presId="urn:microsoft.com/office/officeart/2005/8/layout/orgChart1"/>
+    <dgm:cxn modelId="{89E29D9F-6E09-42C9-93CC-B29EA191C01D}" type="presParOf" srcId="{DE20BFD5-6CFA-4EBA-864C-EFB9017BDABE}" destId="{3B7490A0-4341-4C45-873E-FA5627ACA932}" srcOrd="1" destOrd="0" presId="urn:microsoft.com/office/officeart/2005/8/layout/orgChart1"/>
+    <dgm:cxn modelId="{B73BC3C8-F17C-40BC-A3F0-23CE4844B782}" type="presParOf" srcId="{3B7490A0-4341-4C45-873E-FA5627ACA932}" destId="{1140B7C9-1C6A-44A2-B162-253146BEABB5}" srcOrd="0" destOrd="0" presId="urn:microsoft.com/office/officeart/2005/8/layout/orgChart1"/>
+    <dgm:cxn modelId="{C0FD7FDD-8B76-42C1-BA73-A6112B041FC2}" type="presParOf" srcId="{1140B7C9-1C6A-44A2-B162-253146BEABB5}" destId="{F7EA1D6D-12A6-4CDB-BEBF-C30B1FD92782}" srcOrd="0" destOrd="0" presId="urn:microsoft.com/office/officeart/2005/8/layout/orgChart1"/>
+    <dgm:cxn modelId="{2516D53B-041F-4B36-A89A-F383C4F40A1A}" type="presParOf" srcId="{1140B7C9-1C6A-44A2-B162-253146BEABB5}" destId="{082BF8BC-D5FD-4B99-BD40-6B5CBFD9B958}" srcOrd="1" destOrd="0" presId="urn:microsoft.com/office/officeart/2005/8/layout/orgChart1"/>
+    <dgm:cxn modelId="{D23AEA7F-BE2F-4C38-BA75-008BF6E717C9}" type="presParOf" srcId="{3B7490A0-4341-4C45-873E-FA5627ACA932}" destId="{FBAA92C1-0F16-42B7-8D14-81CC392206CF}" srcOrd="1" destOrd="0" presId="urn:microsoft.com/office/officeart/2005/8/layout/orgChart1"/>
+    <dgm:cxn modelId="{CFD5D061-3403-48E6-88CF-95272B38A7A6}" type="presParOf" srcId="{3B7490A0-4341-4C45-873E-FA5627ACA932}" destId="{43B8DACD-7951-4F7A-9D8C-5B74B1BCE69B}" srcOrd="2" destOrd="0" presId="urn:microsoft.com/office/officeart/2005/8/layout/orgChart1"/>
+    <dgm:cxn modelId="{3756508C-7A54-4F99-9613-C723014F3599}" type="presParOf" srcId="{DE20BFD5-6CFA-4EBA-864C-EFB9017BDABE}" destId="{22F9DC36-48A0-48F9-86A9-EB2AF6CB43B9}" srcOrd="2" destOrd="0" presId="urn:microsoft.com/office/officeart/2005/8/layout/orgChart1"/>
+    <dgm:cxn modelId="{9C3D08E1-82FA-4CB1-ADBB-09F8FABC5B17}" type="presParOf" srcId="{DE20BFD5-6CFA-4EBA-864C-EFB9017BDABE}" destId="{C46D0CB5-EB32-4395-9021-E187963A2608}" srcOrd="3" destOrd="0" presId="urn:microsoft.com/office/officeart/2005/8/layout/orgChart1"/>
+    <dgm:cxn modelId="{98DB7841-4235-4B8E-B4C8-1B3ABE5C7C40}" type="presParOf" srcId="{C46D0CB5-EB32-4395-9021-E187963A2608}" destId="{900BF8A8-1440-49B1-A444-35648E436538}" srcOrd="0" destOrd="0" presId="urn:microsoft.com/office/officeart/2005/8/layout/orgChart1"/>
+    <dgm:cxn modelId="{45CDB932-6032-4494-B86A-C0201D06C9A7}" type="presParOf" srcId="{900BF8A8-1440-49B1-A444-35648E436538}" destId="{61736AA1-A31A-45D1-ABDC-D463CC8421D0}" srcOrd="0" destOrd="0" presId="urn:microsoft.com/office/officeart/2005/8/layout/orgChart1"/>
+    <dgm:cxn modelId="{925FCF38-C0B1-42A0-8012-B89B2F5E2F72}" type="presParOf" srcId="{900BF8A8-1440-49B1-A444-35648E436538}" destId="{8126D006-4AB2-4691-BA6E-F9AA1384D7A3}" srcOrd="1" destOrd="0" presId="urn:microsoft.com/office/officeart/2005/8/layout/orgChart1"/>
+    <dgm:cxn modelId="{DBD3A1D6-0B64-4ECB-B05A-8CB93DE291A2}" type="presParOf" srcId="{C46D0CB5-EB32-4395-9021-E187963A2608}" destId="{1B84C7BD-0DA9-4A77-AD05-1A446888405C}" srcOrd="1" destOrd="0" presId="urn:microsoft.com/office/officeart/2005/8/layout/orgChart1"/>
+    <dgm:cxn modelId="{1614EEEF-18F0-4B39-8208-784CE775EECD}" type="presParOf" srcId="{C46D0CB5-EB32-4395-9021-E187963A2608}" destId="{D6AED05B-FC9F-492B-ABA6-7D7C10A69A30}" srcOrd="2" destOrd="0" presId="urn:microsoft.com/office/officeart/2005/8/layout/orgChart1"/>
+    <dgm:cxn modelId="{484BD819-D0B3-4F14-899B-2F3B428EFA81}" type="presParOf" srcId="{DE20BFD5-6CFA-4EBA-864C-EFB9017BDABE}" destId="{7AA4CEB3-E1C4-43AC-8CEB-22B870494EFC}" srcOrd="4" destOrd="0" presId="urn:microsoft.com/office/officeart/2005/8/layout/orgChart1"/>
+    <dgm:cxn modelId="{2EFED50A-D716-4406-B447-0DE405BD4119}" type="presParOf" srcId="{DE20BFD5-6CFA-4EBA-864C-EFB9017BDABE}" destId="{5D61005C-9B8A-4F6C-BE20-F2DA1909EF27}" srcOrd="5" destOrd="0" presId="urn:microsoft.com/office/officeart/2005/8/layout/orgChart1"/>
+    <dgm:cxn modelId="{09690AE0-55C6-41D0-9935-326CFCA722F6}" type="presParOf" srcId="{5D61005C-9B8A-4F6C-BE20-F2DA1909EF27}" destId="{DF57089C-CC88-4145-9F6F-62323D52E9F3}" srcOrd="0" destOrd="0" presId="urn:microsoft.com/office/officeart/2005/8/layout/orgChart1"/>
+    <dgm:cxn modelId="{8AD24329-7943-46D8-91D0-905AAA1E86E3}" type="presParOf" srcId="{DF57089C-CC88-4145-9F6F-62323D52E9F3}" destId="{7415F2EE-41FC-40A6-84AA-2CE5BBDDB49F}" srcOrd="0" destOrd="0" presId="urn:microsoft.com/office/officeart/2005/8/layout/orgChart1"/>
+    <dgm:cxn modelId="{6F4902D8-06CA-4983-A57D-2861DE15CD44}" type="presParOf" srcId="{DF57089C-CC88-4145-9F6F-62323D52E9F3}" destId="{66EFC837-765E-4572-8377-EE214B941FE0}" srcOrd="1" destOrd="0" presId="urn:microsoft.com/office/officeart/2005/8/layout/orgChart1"/>
+    <dgm:cxn modelId="{D2E5DD24-5C2B-41C1-ADDB-B04F7EB024FE}" type="presParOf" srcId="{5D61005C-9B8A-4F6C-BE20-F2DA1909EF27}" destId="{1E5FF13E-54EB-45FE-9F86-6B9C886A8BDC}" srcOrd="1" destOrd="0" presId="urn:microsoft.com/office/officeart/2005/8/layout/orgChart1"/>
+    <dgm:cxn modelId="{35E073C2-28D8-4FA3-A289-9177D61FB67C}" type="presParOf" srcId="{5D61005C-9B8A-4F6C-BE20-F2DA1909EF27}" destId="{F5F5AE7D-FBB9-4A16-A6AB-E5E64DEF8123}" srcOrd="2" destOrd="0" presId="urn:microsoft.com/office/officeart/2005/8/layout/orgChart1"/>
+    <dgm:cxn modelId="{4AD14796-067E-4BE6-BA8C-C7D3AB4AD73B}" type="presParOf" srcId="{DE20BFD5-6CFA-4EBA-864C-EFB9017BDABE}" destId="{4F470CD3-FC5E-4612-B6B4-31864D28DFE5}" srcOrd="6" destOrd="0" presId="urn:microsoft.com/office/officeart/2005/8/layout/orgChart1"/>
+    <dgm:cxn modelId="{93927127-AE15-401E-9A4F-E8C89C610992}" type="presParOf" srcId="{DE20BFD5-6CFA-4EBA-864C-EFB9017BDABE}" destId="{955FF038-B5F6-4E19-87FD-E5CB85EB6648}" srcOrd="7" destOrd="0" presId="urn:microsoft.com/office/officeart/2005/8/layout/orgChart1"/>
+    <dgm:cxn modelId="{CBC4604A-7E60-4ADA-9634-9824A93B5111}" type="presParOf" srcId="{955FF038-B5F6-4E19-87FD-E5CB85EB6648}" destId="{232CDAF1-8908-4DB1-AF91-7E7B6FC0827C}" srcOrd="0" destOrd="0" presId="urn:microsoft.com/office/officeart/2005/8/layout/orgChart1"/>
+    <dgm:cxn modelId="{9C7EFFA3-55A0-4E73-AAEE-CA21186D8205}" type="presParOf" srcId="{232CDAF1-8908-4DB1-AF91-7E7B6FC0827C}" destId="{B8A21BA6-2C75-431D-B598-D9508A60B02B}" srcOrd="0" destOrd="0" presId="urn:microsoft.com/office/officeart/2005/8/layout/orgChart1"/>
+    <dgm:cxn modelId="{DB2175E8-F9BA-4571-8027-66F09C737967}" type="presParOf" srcId="{232CDAF1-8908-4DB1-AF91-7E7B6FC0827C}" destId="{088806F3-DCEA-4255-892F-95BE00C11387}" srcOrd="1" destOrd="0" presId="urn:microsoft.com/office/officeart/2005/8/layout/orgChart1"/>
+    <dgm:cxn modelId="{E0BD9943-71AA-4A42-9998-89B84681B5EC}" type="presParOf" srcId="{955FF038-B5F6-4E19-87FD-E5CB85EB6648}" destId="{7ACCB80F-8288-4671-B8C3-63328A83B854}" srcOrd="1" destOrd="0" presId="urn:microsoft.com/office/officeart/2005/8/layout/orgChart1"/>
+    <dgm:cxn modelId="{48F00AD2-BE41-4E3D-AE09-5BC76C61F756}" type="presParOf" srcId="{955FF038-B5F6-4E19-87FD-E5CB85EB6648}" destId="{4A8A02D8-D560-4988-B293-D047BE90E5B8}" srcOrd="2" destOrd="0" presId="urn:microsoft.com/office/officeart/2005/8/layout/orgChart1"/>
+    <dgm:cxn modelId="{41A2D347-21FF-4B5F-A89D-AD7F7155BFA1}" type="presParOf" srcId="{DE20BFD5-6CFA-4EBA-864C-EFB9017BDABE}" destId="{A8AFB9E9-4935-479F-8039-7D55DA0F804C}" srcOrd="8" destOrd="0" presId="urn:microsoft.com/office/officeart/2005/8/layout/orgChart1"/>
+    <dgm:cxn modelId="{CA7712DC-8564-4E15-9FF3-E739116FCEED}" type="presParOf" srcId="{DE20BFD5-6CFA-4EBA-864C-EFB9017BDABE}" destId="{611FFF2F-F6FF-4D73-855A-9EC451D6B162}" srcOrd="9" destOrd="0" presId="urn:microsoft.com/office/officeart/2005/8/layout/orgChart1"/>
+    <dgm:cxn modelId="{8813B153-14C1-469E-9E06-DA7DCE7C151C}" type="presParOf" srcId="{611FFF2F-F6FF-4D73-855A-9EC451D6B162}" destId="{41CFE3D0-39CA-4A7D-8A48-756B40B4C3D7}" srcOrd="0" destOrd="0" presId="urn:microsoft.com/office/officeart/2005/8/layout/orgChart1"/>
+    <dgm:cxn modelId="{005C350B-B689-4574-8CB0-22B07F94D60A}" type="presParOf" srcId="{41CFE3D0-39CA-4A7D-8A48-756B40B4C3D7}" destId="{D58C5A2D-2A9A-49ED-AE15-520236B65DE3}" srcOrd="0" destOrd="0" presId="urn:microsoft.com/office/officeart/2005/8/layout/orgChart1"/>
+    <dgm:cxn modelId="{CE5B5712-FEF0-42BB-8894-0F1A1F45A1F0}" type="presParOf" srcId="{41CFE3D0-39CA-4A7D-8A48-756B40B4C3D7}" destId="{A6A807D8-D71F-4169-94F1-7BF83F1879AE}" srcOrd="1" destOrd="0" presId="urn:microsoft.com/office/officeart/2005/8/layout/orgChart1"/>
+    <dgm:cxn modelId="{2817D8C1-4BFF-4DCF-A56E-E106C3B7F547}" type="presParOf" srcId="{611FFF2F-F6FF-4D73-855A-9EC451D6B162}" destId="{1F44348F-5C01-4B62-8451-3CFCCEF8195C}" srcOrd="1" destOrd="0" presId="urn:microsoft.com/office/officeart/2005/8/layout/orgChart1"/>
+    <dgm:cxn modelId="{8353ED0E-0936-463B-8A70-0607949601AF}" type="presParOf" srcId="{611FFF2F-F6FF-4D73-855A-9EC451D6B162}" destId="{11B1240D-8FC2-4BC8-9A9B-C5FD6F299745}" srcOrd="2" destOrd="0" presId="urn:microsoft.com/office/officeart/2005/8/layout/orgChart1"/>
+    <dgm:cxn modelId="{E4AAA341-1B4E-45A5-B6A7-4E055ED12E19}" type="presParOf" srcId="{DE20BFD5-6CFA-4EBA-864C-EFB9017BDABE}" destId="{6352EB2D-AF4C-487F-AFDF-B08BFF24A90F}" srcOrd="10" destOrd="0" presId="urn:microsoft.com/office/officeart/2005/8/layout/orgChart1"/>
+    <dgm:cxn modelId="{A13462A4-E54B-4CD6-AA2F-4B6401F6DB10}" type="presParOf" srcId="{DE20BFD5-6CFA-4EBA-864C-EFB9017BDABE}" destId="{51178760-896F-4709-A2A3-6B17D4406EA0}" srcOrd="11" destOrd="0" presId="urn:microsoft.com/office/officeart/2005/8/layout/orgChart1"/>
+    <dgm:cxn modelId="{6FA73842-C011-406E-B7C1-FBF95DB63CBE}" type="presParOf" srcId="{51178760-896F-4709-A2A3-6B17D4406EA0}" destId="{19D1ECD0-0369-4F06-B7F2-2F4C88F278B5}" srcOrd="0" destOrd="0" presId="urn:microsoft.com/office/officeart/2005/8/layout/orgChart1"/>
+    <dgm:cxn modelId="{BFFE1545-292A-4D99-9B2C-93839E66DEDC}" type="presParOf" srcId="{19D1ECD0-0369-4F06-B7F2-2F4C88F278B5}" destId="{14BB2BC2-CD98-40D0-BB63-D2A5437B0E6D}" srcOrd="0" destOrd="0" presId="urn:microsoft.com/office/officeart/2005/8/layout/orgChart1"/>
+    <dgm:cxn modelId="{AD6FE86B-3793-4A1B-8FD9-67A36CB932CF}" type="presParOf" srcId="{19D1ECD0-0369-4F06-B7F2-2F4C88F278B5}" destId="{008A16B6-9AC8-4905-900A-FAAEF7340C16}" srcOrd="1" destOrd="0" presId="urn:microsoft.com/office/officeart/2005/8/layout/orgChart1"/>
+    <dgm:cxn modelId="{BB398DCB-E8FE-458B-9323-3277E9F254AE}" type="presParOf" srcId="{51178760-896F-4709-A2A3-6B17D4406EA0}" destId="{9B8DB3BC-B1C8-41DF-A3F4-B58D239227D9}" srcOrd="1" destOrd="0" presId="urn:microsoft.com/office/officeart/2005/8/layout/orgChart1"/>
+    <dgm:cxn modelId="{3C424ECA-853D-4FB4-B296-DD720AC0B77A}" type="presParOf" srcId="{51178760-896F-4709-A2A3-6B17D4406EA0}" destId="{5B9A8438-996F-499C-B4A0-209E541CEFF3}" srcOrd="2" destOrd="0" presId="urn:microsoft.com/office/officeart/2005/8/layout/orgChart1"/>
+    <dgm:cxn modelId="{F1EB2780-6D9B-4313-9D79-F0ECF64EA887}" type="presParOf" srcId="{DE20BFD5-6CFA-4EBA-864C-EFB9017BDABE}" destId="{CA2D646F-B9E9-4C66-8FBF-98AA33A60405}" srcOrd="12" destOrd="0" presId="urn:microsoft.com/office/officeart/2005/8/layout/orgChart1"/>
+    <dgm:cxn modelId="{B912C22D-33E4-4712-A78E-2F4B1DC395AE}" type="presParOf" srcId="{DE20BFD5-6CFA-4EBA-864C-EFB9017BDABE}" destId="{640F8688-E094-4900-AFB2-5A9529071896}" srcOrd="13" destOrd="0" presId="urn:microsoft.com/office/officeart/2005/8/layout/orgChart1"/>
+    <dgm:cxn modelId="{32D767E8-A243-47B1-AE12-92829240A707}" type="presParOf" srcId="{640F8688-E094-4900-AFB2-5A9529071896}" destId="{EFBA8695-36C9-4AB0-BF93-918AF632CD7E}" srcOrd="0" destOrd="0" presId="urn:microsoft.com/office/officeart/2005/8/layout/orgChart1"/>
+    <dgm:cxn modelId="{625E9639-FD56-497D-8A7D-D55C0B24275C}" type="presParOf" srcId="{EFBA8695-36C9-4AB0-BF93-918AF632CD7E}" destId="{3A825517-90A1-4198-9383-6F9F22A28464}" srcOrd="0" destOrd="0" presId="urn:microsoft.com/office/officeart/2005/8/layout/orgChart1"/>
+    <dgm:cxn modelId="{0FB090EA-7606-4FAE-A4AA-B14D810F8AEB}" type="presParOf" srcId="{EFBA8695-36C9-4AB0-BF93-918AF632CD7E}" destId="{964FF679-BD8E-4721-8C36-391204F176BD}" srcOrd="1" destOrd="0" presId="urn:microsoft.com/office/officeart/2005/8/layout/orgChart1"/>
+    <dgm:cxn modelId="{6F670FB1-45F0-49EA-BD75-8F96A5309F2A}" type="presParOf" srcId="{640F8688-E094-4900-AFB2-5A9529071896}" destId="{5EF48EB5-9802-4947-8DB8-ABCB3BC781A6}" srcOrd="1" destOrd="0" presId="urn:microsoft.com/office/officeart/2005/8/layout/orgChart1"/>
+    <dgm:cxn modelId="{E0570BBF-6F90-4338-992D-E4AEFE4D91AE}" type="presParOf" srcId="{640F8688-E094-4900-AFB2-5A9529071896}" destId="{2D700E61-0CE9-4675-8458-6CC5CC0F9D72}" srcOrd="2" destOrd="0" presId="urn:microsoft.com/office/officeart/2005/8/layout/orgChart1"/>
+    <dgm:cxn modelId="{F5C4F80D-7D75-4383-9552-30EBB0AD8D44}" type="presParOf" srcId="{DE20BFD5-6CFA-4EBA-864C-EFB9017BDABE}" destId="{0EBEC83F-2D85-43FB-89E5-2D3CAA2903F9}" srcOrd="14" destOrd="0" presId="urn:microsoft.com/office/officeart/2005/8/layout/orgChart1"/>
+    <dgm:cxn modelId="{0F7B942C-3AC1-4D56-84DD-C26AE857BA4C}" type="presParOf" srcId="{DE20BFD5-6CFA-4EBA-864C-EFB9017BDABE}" destId="{E09D2318-769F-4A9C-A3B4-49E117897088}" srcOrd="15" destOrd="0" presId="urn:microsoft.com/office/officeart/2005/8/layout/orgChart1"/>
+    <dgm:cxn modelId="{435B4352-8A3A-4273-8689-482A60E3E0B6}" type="presParOf" srcId="{E09D2318-769F-4A9C-A3B4-49E117897088}" destId="{10F22166-2DDD-4F48-B9B7-29657370D3A5}" srcOrd="0" destOrd="0" presId="urn:microsoft.com/office/officeart/2005/8/layout/orgChart1"/>
+    <dgm:cxn modelId="{8DE0A9D1-0A7D-4522-8273-5180C330C018}" type="presParOf" srcId="{10F22166-2DDD-4F48-B9B7-29657370D3A5}" destId="{B8F907CA-C5FA-4277-82D6-4242511920A9}" srcOrd="0" destOrd="0" presId="urn:microsoft.com/office/officeart/2005/8/layout/orgChart1"/>
+    <dgm:cxn modelId="{E08F225D-FBD8-4989-9F6B-50BA0CBB3EEA}" type="presParOf" srcId="{10F22166-2DDD-4F48-B9B7-29657370D3A5}" destId="{B10C2D52-7B8F-4952-884A-207368BD83C2}" srcOrd="1" destOrd="0" presId="urn:microsoft.com/office/officeart/2005/8/layout/orgChart1"/>
+    <dgm:cxn modelId="{E33F8D64-8529-46BE-ADC1-01424C44C337}" type="presParOf" srcId="{E09D2318-769F-4A9C-A3B4-49E117897088}" destId="{26872E9A-3A9F-41BB-BDCC-8319781D7B88}" srcOrd="1" destOrd="0" presId="urn:microsoft.com/office/officeart/2005/8/layout/orgChart1"/>
+    <dgm:cxn modelId="{76925976-88DA-4F17-806D-E79FF9941D1F}" type="presParOf" srcId="{E09D2318-769F-4A9C-A3B4-49E117897088}" destId="{0B7E16F9-7E08-453D-B057-FD12129BF8E3}" srcOrd="2" destOrd="0" presId="urn:microsoft.com/office/officeart/2005/8/layout/orgChart1"/>
+    <dgm:cxn modelId="{4ED278B9-79F2-4B88-8D1D-E5E3BA929E7A}" type="presParOf" srcId="{DE20BFD5-6CFA-4EBA-864C-EFB9017BDABE}" destId="{EF1A765B-760F-49D5-8A54-587AFED016AB}" srcOrd="16" destOrd="0" presId="urn:microsoft.com/office/officeart/2005/8/layout/orgChart1"/>
+    <dgm:cxn modelId="{7FB84243-93E1-4C5D-95FD-A539B04CB308}" type="presParOf" srcId="{DE20BFD5-6CFA-4EBA-864C-EFB9017BDABE}" destId="{220F56BE-0127-4B3A-A1BD-0095B01F3624}" srcOrd="17" destOrd="0" presId="urn:microsoft.com/office/officeart/2005/8/layout/orgChart1"/>
+    <dgm:cxn modelId="{25B6F6EB-927B-4868-A0AA-92CF3B6D526F}" type="presParOf" srcId="{220F56BE-0127-4B3A-A1BD-0095B01F3624}" destId="{F4B2CC12-18F7-48B3-9883-368CE3E72DD9}" srcOrd="0" destOrd="0" presId="urn:microsoft.com/office/officeart/2005/8/layout/orgChart1"/>
+    <dgm:cxn modelId="{6554C0FD-29B2-43A3-8FA6-ED5D2D83E13A}" type="presParOf" srcId="{F4B2CC12-18F7-48B3-9883-368CE3E72DD9}" destId="{1B345064-902F-48BD-AFC6-01BE4816724C}" srcOrd="0" destOrd="0" presId="urn:microsoft.com/office/officeart/2005/8/layout/orgChart1"/>
+    <dgm:cxn modelId="{4D03F766-CB4E-4FCF-A2AA-A41337445FCE}" type="presParOf" srcId="{F4B2CC12-18F7-48B3-9883-368CE3E72DD9}" destId="{947358A4-331F-4C92-AC47-E606A09749F4}" srcOrd="1" destOrd="0" presId="urn:microsoft.com/office/officeart/2005/8/layout/orgChart1"/>
+    <dgm:cxn modelId="{2A818BD2-2147-49A6-9E08-B3F30246A161}" type="presParOf" srcId="{220F56BE-0127-4B3A-A1BD-0095B01F3624}" destId="{378AD489-9D87-4CF7-832E-9F22DDBFCC3A}" srcOrd="1" destOrd="0" presId="urn:microsoft.com/office/officeart/2005/8/layout/orgChart1"/>
+    <dgm:cxn modelId="{212C0026-E722-447D-9668-921074ECEEF6}" type="presParOf" srcId="{220F56BE-0127-4B3A-A1BD-0095B01F3624}" destId="{0B53D080-58E8-4A0A-BEEB-9B6310738B7A}" srcOrd="2" destOrd="0" presId="urn:microsoft.com/office/officeart/2005/8/layout/orgChart1"/>
+    <dgm:cxn modelId="{ED0F895F-E3C2-4B7B-BE93-EE0D7FB0EA08}" type="presParOf" srcId="{DE20BFD5-6CFA-4EBA-864C-EFB9017BDABE}" destId="{F6AFE380-BA78-48ED-B5B9-8D9150CB3254}" srcOrd="18" destOrd="0" presId="urn:microsoft.com/office/officeart/2005/8/layout/orgChart1"/>
+    <dgm:cxn modelId="{61201102-860E-4F0A-9098-294194033443}" type="presParOf" srcId="{DE20BFD5-6CFA-4EBA-864C-EFB9017BDABE}" destId="{6BCE7E7C-6814-4387-A54E-8F1D84632F82}" srcOrd="19" destOrd="0" presId="urn:microsoft.com/office/officeart/2005/8/layout/orgChart1"/>
+    <dgm:cxn modelId="{D59DC20B-FEA1-4CBB-B93C-F777ED5D8493}" type="presParOf" srcId="{6BCE7E7C-6814-4387-A54E-8F1D84632F82}" destId="{EA7693AE-EC47-4B27-9DFC-70EE1D3F6A11}" srcOrd="0" destOrd="0" presId="urn:microsoft.com/office/officeart/2005/8/layout/orgChart1"/>
+    <dgm:cxn modelId="{AF5B97CC-AAD7-4BC7-9C65-6E9A48AE6CF1}" type="presParOf" srcId="{EA7693AE-EC47-4B27-9DFC-70EE1D3F6A11}" destId="{A90FE705-0F16-4D08-84DE-6A4527242AC9}" srcOrd="0" destOrd="0" presId="urn:microsoft.com/office/officeart/2005/8/layout/orgChart1"/>
+    <dgm:cxn modelId="{CE697D38-5DDD-499B-A250-6D04298FAA3A}" type="presParOf" srcId="{EA7693AE-EC47-4B27-9DFC-70EE1D3F6A11}" destId="{34F0ACD0-3D12-413A-8E07-C53DAB256F34}" srcOrd="1" destOrd="0" presId="urn:microsoft.com/office/officeart/2005/8/layout/orgChart1"/>
+    <dgm:cxn modelId="{E8E6B020-0114-4B3C-9F84-6F0044F9ACF8}" type="presParOf" srcId="{6BCE7E7C-6814-4387-A54E-8F1D84632F82}" destId="{A93AB96C-34A8-47CC-8648-7C219AD03DA5}" srcOrd="1" destOrd="0" presId="urn:microsoft.com/office/officeart/2005/8/layout/orgChart1"/>
+    <dgm:cxn modelId="{833D8ECD-D11A-4C9B-B3D5-05E1E77E3513}" type="presParOf" srcId="{6BCE7E7C-6814-4387-A54E-8F1D84632F82}" destId="{C9CBACC1-F454-415D-A1BB-205DDA735355}" srcOrd="2" destOrd="0" presId="urn:microsoft.com/office/officeart/2005/8/layout/orgChart1"/>
+    <dgm:cxn modelId="{DB0221F6-5FBC-4CBD-B899-5FCE3D1D5FCC}" type="presParOf" srcId="{DE20BFD5-6CFA-4EBA-864C-EFB9017BDABE}" destId="{5998C761-27B3-4521-A929-087E2057757F}" srcOrd="20" destOrd="0" presId="urn:microsoft.com/office/officeart/2005/8/layout/orgChart1"/>
+    <dgm:cxn modelId="{A6D135AF-DE77-4169-895F-55882DC6BC71}" type="presParOf" srcId="{DE20BFD5-6CFA-4EBA-864C-EFB9017BDABE}" destId="{6FF9A530-828D-4AE7-A1CC-D8CE6AEC13EC}" srcOrd="21" destOrd="0" presId="urn:microsoft.com/office/officeart/2005/8/layout/orgChart1"/>
+    <dgm:cxn modelId="{266F7ACC-4627-41BF-81C7-70C47E2F78D3}" type="presParOf" srcId="{6FF9A530-828D-4AE7-A1CC-D8CE6AEC13EC}" destId="{424514C1-E74E-4B04-B1F0-B1CB6427EE65}" srcOrd="0" destOrd="0" presId="urn:microsoft.com/office/officeart/2005/8/layout/orgChart1"/>
+    <dgm:cxn modelId="{BD836B7A-FAA8-4D6D-A8C7-3D22FC100C03}" type="presParOf" srcId="{424514C1-E74E-4B04-B1F0-B1CB6427EE65}" destId="{432E63D5-77FE-4E94-B13A-B407108614C9}" srcOrd="0" destOrd="0" presId="urn:microsoft.com/office/officeart/2005/8/layout/orgChart1"/>
+    <dgm:cxn modelId="{573D4035-4698-4287-A2D0-8A10F41EF0CF}" type="presParOf" srcId="{424514C1-E74E-4B04-B1F0-B1CB6427EE65}" destId="{B5C00C0A-5C85-45E4-80C5-D1D1EB9C9393}" srcOrd="1" destOrd="0" presId="urn:microsoft.com/office/officeart/2005/8/layout/orgChart1"/>
+    <dgm:cxn modelId="{8F75C94D-B147-4DE7-A9AB-F39F97209D51}" type="presParOf" srcId="{6FF9A530-828D-4AE7-A1CC-D8CE6AEC13EC}" destId="{8B4A696E-38FC-414E-9347-7606A775B8E9}" srcOrd="1" destOrd="0" presId="urn:microsoft.com/office/officeart/2005/8/layout/orgChart1"/>
+    <dgm:cxn modelId="{61237C41-1ED4-4117-AE6E-E307DD233629}" type="presParOf" srcId="{6FF9A530-828D-4AE7-A1CC-D8CE6AEC13EC}" destId="{1B1841BA-283A-451F-B202-FB9DD97651F7}" srcOrd="2" destOrd="0" presId="urn:microsoft.com/office/officeart/2005/8/layout/orgChart1"/>
+    <dgm:cxn modelId="{8AE0151C-A0D7-49AD-B21A-4849AEBA1E37}" type="presParOf" srcId="{DE20BFD5-6CFA-4EBA-864C-EFB9017BDABE}" destId="{DCDD2A92-05C1-4C40-B15D-7E7E5C5ABA97}" srcOrd="22" destOrd="0" presId="urn:microsoft.com/office/officeart/2005/8/layout/orgChart1"/>
+    <dgm:cxn modelId="{4CC9F3F6-543B-4983-80EA-9799E24A881C}" type="presParOf" srcId="{DE20BFD5-6CFA-4EBA-864C-EFB9017BDABE}" destId="{F690A598-93CE-4E59-8B27-DCA881EC6D1F}" srcOrd="23" destOrd="0" presId="urn:microsoft.com/office/officeart/2005/8/layout/orgChart1"/>
+    <dgm:cxn modelId="{17BE202C-8422-40BB-B338-8709F7F94C6A}" type="presParOf" srcId="{F690A598-93CE-4E59-8B27-DCA881EC6D1F}" destId="{EE476BD9-2F10-4BCF-8DAE-C218DD518BA9}" srcOrd="0" destOrd="0" presId="urn:microsoft.com/office/officeart/2005/8/layout/orgChart1"/>
+    <dgm:cxn modelId="{91C72CE8-C64B-48F6-9F7C-46CF417AA7C8}" type="presParOf" srcId="{EE476BD9-2F10-4BCF-8DAE-C218DD518BA9}" destId="{B5F3D74D-B1A1-46DB-B7BB-A71E294E110D}" srcOrd="0" destOrd="0" presId="urn:microsoft.com/office/officeart/2005/8/layout/orgChart1"/>
+    <dgm:cxn modelId="{49A634C8-97B1-4741-B532-7F74ADCAECBA}" type="presParOf" srcId="{EE476BD9-2F10-4BCF-8DAE-C218DD518BA9}" destId="{8B08B001-5A27-4C5B-B515-091D458AA197}" srcOrd="1" destOrd="0" presId="urn:microsoft.com/office/officeart/2005/8/layout/orgChart1"/>
+    <dgm:cxn modelId="{F2A675BC-028F-4A81-9707-EE674AB2754D}" type="presParOf" srcId="{F690A598-93CE-4E59-8B27-DCA881EC6D1F}" destId="{473F1ED3-2046-4B82-AB60-4C2ADFB1B7F7}" srcOrd="1" destOrd="0" presId="urn:microsoft.com/office/officeart/2005/8/layout/orgChart1"/>
+    <dgm:cxn modelId="{24D18672-5944-497D-A8D7-42DA687E582B}" type="presParOf" srcId="{F690A598-93CE-4E59-8B27-DCA881EC6D1F}" destId="{FEDA8335-B5E2-4A66-A2F8-7BA3AAED1204}" srcOrd="2" destOrd="0" presId="urn:microsoft.com/office/officeart/2005/8/layout/orgChart1"/>
+    <dgm:cxn modelId="{F118B10D-6A4A-4C74-8C75-70023C48C98E}" type="presParOf" srcId="{DE20BFD5-6CFA-4EBA-864C-EFB9017BDABE}" destId="{BCB12792-4D7A-4FBC-8BFE-CDA7BF1FFDC7}" srcOrd="24" destOrd="0" presId="urn:microsoft.com/office/officeart/2005/8/layout/orgChart1"/>
+    <dgm:cxn modelId="{15B84769-4C10-4EC1-A6C8-97549B83DEBB}" type="presParOf" srcId="{DE20BFD5-6CFA-4EBA-864C-EFB9017BDABE}" destId="{B6658599-0A4C-44F7-AA60-8B92B8D56120}" srcOrd="25" destOrd="0" presId="urn:microsoft.com/office/officeart/2005/8/layout/orgChart1"/>
+    <dgm:cxn modelId="{ED64F5E3-32DE-4FDB-905C-AD57EBF91D90}" type="presParOf" srcId="{B6658599-0A4C-44F7-AA60-8B92B8D56120}" destId="{825B3A1D-0911-461B-8064-298A0D4A456E}" srcOrd="0" destOrd="0" presId="urn:microsoft.com/office/officeart/2005/8/layout/orgChart1"/>
+    <dgm:cxn modelId="{8D832948-53D4-4C19-8515-0A3039713286}" type="presParOf" srcId="{825B3A1D-0911-461B-8064-298A0D4A456E}" destId="{3DEA4345-0A27-4B5A-A49D-84262F6D4447}" srcOrd="0" destOrd="0" presId="urn:microsoft.com/office/officeart/2005/8/layout/orgChart1"/>
+    <dgm:cxn modelId="{19A55E1F-C35F-41D4-B296-E80EBB572121}" type="presParOf" srcId="{825B3A1D-0911-461B-8064-298A0D4A456E}" destId="{A915197C-0C4C-432B-A6C2-EC338431D600}" srcOrd="1" destOrd="0" presId="urn:microsoft.com/office/officeart/2005/8/layout/orgChart1"/>
+    <dgm:cxn modelId="{C5CF2D00-3D89-4ADD-96AA-E16DABAEF633}" type="presParOf" srcId="{B6658599-0A4C-44F7-AA60-8B92B8D56120}" destId="{DD757BF6-ABE7-499D-B7A6-2E16BE086CD2}" srcOrd="1" destOrd="0" presId="urn:microsoft.com/office/officeart/2005/8/layout/orgChart1"/>
+    <dgm:cxn modelId="{E55B7E2D-074A-4F16-83DF-598ABC059982}" type="presParOf" srcId="{B6658599-0A4C-44F7-AA60-8B92B8D56120}" destId="{1EEA344E-7719-4052-892E-B75301DBA95A}" srcOrd="2" destOrd="0" presId="urn:microsoft.com/office/officeart/2005/8/layout/orgChart1"/>
+    <dgm:cxn modelId="{61AE333C-4C6F-4B2C-A233-EFA1F57C3BD8}" type="presParOf" srcId="{DE20BFD5-6CFA-4EBA-864C-EFB9017BDABE}" destId="{125E2F06-1BD6-438D-8741-3A8668FBA183}" srcOrd="26" destOrd="0" presId="urn:microsoft.com/office/officeart/2005/8/layout/orgChart1"/>
+    <dgm:cxn modelId="{EFA44C40-FA1B-4265-B556-B25002CBD9F8}" type="presParOf" srcId="{DE20BFD5-6CFA-4EBA-864C-EFB9017BDABE}" destId="{91526A01-7F3B-4B40-AC91-0559AC318C3D}" srcOrd="27" destOrd="0" presId="urn:microsoft.com/office/officeart/2005/8/layout/orgChart1"/>
+    <dgm:cxn modelId="{4CBEC197-31B7-43D0-9F87-D714D82B1EC8}" type="presParOf" srcId="{91526A01-7F3B-4B40-AC91-0559AC318C3D}" destId="{1160F7C1-DB4F-459E-BA99-B3B075E26CBB}" srcOrd="0" destOrd="0" presId="urn:microsoft.com/office/officeart/2005/8/layout/orgChart1"/>
+    <dgm:cxn modelId="{3846C385-C7DD-47CA-A6C9-0F2059401870}" type="presParOf" srcId="{1160F7C1-DB4F-459E-BA99-B3B075E26CBB}" destId="{A714B29B-BCEE-4884-BDA2-429FE27DD5DA}" srcOrd="0" destOrd="0" presId="urn:microsoft.com/office/officeart/2005/8/layout/orgChart1"/>
+    <dgm:cxn modelId="{46985D73-E74A-46EB-879F-6CEFD15E20C8}" type="presParOf" srcId="{1160F7C1-DB4F-459E-BA99-B3B075E26CBB}" destId="{4EFC1053-1800-4B52-B471-E658768D1C70}" srcOrd="1" destOrd="0" presId="urn:microsoft.com/office/officeart/2005/8/layout/orgChart1"/>
+    <dgm:cxn modelId="{E0408385-DD9D-4EB8-A0AB-E44A13B371EC}" type="presParOf" srcId="{91526A01-7F3B-4B40-AC91-0559AC318C3D}" destId="{82AFF84B-5D2B-4115-BFCF-400E8016B077}" srcOrd="1" destOrd="0" presId="urn:microsoft.com/office/officeart/2005/8/layout/orgChart1"/>
+    <dgm:cxn modelId="{D06BA1F3-2A2E-4F25-AD83-14E55B8E500A}" type="presParOf" srcId="{91526A01-7F3B-4B40-AC91-0559AC318C3D}" destId="{96A1F29E-3CD5-447C-911A-12FB7EBACE8D}" srcOrd="2" destOrd="0" presId="urn:microsoft.com/office/officeart/2005/8/layout/orgChart1"/>
+    <dgm:cxn modelId="{7E2FC950-E0BD-4F45-ADCE-647380698637}" type="presParOf" srcId="{DE20BFD5-6CFA-4EBA-864C-EFB9017BDABE}" destId="{303EB764-EC42-4C8B-A949-ED1DBDEC3731}" srcOrd="28" destOrd="0" presId="urn:microsoft.com/office/officeart/2005/8/layout/orgChart1"/>
+    <dgm:cxn modelId="{BE595D87-EB86-47EB-8810-FDC54541850E}" type="presParOf" srcId="{DE20BFD5-6CFA-4EBA-864C-EFB9017BDABE}" destId="{6F397962-459A-4408-A1ED-551126DC9306}" srcOrd="29" destOrd="0" presId="urn:microsoft.com/office/officeart/2005/8/layout/orgChart1"/>
+    <dgm:cxn modelId="{207EB28B-2FCC-40FB-8577-93F96CEEBA0B}" type="presParOf" srcId="{6F397962-459A-4408-A1ED-551126DC9306}" destId="{ED3DEBD8-0AF7-4AB9-BA8D-9E035BFAF42F}" srcOrd="0" destOrd="0" presId="urn:microsoft.com/office/officeart/2005/8/layout/orgChart1"/>
+    <dgm:cxn modelId="{1BE9C182-DB11-4007-90C7-22C0EFBC17BA}" type="presParOf" srcId="{ED3DEBD8-0AF7-4AB9-BA8D-9E035BFAF42F}" destId="{1C137631-7CA5-4F4A-8AE9-2D59B12E2FA3}" srcOrd="0" destOrd="0" presId="urn:microsoft.com/office/officeart/2005/8/layout/orgChart1"/>
+    <dgm:cxn modelId="{9D6B22DD-FE5A-4938-B297-B74589BEE709}" type="presParOf" srcId="{ED3DEBD8-0AF7-4AB9-BA8D-9E035BFAF42F}" destId="{F1842CD0-A46A-4F7B-A575-6597CC84D901}" srcOrd="1" destOrd="0" presId="urn:microsoft.com/office/officeart/2005/8/layout/orgChart1"/>
+    <dgm:cxn modelId="{DA2B4EB4-2113-4404-9E33-352020E4D365}" type="presParOf" srcId="{6F397962-459A-4408-A1ED-551126DC9306}" destId="{1D8602CB-7323-459B-AF44-8E8ADE0C891A}" srcOrd="1" destOrd="0" presId="urn:microsoft.com/office/officeart/2005/8/layout/orgChart1"/>
+    <dgm:cxn modelId="{F68ECEF2-C683-4CFA-954C-635695A877E8}" type="presParOf" srcId="{6F397962-459A-4408-A1ED-551126DC9306}" destId="{8ED7AACC-5CA6-477E-99CE-874150DB64CF}" srcOrd="2" destOrd="0" presId="urn:microsoft.com/office/officeart/2005/8/layout/orgChart1"/>
+    <dgm:cxn modelId="{59826BE0-1256-4D0D-9E89-5E39751EA9B6}" type="presParOf" srcId="{DE20BFD5-6CFA-4EBA-864C-EFB9017BDABE}" destId="{55A1C230-3338-49DA-A9BF-3E68C815A43A}" srcOrd="30" destOrd="0" presId="urn:microsoft.com/office/officeart/2005/8/layout/orgChart1"/>
+    <dgm:cxn modelId="{7C35DFCB-451F-4568-9279-238351E6ADA5}" type="presParOf" srcId="{DE20BFD5-6CFA-4EBA-864C-EFB9017BDABE}" destId="{F9C7DA4B-8E04-4A4F-8BF6-7D3525255447}" srcOrd="31" destOrd="0" presId="urn:microsoft.com/office/officeart/2005/8/layout/orgChart1"/>
+    <dgm:cxn modelId="{39C9A204-7E56-434B-8881-F73E51B6984D}" type="presParOf" srcId="{F9C7DA4B-8E04-4A4F-8BF6-7D3525255447}" destId="{8AA486C6-9950-4F48-8920-893DB5D09F3D}" srcOrd="0" destOrd="0" presId="urn:microsoft.com/office/officeart/2005/8/layout/orgChart1"/>
+    <dgm:cxn modelId="{5AF69188-384E-43D6-802F-08164EEDDFC9}" type="presParOf" srcId="{8AA486C6-9950-4F48-8920-893DB5D09F3D}" destId="{DF46A75E-6D78-4839-A528-0A2911B7D52C}" srcOrd="0" destOrd="0" presId="urn:microsoft.com/office/officeart/2005/8/layout/orgChart1"/>
+    <dgm:cxn modelId="{8B6AE0D6-1AC5-421E-B433-E0735DA6EA78}" type="presParOf" srcId="{8AA486C6-9950-4F48-8920-893DB5D09F3D}" destId="{A2F208C5-CB12-46EA-8209-28EA9F92E0E6}" srcOrd="1" destOrd="0" presId="urn:microsoft.com/office/officeart/2005/8/layout/orgChart1"/>
+    <dgm:cxn modelId="{4F0DF687-843C-48E1-8A98-4699D2FFF98F}" type="presParOf" srcId="{F9C7DA4B-8E04-4A4F-8BF6-7D3525255447}" destId="{18814793-FB77-49E8-8438-31A94EB6EAA0}" srcOrd="1" destOrd="0" presId="urn:microsoft.com/office/officeart/2005/8/layout/orgChart1"/>
+    <dgm:cxn modelId="{F80CE2E2-647C-4926-BF19-C79E27444767}" type="presParOf" srcId="{F9C7DA4B-8E04-4A4F-8BF6-7D3525255447}" destId="{CA9A846D-6A29-4C64-98BD-E7B613BD3293}" srcOrd="2" destOrd="0" presId="urn:microsoft.com/office/officeart/2005/8/layout/orgChart1"/>
+    <dgm:cxn modelId="{91B703E3-FCA2-461C-AF5B-5B36FF32CF81}" type="presParOf" srcId="{DE20BFD5-6CFA-4EBA-864C-EFB9017BDABE}" destId="{8ABA9667-06A8-4EA8-ACA0-1879134607EB}" srcOrd="32" destOrd="0" presId="urn:microsoft.com/office/officeart/2005/8/layout/orgChart1"/>
+    <dgm:cxn modelId="{F92A014E-77BD-4341-928E-442D855F33AA}" type="presParOf" srcId="{DE20BFD5-6CFA-4EBA-864C-EFB9017BDABE}" destId="{A1D5C39E-D054-4BFD-97C0-54A4D30DEBDD}" srcOrd="33" destOrd="0" presId="urn:microsoft.com/office/officeart/2005/8/layout/orgChart1"/>
+    <dgm:cxn modelId="{51D5200C-920A-4557-B9E4-67351AB567E5}" type="presParOf" srcId="{A1D5C39E-D054-4BFD-97C0-54A4D30DEBDD}" destId="{96667A7A-0808-41CC-B877-259A6ECB418D}" srcOrd="0" destOrd="0" presId="urn:microsoft.com/office/officeart/2005/8/layout/orgChart1"/>
+    <dgm:cxn modelId="{76233B83-0676-4D35-AF81-9DF66E7267A3}" type="presParOf" srcId="{96667A7A-0808-41CC-B877-259A6ECB418D}" destId="{D8E9F00E-A523-4868-9C7D-E0EA0EAEADFF}" srcOrd="0" destOrd="0" presId="urn:microsoft.com/office/officeart/2005/8/layout/orgChart1"/>
+    <dgm:cxn modelId="{AA677717-B5A9-4280-BE0E-44AFFD694978}" type="presParOf" srcId="{96667A7A-0808-41CC-B877-259A6ECB418D}" destId="{BFE5D8ED-37FE-4642-9C52-A1E62AAC67DB}" srcOrd="1" destOrd="0" presId="urn:microsoft.com/office/officeart/2005/8/layout/orgChart1"/>
+    <dgm:cxn modelId="{CB9908AB-0320-43DC-977B-3E141E274FE6}" type="presParOf" srcId="{A1D5C39E-D054-4BFD-97C0-54A4D30DEBDD}" destId="{3686AB38-83B3-490C-BEAC-0E5AC0503D35}" srcOrd="1" destOrd="0" presId="urn:microsoft.com/office/officeart/2005/8/layout/orgChart1"/>
+    <dgm:cxn modelId="{7678CCE2-0C25-4A1D-BA4C-C53807064E9F}" type="presParOf" srcId="{A1D5C39E-D054-4BFD-97C0-54A4D30DEBDD}" destId="{910D2CE0-B16E-44B5-8D01-52C0828BC5B6}" srcOrd="2" destOrd="0" presId="urn:microsoft.com/office/officeart/2005/8/layout/orgChart1"/>
+    <dgm:cxn modelId="{53291831-098B-4AC0-A2B7-141A2D776BA2}" type="presParOf" srcId="{DE20BFD5-6CFA-4EBA-864C-EFB9017BDABE}" destId="{9FE4FB8D-98CA-498A-A01C-13D064D8CF82}" srcOrd="34" destOrd="0" presId="urn:microsoft.com/office/officeart/2005/8/layout/orgChart1"/>
+    <dgm:cxn modelId="{9CB71521-970F-45DF-9BA8-086E037EFB14}" type="presParOf" srcId="{DE20BFD5-6CFA-4EBA-864C-EFB9017BDABE}" destId="{587C5ACA-E98D-4E67-AAE6-2DCCA0B3235C}" srcOrd="35" destOrd="0" presId="urn:microsoft.com/office/officeart/2005/8/layout/orgChart1"/>
+    <dgm:cxn modelId="{D1DB442C-9FBE-4FC4-AC53-18C9DDBD164E}" type="presParOf" srcId="{587C5ACA-E98D-4E67-AAE6-2DCCA0B3235C}" destId="{43A1AE8F-A157-4B53-A7FA-07D299B86B6B}" srcOrd="0" destOrd="0" presId="urn:microsoft.com/office/officeart/2005/8/layout/orgChart1"/>
+    <dgm:cxn modelId="{619933BE-7BBF-4525-B8CC-9994BA01DD57}" type="presParOf" srcId="{43A1AE8F-A157-4B53-A7FA-07D299B86B6B}" destId="{7F3BFE59-FB78-4614-9115-5EEAFC0660C7}" srcOrd="0" destOrd="0" presId="urn:microsoft.com/office/officeart/2005/8/layout/orgChart1"/>
+    <dgm:cxn modelId="{05971C78-A476-4A6A-A0B9-F024A20AC8EF}" type="presParOf" srcId="{43A1AE8F-A157-4B53-A7FA-07D299B86B6B}" destId="{3384240F-275B-4C81-A27F-7CE1F74A85CE}" srcOrd="1" destOrd="0" presId="urn:microsoft.com/office/officeart/2005/8/layout/orgChart1"/>
+    <dgm:cxn modelId="{0550E6A4-E460-47FC-B235-C796C78F0052}" type="presParOf" srcId="{587C5ACA-E98D-4E67-AAE6-2DCCA0B3235C}" destId="{725B417B-32CA-415D-BF7B-BB9A911821DF}" srcOrd="1" destOrd="0" presId="urn:microsoft.com/office/officeart/2005/8/layout/orgChart1"/>
+    <dgm:cxn modelId="{DBDAA764-CD3E-4E3F-B257-E9089057C762}" type="presParOf" srcId="{587C5ACA-E98D-4E67-AAE6-2DCCA0B3235C}" destId="{DD3757D3-3C79-4100-991A-778F66661D5F}" srcOrd="2" destOrd="0" presId="urn:microsoft.com/office/officeart/2005/8/layout/orgChart1"/>
+    <dgm:cxn modelId="{2E4C1ACB-C053-4B6E-8C12-9EE112682FC9}" type="presParOf" srcId="{DE20BFD5-6CFA-4EBA-864C-EFB9017BDABE}" destId="{20D22BD8-FFDA-4D24-9D4D-BA2CFBD73521}" srcOrd="36" destOrd="0" presId="urn:microsoft.com/office/officeart/2005/8/layout/orgChart1"/>
+    <dgm:cxn modelId="{DE11240C-DC69-47A5-B0DF-5967C478FE59}" type="presParOf" srcId="{DE20BFD5-6CFA-4EBA-864C-EFB9017BDABE}" destId="{0BFEE715-15B3-48CC-BBEF-AB3CA7E2831A}" srcOrd="37" destOrd="0" presId="urn:microsoft.com/office/officeart/2005/8/layout/orgChart1"/>
+    <dgm:cxn modelId="{6089E746-13B6-4C42-A28D-E8A3EF3DA5F2}" type="presParOf" srcId="{0BFEE715-15B3-48CC-BBEF-AB3CA7E2831A}" destId="{D846B862-D2C3-41D5-8F9E-D6FE86351200}" srcOrd="0" destOrd="0" presId="urn:microsoft.com/office/officeart/2005/8/layout/orgChart1"/>
+    <dgm:cxn modelId="{54B1391B-02BC-4766-A736-5F3DEBC68E0C}" type="presParOf" srcId="{D846B862-D2C3-41D5-8F9E-D6FE86351200}" destId="{100E62AE-7262-4C96-86DB-B1A10798F0FB}" srcOrd="0" destOrd="0" presId="urn:microsoft.com/office/officeart/2005/8/layout/orgChart1"/>
+    <dgm:cxn modelId="{118904C8-E361-4C7D-919C-E72DE8758FEC}" type="presParOf" srcId="{D846B862-D2C3-41D5-8F9E-D6FE86351200}" destId="{6027B35F-59D7-4FED-AF7A-E3B18F82F7AA}" srcOrd="1" destOrd="0" presId="urn:microsoft.com/office/officeart/2005/8/layout/orgChart1"/>
+    <dgm:cxn modelId="{9A084A29-51B6-42BF-A699-5F82D9ABB235}" type="presParOf" srcId="{0BFEE715-15B3-48CC-BBEF-AB3CA7E2831A}" destId="{8E701045-E421-4911-AA07-FC8B602E001B}" srcOrd="1" destOrd="0" presId="urn:microsoft.com/office/officeart/2005/8/layout/orgChart1"/>
+    <dgm:cxn modelId="{8760EFDD-004F-438D-B4CD-0AF8FB48AF77}" type="presParOf" srcId="{0BFEE715-15B3-48CC-BBEF-AB3CA7E2831A}" destId="{4EA7898A-7E68-4622-BD33-8E7D56C3EB98}" srcOrd="2" destOrd="0" presId="urn:microsoft.com/office/officeart/2005/8/layout/orgChart1"/>
+    <dgm:cxn modelId="{24F781EA-AB67-4819-9104-6BB0EBC1B26F}" type="presParOf" srcId="{DE20BFD5-6CFA-4EBA-864C-EFB9017BDABE}" destId="{29820F29-E777-4776-9AFC-2AD5626F1496}" srcOrd="38" destOrd="0" presId="urn:microsoft.com/office/officeart/2005/8/layout/orgChart1"/>
+    <dgm:cxn modelId="{D212E38D-36FE-4227-B95D-5970907DF739}" type="presParOf" srcId="{DE20BFD5-6CFA-4EBA-864C-EFB9017BDABE}" destId="{59E8728A-BA94-43AC-B9FF-5FE76DAB790C}" srcOrd="39" destOrd="0" presId="urn:microsoft.com/office/officeart/2005/8/layout/orgChart1"/>
+    <dgm:cxn modelId="{21F4627F-C5BD-4A7F-ABDB-BADC7CDFE2E2}" type="presParOf" srcId="{59E8728A-BA94-43AC-B9FF-5FE76DAB790C}" destId="{562C8DA9-5FEA-4184-A6FD-DCADF5EA0BEA}" srcOrd="0" destOrd="0" presId="urn:microsoft.com/office/officeart/2005/8/layout/orgChart1"/>
+    <dgm:cxn modelId="{C8798EFE-2709-4025-B676-13E47D0D7DA3}" type="presParOf" srcId="{562C8DA9-5FEA-4184-A6FD-DCADF5EA0BEA}" destId="{C4A6BB96-2685-4D3C-BB21-8552E291D5D1}" srcOrd="0" destOrd="0" presId="urn:microsoft.com/office/officeart/2005/8/layout/orgChart1"/>
+    <dgm:cxn modelId="{2381211A-7B93-403B-B2D0-C889B22731D4}" type="presParOf" srcId="{562C8DA9-5FEA-4184-A6FD-DCADF5EA0BEA}" destId="{EB481850-7C6A-405E-B90A-F67525DEE975}" srcOrd="1" destOrd="0" presId="urn:microsoft.com/office/officeart/2005/8/layout/orgChart1"/>
+    <dgm:cxn modelId="{1961F016-128B-4DE3-B660-B7B21E76C95A}" type="presParOf" srcId="{59E8728A-BA94-43AC-B9FF-5FE76DAB790C}" destId="{09531100-46D5-49BC-92CB-58706716E2F1}" srcOrd="1" destOrd="0" presId="urn:microsoft.com/office/officeart/2005/8/layout/orgChart1"/>
+    <dgm:cxn modelId="{7AEB3559-8EDC-475A-A8F7-BEBC717EB015}" type="presParOf" srcId="{59E8728A-BA94-43AC-B9FF-5FE76DAB790C}" destId="{0BF1EC67-E115-4F2F-A32A-09AA26991811}" srcOrd="2" destOrd="0" presId="urn:microsoft.com/office/officeart/2005/8/layout/orgChart1"/>
+    <dgm:cxn modelId="{EE365B6C-632A-418C-98B7-295E226C8969}" type="presParOf" srcId="{DE20BFD5-6CFA-4EBA-864C-EFB9017BDABE}" destId="{8A2FCED6-5C25-4EC7-8A84-6B4F5F7EE46E}" srcOrd="40" destOrd="0" presId="urn:microsoft.com/office/officeart/2005/8/layout/orgChart1"/>
+    <dgm:cxn modelId="{9318E5B4-130B-499E-80A6-3A8A9483C51B}" type="presParOf" srcId="{DE20BFD5-6CFA-4EBA-864C-EFB9017BDABE}" destId="{D2FE6724-BCF4-49EA-AF28-ED11EA6F501B}" srcOrd="41" destOrd="0" presId="urn:microsoft.com/office/officeart/2005/8/layout/orgChart1"/>
+    <dgm:cxn modelId="{4EC9C2C8-BDF6-48F7-8CE2-8E4FBCA0CC70}" type="presParOf" srcId="{D2FE6724-BCF4-49EA-AF28-ED11EA6F501B}" destId="{EF7F39AA-E72E-4AF5-B131-C94B5586478C}" srcOrd="0" destOrd="0" presId="urn:microsoft.com/office/officeart/2005/8/layout/orgChart1"/>
+    <dgm:cxn modelId="{C64D8CC7-1BF9-4B36-9A24-BEE4A7A8ADD0}" type="presParOf" srcId="{EF7F39AA-E72E-4AF5-B131-C94B5586478C}" destId="{12ADE67A-4807-4253-91B7-0EFACF74781D}" srcOrd="0" destOrd="0" presId="urn:microsoft.com/office/officeart/2005/8/layout/orgChart1"/>
+    <dgm:cxn modelId="{9401FD13-4D61-426C-BAA0-ED9F79BB8226}" type="presParOf" srcId="{EF7F39AA-E72E-4AF5-B131-C94B5586478C}" destId="{68B0E185-20C1-4CF5-BB19-93B136F813BF}" srcOrd="1" destOrd="0" presId="urn:microsoft.com/office/officeart/2005/8/layout/orgChart1"/>
+    <dgm:cxn modelId="{E18A6E6B-B7BB-4DC3-832D-E23FB05BAB52}" type="presParOf" srcId="{D2FE6724-BCF4-49EA-AF28-ED11EA6F501B}" destId="{FC7353E2-EAF0-4D0C-82C5-FDD1DC319DAD}" srcOrd="1" destOrd="0" presId="urn:microsoft.com/office/officeart/2005/8/layout/orgChart1"/>
+    <dgm:cxn modelId="{9E448BE3-23CB-437C-A704-27FF71643C25}" type="presParOf" srcId="{D2FE6724-BCF4-49EA-AF28-ED11EA6F501B}" destId="{5344FB19-9009-47EE-AEA3-173F6588BFC8}" srcOrd="2" destOrd="0" presId="urn:microsoft.com/office/officeart/2005/8/layout/orgChart1"/>
+    <dgm:cxn modelId="{A3308DC0-2131-40D3-B987-79966E2BAD4E}" type="presParOf" srcId="{8EBE1841-1612-4854-AE7F-A0D71EEFDDD0}" destId="{F93C4FB2-F170-4A06-84C0-0AD4F1026409}" srcOrd="2" destOrd="0" presId="urn:microsoft.com/office/officeart/2005/8/layout/orgChart1"/>
+    <dgm:cxn modelId="{2FB991F6-3362-4968-B036-12A1585B204D}" type="presParOf" srcId="{331EFCA4-2BC8-49B3-9576-F87DE3289E69}" destId="{BA8B78D0-160A-4DCF-95BD-E7F79C3AF4CA}" srcOrd="2" destOrd="0" presId="urn:microsoft.com/office/officeart/2005/8/layout/orgChart1"/>
+    <dgm:cxn modelId="{832E4506-E13B-4183-BDF6-FAA9120A3C67}" type="presParOf" srcId="{331EFCA4-2BC8-49B3-9576-F87DE3289E69}" destId="{14A62F7B-BD52-46B4-ADD0-89A5BCE24668}" srcOrd="3" destOrd="0" presId="urn:microsoft.com/office/officeart/2005/8/layout/orgChart1"/>
+    <dgm:cxn modelId="{70EB281C-0033-455A-B2DA-78A12A870E5C}" type="presParOf" srcId="{14A62F7B-BD52-46B4-ADD0-89A5BCE24668}" destId="{7B8F4503-C80A-449C-A92D-53CA125C83CF}" srcOrd="0" destOrd="0" presId="urn:microsoft.com/office/officeart/2005/8/layout/orgChart1"/>
+    <dgm:cxn modelId="{7D308E13-4C29-4226-98AE-4A552433045C}" type="presParOf" srcId="{7B8F4503-C80A-449C-A92D-53CA125C83CF}" destId="{7CC10328-88AE-4FA6-A668-2C59BEFB309C}" srcOrd="0" destOrd="0" presId="urn:microsoft.com/office/officeart/2005/8/layout/orgChart1"/>
+    <dgm:cxn modelId="{C05DD72A-5024-4DA2-BCF0-709A2178ACC1}" type="presParOf" srcId="{7B8F4503-C80A-449C-A92D-53CA125C83CF}" destId="{36F52EA6-4A8E-4909-BCF0-085D54CE07EF}" srcOrd="1" destOrd="0" presId="urn:microsoft.com/office/officeart/2005/8/layout/orgChart1"/>
+    <dgm:cxn modelId="{330AA821-BB86-4B88-9C3B-1F011D878E63}" type="presParOf" srcId="{14A62F7B-BD52-46B4-ADD0-89A5BCE24668}" destId="{B4BEFECD-7358-4896-B6B6-3D659FD5F831}" srcOrd="1" destOrd="0" presId="urn:microsoft.com/office/officeart/2005/8/layout/orgChart1"/>
+    <dgm:cxn modelId="{82C841D9-CBB0-4696-8CC6-78D5528F3791}" type="presParOf" srcId="{B4BEFECD-7358-4896-B6B6-3D659FD5F831}" destId="{FED72872-EE15-4766-A380-2F897DE8CC0A}" srcOrd="0" destOrd="0" presId="urn:microsoft.com/office/officeart/2005/8/layout/orgChart1"/>
+    <dgm:cxn modelId="{B886024C-D5A1-4DBC-A60A-E35765BE5AED}" type="presParOf" srcId="{B4BEFECD-7358-4896-B6B6-3D659FD5F831}" destId="{5C55A0D4-BD8F-42DF-B3D5-F4D1011D3F00}" srcOrd="1" destOrd="0" presId="urn:microsoft.com/office/officeart/2005/8/layout/orgChart1"/>
+    <dgm:cxn modelId="{936B9B52-B497-4F73-8874-4D24A55BC0BB}" type="presParOf" srcId="{5C55A0D4-BD8F-42DF-B3D5-F4D1011D3F00}" destId="{16ADE8AD-B14F-4959-B04B-C2EC90C1B22E}" srcOrd="0" destOrd="0" presId="urn:microsoft.com/office/officeart/2005/8/layout/orgChart1"/>
+    <dgm:cxn modelId="{7210F4C4-BB9F-435A-99D3-679658991A26}" type="presParOf" srcId="{16ADE8AD-B14F-4959-B04B-C2EC90C1B22E}" destId="{71B3DAC0-7CE7-45DC-8DFA-C1EF77CC20BE}" srcOrd="0" destOrd="0" presId="urn:microsoft.com/office/officeart/2005/8/layout/orgChart1"/>
+    <dgm:cxn modelId="{B6EE7821-A020-45E3-89B5-B6785C38C410}" type="presParOf" srcId="{16ADE8AD-B14F-4959-B04B-C2EC90C1B22E}" destId="{16A562E1-302B-4E4A-8D0B-9B1097E9C030}" srcOrd="1" destOrd="0" presId="urn:microsoft.com/office/officeart/2005/8/layout/orgChart1"/>
+    <dgm:cxn modelId="{B39B481A-B1B5-4609-833D-55FFA427DF72}" type="presParOf" srcId="{5C55A0D4-BD8F-42DF-B3D5-F4D1011D3F00}" destId="{0996BAFD-3412-45B8-9EF9-56A4D88ABB3F}" srcOrd="1" destOrd="0" presId="urn:microsoft.com/office/officeart/2005/8/layout/orgChart1"/>
+    <dgm:cxn modelId="{2B6DFFFF-9F29-4692-9837-6314848A8A2C}" type="presParOf" srcId="{5C55A0D4-BD8F-42DF-B3D5-F4D1011D3F00}" destId="{1AE86BA8-B92E-4ACF-914F-C915A4C2BD7A}" srcOrd="2" destOrd="0" presId="urn:microsoft.com/office/officeart/2005/8/layout/orgChart1"/>
+    <dgm:cxn modelId="{F8D3C093-4275-47EF-BE41-50C70F721801}" type="presParOf" srcId="{B4BEFECD-7358-4896-B6B6-3D659FD5F831}" destId="{DE5CCE18-43C3-4482-9917-3BCA308D5F70}" srcOrd="2" destOrd="0" presId="urn:microsoft.com/office/officeart/2005/8/layout/orgChart1"/>
+    <dgm:cxn modelId="{78365572-4874-4DB7-A999-D15196CB9575}" type="presParOf" srcId="{B4BEFECD-7358-4896-B6B6-3D659FD5F831}" destId="{3AEE87CA-2AD2-4774-B9E0-2F287399CD1C}" srcOrd="3" destOrd="0" presId="urn:microsoft.com/office/officeart/2005/8/layout/orgChart1"/>
+    <dgm:cxn modelId="{DC88819C-6F28-44E6-8917-1980C0F590BB}" type="presParOf" srcId="{3AEE87CA-2AD2-4774-B9E0-2F287399CD1C}" destId="{92CB5CE0-404C-4E38-B918-9CBA4565247B}" srcOrd="0" destOrd="0" presId="urn:microsoft.com/office/officeart/2005/8/layout/orgChart1"/>
+    <dgm:cxn modelId="{C130CFDC-CF27-4767-A92B-8E8DEAC58B89}" type="presParOf" srcId="{92CB5CE0-404C-4E38-B918-9CBA4565247B}" destId="{8F207885-A7F3-420A-87CA-F040D5CE179D}" srcOrd="0" destOrd="0" presId="urn:microsoft.com/office/officeart/2005/8/layout/orgChart1"/>
+    <dgm:cxn modelId="{3DFEFDD7-FCE6-4F19-823A-F58877FEE595}" type="presParOf" srcId="{92CB5CE0-404C-4E38-B918-9CBA4565247B}" destId="{21A9EE94-86D1-43FB-AA84-22E71B199665}" srcOrd="1" destOrd="0" presId="urn:microsoft.com/office/officeart/2005/8/layout/orgChart1"/>
+    <dgm:cxn modelId="{B699C5AF-60DC-4527-91EC-2602D1CB50B9}" type="presParOf" srcId="{3AEE87CA-2AD2-4774-B9E0-2F287399CD1C}" destId="{0464748A-D624-4C50-9713-B5538FC806B7}" srcOrd="1" destOrd="0" presId="urn:microsoft.com/office/officeart/2005/8/layout/orgChart1"/>
+    <dgm:cxn modelId="{A33C5A45-947E-4BE4-B22F-193F500D14EE}" type="presParOf" srcId="{3AEE87CA-2AD2-4774-B9E0-2F287399CD1C}" destId="{BF5A3977-7A5D-4291-8F1B-6F65BC62E90A}" srcOrd="2" destOrd="0" presId="urn:microsoft.com/office/officeart/2005/8/layout/orgChart1"/>
+    <dgm:cxn modelId="{98AE2044-6387-4354-8161-BC5D7D2CDE82}" type="presParOf" srcId="{14A62F7B-BD52-46B4-ADD0-89A5BCE24668}" destId="{C671B089-305D-49EC-A1A1-B158DBC069D6}" srcOrd="2" destOrd="0" presId="urn:microsoft.com/office/officeart/2005/8/layout/orgChart1"/>
+    <dgm:cxn modelId="{1CB1440D-1745-4F4B-9482-87E2CD0559FA}" type="presParOf" srcId="{331EFCA4-2BC8-49B3-9576-F87DE3289E69}" destId="{046F4B70-8C58-4D35-B500-EBE3CB8E83D4}" srcOrd="4" destOrd="0" presId="urn:microsoft.com/office/officeart/2005/8/layout/orgChart1"/>
+    <dgm:cxn modelId="{DB8DE6A1-9E0E-45CE-94CC-AAAE4923C63E}" type="presParOf" srcId="{331EFCA4-2BC8-49B3-9576-F87DE3289E69}" destId="{03D381AA-3906-4FE2-9738-AC52FC144255}" srcOrd="5" destOrd="0" presId="urn:microsoft.com/office/officeart/2005/8/layout/orgChart1"/>
+    <dgm:cxn modelId="{799DC8C5-2838-4D13-89B6-A14FAA4F349C}" type="presParOf" srcId="{03D381AA-3906-4FE2-9738-AC52FC144255}" destId="{E4015B5C-6B57-4A7A-9E08-39936E508AAE}" srcOrd="0" destOrd="0" presId="urn:microsoft.com/office/officeart/2005/8/layout/orgChart1"/>
+    <dgm:cxn modelId="{C60EA1B8-0A8D-4447-8762-457EB2719EEF}" type="presParOf" srcId="{E4015B5C-6B57-4A7A-9E08-39936E508AAE}" destId="{70F69B8D-70B8-4D29-98E9-E3EF315CF4A4}" srcOrd="0" destOrd="0" presId="urn:microsoft.com/office/officeart/2005/8/layout/orgChart1"/>
+    <dgm:cxn modelId="{700F339F-76A1-4FC8-A648-B0A53FFAEF99}" type="presParOf" srcId="{E4015B5C-6B57-4A7A-9E08-39936E508AAE}" destId="{8A44DA15-75CE-41F6-AF4D-06413198E674}" srcOrd="1" destOrd="0" presId="urn:microsoft.com/office/officeart/2005/8/layout/orgChart1"/>
+    <dgm:cxn modelId="{1B53B8F0-50BF-4464-B7C7-CCC06D32F00D}" type="presParOf" srcId="{03D381AA-3906-4FE2-9738-AC52FC144255}" destId="{CB2EEAF4-A632-4338-A0C0-A4BA728442C8}" srcOrd="1" destOrd="0" presId="urn:microsoft.com/office/officeart/2005/8/layout/orgChart1"/>
+    <dgm:cxn modelId="{CA0881A6-4E95-4406-9D3C-9B4C0F18C9AB}" type="presParOf" srcId="{03D381AA-3906-4FE2-9738-AC52FC144255}" destId="{B6AE4406-4FD0-4402-940A-234E683EE104}" srcOrd="2" destOrd="0" presId="urn:microsoft.com/office/officeart/2005/8/layout/orgChart1"/>
+    <dgm:cxn modelId="{356E6680-D50A-43C0-86C0-A139ACF944F0}" type="presParOf" srcId="{331EFCA4-2BC8-49B3-9576-F87DE3289E69}" destId="{1546F6AF-FD06-42B0-A155-79D2D8C68AD0}" srcOrd="6" destOrd="0" presId="urn:microsoft.com/office/officeart/2005/8/layout/orgChart1"/>
+    <dgm:cxn modelId="{1636A65A-F031-42A7-9BA5-34C3584DAE7E}" type="presParOf" srcId="{331EFCA4-2BC8-49B3-9576-F87DE3289E69}" destId="{F1D32095-C7C1-4C5D-8BEB-9E37FC091509}" srcOrd="7" destOrd="0" presId="urn:microsoft.com/office/officeart/2005/8/layout/orgChart1"/>
+    <dgm:cxn modelId="{DE66156D-88B3-4D6D-B3E8-8D9DE1FB8EFA}" type="presParOf" srcId="{F1D32095-C7C1-4C5D-8BEB-9E37FC091509}" destId="{F916519E-531A-4F3A-B137-93897259F692}" srcOrd="0" destOrd="0" presId="urn:microsoft.com/office/officeart/2005/8/layout/orgChart1"/>
+    <dgm:cxn modelId="{0C7309FD-319B-41A1-9680-8A93C686884E}" type="presParOf" srcId="{F916519E-531A-4F3A-B137-93897259F692}" destId="{65EBE1A8-9688-49AA-B136-2A8991C4DBA8}" srcOrd="0" destOrd="0" presId="urn:microsoft.com/office/officeart/2005/8/layout/orgChart1"/>
+    <dgm:cxn modelId="{FEDF9878-9C4D-4F1C-B60C-E751379D1EC9}" type="presParOf" srcId="{F916519E-531A-4F3A-B137-93897259F692}" destId="{285A39AA-F683-4F2E-BACC-F33913213BEF}" srcOrd="1" destOrd="0" presId="urn:microsoft.com/office/officeart/2005/8/layout/orgChart1"/>
+    <dgm:cxn modelId="{8ECC7DDD-FA88-4BA4-9445-0A2D0BC40DF2}" type="presParOf" srcId="{F1D32095-C7C1-4C5D-8BEB-9E37FC091509}" destId="{1DB839D3-D378-4A51-A0E7-4C9665DC8AB3}" srcOrd="1" destOrd="0" presId="urn:microsoft.com/office/officeart/2005/8/layout/orgChart1"/>
+    <dgm:cxn modelId="{AB099F5F-7F71-4563-98B9-68CCD18BFB4F}" type="presParOf" srcId="{F1D32095-C7C1-4C5D-8BEB-9E37FC091509}" destId="{118EBE07-311B-425B-B887-D82834D48572}" srcOrd="2" destOrd="0" presId="urn:microsoft.com/office/officeart/2005/8/layout/orgChart1"/>
+    <dgm:cxn modelId="{3A041769-C0BC-4DE7-80F3-59A10528E431}" type="presParOf" srcId="{331EFCA4-2BC8-49B3-9576-F87DE3289E69}" destId="{FB4E84D8-9F55-4694-9779-BCF2D760BA0B}" srcOrd="8" destOrd="0" presId="urn:microsoft.com/office/officeart/2005/8/layout/orgChart1"/>
+    <dgm:cxn modelId="{D61571F4-E0DD-418B-A59C-7F8EB936C902}" type="presParOf" srcId="{331EFCA4-2BC8-49B3-9576-F87DE3289E69}" destId="{C693F87B-8C85-4C34-B083-1154AF0816DD}" srcOrd="9" destOrd="0" presId="urn:microsoft.com/office/officeart/2005/8/layout/orgChart1"/>
+    <dgm:cxn modelId="{AEDA1DC3-B75B-4515-BFFB-73FEBCCCE6CA}" type="presParOf" srcId="{C693F87B-8C85-4C34-B083-1154AF0816DD}" destId="{3A5733DE-2602-4DF8-8067-F5078736067B}" srcOrd="0" destOrd="0" presId="urn:microsoft.com/office/officeart/2005/8/layout/orgChart1"/>
+    <dgm:cxn modelId="{AD2BE2D0-E23F-4E8E-A36C-B7356F311666}" type="presParOf" srcId="{3A5733DE-2602-4DF8-8067-F5078736067B}" destId="{9B2A16F5-42FE-46BA-9D57-DD98357526BD}" srcOrd="0" destOrd="0" presId="urn:microsoft.com/office/officeart/2005/8/layout/orgChart1"/>
+    <dgm:cxn modelId="{E42434BB-8317-4249-825F-E84B0C0FFE8E}" type="presParOf" srcId="{3A5733DE-2602-4DF8-8067-F5078736067B}" destId="{DD774BA5-A4C7-41BA-BA46-0FD29B3A71F4}" srcOrd="1" destOrd="0" presId="urn:microsoft.com/office/officeart/2005/8/layout/orgChart1"/>
+    <dgm:cxn modelId="{5E57A98B-802A-4BFE-A790-CEF9FE57C402}" type="presParOf" srcId="{C693F87B-8C85-4C34-B083-1154AF0816DD}" destId="{3E5DA99A-A18B-42FA-9230-80CD6872F41B}" srcOrd="1" destOrd="0" presId="urn:microsoft.com/office/officeart/2005/8/layout/orgChart1"/>
+    <dgm:cxn modelId="{CF7860C4-AA93-42EA-9B61-BADFC1FF9158}" type="presParOf" srcId="{3E5DA99A-A18B-42FA-9230-80CD6872F41B}" destId="{697A30E7-4C65-4876-950B-1976A5551213}" srcOrd="0" destOrd="0" presId="urn:microsoft.com/office/officeart/2005/8/layout/orgChart1"/>
+    <dgm:cxn modelId="{5267DEBA-C9AB-4699-AD3F-64650049463A}" type="presParOf" srcId="{3E5DA99A-A18B-42FA-9230-80CD6872F41B}" destId="{CE8AA35E-09BB-44DF-A5F9-07E580DAB6B3}" srcOrd="1" destOrd="0" presId="urn:microsoft.com/office/officeart/2005/8/layout/orgChart1"/>
+    <dgm:cxn modelId="{853224BF-A540-4444-AA23-114A2BA25FCD}" type="presParOf" srcId="{CE8AA35E-09BB-44DF-A5F9-07E580DAB6B3}" destId="{E46EA64C-CF49-49A7-AF9F-E50EE15EB334}" srcOrd="0" destOrd="0" presId="urn:microsoft.com/office/officeart/2005/8/layout/orgChart1"/>
+    <dgm:cxn modelId="{1AB9C73D-1DE3-4E43-BA38-3906F5F14023}" type="presParOf" srcId="{E46EA64C-CF49-49A7-AF9F-E50EE15EB334}" destId="{2966BDD3-74E3-4B36-BDDF-7C9EB348A34C}" srcOrd="0" destOrd="0" presId="urn:microsoft.com/office/officeart/2005/8/layout/orgChart1"/>
+    <dgm:cxn modelId="{EEE56312-0277-484F-ABF3-CD2E6D8BC5D6}" type="presParOf" srcId="{E46EA64C-CF49-49A7-AF9F-E50EE15EB334}" destId="{9DDA0392-C5B2-400F-926F-2472817F4ADB}" srcOrd="1" destOrd="0" presId="urn:microsoft.com/office/officeart/2005/8/layout/orgChart1"/>
+    <dgm:cxn modelId="{7C42D6B0-1BB3-4D28-9F79-1EB0AE7203AF}" type="presParOf" srcId="{CE8AA35E-09BB-44DF-A5F9-07E580DAB6B3}" destId="{65DC01E6-6BB6-43BE-A29C-355C08D8160F}" srcOrd="1" destOrd="0" presId="urn:microsoft.com/office/officeart/2005/8/layout/orgChart1"/>
+    <dgm:cxn modelId="{D080EE58-5AE3-4939-AE3E-CA62E650780E}" type="presParOf" srcId="{65DC01E6-6BB6-43BE-A29C-355C08D8160F}" destId="{904EEF49-8E6E-417E-9D92-FDDF37ADCDE1}" srcOrd="0" destOrd="0" presId="urn:microsoft.com/office/officeart/2005/8/layout/orgChart1"/>
+    <dgm:cxn modelId="{B5705F3B-47BA-4D46-91B0-4180CC4F844C}" type="presParOf" srcId="{65DC01E6-6BB6-43BE-A29C-355C08D8160F}" destId="{407FB1C4-B29C-4F9D-B8F6-121B54683E39}" srcOrd="1" destOrd="0" presId="urn:microsoft.com/office/officeart/2005/8/layout/orgChart1"/>
+    <dgm:cxn modelId="{E1601354-D5B0-4456-A82A-5EC6F97CF362}" type="presParOf" srcId="{407FB1C4-B29C-4F9D-B8F6-121B54683E39}" destId="{F6A1C86A-748A-40EA-8D8B-4046A648FD83}" srcOrd="0" destOrd="0" presId="urn:microsoft.com/office/officeart/2005/8/layout/orgChart1"/>
+    <dgm:cxn modelId="{1E2F8BBB-B705-40C5-AA19-7475F226EBFC}" type="presParOf" srcId="{F6A1C86A-748A-40EA-8D8B-4046A648FD83}" destId="{160F9CE6-93FD-4824-9797-5583D54AB0D1}" srcOrd="0" destOrd="0" presId="urn:microsoft.com/office/officeart/2005/8/layout/orgChart1"/>
+    <dgm:cxn modelId="{3B5E7B19-18E7-45FF-BA86-DDA19BE34A23}" type="presParOf" srcId="{F6A1C86A-748A-40EA-8D8B-4046A648FD83}" destId="{7F6F8C17-F045-4B51-AEF9-40A466031E7B}" srcOrd="1" destOrd="0" presId="urn:microsoft.com/office/officeart/2005/8/layout/orgChart1"/>
+    <dgm:cxn modelId="{DB6C674D-A7EB-4143-AC44-D752316791AA}" type="presParOf" srcId="{407FB1C4-B29C-4F9D-B8F6-121B54683E39}" destId="{7665C96D-3EA7-4731-B25C-4DD288028BF8}" srcOrd="1" destOrd="0" presId="urn:microsoft.com/office/officeart/2005/8/layout/orgChart1"/>
+    <dgm:cxn modelId="{BCDFA2F6-2336-4BAF-B262-3CDDA079B099}" type="presParOf" srcId="{407FB1C4-B29C-4F9D-B8F6-121B54683E39}" destId="{012A0542-C419-4E89-AB9A-F828B507B0B2}" srcOrd="2" destOrd="0" presId="urn:microsoft.com/office/officeart/2005/8/layout/orgChart1"/>
+    <dgm:cxn modelId="{E4CEB1E8-4D62-4E15-9C91-E0A4B6E0A2CE}" type="presParOf" srcId="{65DC01E6-6BB6-43BE-A29C-355C08D8160F}" destId="{8793EEC6-5A62-49A2-9EA9-EA940796DA4B}" srcOrd="2" destOrd="0" presId="urn:microsoft.com/office/officeart/2005/8/layout/orgChart1"/>
+    <dgm:cxn modelId="{D90E87ED-83BC-47AD-8601-432E80DB539F}" type="presParOf" srcId="{65DC01E6-6BB6-43BE-A29C-355C08D8160F}" destId="{7C353227-A5C6-4CCA-A629-40B7B5CD173B}" srcOrd="3" destOrd="0" presId="urn:microsoft.com/office/officeart/2005/8/layout/orgChart1"/>
+    <dgm:cxn modelId="{DE333D78-491D-4393-B490-CE3B46A9171A}" type="presParOf" srcId="{7C353227-A5C6-4CCA-A629-40B7B5CD173B}" destId="{FA6C7FE7-CD94-4AB2-B9C9-C7AB9316ECE4}" srcOrd="0" destOrd="0" presId="urn:microsoft.com/office/officeart/2005/8/layout/orgChart1"/>
+    <dgm:cxn modelId="{D15D08F5-E086-4553-B07B-17A1409CF597}" type="presParOf" srcId="{FA6C7FE7-CD94-4AB2-B9C9-C7AB9316ECE4}" destId="{E6712389-C2BE-457D-BDA7-EFF648EEE81E}" srcOrd="0" destOrd="0" presId="urn:microsoft.com/office/officeart/2005/8/layout/orgChart1"/>
+    <dgm:cxn modelId="{97DC621B-45E9-40AB-AE7E-4A32DE6B9FFD}" type="presParOf" srcId="{FA6C7FE7-CD94-4AB2-B9C9-C7AB9316ECE4}" destId="{2766EA21-4773-4294-8804-F100CB850543}" srcOrd="1" destOrd="0" presId="urn:microsoft.com/office/officeart/2005/8/layout/orgChart1"/>
+    <dgm:cxn modelId="{98A587CC-7873-4665-A6E2-9487134D4210}" type="presParOf" srcId="{7C353227-A5C6-4CCA-A629-40B7B5CD173B}" destId="{3A81A0EC-0222-48B2-BBE2-C3817A9235F5}" srcOrd="1" destOrd="0" presId="urn:microsoft.com/office/officeart/2005/8/layout/orgChart1"/>
+    <dgm:cxn modelId="{3190E7EA-0148-4FEE-B584-B7A470913DC1}" type="presParOf" srcId="{7C353227-A5C6-4CCA-A629-40B7B5CD173B}" destId="{74760EB1-BD1A-457A-96B7-0FFBF53AC001}" srcOrd="2" destOrd="0" presId="urn:microsoft.com/office/officeart/2005/8/layout/orgChart1"/>
+    <dgm:cxn modelId="{15EF16F9-0EE0-41F7-9FFC-D6AC2F20ECCD}" type="presParOf" srcId="{CE8AA35E-09BB-44DF-A5F9-07E580DAB6B3}" destId="{E9314A83-4BB3-404A-839E-45AD7A2881A6}" srcOrd="2" destOrd="0" presId="urn:microsoft.com/office/officeart/2005/8/layout/orgChart1"/>
+    <dgm:cxn modelId="{8944101D-4E86-4B44-99F6-CEB8F5740AA4}" type="presParOf" srcId="{3E5DA99A-A18B-42FA-9230-80CD6872F41B}" destId="{CFF1CA57-46F2-47CE-A416-F26056BA9C56}" srcOrd="2" destOrd="0" presId="urn:microsoft.com/office/officeart/2005/8/layout/orgChart1"/>
+    <dgm:cxn modelId="{7425BBB6-0C60-4314-8A6F-6605C34E686A}" type="presParOf" srcId="{3E5DA99A-A18B-42FA-9230-80CD6872F41B}" destId="{49778546-1D4C-4D9E-B6E8-9699018A5E9E}" srcOrd="3" destOrd="0" presId="urn:microsoft.com/office/officeart/2005/8/layout/orgChart1"/>
+    <dgm:cxn modelId="{2A589956-0555-4955-8955-57183D06F00A}" type="presParOf" srcId="{49778546-1D4C-4D9E-B6E8-9699018A5E9E}" destId="{C374E31F-527E-46F6-A1B6-A6AB3E05BFCE}" srcOrd="0" destOrd="0" presId="urn:microsoft.com/office/officeart/2005/8/layout/orgChart1"/>
+    <dgm:cxn modelId="{6D89397C-3CD1-45FE-8032-7E40E7EE5EC4}" type="presParOf" srcId="{C374E31F-527E-46F6-A1B6-A6AB3E05BFCE}" destId="{36BEBB03-E3C0-4BE3-9427-8C0163F64965}" srcOrd="0" destOrd="0" presId="urn:microsoft.com/office/officeart/2005/8/layout/orgChart1"/>
+    <dgm:cxn modelId="{2FFCCB89-3A8A-41F8-BE2F-B61F4124A608}" type="presParOf" srcId="{C374E31F-527E-46F6-A1B6-A6AB3E05BFCE}" destId="{721C497B-A9B2-4106-9A1F-5BFA58871DE6}" srcOrd="1" destOrd="0" presId="urn:microsoft.com/office/officeart/2005/8/layout/orgChart1"/>
+    <dgm:cxn modelId="{F5DEE449-DD32-4E48-861E-C7EAED0B7B20}" type="presParOf" srcId="{49778546-1D4C-4D9E-B6E8-9699018A5E9E}" destId="{3A3935B0-7123-49B3-AD38-5D9D3FE22D65}" srcOrd="1" destOrd="0" presId="urn:microsoft.com/office/officeart/2005/8/layout/orgChart1"/>
+    <dgm:cxn modelId="{4F67C621-9DDF-477E-B296-CB2D1B4515AE}" type="presParOf" srcId="{49778546-1D4C-4D9E-B6E8-9699018A5E9E}" destId="{1DAD84BA-EA9D-4E72-B782-65D5FC8C8822}" srcOrd="2" destOrd="0" presId="urn:microsoft.com/office/officeart/2005/8/layout/orgChart1"/>
+    <dgm:cxn modelId="{41037946-820F-452A-8067-42A1D532CAB2}" type="presParOf" srcId="{3E5DA99A-A18B-42FA-9230-80CD6872F41B}" destId="{EA9EF795-3E5E-41FE-8861-88E68ED22A42}" srcOrd="4" destOrd="0" presId="urn:microsoft.com/office/officeart/2005/8/layout/orgChart1"/>
+    <dgm:cxn modelId="{2AB45BAE-BF47-49E6-A250-B6592BCCFF91}" type="presParOf" srcId="{3E5DA99A-A18B-42FA-9230-80CD6872F41B}" destId="{4021B143-95E6-4C3A-A6F3-5ACE7A20F92F}" srcOrd="5" destOrd="0" presId="urn:microsoft.com/office/officeart/2005/8/layout/orgChart1"/>
+    <dgm:cxn modelId="{4862F572-F879-43CB-9E89-4CC2E8EE9037}" type="presParOf" srcId="{4021B143-95E6-4C3A-A6F3-5ACE7A20F92F}" destId="{FFB52EC8-33EF-430E-924F-D20BAF761FBE}" srcOrd="0" destOrd="0" presId="urn:microsoft.com/office/officeart/2005/8/layout/orgChart1"/>
+    <dgm:cxn modelId="{D471D6F9-17C4-4B1C-A44E-492367A0B753}" type="presParOf" srcId="{FFB52EC8-33EF-430E-924F-D20BAF761FBE}" destId="{0C59CB1A-055D-400D-9D18-C2C98E4BF7BF}" srcOrd="0" destOrd="0" presId="urn:microsoft.com/office/officeart/2005/8/layout/orgChart1"/>
+    <dgm:cxn modelId="{EFE988F0-4753-40CC-93B3-4BC0125626AA}" type="presParOf" srcId="{FFB52EC8-33EF-430E-924F-D20BAF761FBE}" destId="{32250E4C-C44B-4CF4-9155-FF11BE0CA9E1}" srcOrd="1" destOrd="0" presId="urn:microsoft.com/office/officeart/2005/8/layout/orgChart1"/>
+    <dgm:cxn modelId="{FF2D5DB3-3E13-4568-859E-81FBBC6C525B}" type="presParOf" srcId="{4021B143-95E6-4C3A-A6F3-5ACE7A20F92F}" destId="{B4F87379-F609-40CC-9645-9FA33096C803}" srcOrd="1" destOrd="0" presId="urn:microsoft.com/office/officeart/2005/8/layout/orgChart1"/>
+    <dgm:cxn modelId="{E119448E-BD93-42DC-8872-814DD26C92F1}" type="presParOf" srcId="{4021B143-95E6-4C3A-A6F3-5ACE7A20F92F}" destId="{08AF3342-E54C-46F7-8E94-4221DC453BD9}" srcOrd="2" destOrd="0" presId="urn:microsoft.com/office/officeart/2005/8/layout/orgChart1"/>
+    <dgm:cxn modelId="{3EA18AAE-D998-4F4A-8059-2C4EC2F1319A}" type="presParOf" srcId="{3E5DA99A-A18B-42FA-9230-80CD6872F41B}" destId="{11916194-34F5-4227-BE26-7399C3CD78E2}" srcOrd="6" destOrd="0" presId="urn:microsoft.com/office/officeart/2005/8/layout/orgChart1"/>
+    <dgm:cxn modelId="{689428BD-B37E-49E7-BD26-09331A77855E}" type="presParOf" srcId="{3E5DA99A-A18B-42FA-9230-80CD6872F41B}" destId="{26FD72BF-2197-427A-8DB1-4E3F167B1C99}" srcOrd="7" destOrd="0" presId="urn:microsoft.com/office/officeart/2005/8/layout/orgChart1"/>
+    <dgm:cxn modelId="{D041C671-A7B3-4B75-A979-17586F7709A1}" type="presParOf" srcId="{26FD72BF-2197-427A-8DB1-4E3F167B1C99}" destId="{FF7B2984-B837-4EC2-92E4-12D7694A61C7}" srcOrd="0" destOrd="0" presId="urn:microsoft.com/office/officeart/2005/8/layout/orgChart1"/>
+    <dgm:cxn modelId="{00313667-82A3-4B02-AB06-19E661EAC667}" type="presParOf" srcId="{FF7B2984-B837-4EC2-92E4-12D7694A61C7}" destId="{664E6B19-B3CA-48A4-9AFD-765411D7CDA3}" srcOrd="0" destOrd="0" presId="urn:microsoft.com/office/officeart/2005/8/layout/orgChart1"/>
+    <dgm:cxn modelId="{AC5ACC17-3A00-409B-A950-8C03BBFAE2D3}" type="presParOf" srcId="{FF7B2984-B837-4EC2-92E4-12D7694A61C7}" destId="{A3D37F86-7643-43FF-BACC-2B2E08B66944}" srcOrd="1" destOrd="0" presId="urn:microsoft.com/office/officeart/2005/8/layout/orgChart1"/>
+    <dgm:cxn modelId="{C7B42641-1DDF-4788-98FA-52E3A57FBBC5}" type="presParOf" srcId="{26FD72BF-2197-427A-8DB1-4E3F167B1C99}" destId="{FB32D695-C98A-4F18-A3A0-6881B716553B}" srcOrd="1" destOrd="0" presId="urn:microsoft.com/office/officeart/2005/8/layout/orgChart1"/>
+    <dgm:cxn modelId="{3737CDCF-8FB3-412D-A487-F1F17977BB35}" type="presParOf" srcId="{26FD72BF-2197-427A-8DB1-4E3F167B1C99}" destId="{610A1231-6650-48D8-B989-F9A933F495AF}" srcOrd="2" destOrd="0" presId="urn:microsoft.com/office/officeart/2005/8/layout/orgChart1"/>
+    <dgm:cxn modelId="{F659DC37-0D65-4D8D-B7AF-0444F3B8BD85}" type="presParOf" srcId="{3E5DA99A-A18B-42FA-9230-80CD6872F41B}" destId="{A130783A-0530-449C-B6BC-61402B71AB07}" srcOrd="8" destOrd="0" presId="urn:microsoft.com/office/officeart/2005/8/layout/orgChart1"/>
+    <dgm:cxn modelId="{4EDAEFE0-8F92-4570-8B22-10D2240A0F03}" type="presParOf" srcId="{3E5DA99A-A18B-42FA-9230-80CD6872F41B}" destId="{9A5227C1-EA49-4804-8AD7-92609665FA74}" srcOrd="9" destOrd="0" presId="urn:microsoft.com/office/officeart/2005/8/layout/orgChart1"/>
+    <dgm:cxn modelId="{EC54D9C2-B02F-44C9-9A6A-A8754847A24F}" type="presParOf" srcId="{9A5227C1-EA49-4804-8AD7-92609665FA74}" destId="{115404E7-FAF1-40ED-BDB5-2B6A000ABB22}" srcOrd="0" destOrd="0" presId="urn:microsoft.com/office/officeart/2005/8/layout/orgChart1"/>
+    <dgm:cxn modelId="{9C160C9B-A5D0-47CD-8F8B-B7F368F26DBA}" type="presParOf" srcId="{115404E7-FAF1-40ED-BDB5-2B6A000ABB22}" destId="{9165B282-71CB-42B0-A05D-09AD43B6C8CC}" srcOrd="0" destOrd="0" presId="urn:microsoft.com/office/officeart/2005/8/layout/orgChart1"/>
+    <dgm:cxn modelId="{FFCF1977-C4C8-4108-AC23-AAA6E11BA5DE}" type="presParOf" srcId="{115404E7-FAF1-40ED-BDB5-2B6A000ABB22}" destId="{1A88E3C3-CCFF-404B-B258-3F3C0EAFB158}" srcOrd="1" destOrd="0" presId="urn:microsoft.com/office/officeart/2005/8/layout/orgChart1"/>
+    <dgm:cxn modelId="{88D264AF-A6B3-4F9B-B624-5D7035F4979C}" type="presParOf" srcId="{9A5227C1-EA49-4804-8AD7-92609665FA74}" destId="{190C250F-77C8-472B-A834-867F26D333E3}" srcOrd="1" destOrd="0" presId="urn:microsoft.com/office/officeart/2005/8/layout/orgChart1"/>
+    <dgm:cxn modelId="{F23A3160-637B-4D69-8211-BD069A2F0AF7}" type="presParOf" srcId="{9A5227C1-EA49-4804-8AD7-92609665FA74}" destId="{F2F4DA9C-3A24-4CF3-AE34-15C2D8955031}" srcOrd="2" destOrd="0" presId="urn:microsoft.com/office/officeart/2005/8/layout/orgChart1"/>
+    <dgm:cxn modelId="{46F832A4-CE99-4EB7-A58B-2583E0C7F395}" type="presParOf" srcId="{3E5DA99A-A18B-42FA-9230-80CD6872F41B}" destId="{31F24C4F-2338-4C4A-AEA1-30536AF1B48F}" srcOrd="10" destOrd="0" presId="urn:microsoft.com/office/officeart/2005/8/layout/orgChart1"/>
+    <dgm:cxn modelId="{DE2B12B1-2676-4B61-BE25-6331B3443823}" type="presParOf" srcId="{3E5DA99A-A18B-42FA-9230-80CD6872F41B}" destId="{B2FA7BFB-864C-420C-9BDA-F3B256D0A644}" srcOrd="11" destOrd="0" presId="urn:microsoft.com/office/officeart/2005/8/layout/orgChart1"/>
+    <dgm:cxn modelId="{3FFFF1E7-37CE-45AC-9938-A9AB4A0FA3AB}" type="presParOf" srcId="{B2FA7BFB-864C-420C-9BDA-F3B256D0A644}" destId="{4E07A56E-0D4E-4FAF-9400-694620D38A28}" srcOrd="0" destOrd="0" presId="urn:microsoft.com/office/officeart/2005/8/layout/orgChart1"/>
+    <dgm:cxn modelId="{BEC1930B-3F17-4F2C-B6B0-7EF2A05DADC7}" type="presParOf" srcId="{4E07A56E-0D4E-4FAF-9400-694620D38A28}" destId="{5C8BCC81-5971-4FF0-94AA-6CA1CE9ABD86}" srcOrd="0" destOrd="0" presId="urn:microsoft.com/office/officeart/2005/8/layout/orgChart1"/>
+    <dgm:cxn modelId="{2F58C6DF-7A38-461F-A5BF-5C4456B99326}" type="presParOf" srcId="{4E07A56E-0D4E-4FAF-9400-694620D38A28}" destId="{FCD3FD06-3AEE-443D-B18E-AEEF545731D3}" srcOrd="1" destOrd="0" presId="urn:microsoft.com/office/officeart/2005/8/layout/orgChart1"/>
+    <dgm:cxn modelId="{C39DC3E8-05E5-4D22-B764-A2383C2D33AD}" type="presParOf" srcId="{B2FA7BFB-864C-420C-9BDA-F3B256D0A644}" destId="{365C2B3C-081E-4B43-9886-F1BAC4736266}" srcOrd="1" destOrd="0" presId="urn:microsoft.com/office/officeart/2005/8/layout/orgChart1"/>
+    <dgm:cxn modelId="{9DD5B282-0CC6-4831-8964-0C0D6B7B9F1F}" type="presParOf" srcId="{B2FA7BFB-864C-420C-9BDA-F3B256D0A644}" destId="{67F4A296-5121-4098-A268-8AC7ACCE1BD8}" srcOrd="2" destOrd="0" presId="urn:microsoft.com/office/officeart/2005/8/layout/orgChart1"/>
+    <dgm:cxn modelId="{DC742A78-8387-4827-8CEC-40302C266312}" type="presParOf" srcId="{C693F87B-8C85-4C34-B083-1154AF0816DD}" destId="{1D578D60-0DBE-4BA5-B1B0-E2CF67BC5A0F}" srcOrd="2" destOrd="0" presId="urn:microsoft.com/office/officeart/2005/8/layout/orgChart1"/>
+    <dgm:cxn modelId="{76BEBED8-D246-4D3D-A64F-E8F92F9D6841}" type="presParOf" srcId="{331EFCA4-2BC8-49B3-9576-F87DE3289E69}" destId="{93F0BD71-D85A-4D80-985F-44488A032339}" srcOrd="10" destOrd="0" presId="urn:microsoft.com/office/officeart/2005/8/layout/orgChart1"/>
+    <dgm:cxn modelId="{452DFDEF-863B-4806-94DF-82800723168D}" type="presParOf" srcId="{331EFCA4-2BC8-49B3-9576-F87DE3289E69}" destId="{863CD997-272C-48B9-8D50-644FAA460EE3}" srcOrd="11" destOrd="0" presId="urn:microsoft.com/office/officeart/2005/8/layout/orgChart1"/>
+    <dgm:cxn modelId="{1EF41AEB-5978-4A7D-9E2D-0EFF14DA7574}" type="presParOf" srcId="{863CD997-272C-48B9-8D50-644FAA460EE3}" destId="{97159ADF-2A0F-4C23-A297-4CDA1AC053FA}" srcOrd="0" destOrd="0" presId="urn:microsoft.com/office/officeart/2005/8/layout/orgChart1"/>
+    <dgm:cxn modelId="{68262590-8586-4C6B-A78C-5D86638511A4}" type="presParOf" srcId="{97159ADF-2A0F-4C23-A297-4CDA1AC053FA}" destId="{52972397-F742-4D63-8BD3-64E25F1F2602}" srcOrd="0" destOrd="0" presId="urn:microsoft.com/office/officeart/2005/8/layout/orgChart1"/>
+    <dgm:cxn modelId="{7C139D18-2685-463C-8304-87E177C1E238}" type="presParOf" srcId="{97159ADF-2A0F-4C23-A297-4CDA1AC053FA}" destId="{C2597920-2E8C-4CE4-A40C-4A98EDF3B34A}" srcOrd="1" destOrd="0" presId="urn:microsoft.com/office/officeart/2005/8/layout/orgChart1"/>
+    <dgm:cxn modelId="{1D59F9A9-952A-49A1-884E-D7EACA750806}" type="presParOf" srcId="{863CD997-272C-48B9-8D50-644FAA460EE3}" destId="{487A72F8-0B5A-418F-A8D5-2BC1768AC1F7}" srcOrd="1" destOrd="0" presId="urn:microsoft.com/office/officeart/2005/8/layout/orgChart1"/>
+    <dgm:cxn modelId="{D5936295-B4A6-49CF-BB8A-C99AC361F7F8}" type="presParOf" srcId="{863CD997-272C-48B9-8D50-644FAA460EE3}" destId="{A7830848-A9FB-4FEE-BEF2-7B1B24B7B366}" srcOrd="2" destOrd="0" presId="urn:microsoft.com/office/officeart/2005/8/layout/orgChart1"/>
+    <dgm:cxn modelId="{95CFC4DD-0B8F-4F63-9EE0-C0A614651244}" type="presParOf" srcId="{FA137E9A-FBF9-4E31-A714-800ACE013FDF}" destId="{70E2471D-CABB-46F9-B001-7968CDE31C56}" srcOrd="2" destOrd="0" presId="urn:microsoft.com/office/officeart/2005/8/layout/orgChart1"/>
   </dgm:cxnLst>
   <dgm:bg>
     <a:noFill/>
@@ -36322,7 +36319,7 @@
           </a:pPr>
           <a:r>
             <a:rPr lang="en-AU" sz="800" kern="1200"/>
-            <a:t>softdevexample4.png</a:t>
+            <a:t>softdevexample4jpg</a:t>
           </a:r>
         </a:p>
       </dsp:txBody>
@@ -36550,7 +36547,7 @@
           </a:pPr>
           <a:r>
             <a:rPr lang="en-AU" sz="800" kern="1200"/>
-            <a:t>systemsanalysisexample.png</a:t>
+            <a:t>systemsanalysisexample.jpg</a:t>
           </a:r>
         </a:p>
       </dsp:txBody>
@@ -42804,7 +42801,7 @@
 </file>
 
 <file path=customXml/itemProps1.xml><?xml version="1.0" encoding="utf-8"?>
-<ds:datastoreItem xmlns:ds="http://schemas.openxmlformats.org/officeDocument/2006/customXml" ds:itemID="{47735FC8-FF8B-4BEE-A252-DCB03887E806}">
+<ds:datastoreItem xmlns:ds="http://schemas.openxmlformats.org/officeDocument/2006/customXml" ds:itemID="{B4C3BA67-9E55-46ED-BBAE-08088980CD77}">
   <ds:schemaRefs>
     <ds:schemaRef ds:uri="http://schemas.openxmlformats.org/officeDocument/2006/bibliography"/>
   </ds:schemaRefs>

</xml_diff>